<commit_message>
RGMII & GMII: Updated VVC quickref.
</commit_message>
<xml_diff>
--- a/bitvis_vip_rgmii/doc/rgmii_vvc_QuickRef.docx
+++ b/bitvis_vip_rgmii/doc/rgmii_vvc_QuickRef.docx
@@ -258,15 +258,7 @@
         <w:t xml:space="preserve">work </w:t>
       </w:r>
       <w:r>
-        <w:t xml:space="preserve">Essential Mechanisms located in </w:t>
-      </w:r>
-      <w:proofErr w:type="spellStart"/>
-      <w:r>
-        <w:t>uvvm_vvc_framework</w:t>
-      </w:r>
-      <w:proofErr w:type="spellEnd"/>
-      <w:r>
-        <w:t>/doc.</w:t>
+        <w:t>Essential Mechanisms located in uvvm_vvc_framework/doc.</w:t>
       </w:r>
     </w:p>
     <w:p>
@@ -335,7 +327,6 @@
                                 <w:sz w:val="20"/>
                               </w:rPr>
                             </w:pPr>
-                            <w:proofErr w:type="spellStart"/>
                             <w:r>
                               <w:rPr>
                                 <w:rFonts w:ascii="Helvetica Neue Light" w:hAnsi="Helvetica Neue Light"/>
@@ -354,7 +345,6 @@
                               </w:rPr>
                               <w:t>_vvc.vhd</w:t>
                             </w:r>
-                            <w:proofErr w:type="spellEnd"/>
                           </w:p>
                         </w:txbxContent>
                       </wps:txbx>
@@ -388,7 +378,6 @@
                           <w:sz w:val="20"/>
                         </w:rPr>
                       </w:pPr>
-                      <w:proofErr w:type="spellStart"/>
                       <w:r>
                         <w:rPr>
                           <w:rFonts w:ascii="Helvetica Neue Light" w:hAnsi="Helvetica Neue Light"/>
@@ -407,7 +396,6 @@
                         </w:rPr>
                         <w:t>_vvc.vhd</w:t>
                       </w:r>
-                      <w:proofErr w:type="spellEnd"/>
                     </w:p>
                   </w:txbxContent>
                 </v:textbox>
@@ -468,7 +456,6 @@
                 <w:szCs w:val="24"/>
               </w:rPr>
             </w:pPr>
-            <w:proofErr w:type="spellStart"/>
             <w:r>
               <w:rPr>
                 <w:rFonts w:cs="Helvetica"/>
@@ -494,17 +481,7 @@
                 <w:sz w:val="22"/>
                 <w:szCs w:val="30"/>
               </w:rPr>
-              <w:t>write</w:t>
-            </w:r>
-            <w:proofErr w:type="spellEnd"/>
-            <w:r>
-              <w:rPr>
-                <w:rFonts w:cs="Helvetica"/>
-                <w:color w:val="FFFFFF"/>
-                <w:sz w:val="22"/>
-                <w:szCs w:val="30"/>
-              </w:rPr>
-              <w:t xml:space="preserve"> </w:t>
+              <w:t xml:space="preserve">write </w:t>
             </w:r>
             <w:r>
               <w:rPr>
@@ -530,7 +507,6 @@
               </w:rPr>
               <w:t xml:space="preserve">, </w:t>
             </w:r>
-            <w:proofErr w:type="spellStart"/>
             <w:r>
               <w:rPr>
                 <w:rFonts w:cs="Helvetica"/>
@@ -553,16 +529,15 @@
                 <w:color w:val="FFFFFF"/>
                 <w:szCs w:val="30"/>
               </w:rPr>
-              <w:t>x</w:t>
-            </w:r>
-            <w:proofErr w:type="spellEnd"/>
+              <w:t xml:space="preserve">x, </w:t>
+            </w:r>
             <w:r>
               <w:rPr>
                 <w:rFonts w:cs="Helvetica"/>
                 <w:color w:val="FFFFFF"/>
                 <w:szCs w:val="30"/>
               </w:rPr>
-              <w:t xml:space="preserve">, </w:t>
+              <w:t xml:space="preserve">channel, </w:t>
             </w:r>
             <w:r>
               <w:rPr>
@@ -570,16 +545,15 @@
                 <w:color w:val="FFFFFF"/>
                 <w:szCs w:val="30"/>
               </w:rPr>
-              <w:t xml:space="preserve">channel, </w:t>
-            </w:r>
-            <w:proofErr w:type="spellStart"/>
+              <w:t>data</w:t>
+            </w:r>
             <w:r>
               <w:rPr>
                 <w:rFonts w:cs="Helvetica"/>
                 <w:color w:val="FFFFFF"/>
                 <w:szCs w:val="30"/>
               </w:rPr>
-              <w:t>data</w:t>
+              <w:t>_a</w:t>
             </w:r>
             <w:r>
               <w:rPr>
@@ -587,7 +561,7 @@
                 <w:color w:val="FFFFFF"/>
                 <w:szCs w:val="30"/>
               </w:rPr>
-              <w:t>_a</w:t>
+              <w:t>rray,</w:t>
             </w:r>
             <w:r>
               <w:rPr>
@@ -595,35 +569,16 @@
                 <w:color w:val="FFFFFF"/>
                 <w:szCs w:val="30"/>
               </w:rPr>
-              <w:t>rray</w:t>
-            </w:r>
-            <w:proofErr w:type="spellEnd"/>
+              <w:t xml:space="preserve"> </w:t>
+            </w:r>
             <w:r>
               <w:rPr>
                 <w:rFonts w:cs="Helvetica"/>
                 <w:color w:val="FFFFFF"/>
                 <w:szCs w:val="30"/>
               </w:rPr>
-              <w:t>,</w:t>
-            </w:r>
-            <w:r>
-              <w:rPr>
-                <w:rFonts w:cs="Helvetica"/>
-                <w:color w:val="FFFFFF"/>
-                <w:szCs w:val="30"/>
-              </w:rPr>
-              <w:t xml:space="preserve"> </w:t>
-            </w:r>
-            <w:proofErr w:type="spellStart"/>
-            <w:r>
-              <w:rPr>
-                <w:rFonts w:cs="Helvetica"/>
-                <w:color w:val="FFFFFF"/>
-                <w:szCs w:val="30"/>
-              </w:rPr>
               <w:t>msg</w:t>
             </w:r>
-            <w:proofErr w:type="spellEnd"/>
             <w:r>
               <w:rPr>
                 <w:rFonts w:cs="Helvetica"/>
@@ -700,7 +655,6 @@
               </w:rPr>
               <w:t xml:space="preserve"> </w:t>
             </w:r>
-            <w:proofErr w:type="spellStart"/>
             <w:r>
               <w:rPr>
                 <w:rFonts w:cs="Helvetica"/>
@@ -711,7 +665,6 @@
               </w:rPr>
               <w:t>rgmii_write</w:t>
             </w:r>
-            <w:proofErr w:type="spellEnd"/>
             <w:r>
               <w:rPr>
                 <w:rFonts w:cs="Helvetica"/>
@@ -762,7 +715,6 @@
               </w:rPr>
               <w:t xml:space="preserve">, </w:t>
             </w:r>
-            <w:proofErr w:type="spellStart"/>
             <w:r>
               <w:rPr>
                 <w:rFonts w:cs="Helvetica"/>
@@ -771,9 +723,8 @@
                 <w:sz w:val="15"/>
                 <w:szCs w:val="28"/>
               </w:rPr>
-              <w:t>v_data_array</w:t>
-            </w:r>
-            <w:proofErr w:type="spellEnd"/>
+              <w:t>v_data_array(0 to v_num</w:t>
+            </w:r>
             <w:r>
               <w:rPr>
                 <w:rFonts w:cs="Helvetica"/>
@@ -782,7 +733,7 @@
                 <w:sz w:val="15"/>
                 <w:szCs w:val="28"/>
               </w:rPr>
-              <w:t>(0 to v_num</w:t>
+              <w:t>Bytes</w:t>
             </w:r>
             <w:r>
               <w:rPr>
@@ -792,7 +743,7 @@
                 <w:sz w:val="15"/>
                 <w:szCs w:val="28"/>
               </w:rPr>
-              <w:t>Bytes</w:t>
+              <w:t xml:space="preserve">-1), </w:t>
             </w:r>
             <w:r>
               <w:rPr>
@@ -802,7 +753,7 @@
                 <w:sz w:val="15"/>
                 <w:szCs w:val="28"/>
               </w:rPr>
-              <w:t xml:space="preserve">-1), </w:t>
+              <w:t>“</w:t>
             </w:r>
             <w:r>
               <w:rPr>
@@ -812,7 +763,7 @@
                 <w:sz w:val="15"/>
                 <w:szCs w:val="28"/>
               </w:rPr>
-              <w:t>“</w:t>
+              <w:t>Write</w:t>
             </w:r>
             <w:r>
               <w:rPr>
@@ -822,7 +773,7 @@
                 <w:sz w:val="15"/>
                 <w:szCs w:val="28"/>
               </w:rPr>
-              <w:t>Write</w:t>
+              <w:t xml:space="preserve"> </w:t>
             </w:r>
             <w:r>
               <w:rPr>
@@ -832,9 +783,8 @@
                 <w:sz w:val="15"/>
                 <w:szCs w:val="28"/>
               </w:rPr>
-              <w:t xml:space="preserve"> </w:t>
-            </w:r>
-            <w:proofErr w:type="spellStart"/>
+              <w:t>v_num</w:t>
+            </w:r>
             <w:r>
               <w:rPr>
                 <w:rFonts w:cs="Helvetica"/>
@@ -843,19 +793,8 @@
                 <w:sz w:val="15"/>
                 <w:szCs w:val="28"/>
               </w:rPr>
-              <w:t>v_num</w:t>
-            </w:r>
-            <w:r>
-              <w:rPr>
-                <w:rFonts w:cs="Helvetica"/>
-                <w:b w:val="0"/>
-                <w:bCs w:val="0"/>
-                <w:sz w:val="15"/>
-                <w:szCs w:val="28"/>
-              </w:rPr>
               <w:t>Bytes</w:t>
             </w:r>
-            <w:proofErr w:type="spellEnd"/>
             <w:r>
               <w:rPr>
                 <w:rFonts w:cs="Helvetica"/>
@@ -963,7 +902,6 @@
               </w:rPr>
               <w:t xml:space="preserve">: </w:t>
             </w:r>
-            <w:proofErr w:type="spellStart"/>
             <w:r>
               <w:rPr>
                 <w:rFonts w:cs="Helvetica"/>
@@ -974,7 +912,6 @@
               </w:rPr>
               <w:t>rgmii_write</w:t>
             </w:r>
-            <w:proofErr w:type="spellEnd"/>
             <w:r>
               <w:rPr>
                 <w:rFonts w:cs="Helvetica"/>
@@ -1143,7 +1080,6 @@
                 <w:szCs w:val="24"/>
               </w:rPr>
             </w:pPr>
-            <w:proofErr w:type="spellStart"/>
             <w:r>
               <w:rPr>
                 <w:rFonts w:cs="Helvetica"/>
@@ -1153,7 +1089,6 @@
               </w:rPr>
               <w:t>rgmii_read</w:t>
             </w:r>
-            <w:proofErr w:type="spellEnd"/>
             <w:r>
               <w:rPr>
                 <w:rFonts w:cs="Helvetica"/>
@@ -1186,7 +1121,6 @@
               </w:rPr>
               <w:t xml:space="preserve">, </w:t>
             </w:r>
-            <w:proofErr w:type="spellStart"/>
             <w:r>
               <w:rPr>
                 <w:rFonts w:cs="Helvetica"/>
@@ -1201,16 +1135,15 @@
                 <w:color w:val="FFFFFF"/>
                 <w:szCs w:val="30"/>
               </w:rPr>
-              <w:t>instance_idx</w:t>
-            </w:r>
-            <w:proofErr w:type="spellEnd"/>
+              <w:t>instance_idx,</w:t>
+            </w:r>
             <w:r>
               <w:rPr>
                 <w:rFonts w:cs="Helvetica"/>
                 <w:color w:val="FFFFFF"/>
                 <w:szCs w:val="30"/>
               </w:rPr>
-              <w:t>,</w:t>
+              <w:t xml:space="preserve"> </w:t>
             </w:r>
             <w:r>
               <w:rPr>
@@ -1218,7 +1151,7 @@
                 <w:color w:val="FFFFFF"/>
                 <w:szCs w:val="30"/>
               </w:rPr>
-              <w:t xml:space="preserve"> </w:t>
+              <w:t xml:space="preserve">channel, </w:t>
             </w:r>
             <w:r>
               <w:rPr>
@@ -1226,18 +1159,8 @@
                 <w:color w:val="FFFFFF"/>
                 <w:szCs w:val="30"/>
               </w:rPr>
-              <w:t xml:space="preserve">channel, </w:t>
-            </w:r>
-            <w:proofErr w:type="spellStart"/>
-            <w:r>
-              <w:rPr>
-                <w:rFonts w:cs="Helvetica"/>
-                <w:color w:val="FFFFFF"/>
-                <w:szCs w:val="30"/>
-              </w:rPr>
               <w:t>msg</w:t>
             </w:r>
-            <w:proofErr w:type="spellEnd"/>
             <w:r>
               <w:rPr>
                 <w:rFonts w:cs="Helvetica"/>
@@ -1306,7 +1229,6 @@
               </w:rPr>
               <w:t xml:space="preserve">: </w:t>
             </w:r>
-            <w:proofErr w:type="spellStart"/>
             <w:r>
               <w:rPr>
                 <w:rFonts w:cs="Helvetica"/>
@@ -1317,7 +1239,6 @@
               </w:rPr>
               <w:t>rgmii_read</w:t>
             </w:r>
-            <w:proofErr w:type="spellEnd"/>
             <w:r>
               <w:rPr>
                 <w:rFonts w:cs="Helvetica"/>
@@ -1448,7 +1369,6 @@
               </w:rPr>
               <w:t xml:space="preserve">using </w:t>
             </w:r>
-            <w:proofErr w:type="spellStart"/>
             <w:r>
               <w:rPr>
                 <w:rFonts w:cs="Helvetica"/>
@@ -1459,7 +1379,6 @@
               </w:rPr>
               <w:t>fetch_result</w:t>
             </w:r>
-            <w:proofErr w:type="spellEnd"/>
             <w:r>
               <w:rPr>
                 <w:rFonts w:cs="Helvetica"/>
@@ -1561,7 +1480,6 @@
                 <w:szCs w:val="24"/>
               </w:rPr>
             </w:pPr>
-            <w:proofErr w:type="spellStart"/>
             <w:r>
               <w:rPr>
                 <w:rFonts w:cs="Helvetica"/>
@@ -1571,7 +1489,6 @@
               </w:rPr>
               <w:t>rgmii_expect</w:t>
             </w:r>
-            <w:proofErr w:type="spellEnd"/>
             <w:r>
               <w:rPr>
                 <w:rFonts w:cs="Helvetica"/>
@@ -1604,7 +1521,6 @@
               </w:rPr>
               <w:t xml:space="preserve">, </w:t>
             </w:r>
-            <w:proofErr w:type="spellStart"/>
             <w:r>
               <w:rPr>
                 <w:rFonts w:cs="Helvetica"/>
@@ -1619,16 +1535,15 @@
                 <w:color w:val="FFFFFF"/>
                 <w:szCs w:val="30"/>
               </w:rPr>
-              <w:t>instance_idx</w:t>
-            </w:r>
-            <w:proofErr w:type="spellEnd"/>
+              <w:t xml:space="preserve">instance_idx, </w:t>
+            </w:r>
             <w:r>
               <w:rPr>
                 <w:rFonts w:cs="Helvetica"/>
                 <w:color w:val="FFFFFF"/>
                 <w:szCs w:val="30"/>
               </w:rPr>
-              <w:t xml:space="preserve">, </w:t>
+              <w:t>channel, d</w:t>
             </w:r>
             <w:r>
               <w:rPr>
@@ -1636,16 +1551,15 @@
                 <w:color w:val="FFFFFF"/>
                 <w:szCs w:val="30"/>
               </w:rPr>
-              <w:t xml:space="preserve">channel, </w:t>
-            </w:r>
-            <w:proofErr w:type="spellStart"/>
+              <w:t>ata</w:t>
+            </w:r>
             <w:r>
               <w:rPr>
                 <w:rFonts w:cs="Helvetica"/>
                 <w:color w:val="FFFFFF"/>
                 <w:szCs w:val="30"/>
               </w:rPr>
-              <w:t>d</w:t>
+              <w:t>_exp</w:t>
             </w:r>
             <w:r>
               <w:rPr>
@@ -1653,7 +1567,7 @@
                 <w:color w:val="FFFFFF"/>
                 <w:szCs w:val="30"/>
               </w:rPr>
-              <w:t>ata</w:t>
+              <w:t>,</w:t>
             </w:r>
             <w:r>
               <w:rPr>
@@ -1661,61 +1575,16 @@
                 <w:color w:val="FFFFFF"/>
                 <w:szCs w:val="30"/>
               </w:rPr>
-              <w:t>_exp</w:t>
-            </w:r>
-            <w:proofErr w:type="spellEnd"/>
+              <w:t xml:space="preserve"> msg, [scope, [alert_</w:t>
+            </w:r>
             <w:r>
               <w:rPr>
                 <w:rFonts w:cs="Helvetica"/>
                 <w:color w:val="FFFFFF"/>
                 <w:szCs w:val="30"/>
               </w:rPr>
-              <w:t>,</w:t>
-            </w:r>
-            <w:r>
-              <w:rPr>
-                <w:rFonts w:cs="Helvetica"/>
-                <w:color w:val="FFFFFF"/>
-                <w:szCs w:val="30"/>
-              </w:rPr>
-              <w:t xml:space="preserve"> </w:t>
-            </w:r>
-            <w:proofErr w:type="spellStart"/>
-            <w:r>
-              <w:rPr>
-                <w:rFonts w:cs="Helvetica"/>
-                <w:color w:val="FFFFFF"/>
-                <w:szCs w:val="30"/>
-              </w:rPr>
-              <w:t>msg</w:t>
-            </w:r>
-            <w:proofErr w:type="spellEnd"/>
-            <w:r>
-              <w:rPr>
-                <w:rFonts w:cs="Helvetica"/>
-                <w:color w:val="FFFFFF"/>
-                <w:szCs w:val="30"/>
-              </w:rPr>
-              <w:t>, [scope, [</w:t>
-            </w:r>
-            <w:proofErr w:type="spellStart"/>
-            <w:r>
-              <w:rPr>
-                <w:rFonts w:cs="Helvetica"/>
-                <w:color w:val="FFFFFF"/>
-                <w:szCs w:val="30"/>
-              </w:rPr>
-              <w:t>alert_</w:t>
-            </w:r>
-            <w:r>
-              <w:rPr>
-                <w:rFonts w:cs="Helvetica"/>
-                <w:color w:val="FFFFFF"/>
-                <w:szCs w:val="30"/>
-              </w:rPr>
               <w:t>level</w:t>
             </w:r>
-            <w:proofErr w:type="spellEnd"/>
             <w:r>
               <w:rPr>
                 <w:rFonts w:cs="Helvetica"/>
@@ -1784,7 +1653,6 @@
               </w:rPr>
               <w:t xml:space="preserve">: </w:t>
             </w:r>
-            <w:proofErr w:type="spellStart"/>
             <w:r>
               <w:rPr>
                 <w:rFonts w:cs="Helvetica"/>
@@ -1795,7 +1663,6 @@
               </w:rPr>
               <w:t>rgmii_expect</w:t>
             </w:r>
-            <w:proofErr w:type="spellEnd"/>
             <w:r>
               <w:rPr>
                 <w:rFonts w:cs="Helvetica"/>
@@ -1856,7 +1723,6 @@
               </w:rPr>
               <w:t xml:space="preserve"> RX, </w:t>
             </w:r>
-            <w:proofErr w:type="spellStart"/>
             <w:r>
               <w:rPr>
                 <w:rFonts w:cs="Helvetica"/>
@@ -1865,9 +1731,8 @@
                 <w:sz w:val="15"/>
                 <w:szCs w:val="28"/>
               </w:rPr>
-              <w:t>v_data_array</w:t>
-            </w:r>
-            <w:proofErr w:type="spellEnd"/>
+              <w:t>v_data_array(0 to v_num</w:t>
+            </w:r>
             <w:r>
               <w:rPr>
                 <w:rFonts w:cs="Helvetica"/>
@@ -1876,7 +1741,7 @@
                 <w:sz w:val="15"/>
                 <w:szCs w:val="28"/>
               </w:rPr>
-              <w:t>(0 to v_num</w:t>
+              <w:t>Bytes</w:t>
             </w:r>
             <w:r>
               <w:rPr>
@@ -1886,7 +1751,7 @@
                 <w:sz w:val="15"/>
                 <w:szCs w:val="28"/>
               </w:rPr>
-              <w:t>Bytes</w:t>
+              <w:t>-1),</w:t>
             </w:r>
             <w:r>
               <w:rPr>
@@ -1896,16 +1761,6 @@
                 <w:sz w:val="15"/>
                 <w:szCs w:val="28"/>
               </w:rPr>
-              <w:t>-1),</w:t>
-            </w:r>
-            <w:r>
-              <w:rPr>
-                <w:rFonts w:cs="Helvetica"/>
-                <w:b w:val="0"/>
-                <w:bCs w:val="0"/>
-                <w:sz w:val="15"/>
-                <w:szCs w:val="28"/>
-              </w:rPr>
               <w:t xml:space="preserve"> </w:t>
             </w:r>
             <w:r>
@@ -1915,27 +1770,7 @@
                 <w:sz w:val="15"/>
                 <w:szCs w:val="13"/>
               </w:rPr>
-              <w:t xml:space="preserve">“Expect </w:t>
-            </w:r>
-            <w:proofErr w:type="spellStart"/>
-            <w:r>
-              <w:rPr>
-                <w:rFonts w:cs="Verdana"/>
-                <w:b w:val="0"/>
-                <w:sz w:val="15"/>
-                <w:szCs w:val="13"/>
-              </w:rPr>
-              <w:t>v_numBytes</w:t>
-            </w:r>
-            <w:proofErr w:type="spellEnd"/>
-            <w:r>
-              <w:rPr>
-                <w:rFonts w:cs="Verdana"/>
-                <w:b w:val="0"/>
-                <w:sz w:val="15"/>
-                <w:szCs w:val="13"/>
-              </w:rPr>
-              <w:t xml:space="preserve"> from DUT</w:t>
+              <w:t>“Expect v_numBytes from DUT</w:t>
             </w:r>
             <w:r>
               <w:rPr>
@@ -2004,29 +1839,7 @@
                 <w:sz w:val="15"/>
                 <w:szCs w:val="28"/>
               </w:rPr>
-              <w:t xml:space="preserve">: </w:t>
-            </w:r>
-            <w:proofErr w:type="spellStart"/>
-            <w:r>
-              <w:rPr>
-                <w:rFonts w:cs="Helvetica"/>
-                <w:b w:val="0"/>
-                <w:bCs w:val="0"/>
-                <w:sz w:val="15"/>
-                <w:szCs w:val="28"/>
-              </w:rPr>
-              <w:t>rgmii_expect</w:t>
-            </w:r>
-            <w:proofErr w:type="spellEnd"/>
-            <w:r>
-              <w:rPr>
-                <w:rFonts w:cs="Helvetica"/>
-                <w:b w:val="0"/>
-                <w:bCs w:val="0"/>
-                <w:sz w:val="15"/>
-                <w:szCs w:val="28"/>
-              </w:rPr>
-              <w:t>(RGMII_VVCT, 1, RX, (x”01”, x”02”, x”03”, x”04”), “Expect 4 bytes from DUT”);</w:t>
+              <w:t>: rgmii_expect(RGMII_VVCT, 1, RX, (x”01”, x”02”, x”03”, x”04”), “Expect 4 bytes from DUT”);</w:t>
             </w:r>
           </w:p>
         </w:tc>
@@ -2173,60 +1986,35 @@
                 <w:b/>
                 <w:szCs w:val="16"/>
               </w:rPr>
-              <w:t>´</w:t>
-            </w:r>
-            <w:proofErr w:type="spellStart"/>
+              <w:t xml:space="preserve">´vvc_config´  -- </w:t>
+            </w:r>
+            <w:r>
+              <w:rPr>
+                <w:szCs w:val="16"/>
+              </w:rPr>
+              <w:t>accessible via</w:t>
+            </w:r>
             <w:r>
               <w:rPr>
                 <w:b/>
                 <w:szCs w:val="16"/>
               </w:rPr>
-              <w:t>vvc_config</w:t>
-            </w:r>
-            <w:proofErr w:type="spellEnd"/>
+              <w:t xml:space="preserve"> shared</w:t>
+            </w:r>
             <w:r>
               <w:rPr>
                 <w:b/>
                 <w:szCs w:val="16"/>
               </w:rPr>
-              <w:t xml:space="preserve">´  -- </w:t>
-            </w:r>
-            <w:r>
-              <w:rPr>
-                <w:szCs w:val="16"/>
-              </w:rPr>
-              <w:t>accessible via</w:t>
+              <w:t>_rgmii</w:t>
             </w:r>
             <w:r>
               <w:rPr>
                 <w:b/>
                 <w:szCs w:val="16"/>
               </w:rPr>
-              <w:t xml:space="preserve"> </w:t>
-            </w:r>
-            <w:proofErr w:type="spellStart"/>
-            <w:r>
-              <w:rPr>
-                <w:b/>
-                <w:szCs w:val="16"/>
-              </w:rPr>
-              <w:t>shared</w:t>
-            </w:r>
-            <w:r>
-              <w:rPr>
-                <w:b/>
-                <w:szCs w:val="16"/>
-              </w:rPr>
-              <w:t>_rgmii</w:t>
-            </w:r>
-            <w:r>
-              <w:rPr>
-                <w:b/>
-                <w:szCs w:val="16"/>
-              </w:rPr>
               <w:t>_vvc_config</w:t>
             </w:r>
-            <w:proofErr w:type="spellEnd"/>
           </w:p>
         </w:tc>
         <w:tc>
@@ -2429,7 +2217,6 @@
                       <w:szCs w:val="15"/>
                     </w:rPr>
                   </w:pPr>
-                  <w:proofErr w:type="spellStart"/>
                   <w:r>
                     <w:rPr>
                       <w:sz w:val="15"/>
@@ -2437,7 +2224,6 @@
                     </w:rPr>
                     <w:t>inter_bfm_delay</w:t>
                   </w:r>
-                  <w:proofErr w:type="spellEnd"/>
                 </w:p>
               </w:tc>
               <w:tc>
@@ -2461,7 +2247,6 @@
                       <w:szCs w:val="15"/>
                     </w:rPr>
                   </w:pPr>
-                  <w:proofErr w:type="spellStart"/>
                   <w:r>
                     <w:rPr>
                       <w:sz w:val="15"/>
@@ -2469,7 +2254,6 @@
                     </w:rPr>
                     <w:t>t_inter_bfm_delay</w:t>
                   </w:r>
-                  <w:proofErr w:type="spellEnd"/>
                 </w:p>
               </w:tc>
               <w:tc>
@@ -2543,7 +2327,6 @@
                       <w:szCs w:val="15"/>
                     </w:rPr>
                   </w:pPr>
-                  <w:proofErr w:type="spellStart"/>
                   <w:r>
                     <w:rPr>
                       <w:sz w:val="15"/>
@@ -2551,7 +2334,6 @@
                     </w:rPr>
                     <w:t>cmd_queue_count_max</w:t>
                   </w:r>
-                  <w:proofErr w:type="spellEnd"/>
                 </w:p>
               </w:tc>
               <w:tc>
@@ -2648,7 +2430,6 @@
                       <w:szCs w:val="15"/>
                     </w:rPr>
                   </w:pPr>
-                  <w:proofErr w:type="spellStart"/>
                   <w:r>
                     <w:rPr>
                       <w:sz w:val="15"/>
@@ -2663,7 +2444,6 @@
                     </w:rPr>
                     <w:t>threshold</w:t>
                   </w:r>
-                  <w:proofErr w:type="spellEnd"/>
                 </w:p>
               </w:tc>
               <w:tc>
@@ -2767,7 +2547,6 @@
                       <w:szCs w:val="15"/>
                     </w:rPr>
                   </w:pPr>
-                  <w:proofErr w:type="spellStart"/>
                   <w:r>
                     <w:rPr>
                       <w:sz w:val="15"/>
@@ -2789,7 +2568,6 @@
                     </w:rPr>
                     <w:t>_severity</w:t>
                   </w:r>
-                  <w:proofErr w:type="spellEnd"/>
                 </w:p>
               </w:tc>
               <w:tc>
@@ -2813,7 +2591,6 @@
                       <w:szCs w:val="15"/>
                     </w:rPr>
                   </w:pPr>
-                  <w:proofErr w:type="spellStart"/>
                   <w:r>
                     <w:rPr>
                       <w:sz w:val="15"/>
@@ -2821,7 +2598,6 @@
                     </w:rPr>
                     <w:t>t_alert_level</w:t>
                   </w:r>
-                  <w:proofErr w:type="spellEnd"/>
                 </w:p>
               </w:tc>
               <w:tc>
@@ -2895,7 +2671,6 @@
                       <w:szCs w:val="15"/>
                     </w:rPr>
                   </w:pPr>
-                  <w:proofErr w:type="spellStart"/>
                   <w:r>
                     <w:rPr>
                       <w:sz w:val="15"/>
@@ -2910,7 +2685,6 @@
                     </w:rPr>
                     <w:t>_queue_count_max</w:t>
                   </w:r>
-                  <w:proofErr w:type="spellEnd"/>
                 </w:p>
               </w:tc>
               <w:tc>
@@ -3021,7 +2795,6 @@
                       <w:szCs w:val="15"/>
                     </w:rPr>
                   </w:pPr>
-                  <w:proofErr w:type="spellStart"/>
                   <w:r>
                     <w:rPr>
                       <w:sz w:val="15"/>
@@ -3043,7 +2816,6 @@
                     </w:rPr>
                     <w:t>threshold</w:t>
                   </w:r>
-                  <w:proofErr w:type="spellEnd"/>
                 </w:p>
               </w:tc>
               <w:tc>
@@ -3161,7 +2933,6 @@
                       <w:szCs w:val="15"/>
                     </w:rPr>
                   </w:pPr>
-                  <w:proofErr w:type="spellStart"/>
                   <w:r>
                     <w:rPr>
                       <w:sz w:val="15"/>
@@ -3190,7 +2961,6 @@
                     </w:rPr>
                     <w:t>_severity</w:t>
                   </w:r>
-                  <w:proofErr w:type="spellEnd"/>
                 </w:p>
               </w:tc>
               <w:tc>
@@ -3214,7 +2984,6 @@
                       <w:szCs w:val="15"/>
                     </w:rPr>
                   </w:pPr>
-                  <w:proofErr w:type="spellStart"/>
                   <w:r>
                     <w:rPr>
                       <w:sz w:val="15"/>
@@ -3222,7 +2991,6 @@
                     </w:rPr>
                     <w:t>t_alert_level</w:t>
                   </w:r>
-                  <w:proofErr w:type="spellEnd"/>
                 </w:p>
               </w:tc>
               <w:tc>
@@ -3310,21 +3078,12 @@
                       <w:szCs w:val="15"/>
                     </w:rPr>
                   </w:pPr>
-                  <w:proofErr w:type="spellStart"/>
                   <w:r>
                     <w:rPr>
                       <w:sz w:val="15"/>
                       <w:szCs w:val="15"/>
                     </w:rPr>
-                    <w:t>bfm_config</w:t>
-                  </w:r>
-                  <w:proofErr w:type="spellEnd"/>
-                  <w:r>
-                    <w:rPr>
-                      <w:sz w:val="15"/>
-                      <w:szCs w:val="15"/>
-                    </w:rPr>
-                    <w:t xml:space="preserve">               </w:t>
+                    <w:t xml:space="preserve">bfm_config               </w:t>
                   </w:r>
                 </w:p>
               </w:tc>
@@ -3349,7 +3108,6 @@
                       <w:szCs w:val="15"/>
                     </w:rPr>
                   </w:pPr>
-                  <w:proofErr w:type="spellStart"/>
                   <w:r>
                     <w:rPr>
                       <w:sz w:val="15"/>
@@ -3378,7 +3136,6 @@
                     </w:rPr>
                     <w:t>_bfm_config</w:t>
                   </w:r>
-                  <w:proofErr w:type="spellEnd"/>
                 </w:p>
               </w:tc>
               <w:tc>
@@ -3452,21 +3209,12 @@
                       <w:szCs w:val="15"/>
                     </w:rPr>
                   </w:pPr>
-                  <w:proofErr w:type="spellStart"/>
                   <w:r>
                     <w:rPr>
                       <w:sz w:val="15"/>
                       <w:szCs w:val="15"/>
                     </w:rPr>
-                    <w:t>msg_id_panel</w:t>
-                  </w:r>
-                  <w:proofErr w:type="spellEnd"/>
-                  <w:r>
-                    <w:rPr>
-                      <w:sz w:val="15"/>
-                      <w:szCs w:val="15"/>
-                    </w:rPr>
-                    <w:t xml:space="preserve">           </w:t>
+                    <w:t xml:space="preserve">msg_id_panel           </w:t>
                   </w:r>
                 </w:p>
               </w:tc>
@@ -3491,7 +3239,6 @@
                       <w:szCs w:val="15"/>
                     </w:rPr>
                   </w:pPr>
-                  <w:proofErr w:type="spellStart"/>
                   <w:r>
                     <w:rPr>
                       <w:sz w:val="15"/>
@@ -3499,7 +3246,6 @@
                     </w:rPr>
                     <w:t>t_msg_id_panel</w:t>
                   </w:r>
-                  <w:proofErr w:type="spellEnd"/>
                 </w:p>
               </w:tc>
               <w:tc>
@@ -3664,25 +3410,7 @@
                 <w:sz w:val="15"/>
                 <w:szCs w:val="15"/>
               </w:rPr>
-              <w:t xml:space="preserve">- See UVVM Methods </w:t>
-            </w:r>
-            <w:proofErr w:type="spellStart"/>
-            <w:r>
-              <w:rPr>
-                <w:rFonts w:cs="Helvetica"/>
-                <w:sz w:val="15"/>
-                <w:szCs w:val="15"/>
-              </w:rPr>
-              <w:t>QuickRef</w:t>
-            </w:r>
-            <w:proofErr w:type="spellEnd"/>
-            <w:r>
-              <w:rPr>
-                <w:rFonts w:cs="Helvetica"/>
-                <w:sz w:val="15"/>
-                <w:szCs w:val="15"/>
-              </w:rPr>
-              <w:t xml:space="preserve"> for details.</w:t>
+              <w:t>- See UVVM Methods QuickRef for details.</w:t>
             </w:r>
           </w:p>
         </w:tc>
@@ -3785,8 +3513,16 @@
                 <w:szCs w:val="12"/>
               </w:rPr>
               <w:br/>
-            </w:r>
-            <w:proofErr w:type="spellStart"/>
+              <w:t>enable_log_msg</w:t>
+            </w:r>
+            <w:r>
+              <w:rPr>
+                <w:rFonts w:cs="Verdana"/>
+                <w:sz w:val="15"/>
+                <w:szCs w:val="11"/>
+              </w:rPr>
+              <w:t>()</w:t>
+            </w:r>
             <w:r>
               <w:rPr>
                 <w:rFonts w:cs="Verdana"/>
@@ -3795,39 +3531,9 @@
                 <w:sz w:val="15"/>
                 <w:szCs w:val="12"/>
               </w:rPr>
-              <w:t>enable_log_msg</w:t>
-            </w:r>
-            <w:proofErr w:type="spellEnd"/>
-            <w:r>
-              <w:rPr>
-                <w:rFonts w:cs="Verdana"/>
-                <w:sz w:val="15"/>
-                <w:szCs w:val="11"/>
-              </w:rPr>
-              <w:t>()</w:t>
-            </w:r>
-            <w:r>
-              <w:rPr>
-                <w:rFonts w:cs="Verdana"/>
-                <w:b/>
-                <w:bCs/>
-                <w:sz w:val="15"/>
-                <w:szCs w:val="12"/>
-              </w:rPr>
               <w:br/>
-            </w:r>
-            <w:proofErr w:type="spellStart"/>
-            <w:r>
-              <w:rPr>
-                <w:rFonts w:cs="Verdana"/>
-                <w:b/>
-                <w:bCs/>
-                <w:sz w:val="15"/>
-                <w:szCs w:val="12"/>
-              </w:rPr>
               <w:t>disable_log_msg</w:t>
             </w:r>
-            <w:proofErr w:type="spellEnd"/>
             <w:r>
               <w:rPr>
                 <w:rFonts w:cs="Verdana"/>
@@ -3850,7 +3556,6 @@
                 <w:szCs w:val="11"/>
               </w:rPr>
             </w:pPr>
-            <w:proofErr w:type="spellStart"/>
             <w:r>
               <w:rPr>
                 <w:rFonts w:cs="Verdana"/>
@@ -3861,7 +3566,6 @@
               </w:rPr>
               <w:t>fetch_result</w:t>
             </w:r>
-            <w:proofErr w:type="spellEnd"/>
             <w:r>
               <w:rPr>
                 <w:rFonts w:cs="Verdana"/>
@@ -3885,7 +3589,6 @@
                 <w:szCs w:val="11"/>
               </w:rPr>
             </w:pPr>
-            <w:proofErr w:type="spellStart"/>
             <w:r>
               <w:rPr>
                 <w:rFonts w:cs="Verdana"/>
@@ -3896,7 +3599,6 @@
               </w:rPr>
               <w:t>flush_command_queue</w:t>
             </w:r>
-            <w:proofErr w:type="spellEnd"/>
             <w:r>
               <w:rPr>
                 <w:rFonts w:cs="Verdana"/>
@@ -3913,7 +3615,6 @@
               </w:rPr>
               <w:br/>
             </w:r>
-            <w:proofErr w:type="spellStart"/>
             <w:r>
               <w:rPr>
                 <w:rFonts w:cs="Verdana"/>
@@ -3924,7 +3625,6 @@
               </w:rPr>
               <w:t>terminate_current_command</w:t>
             </w:r>
-            <w:proofErr w:type="spellEnd"/>
             <w:r>
               <w:rPr>
                 <w:rFonts w:cs="Verdana"/>
@@ -3942,8 +3642,16 @@
                 <w:szCs w:val="12"/>
               </w:rPr>
               <w:br/>
-            </w:r>
-            <w:proofErr w:type="spellStart"/>
+              <w:t>terminate_all_commands</w:t>
+            </w:r>
+            <w:r>
+              <w:rPr>
+                <w:rFonts w:cs="Verdana"/>
+                <w:sz w:val="15"/>
+                <w:szCs w:val="11"/>
+              </w:rPr>
+              <w:t>()</w:t>
+            </w:r>
             <w:r>
               <w:rPr>
                 <w:rFonts w:cs="Verdana"/>
@@ -3952,39 +3660,9 @@
                 <w:sz w:val="15"/>
                 <w:szCs w:val="12"/>
               </w:rPr>
-              <w:t>terminate_all_commands</w:t>
-            </w:r>
-            <w:proofErr w:type="spellEnd"/>
-            <w:r>
-              <w:rPr>
-                <w:rFonts w:cs="Verdana"/>
-                <w:sz w:val="15"/>
-                <w:szCs w:val="11"/>
-              </w:rPr>
-              <w:t>()</w:t>
-            </w:r>
-            <w:r>
-              <w:rPr>
-                <w:rFonts w:cs="Verdana"/>
-                <w:b/>
-                <w:bCs/>
-                <w:sz w:val="15"/>
-                <w:szCs w:val="12"/>
-              </w:rPr>
               <w:br/>
-            </w:r>
-            <w:proofErr w:type="spellStart"/>
-            <w:r>
-              <w:rPr>
-                <w:rFonts w:cs="Verdana"/>
-                <w:b/>
-                <w:bCs/>
-                <w:sz w:val="15"/>
-                <w:szCs w:val="12"/>
-              </w:rPr>
               <w:t>insert_delay</w:t>
             </w:r>
-            <w:proofErr w:type="spellEnd"/>
             <w:r>
               <w:rPr>
                 <w:rFonts w:cs="Verdana"/>
@@ -4009,7 +3687,6 @@
                 <w:szCs w:val="12"/>
               </w:rPr>
             </w:pPr>
-            <w:proofErr w:type="spellStart"/>
             <w:r>
               <w:rPr>
                 <w:rFonts w:cs="Verdana"/>
@@ -4018,18 +3695,7 @@
                 <w:sz w:val="15"/>
                 <w:szCs w:val="12"/>
               </w:rPr>
-              <w:t>get_last_received_cmd_idx</w:t>
-            </w:r>
-            <w:proofErr w:type="spellEnd"/>
-            <w:r>
-              <w:rPr>
-                <w:rFonts w:cs="Verdana"/>
-                <w:b/>
-                <w:bCs/>
-                <w:sz w:val="15"/>
-                <w:szCs w:val="12"/>
-              </w:rPr>
-              <w:t>()</w:t>
+              <w:t>get_last_received_cmd_idx()</w:t>
             </w:r>
           </w:p>
           <w:p>
@@ -4100,67 +3766,42 @@
                 <w:b/>
                 <w:szCs w:val="16"/>
               </w:rPr>
-              <w:t>´</w:t>
-            </w:r>
-            <w:proofErr w:type="spellStart"/>
+              <w:t>´vvc_status´</w:t>
+            </w:r>
             <w:r>
               <w:rPr>
                 <w:b/>
                 <w:szCs w:val="16"/>
               </w:rPr>
-              <w:t>vvc_status</w:t>
-            </w:r>
-            <w:proofErr w:type="spellEnd"/>
+              <w:t xml:space="preserve">  -- </w:t>
+            </w:r>
+            <w:r>
+              <w:rPr>
+                <w:szCs w:val="16"/>
+              </w:rPr>
+              <w:t>accessible via</w:t>
+            </w:r>
             <w:r>
               <w:rPr>
                 <w:b/>
                 <w:szCs w:val="16"/>
               </w:rPr>
-              <w:t>´</w:t>
+              <w:t xml:space="preserve"> shared_</w:t>
             </w:r>
             <w:r>
               <w:rPr>
                 <w:b/>
                 <w:szCs w:val="16"/>
               </w:rPr>
-              <w:t xml:space="preserve">  -- </w:t>
-            </w:r>
-            <w:r>
-              <w:rPr>
-                <w:szCs w:val="16"/>
-              </w:rPr>
-              <w:t>accessible via</w:t>
+              <w:t>rgmii</w:t>
             </w:r>
             <w:r>
               <w:rPr>
                 <w:b/>
                 <w:szCs w:val="16"/>
               </w:rPr>
-              <w:t xml:space="preserve"> </w:t>
-            </w:r>
-            <w:proofErr w:type="spellStart"/>
-            <w:r>
-              <w:rPr>
-                <w:b/>
-                <w:szCs w:val="16"/>
-              </w:rPr>
-              <w:t>shared_</w:t>
-            </w:r>
-            <w:r>
-              <w:rPr>
-                <w:b/>
-                <w:szCs w:val="16"/>
-              </w:rPr>
-              <w:t>rgmii</w:t>
-            </w:r>
-            <w:r>
-              <w:rPr>
-                <w:b/>
-                <w:szCs w:val="16"/>
-              </w:rPr>
               <w:t>_vvc_status</w:t>
             </w:r>
-            <w:proofErr w:type="spellEnd"/>
           </w:p>
         </w:tc>
         <w:tc>
@@ -4345,7 +3986,6 @@
                       <w:sz w:val="15"/>
                     </w:rPr>
                   </w:pPr>
-                  <w:proofErr w:type="spellStart"/>
                   <w:r>
                     <w:rPr>
                       <w:sz w:val="15"/>
@@ -4353,7 +3993,6 @@
                     </w:rPr>
                     <w:t>current_cmd_idx</w:t>
                   </w:r>
-                  <w:proofErr w:type="spellEnd"/>
                 </w:p>
               </w:tc>
               <w:tc>
@@ -4445,7 +4084,6 @@
                       <w:sz w:val="15"/>
                     </w:rPr>
                   </w:pPr>
-                  <w:proofErr w:type="spellStart"/>
                   <w:r>
                     <w:rPr>
                       <w:sz w:val="15"/>
@@ -4453,7 +4091,6 @@
                     </w:rPr>
                     <w:t>previous_cmd_idx</w:t>
                   </w:r>
-                  <w:proofErr w:type="spellEnd"/>
                 </w:p>
               </w:tc>
               <w:tc>
@@ -4545,7 +4182,6 @@
                       <w:sz w:val="15"/>
                     </w:rPr>
                   </w:pPr>
-                  <w:proofErr w:type="spellStart"/>
                   <w:r>
                     <w:rPr>
                       <w:sz w:val="15"/>
@@ -4553,7 +4189,6 @@
                     </w:rPr>
                     <w:t>pending_cmd_cnt</w:t>
                   </w:r>
-                  <w:proofErr w:type="spellEnd"/>
                 </w:p>
               </w:tc>
               <w:tc>
@@ -4981,7 +4616,6 @@
                 <w:sz w:val="15"/>
               </w:rPr>
             </w:pPr>
-            <w:proofErr w:type="spellStart"/>
             <w:r>
               <w:rPr>
                 <w:rFonts w:cs="Helvetica"/>
@@ -4990,7 +4624,6 @@
               </w:rPr>
               <w:t>t_vvc_target_record</w:t>
             </w:r>
-            <w:proofErr w:type="spellEnd"/>
           </w:p>
         </w:tc>
         <w:tc>
@@ -5090,7 +4723,6 @@
                 <w:sz w:val="15"/>
               </w:rPr>
             </w:pPr>
-            <w:proofErr w:type="spellStart"/>
             <w:r>
               <w:rPr>
                 <w:rFonts w:cs="Helvetica"/>
@@ -5107,7 +4739,6 @@
               </w:rPr>
               <w:t>instance_idx</w:t>
             </w:r>
-            <w:proofErr w:type="spellEnd"/>
           </w:p>
         </w:tc>
         <w:tc>
@@ -5255,7 +4886,6 @@
                 <w:sz w:val="15"/>
               </w:rPr>
             </w:pPr>
-            <w:proofErr w:type="spellStart"/>
             <w:r>
               <w:rPr>
                 <w:rFonts w:cs="Helvetica"/>
@@ -5263,7 +4893,6 @@
               </w:rPr>
               <w:t>t_channel</w:t>
             </w:r>
-            <w:proofErr w:type="spellEnd"/>
           </w:p>
         </w:tc>
         <w:tc>
@@ -5508,7 +5137,6 @@
                 <w:sz w:val="15"/>
               </w:rPr>
             </w:pPr>
-            <w:proofErr w:type="spellStart"/>
             <w:r>
               <w:rPr>
                 <w:color w:val="000000" w:themeColor="text1"/>
@@ -5523,7 +5151,6 @@
               </w:rPr>
               <w:t>_array</w:t>
             </w:r>
-            <w:proofErr w:type="spellEnd"/>
           </w:p>
           <w:p>
             <w:pPr>
@@ -5537,7 +5164,6 @@
                 <w:sz w:val="15"/>
               </w:rPr>
             </w:pPr>
-            <w:proofErr w:type="spellStart"/>
             <w:r>
               <w:rPr>
                 <w:color w:val="000000" w:themeColor="text1"/>
@@ -5545,7 +5171,6 @@
               </w:rPr>
               <w:t>data_exp</w:t>
             </w:r>
-            <w:proofErr w:type="spellEnd"/>
             <w:r>
               <w:rPr>
                 <w:color w:val="000000" w:themeColor="text1"/>
@@ -5574,7 +5199,6 @@
                 <w:sz w:val="15"/>
               </w:rPr>
             </w:pPr>
-            <w:proofErr w:type="spellStart"/>
             <w:r>
               <w:rPr>
                 <w:sz w:val="15"/>
@@ -5593,7 +5217,6 @@
               </w:rPr>
               <w:t>_array</w:t>
             </w:r>
-            <w:proofErr w:type="spellEnd"/>
           </w:p>
         </w:tc>
         <w:tc>
@@ -5789,19 +5412,11 @@
                 <w:sz w:val="15"/>
               </w:rPr>
             </w:pPr>
-            <w:proofErr w:type="spellStart"/>
-            <w:r>
-              <w:rPr>
-                <w:sz w:val="15"/>
-              </w:rPr>
-              <w:t>data_array</w:t>
-            </w:r>
-            <w:proofErr w:type="spellEnd"/>
-            <w:r>
-              <w:rPr>
-                <w:sz w:val="15"/>
-              </w:rPr>
-              <w:t xml:space="preserve">(0) is </w:t>
+            <w:r>
+              <w:rPr>
+                <w:sz w:val="15"/>
+              </w:rPr>
+              <w:t xml:space="preserve">data_array(0) is </w:t>
             </w:r>
             <w:r>
               <w:rPr>
@@ -5813,35 +5428,7 @@
               <w:rPr>
                 <w:sz w:val="15"/>
               </w:rPr>
-              <w:t xml:space="preserve">first, while </w:t>
-            </w:r>
-            <w:proofErr w:type="spellStart"/>
-            <w:r>
-              <w:rPr>
-                <w:sz w:val="15"/>
-              </w:rPr>
-              <w:t>data_array</w:t>
-            </w:r>
-            <w:proofErr w:type="spellEnd"/>
-            <w:r>
-              <w:rPr>
-                <w:sz w:val="15"/>
-              </w:rPr>
-              <w:t>(</w:t>
-            </w:r>
-            <w:proofErr w:type="spellStart"/>
-            <w:r>
-              <w:rPr>
-                <w:sz w:val="15"/>
-              </w:rPr>
-              <w:t>data_array’high</w:t>
-            </w:r>
-            <w:proofErr w:type="spellEnd"/>
-            <w:r>
-              <w:rPr>
-                <w:sz w:val="15"/>
-              </w:rPr>
-              <w:t xml:space="preserve">) is </w:t>
+              <w:t xml:space="preserve">first, while data_array(data_array’high) is </w:t>
             </w:r>
             <w:r>
               <w:rPr>
@@ -5870,21 +5457,7 @@
               <w:rPr>
                 <w:sz w:val="15"/>
               </w:rPr>
-              <w:t xml:space="preserve">For clarity, </w:t>
-            </w:r>
-            <w:proofErr w:type="spellStart"/>
-            <w:r>
-              <w:rPr>
-                <w:sz w:val="15"/>
-              </w:rPr>
-              <w:t>data_array</w:t>
-            </w:r>
-            <w:proofErr w:type="spellEnd"/>
-            <w:r>
-              <w:rPr>
-                <w:sz w:val="15"/>
-              </w:rPr>
-              <w:t xml:space="preserve"> is required to be ascending, for example defined by the test sequencer as follows:</w:t>
+              <w:t>For clarity, data_array is required to be ascending, for example defined by the test sequencer as follows:</w:t>
             </w:r>
           </w:p>
           <w:p>
@@ -5910,53 +5483,21 @@
                 <w:rFonts w:ascii="Courier New" w:hAnsi="Courier New" w:cs="Courier New"/>
                 <w:sz w:val="15"/>
               </w:rPr>
-              <w:t xml:space="preserve">variable </w:t>
-            </w:r>
-            <w:proofErr w:type="spellStart"/>
+              <w:t>variable v_data_array : t_</w:t>
+            </w:r>
             <w:r>
               <w:rPr>
                 <w:rFonts w:ascii="Courier New" w:hAnsi="Courier New" w:cs="Courier New"/>
                 <w:sz w:val="15"/>
               </w:rPr>
-              <w:t>v_data_array</w:t>
-            </w:r>
-            <w:proofErr w:type="spellEnd"/>
+              <w:t>byte</w:t>
+            </w:r>
             <w:r>
               <w:rPr>
                 <w:rFonts w:ascii="Courier New" w:hAnsi="Courier New" w:cs="Courier New"/>
                 <w:sz w:val="15"/>
               </w:rPr>
-              <w:t xml:space="preserve"> : </w:t>
-            </w:r>
-            <w:proofErr w:type="spellStart"/>
-            <w:r>
-              <w:rPr>
-                <w:rFonts w:ascii="Courier New" w:hAnsi="Courier New" w:cs="Courier New"/>
-                <w:sz w:val="15"/>
-              </w:rPr>
-              <w:t>t_</w:t>
-            </w:r>
-            <w:r>
-              <w:rPr>
-                <w:rFonts w:ascii="Courier New" w:hAnsi="Courier New" w:cs="Courier New"/>
-                <w:sz w:val="15"/>
-              </w:rPr>
-              <w:t>byte</w:t>
-            </w:r>
-            <w:r>
-              <w:rPr>
-                <w:rFonts w:ascii="Courier New" w:hAnsi="Courier New" w:cs="Courier New"/>
-                <w:sz w:val="15"/>
-              </w:rPr>
-              <w:t>_array</w:t>
-            </w:r>
-            <w:proofErr w:type="spellEnd"/>
-            <w:r>
-              <w:rPr>
-                <w:rFonts w:ascii="Courier New" w:hAnsi="Courier New" w:cs="Courier New"/>
-                <w:sz w:val="15"/>
-              </w:rPr>
-              <w:t>(0 to C_MAX_</w:t>
+              <w:t>_array(0 to C_MAX_</w:t>
             </w:r>
             <w:r>
               <w:rPr>
@@ -5999,7 +5540,6 @@
                 <w:sz w:val="15"/>
               </w:rPr>
             </w:pPr>
-            <w:proofErr w:type="spellStart"/>
             <w:r>
               <w:rPr>
                 <w:color w:val="000000" w:themeColor="text1"/>
@@ -6007,7 +5547,6 @@
               </w:rPr>
               <w:t>alert_level</w:t>
             </w:r>
-            <w:proofErr w:type="spellEnd"/>
           </w:p>
         </w:tc>
         <w:tc>
@@ -6028,14 +5567,12 @@
                 <w:sz w:val="15"/>
               </w:rPr>
             </w:pPr>
-            <w:proofErr w:type="spellStart"/>
             <w:r>
               <w:rPr>
                 <w:sz w:val="15"/>
               </w:rPr>
               <w:t>t_alert_level</w:t>
             </w:r>
-            <w:proofErr w:type="spellEnd"/>
           </w:p>
         </w:tc>
         <w:tc>
@@ -6133,7 +5670,6 @@
                 <w:sz w:val="15"/>
               </w:rPr>
             </w:pPr>
-            <w:proofErr w:type="spellStart"/>
             <w:r>
               <w:rPr>
                 <w:rFonts w:cs="Helvetica"/>
@@ -6142,7 +5678,6 @@
               </w:rPr>
               <w:t>msg</w:t>
             </w:r>
-            <w:proofErr w:type="spellEnd"/>
           </w:p>
         </w:tc>
         <w:tc>
@@ -6666,7 +6201,6 @@
                 <w:sz w:val="15"/>
               </w:rPr>
             </w:pPr>
-            <w:proofErr w:type="spellStart"/>
             <w:r>
               <w:rPr>
                 <w:rFonts w:cs="Helvetica"/>
@@ -6675,7 +6209,6 @@
               </w:rPr>
               <w:t>rgmii_vvc_tx_if</w:t>
             </w:r>
-            <w:proofErr w:type="spellEnd"/>
           </w:p>
         </w:tc>
         <w:tc>
@@ -6698,7 +6231,6 @@
                 <w:sz w:val="15"/>
               </w:rPr>
             </w:pPr>
-            <w:proofErr w:type="spellStart"/>
             <w:r>
               <w:rPr>
                 <w:rFonts w:cs="Helvetica"/>
@@ -6706,7 +6238,6 @@
               </w:rPr>
               <w:t>t_rgmii_tx_if</w:t>
             </w:r>
-            <w:proofErr w:type="spellEnd"/>
           </w:p>
         </w:tc>
         <w:tc>
@@ -6787,7 +6318,6 @@
                 <w:sz w:val="15"/>
               </w:rPr>
             </w:pPr>
-            <w:proofErr w:type="spellStart"/>
             <w:r>
               <w:rPr>
                 <w:rFonts w:cs="Helvetica"/>
@@ -6812,7 +6342,6 @@
               </w:rPr>
               <w:t>if</w:t>
             </w:r>
-            <w:proofErr w:type="spellEnd"/>
           </w:p>
         </w:tc>
         <w:tc>
@@ -6836,7 +6365,6 @@
                 <w:sz w:val="15"/>
               </w:rPr>
             </w:pPr>
-            <w:proofErr w:type="spellStart"/>
             <w:r>
               <w:rPr>
                 <w:rFonts w:cs="Helvetica"/>
@@ -6858,7 +6386,6 @@
               </w:rPr>
               <w:t>_if</w:t>
             </w:r>
-            <w:proofErr w:type="spellEnd"/>
           </w:p>
         </w:tc>
         <w:tc>
@@ -7263,7 +6790,6 @@
                 <w:sz w:val="15"/>
               </w:rPr>
             </w:pPr>
-            <w:proofErr w:type="spellStart"/>
             <w:r>
               <w:rPr>
                 <w:rFonts w:cs="Helvetica"/>
@@ -7285,7 +6811,6 @@
               </w:rPr>
               <w:t>_bfm_config</w:t>
             </w:r>
-            <w:proofErr w:type="spellEnd"/>
           </w:p>
         </w:tc>
         <w:tc>
@@ -7725,7 +7250,6 @@
                 <w:sz w:val="15"/>
               </w:rPr>
             </w:pPr>
-            <w:proofErr w:type="spellStart"/>
             <w:r>
               <w:rPr>
                 <w:rFonts w:cs="Helvetica"/>
@@ -7733,7 +7257,6 @@
               </w:rPr>
               <w:t>t_alert_level</w:t>
             </w:r>
-            <w:proofErr w:type="spellEnd"/>
           </w:p>
         </w:tc>
         <w:tc>
@@ -7942,51 +7465,7 @@
                 <w:sz w:val="15"/>
                 <w:szCs w:val="18"/>
               </w:rPr>
-              <w:t xml:space="preserve">Maximum number of </w:t>
-            </w:r>
-            <w:proofErr w:type="spellStart"/>
-            <w:r>
-              <w:rPr>
-                <w:rFonts w:ascii="Helvetica" w:eastAsia="Times New Roman" w:hAnsi="Helvetica" w:cs="Helvetica"/>
-                <w:color w:val="auto"/>
-                <w:spacing w:val="0"/>
-                <w:sz w:val="15"/>
-                <w:szCs w:val="18"/>
-              </w:rPr>
-              <w:t>unfetched</w:t>
-            </w:r>
-            <w:proofErr w:type="spellEnd"/>
-            <w:r>
-              <w:rPr>
-                <w:rFonts w:ascii="Helvetica" w:eastAsia="Times New Roman" w:hAnsi="Helvetica" w:cs="Helvetica"/>
-                <w:color w:val="auto"/>
-                <w:spacing w:val="0"/>
-                <w:sz w:val="15"/>
-                <w:szCs w:val="18"/>
-              </w:rPr>
-              <w:t xml:space="preserve"> results before </w:t>
-            </w:r>
-            <w:proofErr w:type="spellStart"/>
-            <w:r>
-              <w:rPr>
-                <w:rFonts w:ascii="Helvetica" w:eastAsia="Times New Roman" w:hAnsi="Helvetica" w:cs="Helvetica"/>
-                <w:color w:val="auto"/>
-                <w:spacing w:val="0"/>
-                <w:sz w:val="15"/>
-                <w:szCs w:val="18"/>
-              </w:rPr>
-              <w:t>result_queue</w:t>
-            </w:r>
-            <w:proofErr w:type="spellEnd"/>
-            <w:r>
-              <w:rPr>
-                <w:rFonts w:ascii="Helvetica" w:eastAsia="Times New Roman" w:hAnsi="Helvetica" w:cs="Helvetica"/>
-                <w:color w:val="auto"/>
-                <w:spacing w:val="0"/>
-                <w:sz w:val="15"/>
-                <w:szCs w:val="18"/>
-              </w:rPr>
-              <w:t xml:space="preserve"> is full.</w:t>
+              <w:t>Maximum number of unfetched results before result_queue is full.</w:t>
             </w:r>
           </w:p>
         </w:tc>
@@ -8134,7 +7613,6 @@
               </w:rPr>
               <w:t>‘</w:t>
             </w:r>
-            <w:proofErr w:type="spellStart"/>
             <w:r>
               <w:rPr>
                 <w:rFonts w:cs="Helvetica"/>
@@ -8143,7 +7621,6 @@
               </w:rPr>
               <w:t>result_queue_count_threshold_severity</w:t>
             </w:r>
-            <w:proofErr w:type="spellEnd"/>
             <w:r>
               <w:rPr>
                 <w:rFonts w:cs="Helvetica"/>
@@ -8237,7 +7714,6 @@
                 <w:sz w:val="15"/>
               </w:rPr>
             </w:pPr>
-            <w:proofErr w:type="spellStart"/>
             <w:r>
               <w:rPr>
                 <w:rFonts w:cs="Helvetica"/>
@@ -8245,7 +7721,6 @@
               </w:rPr>
               <w:t>t_alert_level</w:t>
             </w:r>
-            <w:proofErr w:type="spellEnd"/>
           </w:p>
         </w:tc>
         <w:tc>
@@ -8298,18 +7773,8 @@
                 <w:sz w:val="15"/>
                 <w:szCs w:val="18"/>
               </w:rPr>
-              <w:t xml:space="preserve">Severity of alert to be initiated if exceeding </w:t>
-            </w:r>
-            <w:proofErr w:type="spellStart"/>
-            <w:r>
-              <w:rPr>
-                <w:rFonts w:cs="Helvetica"/>
-                <w:sz w:val="15"/>
-                <w:szCs w:val="18"/>
-              </w:rPr>
-              <w:t>result_queue_count_threshold</w:t>
-            </w:r>
-            <w:proofErr w:type="spellEnd"/>
+              <w:t>Severity of alert to be initiated if exceeding result_queue_count_threshold</w:t>
+            </w:r>
             <w:r>
               <w:rPr>
                 <w:rFonts w:cs="Helvetica"/>
@@ -8351,24 +7816,11 @@
         </w:rPr>
       </w:pPr>
       <w:r>
-        <w:t xml:space="preserve">All VVC procedures are defined in </w:t>
-      </w:r>
-      <w:proofErr w:type="spellStart"/>
-      <w:r>
-        <w:t>vvc_methods_pkg</w:t>
-      </w:r>
-      <w:proofErr w:type="spellEnd"/>
-      <w:r>
-        <w:t xml:space="preserve"> (dedicated this VVC), and </w:t>
-      </w:r>
-      <w:proofErr w:type="spellStart"/>
-      <w:r>
-        <w:t>uvvm_vvc_framework.</w:t>
+        <w:t>All VVC procedures are defined in vvc_methods_pkg (dedicated this VVC), and uvvm_vvc_framework.</w:t>
       </w:r>
       <w:r>
         <w:t>td_vvc_framework_common_methods_pkg</w:t>
       </w:r>
-      <w:proofErr w:type="spellEnd"/>
       <w:r>
         <w:t xml:space="preserve"> (common VVC procedures)</w:t>
       </w:r>
@@ -8377,15 +7829,7 @@
       </w:r>
       <w:r>
         <w:br/>
-        <w:t xml:space="preserve">It is also possible to send a multicast to all instances of a VVC with ALL_INSTANCES as parameter for </w:t>
-      </w:r>
-      <w:proofErr w:type="spellStart"/>
-      <w:r>
-        <w:t>vvc_instance_idx</w:t>
-      </w:r>
-      <w:proofErr w:type="spellEnd"/>
-      <w:r>
-        <w:t xml:space="preserve">. </w:t>
+        <w:t xml:space="preserve">It is also possible to send a multicast to all instances of a VVC with ALL_INSTANCES as parameter for vvc_instance_idx. </w:t>
       </w:r>
       <w:r>
         <w:br/>
@@ -8517,7 +7961,6 @@
                 <w:szCs w:val="16"/>
               </w:rPr>
             </w:pPr>
-            <w:proofErr w:type="spellStart"/>
             <w:r>
               <w:rPr>
                 <w:rFonts w:cs="Helvetica"/>
@@ -8526,7 +7969,6 @@
               </w:rPr>
               <w:t>rgmii_write</w:t>
             </w:r>
-            <w:proofErr w:type="spellEnd"/>
             <w:r>
               <w:rPr>
                 <w:rFonts w:cs="Helvetica"/>
@@ -8559,7 +8001,6 @@
                 <w:szCs w:val="15"/>
               </w:rPr>
             </w:pPr>
-            <w:proofErr w:type="spellStart"/>
             <w:r>
               <w:rPr>
                 <w:rFonts w:cs="Helvetica"/>
@@ -8569,7 +8010,6 @@
               </w:rPr>
               <w:t>rgmii_write</w:t>
             </w:r>
-            <w:proofErr w:type="spellEnd"/>
             <w:r>
               <w:rPr>
                 <w:rFonts w:cs="Helvetica"/>
@@ -8586,9 +8026,8 @@
                 <w:sz w:val="15"/>
                 <w:szCs w:val="15"/>
               </w:rPr>
-              <w:t xml:space="preserve">(VVCT, </w:t>
-            </w:r>
-            <w:proofErr w:type="spellStart"/>
+              <w:t xml:space="preserve">(VVCT, vvc_instance_idx, </w:t>
+            </w:r>
             <w:r>
               <w:rPr>
                 <w:rFonts w:cs="Helvetica"/>
@@ -8596,9 +8035,8 @@
                 <w:sz w:val="15"/>
                 <w:szCs w:val="15"/>
               </w:rPr>
-              <w:t>vvc_instance_idx</w:t>
-            </w:r>
-            <w:proofErr w:type="spellEnd"/>
+              <w:t xml:space="preserve">channel, </w:t>
+            </w:r>
             <w:r>
               <w:rPr>
                 <w:rFonts w:cs="Helvetica"/>
@@ -8606,48 +8044,8 @@
                 <w:sz w:val="15"/>
                 <w:szCs w:val="15"/>
               </w:rPr>
-              <w:t xml:space="preserve">, </w:t>
-            </w:r>
-            <w:r>
-              <w:rPr>
-                <w:rFonts w:cs="Helvetica"/>
-                <w:b/>
-                <w:sz w:val="15"/>
-                <w:szCs w:val="15"/>
-              </w:rPr>
-              <w:t xml:space="preserve">channel, </w:t>
-            </w:r>
-            <w:proofErr w:type="spellStart"/>
-            <w:r>
-              <w:rPr>
-                <w:rFonts w:cs="Helvetica"/>
-                <w:b/>
-                <w:sz w:val="15"/>
-                <w:szCs w:val="15"/>
-              </w:rPr>
-              <w:t>data_array</w:t>
-            </w:r>
-            <w:proofErr w:type="spellEnd"/>
-            <w:r>
-              <w:rPr>
-                <w:rFonts w:cs="Helvetica"/>
-                <w:b/>
-                <w:sz w:val="15"/>
-                <w:szCs w:val="15"/>
-              </w:rPr>
-              <w:t xml:space="preserve">, </w:t>
-            </w:r>
-            <w:proofErr w:type="spellStart"/>
-            <w:r>
-              <w:rPr>
-                <w:rFonts w:cs="Helvetica"/>
-                <w:b/>
-                <w:sz w:val="15"/>
-                <w:szCs w:val="15"/>
-              </w:rPr>
-              <w:t>msg</w:t>
-            </w:r>
-            <w:proofErr w:type="spellEnd"/>
+              <w:t>data_array, msg</w:t>
+            </w:r>
             <w:r>
               <w:rPr>
                 <w:rFonts w:cs="Helvetica"/>
@@ -8700,7 +8098,6 @@
               </w:rPr>
               <w:t xml:space="preserve">The </w:t>
             </w:r>
-            <w:proofErr w:type="spellStart"/>
             <w:r>
               <w:rPr>
                 <w:rFonts w:cs="Helvetica"/>
@@ -8725,7 +8122,6 @@
               </w:rPr>
               <w:t>write</w:t>
             </w:r>
-            <w:proofErr w:type="spellEnd"/>
             <w:r>
               <w:rPr>
                 <w:rFonts w:cs="Helvetica"/>
@@ -8782,7 +8178,6 @@
               </w:rPr>
               <w:t xml:space="preserve"> BFM </w:t>
             </w:r>
-            <w:proofErr w:type="spellStart"/>
             <w:r>
               <w:rPr>
                 <w:rFonts w:cs="Helvetica"/>
@@ -8791,7 +8186,6 @@
               </w:rPr>
               <w:t>rgmii_write</w:t>
             </w:r>
-            <w:proofErr w:type="spellEnd"/>
             <w:r>
               <w:rPr>
                 <w:rFonts w:cs="Helvetica"/>
@@ -8814,18 +8208,8 @@
                 <w:sz w:val="15"/>
                 <w:szCs w:val="15"/>
               </w:rPr>
-              <w:t xml:space="preserve"> BFM </w:t>
-            </w:r>
-            <w:proofErr w:type="spellStart"/>
-            <w:r>
-              <w:rPr>
-                <w:rFonts w:cs="Helvetica"/>
-                <w:sz w:val="15"/>
-                <w:szCs w:val="15"/>
-              </w:rPr>
-              <w:t>QuickRef</w:t>
-            </w:r>
-            <w:proofErr w:type="spellEnd"/>
+              <w:t xml:space="preserve"> BFM QuickRef</w:t>
+            </w:r>
             <w:r>
               <w:rPr>
                 <w:rFonts w:cs="Helvetica"/>
@@ -8881,7 +8265,6 @@
                 <w:szCs w:val="14"/>
               </w:rPr>
             </w:pPr>
-            <w:proofErr w:type="spellStart"/>
             <w:r>
               <w:rPr>
                 <w:rFonts w:cs="Helvetica"/>
@@ -8890,7 +8273,6 @@
               </w:rPr>
               <w:t>rgmii_read</w:t>
             </w:r>
-            <w:proofErr w:type="spellEnd"/>
             <w:r>
               <w:rPr>
                 <w:rFonts w:cs="Helvetica"/>
@@ -8924,7 +8306,6 @@
                 <w:szCs w:val="15"/>
               </w:rPr>
             </w:pPr>
-            <w:proofErr w:type="spellStart"/>
             <w:r>
               <w:rPr>
                 <w:rFonts w:cs="Helvetica"/>
@@ -8934,7 +8315,6 @@
               </w:rPr>
               <w:t>rgmii_read</w:t>
             </w:r>
-            <w:proofErr w:type="spellEnd"/>
             <w:r>
               <w:rPr>
                 <w:rFonts w:cs="Helvetica"/>
@@ -8951,9 +8331,8 @@
                 <w:sz w:val="15"/>
                 <w:szCs w:val="15"/>
               </w:rPr>
-              <w:t xml:space="preserve">(VVCT, </w:t>
-            </w:r>
-            <w:proofErr w:type="spellStart"/>
+              <w:t xml:space="preserve">(VVCT, vvc_instance_idx, </w:t>
+            </w:r>
             <w:r>
               <w:rPr>
                 <w:rFonts w:cs="Helvetica"/>
@@ -8961,9 +8340,8 @@
                 <w:sz w:val="15"/>
                 <w:szCs w:val="15"/>
               </w:rPr>
-              <w:t>vvc_instance_idx</w:t>
-            </w:r>
-            <w:proofErr w:type="spellEnd"/>
+              <w:t xml:space="preserve">channel, </w:t>
+            </w:r>
             <w:r>
               <w:rPr>
                 <w:rFonts w:cs="Helvetica"/>
@@ -8971,36 +8349,7 @@
                 <w:sz w:val="15"/>
                 <w:szCs w:val="15"/>
               </w:rPr>
-              <w:t xml:space="preserve">, </w:t>
-            </w:r>
-            <w:r>
-              <w:rPr>
-                <w:rFonts w:cs="Helvetica"/>
-                <w:b/>
-                <w:sz w:val="15"/>
-                <w:szCs w:val="15"/>
-              </w:rPr>
-              <w:t xml:space="preserve">channel, </w:t>
-            </w:r>
-            <w:proofErr w:type="spellStart"/>
-            <w:r>
-              <w:rPr>
-                <w:rFonts w:cs="Helvetica"/>
-                <w:b/>
-                <w:sz w:val="15"/>
-                <w:szCs w:val="15"/>
-              </w:rPr>
-              <w:t>msg</w:t>
-            </w:r>
-            <w:proofErr w:type="spellEnd"/>
-            <w:r>
-              <w:rPr>
-                <w:rFonts w:cs="Helvetica"/>
-                <w:b/>
-                <w:sz w:val="15"/>
-                <w:szCs w:val="15"/>
-              </w:rPr>
-              <w:t xml:space="preserve">, </w:t>
+              <w:t xml:space="preserve">msg, </w:t>
             </w:r>
             <w:r>
               <w:rPr>
@@ -9054,7 +8403,6 @@
               </w:rPr>
               <w:t xml:space="preserve">The </w:t>
             </w:r>
-            <w:proofErr w:type="spellStart"/>
             <w:r>
               <w:rPr>
                 <w:rFonts w:cs="Helvetica"/>
@@ -9079,7 +8427,6 @@
               </w:rPr>
               <w:t>ad</w:t>
             </w:r>
-            <w:proofErr w:type="spellEnd"/>
             <w:r>
               <w:rPr>
                 <w:rFonts w:cs="Helvetica"/>
@@ -9136,7 +8483,6 @@
               </w:rPr>
               <w:t xml:space="preserve">BFM </w:t>
             </w:r>
-            <w:proofErr w:type="spellStart"/>
             <w:r>
               <w:rPr>
                 <w:rFonts w:cs="Helvetica"/>
@@ -9145,7 +8491,6 @@
               </w:rPr>
               <w:t>rgmii_read</w:t>
             </w:r>
-            <w:proofErr w:type="spellEnd"/>
             <w:r>
               <w:rPr>
                 <w:rFonts w:cs="Helvetica"/>
@@ -9168,25 +8513,7 @@
                 <w:sz w:val="15"/>
                 <w:szCs w:val="15"/>
               </w:rPr>
-              <w:t xml:space="preserve"> BFM </w:t>
-            </w:r>
-            <w:proofErr w:type="spellStart"/>
-            <w:r>
-              <w:rPr>
-                <w:rFonts w:cs="Helvetica"/>
-                <w:sz w:val="15"/>
-                <w:szCs w:val="15"/>
-              </w:rPr>
-              <w:t>QuickRef</w:t>
-            </w:r>
-            <w:proofErr w:type="spellEnd"/>
-            <w:r>
-              <w:rPr>
-                <w:rFonts w:cs="Helvetica"/>
-                <w:sz w:val="15"/>
-                <w:szCs w:val="15"/>
-              </w:rPr>
-              <w:t xml:space="preserve">. </w:t>
+              <w:t xml:space="preserve"> BFM QuickRef. </w:t>
             </w:r>
             <w:r>
               <w:rPr>
@@ -9273,7 +8600,6 @@
               </w:rPr>
               <w:t xml:space="preserve"> (see example with </w:t>
             </w:r>
-            <w:proofErr w:type="spellStart"/>
             <w:r>
               <w:rPr>
                 <w:rFonts w:cs="Helvetica"/>
@@ -9283,7 +8609,6 @@
               </w:rPr>
               <w:t>fetch_result</w:t>
             </w:r>
-            <w:proofErr w:type="spellEnd"/>
             <w:r>
               <w:rPr>
                 <w:rFonts w:cs="Helvetica"/>
@@ -9333,37 +8658,16 @@
                 <w:sz w:val="15"/>
                 <w:szCs w:val="15"/>
               </w:rPr>
-              <w:t xml:space="preserve">Example with </w:t>
-            </w:r>
-            <w:proofErr w:type="spellStart"/>
-            <w:r>
-              <w:rPr>
-                <w:rFonts w:cs="Helvetica"/>
-                <w:b/>
+              <w:t>Example with fetch_result() call</w:t>
+            </w:r>
+            <w:r>
+              <w:rPr>
+                <w:rFonts w:cs="Helvetica"/>
                 <w:sz w:val="15"/>
                 <w:szCs w:val="15"/>
               </w:rPr>
-              <w:t>fetch_result</w:t>
-            </w:r>
-            <w:proofErr w:type="spellEnd"/>
-            <w:r>
-              <w:rPr>
-                <w:rFonts w:cs="Helvetica"/>
-                <w:b/>
-                <w:sz w:val="15"/>
-                <w:szCs w:val="15"/>
-              </w:rPr>
-              <w:t>() call</w:t>
-            </w:r>
-            <w:r>
-              <w:rPr>
-                <w:rFonts w:cs="Helvetica"/>
-                <w:sz w:val="15"/>
-                <w:szCs w:val="15"/>
-              </w:rPr>
               <w:t xml:space="preserve">: Result is placed in </w:t>
             </w:r>
-            <w:proofErr w:type="spellStart"/>
             <w:r>
               <w:rPr>
                 <w:rFonts w:ascii="Courier New" w:hAnsi="Courier New" w:cs="Courier New"/>
@@ -9382,7 +8686,6 @@
               </w:rPr>
               <w:t>result</w:t>
             </w:r>
-            <w:proofErr w:type="spellEnd"/>
           </w:p>
           <w:p>
             <w:pPr>
@@ -9418,25 +8721,7 @@
                 <w:sz w:val="15"/>
                 <w:szCs w:val="15"/>
               </w:rPr>
-              <w:t xml:space="preserve">ariable </w:t>
-            </w:r>
-            <w:proofErr w:type="spellStart"/>
-            <w:r>
-              <w:rPr>
-                <w:rFonts w:ascii="Courier New" w:hAnsi="Courier New" w:cs="Courier New"/>
-                <w:sz w:val="15"/>
-                <w:szCs w:val="15"/>
-              </w:rPr>
-              <w:t>v_cmd_idx</w:t>
-            </w:r>
-            <w:proofErr w:type="spellEnd"/>
-            <w:r>
-              <w:rPr>
-                <w:rFonts w:ascii="Courier New" w:hAnsi="Courier New" w:cs="Courier New"/>
-                <w:sz w:val="15"/>
-                <w:szCs w:val="15"/>
-              </w:rPr>
-              <w:t xml:space="preserve"> </w:t>
+              <w:t xml:space="preserve">ariable v_cmd_idx </w:t>
             </w:r>
             <w:r>
               <w:rPr>
@@ -9517,16 +8802,15 @@
                 <w:sz w:val="15"/>
                 <w:szCs w:val="15"/>
               </w:rPr>
-              <w:t xml:space="preserve">  variable </w:t>
-            </w:r>
-            <w:proofErr w:type="spellStart"/>
+              <w:t xml:space="preserve">  variable v_</w:t>
+            </w:r>
             <w:r>
               <w:rPr>
                 <w:rFonts w:ascii="Courier New" w:hAnsi="Courier New" w:cs="Courier New"/>
                 <w:sz w:val="15"/>
                 <w:szCs w:val="15"/>
               </w:rPr>
-              <w:t>v_</w:t>
+              <w:t>result</w:t>
             </w:r>
             <w:r>
               <w:rPr>
@@ -9534,9 +8818,8 @@
                 <w:sz w:val="15"/>
                 <w:szCs w:val="15"/>
               </w:rPr>
-              <w:t>result</w:t>
-            </w:r>
-            <w:proofErr w:type="spellEnd"/>
+              <w:t xml:space="preserve"> </w:t>
+            </w:r>
             <w:r>
               <w:rPr>
                 <w:rFonts w:ascii="Courier New" w:hAnsi="Courier New" w:cs="Courier New"/>
@@ -9551,7 +8834,7 @@
                 <w:sz w:val="15"/>
                 <w:szCs w:val="15"/>
               </w:rPr>
-              <w:t xml:space="preserve"> </w:t>
+              <w:t xml:space="preserve">: </w:t>
             </w:r>
             <w:r>
               <w:rPr>
@@ -9559,18 +8842,8 @@
                 <w:sz w:val="15"/>
                 <w:szCs w:val="15"/>
               </w:rPr>
-              <w:t xml:space="preserve">: </w:t>
-            </w:r>
-            <w:proofErr w:type="spellStart"/>
-            <w:r>
-              <w:rPr>
-                <w:rFonts w:ascii="Courier New" w:hAnsi="Courier New" w:cs="Courier New"/>
-                <w:sz w:val="15"/>
-                <w:szCs w:val="15"/>
-              </w:rPr>
               <w:t>work.vvc_cmd_pkg.t_vvc_result</w:t>
             </w:r>
-            <w:proofErr w:type="spellEnd"/>
             <w:r>
               <w:rPr>
                 <w:rFonts w:ascii="Courier New" w:hAnsi="Courier New" w:cs="Courier New"/>
@@ -9665,7 +8938,6 @@
               </w:rPr>
               <w:t xml:space="preserve">  </w:t>
             </w:r>
-            <w:proofErr w:type="spellStart"/>
             <w:r>
               <w:rPr>
                 <w:rFonts w:ascii="Courier New" w:hAnsi="Courier New" w:cs="Courier New"/>
@@ -9674,7 +8946,6 @@
               </w:rPr>
               <w:t>rgmii_read</w:t>
             </w:r>
-            <w:proofErr w:type="spellEnd"/>
             <w:r>
               <w:rPr>
                 <w:rFonts w:ascii="Courier New" w:hAnsi="Courier New" w:cs="Courier New"/>
@@ -9823,44 +9094,24 @@
                 <w:sz w:val="15"/>
                 <w:szCs w:val="15"/>
               </w:rPr>
-              <w:t xml:space="preserve">  </w:t>
-            </w:r>
-            <w:proofErr w:type="spellStart"/>
+              <w:t xml:space="preserve">  v_cmd_idx := </w:t>
+            </w:r>
             <w:r>
               <w:rPr>
                 <w:rFonts w:ascii="Courier New" w:hAnsi="Courier New" w:cs="Courier New"/>
                 <w:sz w:val="15"/>
                 <w:szCs w:val="15"/>
               </w:rPr>
-              <w:t>v_cmd_idx</w:t>
-            </w:r>
-            <w:proofErr w:type="spellEnd"/>
+              <w:t>get_last_received</w:t>
+            </w:r>
             <w:r>
               <w:rPr>
                 <w:rFonts w:ascii="Courier New" w:hAnsi="Courier New" w:cs="Courier New"/>
                 <w:sz w:val="15"/>
                 <w:szCs w:val="15"/>
               </w:rPr>
-              <w:t xml:space="preserve"> := </w:t>
-            </w:r>
-            <w:proofErr w:type="spellStart"/>
-            <w:r>
-              <w:rPr>
-                <w:rFonts w:ascii="Courier New" w:hAnsi="Courier New" w:cs="Courier New"/>
-                <w:sz w:val="15"/>
-                <w:szCs w:val="15"/>
-              </w:rPr>
-              <w:t>get_last_received</w:t>
-            </w:r>
-            <w:r>
-              <w:rPr>
-                <w:rFonts w:ascii="Courier New" w:hAnsi="Courier New" w:cs="Courier New"/>
-                <w:sz w:val="15"/>
-                <w:szCs w:val="15"/>
-              </w:rPr>
               <w:t>_cmd_idx</w:t>
             </w:r>
-            <w:proofErr w:type="spellEnd"/>
             <w:r>
               <w:rPr>
                 <w:rFonts w:ascii="Courier New" w:hAnsi="Courier New" w:cs="Courier New"/>
@@ -9944,25 +9195,23 @@
                 <w:sz w:val="15"/>
                 <w:szCs w:val="15"/>
               </w:rPr>
-              <w:t xml:space="preserve">  </w:t>
-            </w:r>
-            <w:proofErr w:type="spellStart"/>
+              <w:t xml:space="preserve">  await_completion(</w:t>
+            </w:r>
             <w:r>
               <w:rPr>
                 <w:rFonts w:ascii="Courier New" w:hAnsi="Courier New" w:cs="Courier New"/>
                 <w:sz w:val="15"/>
                 <w:szCs w:val="15"/>
               </w:rPr>
-              <w:t>await_completion</w:t>
-            </w:r>
-            <w:proofErr w:type="spellEnd"/>
+              <w:t>RGMII</w:t>
+            </w:r>
             <w:r>
               <w:rPr>
                 <w:rFonts w:ascii="Courier New" w:hAnsi="Courier New" w:cs="Courier New"/>
                 <w:sz w:val="15"/>
                 <w:szCs w:val="15"/>
               </w:rPr>
-              <w:t>(</w:t>
+              <w:t>_</w:t>
             </w:r>
             <w:r>
               <w:rPr>
@@ -9970,7 +9219,7 @@
                 <w:sz w:val="15"/>
                 <w:szCs w:val="15"/>
               </w:rPr>
-              <w:t>RGMII</w:t>
+              <w:t>VVCT,</w:t>
             </w:r>
             <w:r>
               <w:rPr>
@@ -9978,7 +9227,7 @@
                 <w:sz w:val="15"/>
                 <w:szCs w:val="15"/>
               </w:rPr>
-              <w:t>_</w:t>
+              <w:t xml:space="preserve"> </w:t>
             </w:r>
             <w:r>
               <w:rPr>
@@ -9986,7 +9235,7 @@
                 <w:sz w:val="15"/>
                 <w:szCs w:val="15"/>
               </w:rPr>
-              <w:t>VVCT,</w:t>
+              <w:t xml:space="preserve">1, </w:t>
             </w:r>
             <w:r>
               <w:rPr>
@@ -9994,7 +9243,7 @@
                 <w:sz w:val="15"/>
                 <w:szCs w:val="15"/>
               </w:rPr>
-              <w:t xml:space="preserve"> </w:t>
+              <w:t xml:space="preserve">RX, </w:t>
             </w:r>
             <w:r>
               <w:rPr>
@@ -10002,7 +9251,7 @@
                 <w:sz w:val="15"/>
                 <w:szCs w:val="15"/>
               </w:rPr>
-              <w:t xml:space="preserve">1, </w:t>
+              <w:t>1</w:t>
             </w:r>
             <w:r>
               <w:rPr>
@@ -10010,7 +9259,7 @@
                 <w:sz w:val="15"/>
                 <w:szCs w:val="15"/>
               </w:rPr>
-              <w:t xml:space="preserve">RX, </w:t>
+              <w:t xml:space="preserve"> m</w:t>
             </w:r>
             <w:r>
               <w:rPr>
@@ -10018,41 +9267,7 @@
                 <w:sz w:val="15"/>
                 <w:szCs w:val="15"/>
               </w:rPr>
-              <w:t>1</w:t>
-            </w:r>
-            <w:r>
-              <w:rPr>
-                <w:rFonts w:ascii="Courier New" w:hAnsi="Courier New" w:cs="Courier New"/>
-                <w:sz w:val="15"/>
-                <w:szCs w:val="15"/>
-              </w:rPr>
-              <w:t xml:space="preserve"> </w:t>
-            </w:r>
-            <w:proofErr w:type="spellStart"/>
-            <w:r>
-              <w:rPr>
-                <w:rFonts w:ascii="Courier New" w:hAnsi="Courier New" w:cs="Courier New"/>
-                <w:sz w:val="15"/>
-                <w:szCs w:val="15"/>
-              </w:rPr>
-              <w:t>m</w:t>
-            </w:r>
-            <w:r>
-              <w:rPr>
-                <w:rFonts w:ascii="Courier New" w:hAnsi="Courier New" w:cs="Courier New"/>
-                <w:sz w:val="15"/>
-                <w:szCs w:val="15"/>
-              </w:rPr>
-              <w:t>s</w:t>
-            </w:r>
-            <w:proofErr w:type="spellEnd"/>
-            <w:r>
-              <w:rPr>
-                <w:rFonts w:ascii="Courier New" w:hAnsi="Courier New" w:cs="Courier New"/>
-                <w:sz w:val="15"/>
-                <w:szCs w:val="15"/>
-              </w:rPr>
-              <w:t xml:space="preserve">, </w:t>
+              <w:t xml:space="preserve">s, </w:t>
             </w:r>
             <w:r>
               <w:rPr>
@@ -10129,25 +9344,23 @@
                 <w:sz w:val="15"/>
                 <w:szCs w:val="15"/>
               </w:rPr>
-              <w:t xml:space="preserve">  </w:t>
-            </w:r>
-            <w:proofErr w:type="spellStart"/>
+              <w:t xml:space="preserve">  fetch_result(</w:t>
+            </w:r>
             <w:r>
               <w:rPr>
                 <w:rFonts w:ascii="Courier New" w:hAnsi="Courier New" w:cs="Courier New"/>
                 <w:sz w:val="15"/>
                 <w:szCs w:val="15"/>
               </w:rPr>
-              <w:t>fetch_result</w:t>
-            </w:r>
-            <w:proofErr w:type="spellEnd"/>
+              <w:t>RGMII</w:t>
+            </w:r>
             <w:r>
               <w:rPr>
                 <w:rFonts w:ascii="Courier New" w:hAnsi="Courier New" w:cs="Courier New"/>
                 <w:sz w:val="15"/>
                 <w:szCs w:val="15"/>
               </w:rPr>
-              <w:t>(</w:t>
+              <w:t>_</w:t>
             </w:r>
             <w:r>
               <w:rPr>
@@ -10155,7 +9368,7 @@
                 <w:sz w:val="15"/>
                 <w:szCs w:val="15"/>
               </w:rPr>
-              <w:t>RGMII</w:t>
+              <w:t>VVCT,</w:t>
             </w:r>
             <w:r>
               <w:rPr>
@@ -10163,7 +9376,7 @@
                 <w:sz w:val="15"/>
                 <w:szCs w:val="15"/>
               </w:rPr>
-              <w:t>_</w:t>
+              <w:t xml:space="preserve"> </w:t>
             </w:r>
             <w:r>
               <w:rPr>
@@ -10171,7 +9384,7 @@
                 <w:sz w:val="15"/>
                 <w:szCs w:val="15"/>
               </w:rPr>
-              <w:t>VVCT,</w:t>
+              <w:t xml:space="preserve">1, </w:t>
             </w:r>
             <w:r>
               <w:rPr>
@@ -10179,7 +9392,7 @@
                 <w:sz w:val="15"/>
                 <w:szCs w:val="15"/>
               </w:rPr>
-              <w:t xml:space="preserve"> </w:t>
+              <w:t xml:space="preserve">RX, </w:t>
             </w:r>
             <w:r>
               <w:rPr>
@@ -10187,35 +9400,8 @@
                 <w:sz w:val="15"/>
                 <w:szCs w:val="15"/>
               </w:rPr>
-              <w:t xml:space="preserve">1, </w:t>
-            </w:r>
-            <w:r>
-              <w:rPr>
-                <w:rFonts w:ascii="Courier New" w:hAnsi="Courier New" w:cs="Courier New"/>
-                <w:sz w:val="15"/>
-                <w:szCs w:val="15"/>
-              </w:rPr>
-              <w:t xml:space="preserve">RX, </w:t>
-            </w:r>
-            <w:proofErr w:type="spellStart"/>
-            <w:r>
-              <w:rPr>
-                <w:rFonts w:ascii="Courier New" w:hAnsi="Courier New" w:cs="Courier New"/>
-                <w:sz w:val="15"/>
-                <w:szCs w:val="15"/>
-              </w:rPr>
-              <w:t>v_cmd_idx</w:t>
-            </w:r>
-            <w:proofErr w:type="spellEnd"/>
-            <w:r>
-              <w:rPr>
-                <w:rFonts w:ascii="Courier New" w:hAnsi="Courier New" w:cs="Courier New"/>
-                <w:sz w:val="15"/>
-                <w:szCs w:val="15"/>
-              </w:rPr>
-              <w:t xml:space="preserve">, </w:t>
-            </w:r>
-            <w:proofErr w:type="spellStart"/>
+              <w:t xml:space="preserve">v_cmd_idx, </w:t>
+            </w:r>
             <w:r>
               <w:rPr>
                 <w:rFonts w:ascii="Courier New" w:hAnsi="Courier New" w:cs="Courier New"/>
@@ -10234,7 +9420,6 @@
               </w:rPr>
               <w:t>result</w:t>
             </w:r>
-            <w:proofErr w:type="spellEnd"/>
             <w:r>
               <w:rPr>
                 <w:rFonts w:ascii="Courier New" w:hAnsi="Courier New" w:cs="Courier New"/>
@@ -10338,7 +9523,6 @@
                 <w:szCs w:val="14"/>
               </w:rPr>
             </w:pPr>
-            <w:proofErr w:type="spellStart"/>
             <w:r>
               <w:rPr>
                 <w:rFonts w:cs="Helvetica"/>
@@ -10363,7 +9547,6 @@
               </w:rPr>
               <w:t>expect</w:t>
             </w:r>
-            <w:proofErr w:type="spellEnd"/>
             <w:r>
               <w:rPr>
                 <w:rFonts w:cs="Helvetica"/>
@@ -10398,7 +9581,6 @@
                 <w:szCs w:val="15"/>
               </w:rPr>
             </w:pPr>
-            <w:proofErr w:type="spellStart"/>
             <w:r>
               <w:rPr>
                 <w:rFonts w:cs="Helvetica"/>
@@ -10417,7 +9599,6 @@
               </w:rPr>
               <w:t>_expect</w:t>
             </w:r>
-            <w:proofErr w:type="spellEnd"/>
             <w:r>
               <w:rPr>
                 <w:rFonts w:cs="Helvetica"/>
@@ -10425,9 +9606,8 @@
                 <w:sz w:val="15"/>
                 <w:szCs w:val="15"/>
               </w:rPr>
-              <w:t xml:space="preserve"> (VVCT, </w:t>
-            </w:r>
-            <w:proofErr w:type="spellStart"/>
+              <w:t xml:space="preserve"> (VVCT, vvc_instance_idx,</w:t>
+            </w:r>
             <w:r>
               <w:rPr>
                 <w:rFonts w:cs="Helvetica"/>
@@ -10435,9 +9615,8 @@
                 <w:sz w:val="15"/>
                 <w:szCs w:val="15"/>
               </w:rPr>
-              <w:t>vvc_instance_idx</w:t>
-            </w:r>
-            <w:proofErr w:type="spellEnd"/>
+              <w:t xml:space="preserve"> channel, data_exp</w:t>
+            </w:r>
             <w:r>
               <w:rPr>
                 <w:rFonts w:cs="Helvetica"/>
@@ -10445,7 +9624,7 @@
                 <w:sz w:val="15"/>
                 <w:szCs w:val="15"/>
               </w:rPr>
-              <w:t>,</w:t>
+              <w:t>, msg</w:t>
             </w:r>
             <w:r>
               <w:rPr>
@@ -10454,9 +9633,8 @@
                 <w:sz w:val="15"/>
                 <w:szCs w:val="15"/>
               </w:rPr>
-              <w:t xml:space="preserve"> channel, </w:t>
-            </w:r>
-            <w:proofErr w:type="spellStart"/>
+              <w:t>, [scope</w:t>
+            </w:r>
             <w:r>
               <w:rPr>
                 <w:rFonts w:cs="Helvetica"/>
@@ -10464,9 +9642,8 @@
                 <w:sz w:val="15"/>
                 <w:szCs w:val="15"/>
               </w:rPr>
-              <w:t>data_exp</w:t>
-            </w:r>
-            <w:proofErr w:type="spellEnd"/>
+              <w:t xml:space="preserve">, </w:t>
+            </w:r>
             <w:r>
               <w:rPr>
                 <w:rFonts w:cs="Helvetica"/>
@@ -10474,9 +9651,8 @@
                 <w:sz w:val="15"/>
                 <w:szCs w:val="15"/>
               </w:rPr>
-              <w:t xml:space="preserve">, </w:t>
-            </w:r>
-            <w:proofErr w:type="spellStart"/>
+              <w:t>[aler</w:t>
+            </w:r>
             <w:r>
               <w:rPr>
                 <w:rFonts w:cs="Helvetica"/>
@@ -10484,9 +9660,8 @@
                 <w:sz w:val="15"/>
                 <w:szCs w:val="15"/>
               </w:rPr>
-              <w:t>msg</w:t>
-            </w:r>
-            <w:proofErr w:type="spellEnd"/>
+              <w:t>t</w:t>
+            </w:r>
             <w:r>
               <w:rPr>
                 <w:rFonts w:cs="Helvetica"/>
@@ -10494,55 +9669,8 @@
                 <w:sz w:val="15"/>
                 <w:szCs w:val="15"/>
               </w:rPr>
-              <w:t>, [scope</w:t>
-            </w:r>
-            <w:r>
-              <w:rPr>
-                <w:rFonts w:cs="Helvetica"/>
-                <w:b/>
-                <w:sz w:val="15"/>
-                <w:szCs w:val="15"/>
-              </w:rPr>
-              <w:t xml:space="preserve">, </w:t>
-            </w:r>
-            <w:r>
-              <w:rPr>
-                <w:rFonts w:cs="Helvetica"/>
-                <w:b/>
-                <w:sz w:val="15"/>
-                <w:szCs w:val="15"/>
-              </w:rPr>
-              <w:t>[</w:t>
-            </w:r>
-            <w:proofErr w:type="spellStart"/>
-            <w:r>
-              <w:rPr>
-                <w:rFonts w:cs="Helvetica"/>
-                <w:b/>
-                <w:sz w:val="15"/>
-                <w:szCs w:val="15"/>
-              </w:rPr>
-              <w:t>aler</w:t>
-            </w:r>
-            <w:r>
-              <w:rPr>
-                <w:rFonts w:cs="Helvetica"/>
-                <w:b/>
-                <w:sz w:val="15"/>
-                <w:szCs w:val="15"/>
-              </w:rPr>
-              <w:t>t</w:t>
-            </w:r>
-            <w:r>
-              <w:rPr>
-                <w:rFonts w:cs="Helvetica"/>
-                <w:b/>
-                <w:sz w:val="15"/>
-                <w:szCs w:val="15"/>
-              </w:rPr>
               <w:t>_level</w:t>
             </w:r>
-            <w:proofErr w:type="spellEnd"/>
             <w:r>
               <w:rPr>
                 <w:rFonts w:cs="Helvetica"/>
@@ -10604,7 +9732,6 @@
               </w:rPr>
               <w:t xml:space="preserve">The </w:t>
             </w:r>
-            <w:proofErr w:type="spellStart"/>
             <w:r>
               <w:rPr>
                 <w:rFonts w:cs="Helvetica"/>
@@ -10621,7 +9748,6 @@
               </w:rPr>
               <w:t>_expect</w:t>
             </w:r>
-            <w:proofErr w:type="spellEnd"/>
             <w:r>
               <w:rPr>
                 <w:rFonts w:cs="Helvetica"/>
@@ -10678,7 +9804,6 @@
               </w:rPr>
               <w:t xml:space="preserve"> BFM </w:t>
             </w:r>
-            <w:proofErr w:type="spellStart"/>
             <w:r>
               <w:rPr>
                 <w:rFonts w:cs="Helvetica"/>
@@ -10695,7 +9820,6 @@
               </w:rPr>
               <w:t>_expect</w:t>
             </w:r>
-            <w:proofErr w:type="spellEnd"/>
             <w:r>
               <w:rPr>
                 <w:rFonts w:cs="Helvetica"/>
@@ -10718,25 +9842,7 @@
                 <w:sz w:val="15"/>
                 <w:szCs w:val="15"/>
               </w:rPr>
-              <w:t xml:space="preserve"> BFM </w:t>
-            </w:r>
-            <w:proofErr w:type="spellStart"/>
-            <w:r>
-              <w:rPr>
-                <w:rFonts w:cs="Helvetica"/>
-                <w:sz w:val="15"/>
-                <w:szCs w:val="15"/>
-              </w:rPr>
-              <w:t>QuickRef</w:t>
-            </w:r>
-            <w:proofErr w:type="spellEnd"/>
-            <w:r>
-              <w:rPr>
-                <w:rFonts w:cs="Helvetica"/>
-                <w:sz w:val="15"/>
-                <w:szCs w:val="15"/>
-              </w:rPr>
-              <w:t xml:space="preserve">. </w:t>
+              <w:t xml:space="preserve"> BFM QuickRef. </w:t>
             </w:r>
           </w:p>
           <w:p>
@@ -11032,7 +10138,6 @@
                 <w:szCs w:val="18"/>
               </w:rPr>
             </w:pPr>
-            <w:proofErr w:type="spellStart"/>
             <w:r>
               <w:rPr>
                 <w:rFonts w:cs="Helvetica"/>
@@ -11041,7 +10146,6 @@
               </w:rPr>
               <w:t>inter_bfm_delay</w:t>
             </w:r>
-            <w:proofErr w:type="spellEnd"/>
           </w:p>
         </w:tc>
         <w:tc>
@@ -11062,7 +10166,6 @@
                 <w:szCs w:val="18"/>
               </w:rPr>
             </w:pPr>
-            <w:proofErr w:type="spellStart"/>
             <w:r>
               <w:rPr>
                 <w:rFonts w:cs="Helvetica"/>
@@ -11079,7 +10182,6 @@
               </w:rPr>
               <w:t>inter_bfm_delay</w:t>
             </w:r>
-            <w:proofErr w:type="spellEnd"/>
           </w:p>
         </w:tc>
         <w:tc>
@@ -11219,25 +10321,7 @@
                 <w:szCs w:val="18"/>
               </w:rPr>
               <w:br/>
-              <w:t xml:space="preserve">Any </w:t>
-            </w:r>
-            <w:proofErr w:type="spellStart"/>
-            <w:r>
-              <w:rPr>
-                <w:rFonts w:cs="Helvetica"/>
-                <w:sz w:val="15"/>
-                <w:szCs w:val="18"/>
-              </w:rPr>
-              <w:t>insert_delay</w:t>
-            </w:r>
-            <w:proofErr w:type="spellEnd"/>
-            <w:r>
-              <w:rPr>
-                <w:rFonts w:cs="Helvetica"/>
-                <w:sz w:val="15"/>
-                <w:szCs w:val="18"/>
-              </w:rPr>
-              <w:t>() command will add to the above minimum delays, giving for instance the ability to skew the BFM starting time.</w:t>
+              <w:t>Any insert_delay() command will add to the above minimum delays, giving for instance the ability to skew the BFM starting time.</w:t>
             </w:r>
           </w:p>
         </w:tc>
@@ -11261,7 +10345,6 @@
                 <w:szCs w:val="18"/>
               </w:rPr>
             </w:pPr>
-            <w:proofErr w:type="spellStart"/>
             <w:r>
               <w:rPr>
                 <w:rFonts w:cs="Helvetica"/>
@@ -11270,7 +10353,6 @@
               </w:rPr>
               <w:t>cmd_queue_count_max</w:t>
             </w:r>
-            <w:proofErr w:type="spellEnd"/>
           </w:p>
         </w:tc>
         <w:tc>
@@ -11388,7 +10470,6 @@
                 <w:szCs w:val="18"/>
               </w:rPr>
             </w:pPr>
-            <w:proofErr w:type="spellStart"/>
             <w:r>
               <w:rPr>
                 <w:rFonts w:cs="Helvetica"/>
@@ -11405,7 +10486,6 @@
               </w:rPr>
               <w:t>threshold</w:t>
             </w:r>
-            <w:proofErr w:type="spellEnd"/>
           </w:p>
         </w:tc>
         <w:tc>
@@ -11499,16 +10579,15 @@
                 <w:sz w:val="15"/>
                 <w:szCs w:val="18"/>
               </w:rPr>
-              <w:t>An alert with severity “</w:t>
-            </w:r>
-            <w:proofErr w:type="spellStart"/>
+              <w:t>An alert with severity “cmd_queue_count_</w:t>
+            </w:r>
             <w:r>
               <w:rPr>
                 <w:rFonts w:cs="Helvetica"/>
                 <w:sz w:val="15"/>
                 <w:szCs w:val="18"/>
               </w:rPr>
-              <w:t>cmd_queue_count_</w:t>
+              <w:t>threshold</w:t>
             </w:r>
             <w:r>
               <w:rPr>
@@ -11516,24 +10595,7 @@
                 <w:sz w:val="15"/>
                 <w:szCs w:val="18"/>
               </w:rPr>
-              <w:t>threshold</w:t>
-            </w:r>
-            <w:r>
-              <w:rPr>
-                <w:rFonts w:cs="Helvetica"/>
-                <w:sz w:val="15"/>
-                <w:szCs w:val="18"/>
-              </w:rPr>
-              <w:t>_severity</w:t>
-            </w:r>
-            <w:proofErr w:type="spellEnd"/>
-            <w:r>
-              <w:rPr>
-                <w:rFonts w:cs="Helvetica"/>
-                <w:sz w:val="15"/>
-                <w:szCs w:val="18"/>
-              </w:rPr>
-              <w:t>” will be issued if command queue exceeds this count. Used for early warning if command queue is almost full. Will be ignored if set to 0.</w:t>
+              <w:t>_severity” will be issued if command queue exceeds this count. Used for early warning if command queue is almost full. Will be ignored if set to 0.</w:t>
             </w:r>
           </w:p>
         </w:tc>
@@ -11557,7 +10619,6 @@
                 <w:szCs w:val="18"/>
               </w:rPr>
             </w:pPr>
-            <w:proofErr w:type="spellStart"/>
             <w:r>
               <w:rPr>
                 <w:rFonts w:cs="Helvetica"/>
@@ -11574,7 +10635,6 @@
               </w:rPr>
               <w:t>_severity</w:t>
             </w:r>
-            <w:proofErr w:type="spellEnd"/>
           </w:p>
         </w:tc>
         <w:tc>
@@ -11595,7 +10655,6 @@
                 <w:szCs w:val="18"/>
               </w:rPr>
             </w:pPr>
-            <w:proofErr w:type="spellStart"/>
             <w:r>
               <w:rPr>
                 <w:rFonts w:cs="Helvetica"/>
@@ -11604,7 +10663,6 @@
               </w:rPr>
               <w:t>t_alert_level</w:t>
             </w:r>
-            <w:proofErr w:type="spellEnd"/>
           </w:p>
         </w:tc>
         <w:tc>
@@ -11686,18 +10744,8 @@
                 <w:sz w:val="15"/>
                 <w:szCs w:val="18"/>
               </w:rPr>
-              <w:t xml:space="preserve">eding </w:t>
-            </w:r>
-            <w:proofErr w:type="spellStart"/>
-            <w:r>
-              <w:rPr>
-                <w:rFonts w:cs="Helvetica"/>
-                <w:sz w:val="15"/>
-                <w:szCs w:val="18"/>
-              </w:rPr>
-              <w:t>cmd_queue_count_threshold</w:t>
-            </w:r>
-            <w:proofErr w:type="spellEnd"/>
+              <w:t>eding cmd_queue_count_threshold</w:t>
+            </w:r>
           </w:p>
         </w:tc>
       </w:tr>
@@ -11720,7 +10768,6 @@
                 <w:szCs w:val="18"/>
               </w:rPr>
             </w:pPr>
-            <w:proofErr w:type="spellStart"/>
             <w:r>
               <w:rPr>
                 <w:rFonts w:cs="Helvetica"/>
@@ -11737,7 +10784,6 @@
               </w:rPr>
               <w:t>_queue_count_max</w:t>
             </w:r>
-            <w:proofErr w:type="spellEnd"/>
           </w:p>
         </w:tc>
         <w:tc>
@@ -11847,43 +10893,7 @@
                 <w:sz w:val="15"/>
                 <w:szCs w:val="18"/>
               </w:rPr>
-              <w:t xml:space="preserve">Maximum number of </w:t>
-            </w:r>
-            <w:proofErr w:type="spellStart"/>
-            <w:r>
-              <w:rPr>
-                <w:rFonts w:cs="Helvetica"/>
-                <w:sz w:val="15"/>
-                <w:szCs w:val="18"/>
-              </w:rPr>
-              <w:t>unfetched</w:t>
-            </w:r>
-            <w:proofErr w:type="spellEnd"/>
-            <w:r>
-              <w:rPr>
-                <w:rFonts w:cs="Helvetica"/>
-                <w:sz w:val="15"/>
-                <w:szCs w:val="18"/>
-              </w:rPr>
-              <w:t xml:space="preserve"> results before </w:t>
-            </w:r>
-            <w:proofErr w:type="spellStart"/>
-            <w:r>
-              <w:rPr>
-                <w:rFonts w:cs="Helvetica"/>
-                <w:sz w:val="15"/>
-                <w:szCs w:val="18"/>
-              </w:rPr>
-              <w:t>result_queue</w:t>
-            </w:r>
-            <w:proofErr w:type="spellEnd"/>
-            <w:r>
-              <w:rPr>
-                <w:rFonts w:cs="Helvetica"/>
-                <w:sz w:val="15"/>
-                <w:szCs w:val="18"/>
-              </w:rPr>
-              <w:t xml:space="preserve"> is full.</w:t>
+              <w:t>Maximum number of unfetched results before result_queue is full.</w:t>
             </w:r>
           </w:p>
         </w:tc>
@@ -11921,26 +10931,16 @@
                 <w:sz w:val="15"/>
                 <w:szCs w:val="18"/>
               </w:rPr>
-              <w:t xml:space="preserve"> _</w:t>
-            </w:r>
-            <w:proofErr w:type="spellStart"/>
+              <w:t xml:space="preserve"> _queue_count_</w:t>
+            </w:r>
             <w:r>
               <w:rPr>
                 <w:rFonts w:cs="Helvetica"/>
                 <w:sz w:val="15"/>
                 <w:szCs w:val="18"/>
               </w:rPr>
-              <w:t>queue_count_</w:t>
-            </w:r>
-            <w:r>
-              <w:rPr>
-                <w:rFonts w:cs="Helvetica"/>
-                <w:sz w:val="15"/>
-                <w:szCs w:val="18"/>
-              </w:rPr>
               <w:t>threshold</w:t>
             </w:r>
-            <w:proofErr w:type="spellEnd"/>
           </w:p>
         </w:tc>
         <w:tc>
@@ -12060,7 +11060,6 @@
               </w:rPr>
               <w:t>‘</w:t>
             </w:r>
-            <w:proofErr w:type="spellStart"/>
             <w:r>
               <w:rPr>
                 <w:rFonts w:cs="Helvetica"/>
@@ -12069,7 +11068,6 @@
               </w:rPr>
               <w:t>result_queue_count_threshold_severity</w:t>
             </w:r>
-            <w:proofErr w:type="spellEnd"/>
             <w:r>
               <w:rPr>
                 <w:rFonts w:cs="Helvetica"/>
@@ -12130,26 +11128,16 @@
                 <w:sz w:val="15"/>
                 <w:szCs w:val="18"/>
               </w:rPr>
-              <w:t>result _</w:t>
-            </w:r>
-            <w:proofErr w:type="spellStart"/>
+              <w:t>result _queue_count_threshold</w:t>
+            </w:r>
             <w:r>
               <w:rPr>
                 <w:rFonts w:cs="Helvetica"/>
                 <w:sz w:val="15"/>
                 <w:szCs w:val="18"/>
               </w:rPr>
-              <w:t>queue_count_threshold</w:t>
-            </w:r>
-            <w:r>
-              <w:rPr>
-                <w:rFonts w:cs="Helvetica"/>
-                <w:sz w:val="15"/>
-                <w:szCs w:val="18"/>
-              </w:rPr>
               <w:t>_severity</w:t>
             </w:r>
-            <w:proofErr w:type="spellEnd"/>
           </w:p>
         </w:tc>
         <w:tc>
@@ -12170,7 +11158,6 @@
                 <w:szCs w:val="18"/>
               </w:rPr>
             </w:pPr>
-            <w:proofErr w:type="spellStart"/>
             <w:r>
               <w:rPr>
                 <w:rFonts w:cs="Helvetica"/>
@@ -12179,7 +11166,6 @@
               </w:rPr>
               <w:t>t_alert_level</w:t>
             </w:r>
-            <w:proofErr w:type="spellEnd"/>
           </w:p>
         </w:tc>
         <w:tc>
@@ -12279,7 +11265,6 @@
               </w:rPr>
               <w:t xml:space="preserve"> </w:t>
             </w:r>
-            <w:proofErr w:type="spellStart"/>
             <w:r>
               <w:rPr>
                 <w:rFonts w:cs="Helvetica"/>
@@ -12288,7 +11273,6 @@
               </w:rPr>
               <w:t>result_queue_count_threshold</w:t>
             </w:r>
-            <w:proofErr w:type="spellEnd"/>
             <w:r>
               <w:rPr>
                 <w:rFonts w:cs="Helvetica"/>
@@ -12319,23 +11303,13 @@
                 <w:szCs w:val="18"/>
               </w:rPr>
             </w:pPr>
-            <w:proofErr w:type="spellStart"/>
             <w:r>
               <w:rPr>
                 <w:rFonts w:cs="Helvetica"/>
                 <w:sz w:val="15"/>
                 <w:szCs w:val="18"/>
               </w:rPr>
-              <w:t>bfm_config</w:t>
-            </w:r>
-            <w:proofErr w:type="spellEnd"/>
-            <w:r>
-              <w:rPr>
-                <w:rFonts w:cs="Helvetica"/>
-                <w:sz w:val="15"/>
-                <w:szCs w:val="18"/>
-              </w:rPr>
-              <w:t xml:space="preserve">               </w:t>
+              <w:t xml:space="preserve">bfm_config               </w:t>
             </w:r>
           </w:p>
         </w:tc>
@@ -12357,7 +11331,6 @@
                 <w:szCs w:val="18"/>
               </w:rPr>
             </w:pPr>
-            <w:proofErr w:type="spellStart"/>
             <w:r>
               <w:rPr>
                 <w:rFonts w:cs="Helvetica"/>
@@ -12382,7 +11355,6 @@
               </w:rPr>
               <w:t>_bfm_config</w:t>
             </w:r>
-            <w:proofErr w:type="spellEnd"/>
           </w:p>
         </w:tc>
         <w:tc>
@@ -12521,23 +11493,13 @@
                 <w:szCs w:val="18"/>
               </w:rPr>
             </w:pPr>
-            <w:proofErr w:type="spellStart"/>
             <w:r>
               <w:rPr>
                 <w:rFonts w:cs="Helvetica"/>
                 <w:sz w:val="15"/>
                 <w:szCs w:val="18"/>
               </w:rPr>
-              <w:t>msg_id_panel</w:t>
-            </w:r>
-            <w:proofErr w:type="spellEnd"/>
-            <w:r>
-              <w:rPr>
-                <w:rFonts w:cs="Helvetica"/>
-                <w:sz w:val="15"/>
-                <w:szCs w:val="18"/>
-              </w:rPr>
-              <w:t xml:space="preserve">           </w:t>
+              <w:t xml:space="preserve">msg_id_panel           </w:t>
             </w:r>
           </w:p>
         </w:tc>
@@ -12560,7 +11522,6 @@
                 <w:szCs w:val="18"/>
               </w:rPr>
             </w:pPr>
-            <w:proofErr w:type="spellStart"/>
             <w:r>
               <w:rPr>
                 <w:rFonts w:cs="Helvetica"/>
@@ -12569,7 +11530,6 @@
               </w:rPr>
               <w:t>t_msg_id_panel</w:t>
             </w:r>
-            <w:proofErr w:type="spellEnd"/>
           </w:p>
         </w:tc>
         <w:tc>
@@ -12683,7 +11643,6 @@
       <w:pPr>
         <w:pStyle w:val="List2"/>
       </w:pPr>
-      <w:proofErr w:type="spellStart"/>
       <w:r>
         <w:t>shared_</w:t>
       </w:r>
@@ -12691,26 +11650,13 @@
         <w:t>rgmii</w:t>
       </w:r>
       <w:r>
-        <w:t>_vvc_config</w:t>
-      </w:r>
-      <w:proofErr w:type="spellEnd"/>
-      <w:r>
-        <w:t>(1).</w:t>
-      </w:r>
-      <w:proofErr w:type="spellStart"/>
-      <w:r>
-        <w:t>inter_bfm_delay.delay_in_time</w:t>
-      </w:r>
-      <w:proofErr w:type="spellEnd"/>
-      <w:r>
-        <w:t xml:space="preserve"> := 50 ns;</w:t>
+        <w:t>_vvc_config(1).inter_bfm_delay.delay_in_time := 50 ns;</w:t>
       </w:r>
     </w:p>
     <w:p>
       <w:pPr>
         <w:pStyle w:val="List2"/>
       </w:pPr>
-      <w:proofErr w:type="spellStart"/>
       <w:r>
         <w:t>shared_</w:t>
       </w:r>
@@ -12718,20 +11664,11 @@
         <w:t>rgmii</w:t>
       </w:r>
       <w:r>
-        <w:t>_vvc_config</w:t>
-      </w:r>
-      <w:proofErr w:type="spellEnd"/>
-      <w:r>
-        <w:t>(1).</w:t>
-      </w:r>
-      <w:proofErr w:type="spellStart"/>
-      <w:r>
-        <w:t>bfm_config.</w:t>
+        <w:t>_vvc_config(1).bfm_config.</w:t>
       </w:r>
       <w:r>
         <w:t>clock_period</w:t>
       </w:r>
-      <w:proofErr w:type="spellEnd"/>
       <w:r>
         <w:t xml:space="preserve"> := 10 ns;</w:t>
       </w:r>
@@ -12763,21 +11700,13 @@
         <w:pStyle w:val="BodyText"/>
       </w:pPr>
       <w:r>
-        <w:t xml:space="preserve">The current status of the VVC can be retrieved during simulation. This is achieved by reading from the shared variable </w:t>
-      </w:r>
-      <w:proofErr w:type="spellStart"/>
-      <w:r>
-        <w:t>shared_</w:t>
+        <w:t>The current status of the VVC can be retrieved during simulation. This is achieved by reading from the shared variable shared_</w:t>
       </w:r>
       <w:r>
         <w:t>rgmii</w:t>
       </w:r>
       <w:r>
-        <w:t>_vvc_status</w:t>
-      </w:r>
-      <w:proofErr w:type="spellEnd"/>
-      <w:r>
-        <w:t xml:space="preserve"> record from the test sequencer. The record contents can be seen below:</w:t>
+        <w:t>_vvc_status record from the test sequencer. The record contents can be seen below:</w:t>
       </w:r>
     </w:p>
     <w:tbl>
@@ -12909,7 +11838,6 @@
                 <w:szCs w:val="18"/>
               </w:rPr>
             </w:pPr>
-            <w:proofErr w:type="spellStart"/>
             <w:r>
               <w:rPr>
                 <w:rFonts w:cs="Helvetica"/>
@@ -12918,7 +11846,6 @@
               </w:rPr>
               <w:t>current_cmd_idx</w:t>
             </w:r>
-            <w:proofErr w:type="spellEnd"/>
           </w:p>
         </w:tc>
         <w:tc>
@@ -13000,7 +11927,6 @@
                 <w:szCs w:val="18"/>
               </w:rPr>
             </w:pPr>
-            <w:proofErr w:type="spellStart"/>
             <w:r>
               <w:rPr>
                 <w:rFonts w:cs="Helvetica"/>
@@ -13009,7 +11935,6 @@
               </w:rPr>
               <w:t>previous_cmd_idx</w:t>
             </w:r>
-            <w:proofErr w:type="spellEnd"/>
           </w:p>
         </w:tc>
         <w:tc>
@@ -13092,7 +12017,6 @@
                 <w:szCs w:val="18"/>
               </w:rPr>
             </w:pPr>
-            <w:proofErr w:type="spellStart"/>
             <w:r>
               <w:rPr>
                 <w:rFonts w:cs="Helvetica"/>
@@ -13101,7 +12025,6 @@
               </w:rPr>
               <w:t>pending_cmd_cnt</w:t>
             </w:r>
-            <w:proofErr w:type="spellEnd"/>
           </w:p>
         </w:tc>
         <w:tc>
@@ -13228,21 +12151,7 @@
         <w:rPr>
           <w:rFonts w:ascii="Verdana" w:hAnsi="Verdana"/>
         </w:rPr>
-        <w:t xml:space="preserve">The VVCs support an activity watchdog which monitors VVC activity and will alert if no VVC activity is registered within a selected timeout value. The VVCs will register their presence to the activity watchdog at start-up, and report when busy and not, using dedicated activity watchdog methods and triggering the </w:t>
-      </w:r>
-      <w:proofErr w:type="spellStart"/>
-      <w:r>
-        <w:rPr>
-          <w:rFonts w:ascii="Verdana" w:hAnsi="Verdana"/>
-        </w:rPr>
-        <w:t>global_trigger_activity_watchdog</w:t>
-      </w:r>
-      <w:proofErr w:type="spellEnd"/>
-      <w:r>
-        <w:rPr>
-          <w:rFonts w:ascii="Verdana" w:hAnsi="Verdana"/>
-        </w:rPr>
-        <w:t xml:space="preserve"> signal, during simulations. </w:t>
+        <w:t xml:space="preserve">The VVCs support an activity watchdog which monitors VVC activity and will alert if no VVC activity is registered within a selected timeout value. The VVCs will register their presence to the activity watchdog at start-up, and report when busy and not, using dedicated activity watchdog methods and triggering the global_trigger_activity_watchdog signal, during simulations. </w:t>
       </w:r>
       <w:r>
         <w:rPr>
@@ -13263,67 +12172,23 @@
         </w:rPr>
         <w:t xml:space="preserve">Include </w:t>
       </w:r>
-      <w:proofErr w:type="spellStart"/>
       <w:r>
         <w:rPr>
           <w:rFonts w:ascii="Consolas" w:hAnsi="Consolas"/>
         </w:rPr>
-        <w:t>activity_watchdog</w:t>
-      </w:r>
-      <w:proofErr w:type="spellEnd"/>
-      <w:r>
-        <w:rPr>
-          <w:rFonts w:ascii="Consolas" w:hAnsi="Consolas"/>
-        </w:rPr>
-        <w:t>(</w:t>
-      </w:r>
-      <w:proofErr w:type="spellStart"/>
-      <w:r>
-        <w:rPr>
-          <w:rFonts w:ascii="Consolas" w:hAnsi="Consolas"/>
-        </w:rPr>
-        <w:t>num_exp_vvc</w:t>
-      </w:r>
-      <w:proofErr w:type="spellEnd"/>
-      <w:r>
-        <w:rPr>
-          <w:rFonts w:ascii="Consolas" w:hAnsi="Consolas"/>
-        </w:rPr>
-        <w:t xml:space="preserve">, </w:t>
+        <w:t>activity_watchdog(</w:t>
       </w:r>
       <w:r>
         <w:rPr>
           <w:rFonts w:ascii="Consolas" w:hAnsi="Consolas"/>
         </w:rPr>
-        <w:t xml:space="preserve">timeout, </w:t>
+        <w:t xml:space="preserve">num_exp_vvc, </w:t>
       </w:r>
-      <w:proofErr w:type="spellStart"/>
       <w:r>
         <w:rPr>
           <w:rFonts w:ascii="Consolas" w:hAnsi="Consolas"/>
         </w:rPr>
-        <w:t>alert_level</w:t>
-      </w:r>
-      <w:proofErr w:type="spellEnd"/>
-      <w:r>
-        <w:rPr>
-          <w:rFonts w:ascii="Consolas" w:hAnsi="Consolas"/>
-        </w:rPr>
-        <w:t xml:space="preserve">, </w:t>
-      </w:r>
-      <w:proofErr w:type="spellStart"/>
-      <w:r>
-        <w:rPr>
-          <w:rFonts w:ascii="Consolas" w:hAnsi="Consolas"/>
-        </w:rPr>
-        <w:t>msg</w:t>
-      </w:r>
-      <w:proofErr w:type="spellEnd"/>
-      <w:r>
-        <w:rPr>
-          <w:rFonts w:ascii="Consolas" w:hAnsi="Consolas"/>
-        </w:rPr>
-        <w:t>)</w:t>
+        <w:t>timeout, alert_level, msg)</w:t>
       </w:r>
       <w:r>
         <w:rPr>
@@ -13381,7 +12246,6 @@
       <w:r>
         <w:t xml:space="preserve"> of type </w:t>
       </w:r>
-      <w:proofErr w:type="spellStart"/>
       <w:r>
         <w:rPr>
           <w:i/>
@@ -13400,7 +12264,6 @@
         </w:rPr>
         <w:t>_if</w:t>
       </w:r>
-      <w:proofErr w:type="spellEnd"/>
       <w:r>
         <w:rPr>
           <w:iCs/>
@@ -13419,14 +12282,12 @@
         </w:rPr>
         <w:t xml:space="preserve">and </w:t>
       </w:r>
-      <w:proofErr w:type="spellStart"/>
       <w:r>
         <w:rPr>
           <w:i/>
         </w:rPr>
         <w:t>t_rgmii_rx_if</w:t>
       </w:r>
-      <w:proofErr w:type="spellEnd"/>
       <w:r>
         <w:rPr>
           <w:iCs/>
@@ -13471,15 +12332,7 @@
         <w:pStyle w:val="BodyText"/>
       </w:pPr>
       <w:r>
-        <w:t>Additional documentation about UVVM and its features can be found under “/</w:t>
-      </w:r>
-      <w:proofErr w:type="spellStart"/>
-      <w:r>
-        <w:t>uvvm_vvc_framework</w:t>
-      </w:r>
-      <w:proofErr w:type="spellEnd"/>
-      <w:r>
-        <w:t xml:space="preserve">/doc/”. </w:t>
+        <w:t xml:space="preserve">Additional documentation about UVVM and its features can be found under “/uvvm_vvc_framework/doc/”. </w:t>
       </w:r>
     </w:p>
     <w:p>
@@ -13597,7 +12450,6 @@
         </w:rPr>
         <w:t>UVVM Utility Library (UVVM-</w:t>
       </w:r>
-      <w:proofErr w:type="spellStart"/>
       <w:r>
         <w:rPr>
           <w:b/>
@@ -13605,7 +12457,6 @@
         </w:rPr>
         <w:t>Util</w:t>
       </w:r>
-      <w:proofErr w:type="spellEnd"/>
       <w:r>
         <w:rPr>
           <w:b/>
@@ -13748,34 +12599,16 @@
         <w:t>VVC,</w:t>
       </w:r>
       <w:r>
-        <w:t xml:space="preserve"> assure that </w:t>
+        <w:t xml:space="preserve"> assure that uvvm_vvc_framework</w:t>
       </w:r>
-      <w:proofErr w:type="spellStart"/>
-      <w:r>
-        <w:t>uvvm_vvc_framework</w:t>
-      </w:r>
-      <w:proofErr w:type="spellEnd"/>
       <w:r>
         <w:t xml:space="preserve">, </w:t>
       </w:r>
-      <w:proofErr w:type="spellStart"/>
       <w:r>
-        <w:t>uvvm_util</w:t>
-      </w:r>
-      <w:proofErr w:type="spellEnd"/>
-      <w:r>
-        <w:t xml:space="preserve"> </w:t>
+        <w:t xml:space="preserve">uvvm_util </w:t>
       </w:r>
       <w:r>
-        <w:t xml:space="preserve">and </w:t>
-      </w:r>
-      <w:proofErr w:type="spellStart"/>
-      <w:r>
-        <w:t>bitvis_vip_scoreboard</w:t>
-      </w:r>
-      <w:proofErr w:type="spellEnd"/>
-      <w:r>
-        <w:t xml:space="preserve"> </w:t>
+        <w:t xml:space="preserve">and bitvis_vip_scoreboard </w:t>
       </w:r>
       <w:r>
         <w:t>have been compiled.</w:t>
@@ -13787,15 +12620,7 @@
         <w:pStyle w:val="BodyText"/>
       </w:pPr>
       <w:r>
-        <w:t xml:space="preserve">See UVVM Essential Mechanisms located in </w:t>
-      </w:r>
-      <w:proofErr w:type="spellStart"/>
-      <w:r>
-        <w:t>uvvm_vvc_framework</w:t>
-      </w:r>
-      <w:proofErr w:type="spellEnd"/>
-      <w:r>
-        <w:t>/doc for information about compile scripts.</w:t>
+        <w:t>See UVVM Essential Mechanisms located in uvvm_vvc_framework/doc for information about compile scripts.</w:t>
       </w:r>
     </w:p>
     <w:p/>
@@ -13985,7 +12810,6 @@
                 <w:sz w:val="15"/>
               </w:rPr>
             </w:pPr>
-            <w:proofErr w:type="spellStart"/>
             <w:r>
               <w:rPr>
                 <w:rFonts w:cs="Helvetica"/>
@@ -14000,7 +12824,6 @@
               </w:rPr>
               <w:t>rgmii</w:t>
             </w:r>
-            <w:proofErr w:type="spellEnd"/>
           </w:p>
         </w:tc>
         <w:tc>
@@ -14020,7 +12843,6 @@
                 <w:sz w:val="15"/>
               </w:rPr>
             </w:pPr>
-            <w:proofErr w:type="spellStart"/>
             <w:r>
               <w:rPr>
                 <w:rFonts w:cs="Helvetica"/>
@@ -14035,7 +12857,6 @@
               </w:rPr>
               <w:t>_bfm_pkg.vhd</w:t>
             </w:r>
-            <w:proofErr w:type="spellEnd"/>
           </w:p>
         </w:tc>
         <w:tc>
@@ -14089,7 +12910,6 @@
                 <w:sz w:val="15"/>
               </w:rPr>
             </w:pPr>
-            <w:proofErr w:type="spellStart"/>
             <w:r>
               <w:rPr>
                 <w:rFonts w:cs="Helvetica"/>
@@ -14104,7 +12924,6 @@
               </w:rPr>
               <w:t>rgmii</w:t>
             </w:r>
-            <w:proofErr w:type="spellEnd"/>
           </w:p>
         </w:tc>
         <w:tc>
@@ -14124,7 +12943,6 @@
                 <w:sz w:val="15"/>
               </w:rPr>
             </w:pPr>
-            <w:proofErr w:type="spellStart"/>
             <w:r>
               <w:rPr>
                 <w:rFonts w:cs="Helvetica"/>
@@ -14132,7 +12950,6 @@
               </w:rPr>
               <w:t>transaction_pkg.vhd</w:t>
             </w:r>
-            <w:proofErr w:type="spellEnd"/>
           </w:p>
         </w:tc>
         <w:tc>
@@ -14186,7 +13003,6 @@
                 <w:sz w:val="15"/>
               </w:rPr>
             </w:pPr>
-            <w:proofErr w:type="spellStart"/>
             <w:r>
               <w:rPr>
                 <w:rFonts w:cs="Helvetica"/>
@@ -14201,7 +13017,6 @@
               </w:rPr>
               <w:t>rgmii</w:t>
             </w:r>
-            <w:proofErr w:type="spellEnd"/>
           </w:p>
         </w:tc>
         <w:tc>
@@ -14221,7 +13036,6 @@
                 <w:sz w:val="15"/>
               </w:rPr>
             </w:pPr>
-            <w:proofErr w:type="spellStart"/>
             <w:r>
               <w:rPr>
                 <w:rFonts w:cs="Helvetica"/>
@@ -14229,7 +13043,6 @@
               </w:rPr>
               <w:t>vvc_cmd_pkg.vhd</w:t>
             </w:r>
-            <w:proofErr w:type="spellEnd"/>
           </w:p>
         </w:tc>
         <w:tc>
@@ -14283,7 +13096,6 @@
                 <w:sz w:val="15"/>
               </w:rPr>
             </w:pPr>
-            <w:proofErr w:type="spellStart"/>
             <w:r>
               <w:rPr>
                 <w:rFonts w:cs="Helvetica"/>
@@ -14298,7 +13110,6 @@
               </w:rPr>
               <w:t>rgmii</w:t>
             </w:r>
-            <w:proofErr w:type="spellEnd"/>
           </w:p>
         </w:tc>
         <w:tc>
@@ -14427,7 +13238,6 @@
                 <w:sz w:val="15"/>
               </w:rPr>
             </w:pPr>
-            <w:proofErr w:type="spellStart"/>
             <w:r>
               <w:rPr>
                 <w:rFonts w:cs="Helvetica"/>
@@ -14442,7 +13252,6 @@
               </w:rPr>
               <w:t>rgmii</w:t>
             </w:r>
-            <w:proofErr w:type="spellEnd"/>
           </w:p>
         </w:tc>
         <w:tc>
@@ -14571,7 +13380,6 @@
                 <w:sz w:val="15"/>
               </w:rPr>
             </w:pPr>
-            <w:proofErr w:type="spellStart"/>
             <w:r>
               <w:rPr>
                 <w:rFonts w:cs="Helvetica"/>
@@ -14586,7 +13394,6 @@
               </w:rPr>
               <w:t>rgmii</w:t>
             </w:r>
-            <w:proofErr w:type="spellEnd"/>
           </w:p>
         </w:tc>
         <w:tc>
@@ -14606,7 +13413,6 @@
                 <w:sz w:val="15"/>
               </w:rPr>
             </w:pPr>
-            <w:proofErr w:type="spellStart"/>
             <w:r>
               <w:rPr>
                 <w:rFonts w:cs="Helvetica"/>
@@ -14614,7 +13420,6 @@
               </w:rPr>
               <w:t>vvc_methods_pkg.vhd</w:t>
             </w:r>
-            <w:proofErr w:type="spellEnd"/>
           </w:p>
         </w:tc>
         <w:tc>
@@ -14670,7 +13475,6 @@
                 <w:sz w:val="15"/>
               </w:rPr>
             </w:pPr>
-            <w:proofErr w:type="spellStart"/>
             <w:r>
               <w:rPr>
                 <w:rFonts w:cs="Helvetica"/>
@@ -14685,7 +13489,6 @@
               </w:rPr>
               <w:t>rgmii</w:t>
             </w:r>
-            <w:proofErr w:type="spellEnd"/>
           </w:p>
         </w:tc>
         <w:tc>
@@ -14712,49 +13515,8 @@
                 <w:rFonts w:cs="Helvetica"/>
                 <w:sz w:val="15"/>
               </w:rPr>
-              <w:t>../</w:t>
-            </w:r>
-            <w:proofErr w:type="spellStart"/>
-            <w:r>
-              <w:rPr>
-                <w:rFonts w:cs="Helvetica"/>
-                <w:sz w:val="15"/>
-              </w:rPr>
-              <w:t>uvvm_vvc_framework</w:t>
-            </w:r>
-            <w:proofErr w:type="spellEnd"/>
-            <w:r>
-              <w:rPr>
-                <w:rFonts w:cs="Helvetica"/>
-                <w:sz w:val="15"/>
-              </w:rPr>
-              <w:t>/</w:t>
-            </w:r>
-            <w:proofErr w:type="spellStart"/>
-            <w:r>
-              <w:rPr>
-                <w:rFonts w:cs="Helvetica"/>
-                <w:sz w:val="15"/>
-              </w:rPr>
-              <w:t>src_target_dependent</w:t>
-            </w:r>
-            <w:proofErr w:type="spellEnd"/>
-            <w:r>
-              <w:rPr>
-                <w:rFonts w:cs="Helvetica"/>
-                <w:sz w:val="15"/>
-              </w:rPr>
-              <w:t>/</w:t>
-            </w:r>
-            <w:proofErr w:type="spellStart"/>
-            <w:r>
-              <w:rPr>
-                <w:rFonts w:cs="Helvetica"/>
-                <w:sz w:val="15"/>
-              </w:rPr>
-              <w:t>td_queue_pkg.vhd</w:t>
-            </w:r>
-            <w:proofErr w:type="spellEnd"/>
+              <w:t>../uvvm_vvc_framework/src_target_dependent/td_queue_pkg.vhd</w:t>
+            </w:r>
           </w:p>
         </w:tc>
         <w:tc>
@@ -14803,7 +13565,6 @@
                 <w:sz w:val="15"/>
               </w:rPr>
             </w:pPr>
-            <w:proofErr w:type="spellStart"/>
             <w:r>
               <w:rPr>
                 <w:rFonts w:cs="Helvetica"/>
@@ -14818,7 +13579,6 @@
               </w:rPr>
               <w:t>rgmii</w:t>
             </w:r>
-            <w:proofErr w:type="spellEnd"/>
           </w:p>
         </w:tc>
         <w:tc>
@@ -14926,6 +13686,222 @@
               </w:rPr>
               <w:t xml:space="preserve">VVC library </w:t>
             </w:r>
+          </w:p>
+        </w:tc>
+      </w:tr>
+      <w:tr>
+        <w:tc>
+          <w:tcPr>
+            <w:tcW w:w="3114" w:type="dxa"/>
+            <w:tcBorders>
+              <w:left w:val="nil"/>
+              <w:right w:val="nil"/>
+            </w:tcBorders>
+            <w:shd w:val="clear" w:color="auto" w:fill="auto"/>
+          </w:tcPr>
+          <w:p>
+            <w:pPr>
+              <w:spacing w:line="276" w:lineRule="auto"/>
+              <w:rPr>
+                <w:rFonts w:cs="Helvetica"/>
+                <w:sz w:val="15"/>
+              </w:rPr>
+            </w:pPr>
+            <w:r>
+              <w:rPr>
+                <w:rFonts w:cs="Helvetica"/>
+                <w:sz w:val="15"/>
+              </w:rPr>
+              <w:t>bitvis_vip_</w:t>
+            </w:r>
+            <w:r>
+              <w:rPr>
+                <w:rFonts w:cs="Helvetica"/>
+                <w:sz w:val="15"/>
+              </w:rPr>
+              <w:t>rgmii</w:t>
+            </w:r>
+          </w:p>
+        </w:tc>
+        <w:tc>
+          <w:tcPr>
+            <w:tcW w:w="6662" w:type="dxa"/>
+            <w:tcBorders>
+              <w:left w:val="nil"/>
+              <w:right w:val="nil"/>
+            </w:tcBorders>
+            <w:shd w:val="clear" w:color="auto" w:fill="auto"/>
+          </w:tcPr>
+          <w:p>
+            <w:pPr>
+              <w:spacing w:line="276" w:lineRule="auto"/>
+              <w:rPr>
+                <w:rFonts w:cs="Helvetica"/>
+                <w:sz w:val="15"/>
+              </w:rPr>
+            </w:pPr>
+            <w:r>
+              <w:rPr>
+                <w:rFonts w:cs="Helvetica"/>
+                <w:sz w:val="15"/>
+              </w:rPr>
+              <w:t>rgmii</w:t>
+            </w:r>
+            <w:r>
+              <w:rPr>
+                <w:rFonts w:cs="Helvetica"/>
+                <w:sz w:val="15"/>
+              </w:rPr>
+              <w:t>_</w:t>
+            </w:r>
+            <w:r>
+              <w:rPr>
+                <w:rFonts w:cs="Helvetica"/>
+                <w:sz w:val="15"/>
+              </w:rPr>
+              <w:t>tx_</w:t>
+            </w:r>
+            <w:r>
+              <w:rPr>
+                <w:rFonts w:cs="Helvetica"/>
+                <w:sz w:val="15"/>
+              </w:rPr>
+              <w:t>vvc.vhd</w:t>
+            </w:r>
+          </w:p>
+        </w:tc>
+        <w:tc>
+          <w:tcPr>
+            <w:tcW w:w="5353" w:type="dxa"/>
+            <w:tcBorders>
+              <w:left w:val="nil"/>
+              <w:right w:val="nil"/>
+            </w:tcBorders>
+          </w:tcPr>
+          <w:p>
+            <w:pPr>
+              <w:spacing w:line="276" w:lineRule="auto"/>
+              <w:rPr>
+                <w:rFonts w:cs="Helvetica"/>
+                <w:sz w:val="15"/>
+              </w:rPr>
+            </w:pPr>
+            <w:r>
+              <w:rPr>
+                <w:rFonts w:cs="Helvetica"/>
+                <w:sz w:val="15"/>
+              </w:rPr>
+              <w:t>RGMII TX VVC</w:t>
+            </w:r>
+          </w:p>
+        </w:tc>
+      </w:tr>
+      <w:tr>
+        <w:tc>
+          <w:tcPr>
+            <w:tcW w:w="3114" w:type="dxa"/>
+            <w:tcBorders>
+              <w:left w:val="nil"/>
+              <w:right w:val="nil"/>
+            </w:tcBorders>
+            <w:shd w:val="clear" w:color="auto" w:fill="auto"/>
+          </w:tcPr>
+          <w:p>
+            <w:pPr>
+              <w:spacing w:line="276" w:lineRule="auto"/>
+              <w:rPr>
+                <w:rFonts w:cs="Helvetica"/>
+                <w:sz w:val="15"/>
+              </w:rPr>
+            </w:pPr>
+            <w:r>
+              <w:rPr>
+                <w:rFonts w:cs="Helvetica"/>
+                <w:sz w:val="15"/>
+              </w:rPr>
+              <w:t>bitvis_vip_</w:t>
+            </w:r>
+            <w:r>
+              <w:rPr>
+                <w:rFonts w:cs="Helvetica"/>
+                <w:sz w:val="15"/>
+              </w:rPr>
+              <w:t>rgmii</w:t>
+            </w:r>
+          </w:p>
+        </w:tc>
+        <w:tc>
+          <w:tcPr>
+            <w:tcW w:w="6662" w:type="dxa"/>
+            <w:tcBorders>
+              <w:left w:val="nil"/>
+              <w:right w:val="nil"/>
+            </w:tcBorders>
+            <w:shd w:val="clear" w:color="auto" w:fill="auto"/>
+          </w:tcPr>
+          <w:p>
+            <w:pPr>
+              <w:spacing w:line="276" w:lineRule="auto"/>
+              <w:rPr>
+                <w:rFonts w:cs="Helvetica"/>
+                <w:sz w:val="15"/>
+              </w:rPr>
+            </w:pPr>
+            <w:r>
+              <w:rPr>
+                <w:rFonts w:cs="Helvetica"/>
+                <w:sz w:val="15"/>
+              </w:rPr>
+              <w:t>rgmii</w:t>
+            </w:r>
+            <w:r>
+              <w:rPr>
+                <w:rFonts w:cs="Helvetica"/>
+                <w:sz w:val="15"/>
+              </w:rPr>
+              <w:t>_</w:t>
+            </w:r>
+            <w:r>
+              <w:rPr>
+                <w:rFonts w:cs="Helvetica"/>
+                <w:sz w:val="15"/>
+              </w:rPr>
+              <w:t>rx_</w:t>
+            </w:r>
+            <w:r>
+              <w:rPr>
+                <w:rFonts w:cs="Helvetica"/>
+                <w:sz w:val="15"/>
+              </w:rPr>
+              <w:t>vvc.vhd</w:t>
+            </w:r>
+          </w:p>
+        </w:tc>
+        <w:tc>
+          <w:tcPr>
+            <w:tcW w:w="5353" w:type="dxa"/>
+            <w:tcBorders>
+              <w:left w:val="nil"/>
+              <w:right w:val="nil"/>
+            </w:tcBorders>
+          </w:tcPr>
+          <w:p>
+            <w:pPr>
+              <w:spacing w:line="276" w:lineRule="auto"/>
+              <w:rPr>
+                <w:rFonts w:cs="Helvetica"/>
+                <w:sz w:val="15"/>
+              </w:rPr>
+            </w:pPr>
+            <w:r>
+              <w:rPr>
+                <w:rFonts w:cs="Helvetica"/>
+                <w:sz w:val="15"/>
+              </w:rPr>
+              <w:t>RGMII RX VVC</w:t>
+            </w:r>
+            <w:bookmarkStart w:id="3" w:name="_GoBack"/>
+            <w:bookmarkEnd w:id="3"/>
           </w:p>
         </w:tc>
       </w:tr>
@@ -14948,7 +13924,6 @@
                 <w:sz w:val="15"/>
               </w:rPr>
             </w:pPr>
-            <w:proofErr w:type="spellStart"/>
             <w:r>
               <w:rPr>
                 <w:rFonts w:cs="Helvetica"/>
@@ -14963,7 +13938,6 @@
               </w:rPr>
               <w:t>rgmii</w:t>
             </w:r>
-            <w:proofErr w:type="spellEnd"/>
           </w:p>
         </w:tc>
         <w:tc>
@@ -14984,7 +13958,6 @@
                 <w:sz w:val="15"/>
               </w:rPr>
             </w:pPr>
-            <w:proofErr w:type="spellStart"/>
             <w:r>
               <w:rPr>
                 <w:rFonts w:cs="Helvetica"/>
@@ -14999,7 +13972,6 @@
               </w:rPr>
               <w:t>_vvc.vhd</w:t>
             </w:r>
-            <w:proofErr w:type="spellEnd"/>
           </w:p>
         </w:tc>
         <w:tc>
@@ -15089,17 +14061,8 @@
           <w:b/>
           <w:i/>
         </w:rPr>
-        <w:t>UVVM-</w:t>
+        <w:t>UVVM-Util</w:t>
       </w:r>
-      <w:proofErr w:type="spellStart"/>
-      <w:r>
-        <w:rPr>
-          <w:b/>
-          <w:i/>
-        </w:rPr>
-        <w:t>Util</w:t>
-      </w:r>
-      <w:proofErr w:type="spellEnd"/>
       <w:r>
         <w:t xml:space="preserve"> Quick reference</w:t>
       </w:r>
@@ -15155,8 +14118,6 @@
       <w:r>
         <w:t xml:space="preserve">RGMII </w:t>
       </w:r>
-      <w:bookmarkStart w:id="3" w:name="_GoBack"/>
-      <w:bookmarkEnd w:id="3"/>
       <w:r>
         <w:t xml:space="preserve">protocol checker. For a more advanced VIP please contact Bitvis AS at </w:t>
       </w:r>
@@ -15168,17 +14129,6 @@
           <w:t>support@bitvis.no</w:t>
         </w:r>
       </w:hyperlink>
-    </w:p>
-    <w:p>
-      <w:pPr>
-        <w:rPr>
-          <w:rFonts w:ascii="Helvetica Neue Thin" w:hAnsi="Helvetica Neue Thin"/>
-          <w:i/>
-          <w:iCs/>
-          <w:sz w:val="14"/>
-          <w:szCs w:val="16"/>
-        </w:rPr>
-      </w:pPr>
     </w:p>
     <w:p>
       <w:pPr>
@@ -15891,7 +14841,7 @@
               <w:sz w:val="14"/>
               <w:lang w:val="en-US"/>
             </w:rPr>
-            <w:t>2020-01-28</w:t>
+            <w:t>2020-01-31</w:t>
           </w:r>
           <w:r>
             <w:rPr>
@@ -22387,6 +21337,7 @@
   <w:style w:type="character" w:default="1" w:styleId="DefaultParagraphFont">
     <w:name w:val="Default Paragraph Font"/>
     <w:uiPriority w:val="1"/>
+    <w:semiHidden/>
     <w:unhideWhenUsed/>
   </w:style>
   <w:style w:type="table" w:default="1" w:styleId="TableNormal">
@@ -23585,7 +22536,7 @@
 </file>
 
 <file path=customXml/itemProps1.xml><?xml version="1.0" encoding="utf-8"?>
-<ds:datastoreItem xmlns:ds="http://schemas.openxmlformats.org/officeDocument/2006/customXml" ds:itemID="{70FE67A7-F963-4D16-AE23-A64DF3D36A51}">
+<ds:datastoreItem xmlns:ds="http://schemas.openxmlformats.org/officeDocument/2006/customXml" ds:itemID="{7C416080-88FF-43DE-94F2-B32E4D43C85E}">
   <ds:schemaRefs>
     <ds:schemaRef ds:uri="http://schemas.openxmlformats.org/officeDocument/2006/bibliography"/>
   </ds:schemaRefs>

</xml_diff>

<commit_message>
GMII & RGMII: Use correct order of alert_level & scope in expect() examples.
</commit_message>
<xml_diff>
--- a/bitvis_vip_rgmii/doc/rgmii_vvc_QuickRef.docx
+++ b/bitvis_vip_rgmii/doc/rgmii_vvc_QuickRef.docx
@@ -1,10 +1,10 @@
 
 <file path=word/document.xml><?xml version="1.0" encoding="utf-8"?>
-<w:document xmlns:wpc="http://schemas.microsoft.com/office/word/2010/wordprocessingCanvas" xmlns:cx="http://schemas.microsoft.com/office/drawing/2014/chartex" xmlns:cx1="http://schemas.microsoft.com/office/drawing/2015/9/8/chartex" xmlns:cx2="http://schemas.microsoft.com/office/drawing/2015/10/21/chartex" xmlns:cx3="http://schemas.microsoft.com/office/drawing/2016/5/9/chartex" xmlns:cx4="http://schemas.microsoft.com/office/drawing/2016/5/10/chartex" xmlns:cx5="http://schemas.microsoft.com/office/drawing/2016/5/11/chartex" xmlns:cx6="http://schemas.microsoft.com/office/drawing/2016/5/12/chartex" xmlns:cx7="http://schemas.microsoft.com/office/drawing/2016/5/13/chartex" xmlns:cx8="http://schemas.microsoft.com/office/drawing/2016/5/14/chartex" xmlns:mc="http://schemas.openxmlformats.org/markup-compatibility/2006" xmlns:aink="http://schemas.microsoft.com/office/drawing/2016/ink" xmlns:am3d="http://schemas.microsoft.com/office/drawing/2017/model3d" xmlns:o="urn:schemas-microsoft-com:office:office" xmlns:r="http://schemas.openxmlformats.org/officeDocument/2006/relationships" xmlns:m="http://schemas.openxmlformats.org/officeDocument/2006/math" xmlns:v="urn:schemas-microsoft-com:vml" xmlns:wp14="http://schemas.microsoft.com/office/word/2010/wordprocessingDrawing" xmlns:wp="http://schemas.openxmlformats.org/drawingml/2006/wordprocessingDrawing" xmlns:w10="urn:schemas-microsoft-com:office:word" xmlns:w="http://schemas.openxmlformats.org/wordprocessingml/2006/main" xmlns:w14="http://schemas.microsoft.com/office/word/2010/wordml" xmlns:w15="http://schemas.microsoft.com/office/word/2012/wordml" xmlns:w16cid="http://schemas.microsoft.com/office/word/2016/wordml/cid" xmlns:w16se="http://schemas.microsoft.com/office/word/2015/wordml/symex" xmlns:wpg="http://schemas.microsoft.com/office/word/2010/wordprocessingGroup" xmlns:wpi="http://schemas.microsoft.com/office/word/2010/wordprocessingInk" xmlns:wne="http://schemas.microsoft.com/office/word/2006/wordml" xmlns:wps="http://schemas.microsoft.com/office/word/2010/wordprocessingShape" mc:Ignorable="w14 w15 w16se w16cid wp14">
+<w:document xmlns:wpc="http://schemas.microsoft.com/office/word/2010/wordprocessingCanvas" xmlns:cx="http://schemas.microsoft.com/office/drawing/2014/chartex" xmlns:cx1="http://schemas.microsoft.com/office/drawing/2015/9/8/chartex" xmlns:cx2="http://schemas.microsoft.com/office/drawing/2015/10/21/chartex" xmlns:cx3="http://schemas.microsoft.com/office/drawing/2016/5/9/chartex" xmlns:cx4="http://schemas.microsoft.com/office/drawing/2016/5/10/chartex" xmlns:cx5="http://schemas.microsoft.com/office/drawing/2016/5/11/chartex" xmlns:cx6="http://schemas.microsoft.com/office/drawing/2016/5/12/chartex" xmlns:cx7="http://schemas.microsoft.com/office/drawing/2016/5/13/chartex" xmlns:cx8="http://schemas.microsoft.com/office/drawing/2016/5/14/chartex" xmlns:mc="http://schemas.openxmlformats.org/markup-compatibility/2006" xmlns:aink="http://schemas.microsoft.com/office/drawing/2016/ink" xmlns:am3d="http://schemas.microsoft.com/office/drawing/2017/model3d" xmlns:o="urn:schemas-microsoft-com:office:office" xmlns:r="http://schemas.openxmlformats.org/officeDocument/2006/relationships" xmlns:m="http://schemas.openxmlformats.org/officeDocument/2006/math" xmlns:v="urn:schemas-microsoft-com:vml" xmlns:wp14="http://schemas.microsoft.com/office/word/2010/wordprocessingDrawing" xmlns:wp="http://schemas.openxmlformats.org/drawingml/2006/wordprocessingDrawing" xmlns:w10="urn:schemas-microsoft-com:office:word" xmlns:w="http://schemas.openxmlformats.org/wordprocessingml/2006/main" xmlns:w14="http://schemas.microsoft.com/office/word/2010/wordml" xmlns:w15="http://schemas.microsoft.com/office/word/2012/wordml" xmlns:w16cex="http://schemas.microsoft.com/office/word/2018/wordml/cex" xmlns:w16cid="http://schemas.microsoft.com/office/word/2016/wordml/cid" xmlns:w16="http://schemas.microsoft.com/office/word/2018/wordml" xmlns:w16se="http://schemas.microsoft.com/office/word/2015/wordml/symex" xmlns:wpg="http://schemas.microsoft.com/office/word/2010/wordprocessingGroup" xmlns:wpi="http://schemas.microsoft.com/office/word/2010/wordprocessingInk" xmlns:wne="http://schemas.microsoft.com/office/word/2006/wordml" xmlns:wps="http://schemas.microsoft.com/office/word/2010/wordprocessingShape" mc:Ignorable="w14 w15 w16se w16cid w16 w16cex wp14">
   <w:body>
     <w:p>
       <w:pPr>
-        <w:pStyle w:val="Brdtekst"/>
+        <w:pStyle w:val="BodyText"/>
         <w:rPr>
           <w:sz w:val="40"/>
           <w:szCs w:val="40"/>
@@ -243,7 +243,7 @@
     </w:p>
     <w:p>
       <w:pPr>
-        <w:pStyle w:val="Brdtekst"/>
+        <w:pStyle w:val="BodyText"/>
       </w:pPr>
       <w:r>
         <w:t xml:space="preserve">For general information see UVVM </w:t>
@@ -288,7 +288,7 @@
     </w:p>
     <w:p>
       <w:pPr>
-        <w:pStyle w:val="Brdtekst"/>
+        <w:pStyle w:val="BodyText"/>
       </w:pPr>
       <w:r>
         <w:rPr>
@@ -403,7 +403,6 @@
                           <w:sz w:val="20"/>
                         </w:rPr>
                       </w:pPr>
-                      <w:proofErr w:type="spellStart"/>
                       <w:r>
                         <w:rPr>
                           <w:rFonts w:ascii="Helvetica Neue Light" w:hAnsi="Helvetica Neue Light"/>
@@ -422,7 +421,6 @@
                         </w:rPr>
                         <w:t>_vvc.vhd</w:t>
                       </w:r>
-                      <w:proofErr w:type="spellEnd"/>
                     </w:p>
                   </w:txbxContent>
                 </v:textbox>
@@ -1912,7 +1910,17 @@
                 <w:sz w:val="15"/>
                 <w:szCs w:val="28"/>
               </w:rPr>
-              <w:t>, C_SCOPE, ERROR</w:t>
+              <w:t>, ERROR</w:t>
+            </w:r>
+            <w:r>
+              <w:rPr>
+                <w:rFonts w:cs="Verdana"/>
+                <w:b w:val="0"/>
+                <w:bCs w:val="0"/>
+                <w:sz w:val="15"/>
+                <w:szCs w:val="28"/>
+              </w:rPr>
+              <w:t>, C_SCOPE</w:t>
             </w:r>
             <w:r>
               <w:rPr>
@@ -2047,7 +2055,7 @@
     </w:p>
     <w:tbl>
       <w:tblPr>
-        <w:tblStyle w:val="Tabellrutenett"/>
+        <w:tblStyle w:val="TableGrid"/>
         <w:tblpPr w:leftFromText="141" w:rightFromText="141" w:vertAnchor="text" w:horzAnchor="margin" w:tblpY="-42"/>
         <w:tblW w:w="13948" w:type="dxa"/>
         <w:tblBorders>
@@ -4409,19 +4417,19 @@
     </w:tbl>
     <w:p>
       <w:pPr>
-        <w:pStyle w:val="Undertittel"/>
+        <w:pStyle w:val="Subtitle"/>
         <w:spacing w:after="40"/>
       </w:pPr>
     </w:p>
     <w:p>
       <w:pPr>
-        <w:pStyle w:val="Undertittel"/>
+        <w:pStyle w:val="Subtitle"/>
         <w:spacing w:after="40"/>
       </w:pPr>
     </w:p>
     <w:p>
       <w:pPr>
-        <w:pStyle w:val="Undertittel"/>
+        <w:pStyle w:val="Subtitle"/>
         <w:spacing w:after="40"/>
       </w:pPr>
     </w:p>
@@ -4518,13 +4526,14 @@
     <w:p/>
     <w:p>
       <w:pPr>
-        <w:pStyle w:val="Undertittel"/>
+        <w:pStyle w:val="Subtitle"/>
         <w:spacing w:after="40"/>
         <w:rPr>
           <w:b/>
         </w:rPr>
       </w:pPr>
       <w:r>
+        <w:lastRenderedPageBreak/>
         <w:t xml:space="preserve">VVC </w:t>
       </w:r>
       <w:r>
@@ -5080,7 +5089,7 @@
     <w:bookmarkEnd w:id="0"/>
     <w:p>
       <w:pPr>
-        <w:pStyle w:val="Undertittel"/>
+        <w:pStyle w:val="Subtitle"/>
         <w:spacing w:before="200" w:after="40"/>
         <w:rPr>
           <w:b/>
@@ -6141,7 +6150,7 @@
     </w:tbl>
     <w:p>
       <w:pPr>
-        <w:pStyle w:val="Undertittel"/>
+        <w:pStyle w:val="Subtitle"/>
         <w:spacing w:after="0"/>
         <w:rPr>
           <w:sz w:val="18"/>
@@ -6151,7 +6160,7 @@
     </w:p>
     <w:p>
       <w:pPr>
-        <w:pStyle w:val="Undertittel"/>
+        <w:pStyle w:val="Subtitle"/>
         <w:spacing w:before="200" w:after="40"/>
         <w:rPr>
           <w:b/>
@@ -6553,7 +6562,7 @@
     </w:tbl>
     <w:p>
       <w:pPr>
-        <w:pStyle w:val="Undertittel"/>
+        <w:pStyle w:val="Subtitle"/>
         <w:keepNext/>
         <w:spacing w:after="0"/>
         <w:rPr>
@@ -6564,7 +6573,7 @@
     </w:p>
     <w:p>
       <w:pPr>
-        <w:pStyle w:val="Undertittel"/>
+        <w:pStyle w:val="Subtitle"/>
         <w:keepNext/>
         <w:spacing w:before="200" w:after="40"/>
         <w:rPr>
@@ -7554,7 +7563,7 @@
           </w:tcPr>
           <w:p>
             <w:pPr>
-              <w:pStyle w:val="Undertittel"/>
+              <w:pStyle w:val="Subtitle"/>
               <w:keepNext/>
               <w:tabs>
                 <w:tab w:val="left" w:pos="8181"/>
@@ -7899,7 +7908,7 @@
     </w:tbl>
     <w:p>
       <w:pPr>
-        <w:pStyle w:val="Undertittel"/>
+        <w:pStyle w:val="Subtitle"/>
         <w:rPr>
           <w:sz w:val="40"/>
           <w:szCs w:val="40"/>
@@ -7919,7 +7928,7 @@
     </w:p>
     <w:p>
       <w:pPr>
-        <w:pStyle w:val="Ingenmellomrom"/>
+        <w:pStyle w:val="NoSpacing"/>
         <w:rPr>
           <w:i/>
           <w:lang w:val="en-US"/>
@@ -7954,7 +7963,7 @@
     </w:p>
     <w:p>
       <w:pPr>
-        <w:pStyle w:val="Overskrift1"/>
+        <w:pStyle w:val="Heading1"/>
         <w:rPr>
           <w:rFonts w:ascii="Helvetica" w:hAnsi="Helvetica" w:cs="Helvetica"/>
         </w:rPr>
@@ -10112,7 +10121,7 @@
     </w:p>
     <w:p>
       <w:pPr>
-        <w:pStyle w:val="Overskrift1"/>
+        <w:pStyle w:val="Heading1"/>
         <w:rPr>
           <w:rFonts w:ascii="Helvetica" w:hAnsi="Helvetica" w:cs="Helvetica"/>
         </w:rPr>
@@ -11811,7 +11820,7 @@
     <w:p/>
     <w:p>
       <w:pPr>
-        <w:pStyle w:val="Brdtekst"/>
+        <w:pStyle w:val="BodyText"/>
         <w:rPr>
           <w:b/>
         </w:rPr>
@@ -11822,7 +11831,7 @@
     </w:p>
     <w:p>
       <w:pPr>
-        <w:pStyle w:val="Liste2"/>
+        <w:pStyle w:val="List2"/>
       </w:pPr>
       <w:r>
         <w:t>shared_</w:t>
@@ -11836,7 +11845,7 @@
     </w:p>
     <w:p>
       <w:pPr>
-        <w:pStyle w:val="Liste2"/>
+        <w:pStyle w:val="List2"/>
       </w:pPr>
       <w:r>
         <w:t>shared_</w:t>
@@ -11875,7 +11884,7 @@
     </w:p>
     <w:p>
       <w:pPr>
-        <w:pStyle w:val="Overskrift1"/>
+        <w:pStyle w:val="Heading1"/>
         <w:rPr>
           <w:rFonts w:ascii="Helvetica" w:hAnsi="Helvetica" w:cs="Helvetica"/>
         </w:rPr>
@@ -11889,7 +11898,7 @@
     </w:p>
     <w:p>
       <w:pPr>
-        <w:pStyle w:val="Brdtekst"/>
+        <w:pStyle w:val="BodyText"/>
       </w:pPr>
       <w:r>
         <w:t>The current status of the VVC can be retrieved during simulation. This is achieved by reading from the shared variable shared_</w:t>
@@ -12312,7 +12321,7 @@
     </w:p>
     <w:p>
       <w:pPr>
-        <w:pStyle w:val="Overskrift1"/>
+        <w:pStyle w:val="Heading1"/>
         <w:rPr>
           <w:rFonts w:ascii="Helvetica" w:hAnsi="Helvetica" w:cs="Helvetica"/>
         </w:rPr>
@@ -12391,7 +12400,7 @@
     </w:p>
     <w:p>
       <w:pPr>
-        <w:pStyle w:val="Overskrift1"/>
+        <w:pStyle w:val="Heading1"/>
       </w:pPr>
       <w:r>
         <w:t xml:space="preserve">Transaction Info </w:t>
@@ -12410,7 +12419,7 @@
     <w:p/>
     <w:p>
       <w:pPr>
-        <w:pStyle w:val="Bildetekst"/>
+        <w:pStyle w:val="Caption"/>
         <w:keepNext/>
         <w:jc w:val="center"/>
       </w:pPr>
@@ -13385,7 +13394,7 @@
     <w:p/>
     <w:p>
       <w:pPr>
-        <w:pStyle w:val="Overskrift1"/>
+        <w:pStyle w:val="Heading1"/>
       </w:pPr>
       <w:r>
         <w:t>Scoreboard</w:t>
@@ -13549,7 +13558,7 @@
     <w:p/>
     <w:p>
       <w:pPr>
-        <w:pStyle w:val="Overskrift1"/>
+        <w:pStyle w:val="Heading1"/>
         <w:keepNext/>
         <w:rPr>
           <w:rFonts w:ascii="Helvetica" w:hAnsi="Helvetica" w:cs="Helvetica"/>
@@ -13565,7 +13574,7 @@
     </w:p>
     <w:p>
       <w:pPr>
-        <w:pStyle w:val="Brdtekst"/>
+        <w:pStyle w:val="BodyText"/>
       </w:pPr>
       <w:r>
         <w:t xml:space="preserve">In this VVC, the interface has been encapsulated in </w:t>
@@ -13647,7 +13656,7 @@
     </w:p>
     <w:p>
       <w:pPr>
-        <w:pStyle w:val="Overskrift1"/>
+        <w:pStyle w:val="Heading1"/>
         <w:keepNext/>
         <w:rPr>
           <w:rFonts w:ascii="Helvetica" w:hAnsi="Helvetica" w:cs="Helvetica"/>
@@ -13663,7 +13672,7 @@
     </w:p>
     <w:p>
       <w:pPr>
-        <w:pStyle w:val="Brdtekst"/>
+        <w:pStyle w:val="BodyText"/>
       </w:pPr>
       <w:r>
         <w:t xml:space="preserve">Additional documentation about UVVM and its features can be found under “/uvvm_vvc_framework/doc/”. </w:t>
@@ -13708,7 +13717,7 @@
     </w:p>
     <w:p>
       <w:pPr>
-        <w:pStyle w:val="Overskrift1"/>
+        <w:pStyle w:val="Heading1"/>
         <w:rPr>
           <w:rFonts w:ascii="Helvetica" w:hAnsi="Helvetica" w:cs="Helvetica"/>
         </w:rPr>
@@ -13722,7 +13731,7 @@
     </w:p>
     <w:p>
       <w:pPr>
-        <w:pStyle w:val="Brdtekst"/>
+        <w:pStyle w:val="BodyText"/>
       </w:pPr>
       <w:r>
         <w:t>RGMII</w:t>
@@ -13761,7 +13770,7 @@
     </w:p>
     <w:p>
       <w:pPr>
-        <w:pStyle w:val="Listeavsnitt"/>
+        <w:pStyle w:val="ListParagraph"/>
         <w:numPr>
           <w:ilvl w:val="0"/>
           <w:numId w:val="40"/>
@@ -13830,7 +13839,7 @@
     </w:p>
     <w:p>
       <w:pPr>
-        <w:pStyle w:val="Listeavsnitt"/>
+        <w:pStyle w:val="ListParagraph"/>
         <w:numPr>
           <w:ilvl w:val="0"/>
           <w:numId w:val="40"/>
@@ -13892,7 +13901,7 @@
     </w:p>
     <w:p>
       <w:pPr>
-        <w:pStyle w:val="Listeavsnitt"/>
+        <w:pStyle w:val="ListParagraph"/>
         <w:numPr>
           <w:ilvl w:val="0"/>
           <w:numId w:val="40"/>
@@ -13919,7 +13928,7 @@
     </w:p>
     <w:p>
       <w:pPr>
-        <w:pStyle w:val="Listeavsnitt"/>
+        <w:pStyle w:val="ListParagraph"/>
         <w:numPr>
           <w:ilvl w:val="0"/>
           <w:numId w:val="40"/>
@@ -13936,7 +13945,7 @@
     <w:p/>
     <w:p>
       <w:pPr>
-        <w:pStyle w:val="Brdtekst"/>
+        <w:pStyle w:val="BodyText"/>
       </w:pPr>
       <w:r>
         <w:t xml:space="preserve">Before compiling the </w:t>
@@ -13965,7 +13974,7 @@
     </w:p>
     <w:p>
       <w:pPr>
-        <w:pStyle w:val="Brdtekst"/>
+        <w:pStyle w:val="BodyText"/>
       </w:pPr>
       <w:r>
         <w:t>See UVVM Essential Mechanisms located in uvvm_vvc_framework/doc for information about compile scripts.</w:t>
@@ -15365,7 +15374,7 @@
     </w:tbl>
     <w:p>
       <w:pPr>
-        <w:pStyle w:val="Overskrift1"/>
+        <w:pStyle w:val="Heading1"/>
         <w:rPr>
           <w:rFonts w:ascii="Helvetica" w:hAnsi="Helvetica" w:cs="Helvetica"/>
         </w:rPr>
@@ -15384,7 +15393,7 @@
     </w:p>
     <w:p>
       <w:pPr>
-        <w:pStyle w:val="Liste"/>
+        <w:pStyle w:val="List"/>
       </w:pPr>
       <w:r>
         <w:t>For r</w:t>
@@ -15423,7 +15432,7 @@
     </w:p>
     <w:p>
       <w:pPr>
-        <w:pStyle w:val="Brdtekst"/>
+        <w:pStyle w:val="BodyText"/>
         <w:rPr>
           <w:rFonts w:ascii="Helvetica Neue Thin" w:hAnsi="Helvetica Neue Thin"/>
           <w:i/>
@@ -15468,7 +15477,7 @@
       <w:hyperlink r:id="rId10" w:history="1">
         <w:r>
           <w:rPr>
-            <w:rStyle w:val="Hyperkobling"/>
+            <w:rStyle w:val="Hyperlink"/>
           </w:rPr>
           <w:t>support@bitvis.no</w:t>
         </w:r>
@@ -15788,7 +15797,7 @@
 </file>
 
 <file path=word/endnotes.xml><?xml version="1.0" encoding="utf-8"?>
-<w:endnotes xmlns:wpc="http://schemas.microsoft.com/office/word/2010/wordprocessingCanvas" xmlns:cx="http://schemas.microsoft.com/office/drawing/2014/chartex" xmlns:cx1="http://schemas.microsoft.com/office/drawing/2015/9/8/chartex" xmlns:cx2="http://schemas.microsoft.com/office/drawing/2015/10/21/chartex" xmlns:cx3="http://schemas.microsoft.com/office/drawing/2016/5/9/chartex" xmlns:cx4="http://schemas.microsoft.com/office/drawing/2016/5/10/chartex" xmlns:cx5="http://schemas.microsoft.com/office/drawing/2016/5/11/chartex" xmlns:cx6="http://schemas.microsoft.com/office/drawing/2016/5/12/chartex" xmlns:cx7="http://schemas.microsoft.com/office/drawing/2016/5/13/chartex" xmlns:cx8="http://schemas.microsoft.com/office/drawing/2016/5/14/chartex" xmlns:mc="http://schemas.openxmlformats.org/markup-compatibility/2006" xmlns:aink="http://schemas.microsoft.com/office/drawing/2016/ink" xmlns:am3d="http://schemas.microsoft.com/office/drawing/2017/model3d" xmlns:o="urn:schemas-microsoft-com:office:office" xmlns:r="http://schemas.openxmlformats.org/officeDocument/2006/relationships" xmlns:m="http://schemas.openxmlformats.org/officeDocument/2006/math" xmlns:v="urn:schemas-microsoft-com:vml" xmlns:wp14="http://schemas.microsoft.com/office/word/2010/wordprocessingDrawing" xmlns:wp="http://schemas.openxmlformats.org/drawingml/2006/wordprocessingDrawing" xmlns:w10="urn:schemas-microsoft-com:office:word" xmlns:w="http://schemas.openxmlformats.org/wordprocessingml/2006/main" xmlns:w14="http://schemas.microsoft.com/office/word/2010/wordml" xmlns:w15="http://schemas.microsoft.com/office/word/2012/wordml" xmlns:w16cid="http://schemas.microsoft.com/office/word/2016/wordml/cid" xmlns:w16se="http://schemas.microsoft.com/office/word/2015/wordml/symex" xmlns:wpg="http://schemas.microsoft.com/office/word/2010/wordprocessingGroup" xmlns:wpi="http://schemas.microsoft.com/office/word/2010/wordprocessingInk" xmlns:wne="http://schemas.microsoft.com/office/word/2006/wordml" xmlns:wps="http://schemas.microsoft.com/office/word/2010/wordprocessingShape" mc:Ignorable="w14 w15 w16se w16cid wp14">
+<w:endnotes xmlns:wpc="http://schemas.microsoft.com/office/word/2010/wordprocessingCanvas" xmlns:cx="http://schemas.microsoft.com/office/drawing/2014/chartex" xmlns:cx1="http://schemas.microsoft.com/office/drawing/2015/9/8/chartex" xmlns:cx2="http://schemas.microsoft.com/office/drawing/2015/10/21/chartex" xmlns:cx3="http://schemas.microsoft.com/office/drawing/2016/5/9/chartex" xmlns:cx4="http://schemas.microsoft.com/office/drawing/2016/5/10/chartex" xmlns:cx5="http://schemas.microsoft.com/office/drawing/2016/5/11/chartex" xmlns:cx6="http://schemas.microsoft.com/office/drawing/2016/5/12/chartex" xmlns:cx7="http://schemas.microsoft.com/office/drawing/2016/5/13/chartex" xmlns:cx8="http://schemas.microsoft.com/office/drawing/2016/5/14/chartex" xmlns:mc="http://schemas.openxmlformats.org/markup-compatibility/2006" xmlns:aink="http://schemas.microsoft.com/office/drawing/2016/ink" xmlns:am3d="http://schemas.microsoft.com/office/drawing/2017/model3d" xmlns:o="urn:schemas-microsoft-com:office:office" xmlns:r="http://schemas.openxmlformats.org/officeDocument/2006/relationships" xmlns:m="http://schemas.openxmlformats.org/officeDocument/2006/math" xmlns:v="urn:schemas-microsoft-com:vml" xmlns:wp14="http://schemas.microsoft.com/office/word/2010/wordprocessingDrawing" xmlns:wp="http://schemas.openxmlformats.org/drawingml/2006/wordprocessingDrawing" xmlns:w10="urn:schemas-microsoft-com:office:word" xmlns:w="http://schemas.openxmlformats.org/wordprocessingml/2006/main" xmlns:w14="http://schemas.microsoft.com/office/word/2010/wordml" xmlns:w15="http://schemas.microsoft.com/office/word/2012/wordml" xmlns:w16cex="http://schemas.microsoft.com/office/word/2018/wordml/cex" xmlns:w16cid="http://schemas.microsoft.com/office/word/2016/wordml/cid" xmlns:w16="http://schemas.microsoft.com/office/word/2018/wordml" xmlns:w16se="http://schemas.microsoft.com/office/word/2015/wordml/symex" xmlns:wpg="http://schemas.microsoft.com/office/word/2010/wordprocessingGroup" xmlns:wpi="http://schemas.microsoft.com/office/word/2010/wordprocessingInk" xmlns:wne="http://schemas.microsoft.com/office/word/2006/wordml" xmlns:wps="http://schemas.microsoft.com/office/word/2010/wordprocessingShape" mc:Ignorable="w14 w15 w16se w16cid w16 w16cex wp14">
   <w:endnote w:type="separator" w:id="-1">
     <w:p>
       <w:pPr>
@@ -15827,37 +15836,37 @@
 </file>
 
 <file path=word/footer1.xml><?xml version="1.0" encoding="utf-8"?>
-<w:ftr xmlns:wpc="http://schemas.microsoft.com/office/word/2010/wordprocessingCanvas" xmlns:cx="http://schemas.microsoft.com/office/drawing/2014/chartex" xmlns:cx1="http://schemas.microsoft.com/office/drawing/2015/9/8/chartex" xmlns:cx2="http://schemas.microsoft.com/office/drawing/2015/10/21/chartex" xmlns:cx3="http://schemas.microsoft.com/office/drawing/2016/5/9/chartex" xmlns:cx4="http://schemas.microsoft.com/office/drawing/2016/5/10/chartex" xmlns:cx5="http://schemas.microsoft.com/office/drawing/2016/5/11/chartex" xmlns:cx6="http://schemas.microsoft.com/office/drawing/2016/5/12/chartex" xmlns:cx7="http://schemas.microsoft.com/office/drawing/2016/5/13/chartex" xmlns:cx8="http://schemas.microsoft.com/office/drawing/2016/5/14/chartex" xmlns:mc="http://schemas.openxmlformats.org/markup-compatibility/2006" xmlns:aink="http://schemas.microsoft.com/office/drawing/2016/ink" xmlns:am3d="http://schemas.microsoft.com/office/drawing/2017/model3d" xmlns:o="urn:schemas-microsoft-com:office:office" xmlns:r="http://schemas.openxmlformats.org/officeDocument/2006/relationships" xmlns:m="http://schemas.openxmlformats.org/officeDocument/2006/math" xmlns:v="urn:schemas-microsoft-com:vml" xmlns:wp14="http://schemas.microsoft.com/office/word/2010/wordprocessingDrawing" xmlns:wp="http://schemas.openxmlformats.org/drawingml/2006/wordprocessingDrawing" xmlns:w10="urn:schemas-microsoft-com:office:word" xmlns:w="http://schemas.openxmlformats.org/wordprocessingml/2006/main" xmlns:w14="http://schemas.microsoft.com/office/word/2010/wordml" xmlns:w15="http://schemas.microsoft.com/office/word/2012/wordml" xmlns:w16cid="http://schemas.microsoft.com/office/word/2016/wordml/cid" xmlns:w16se="http://schemas.microsoft.com/office/word/2015/wordml/symex" xmlns:wpg="http://schemas.microsoft.com/office/word/2010/wordprocessingGroup" xmlns:wpi="http://schemas.microsoft.com/office/word/2010/wordprocessingInk" xmlns:wne="http://schemas.microsoft.com/office/word/2006/wordml" xmlns:wps="http://schemas.microsoft.com/office/word/2010/wordprocessingShape" mc:Ignorable="w14 w15 w16se w16cid wp14">
+<w:ftr xmlns:wpc="http://schemas.microsoft.com/office/word/2010/wordprocessingCanvas" xmlns:cx="http://schemas.microsoft.com/office/drawing/2014/chartex" xmlns:cx1="http://schemas.microsoft.com/office/drawing/2015/9/8/chartex" xmlns:cx2="http://schemas.microsoft.com/office/drawing/2015/10/21/chartex" xmlns:cx3="http://schemas.microsoft.com/office/drawing/2016/5/9/chartex" xmlns:cx4="http://schemas.microsoft.com/office/drawing/2016/5/10/chartex" xmlns:cx5="http://schemas.microsoft.com/office/drawing/2016/5/11/chartex" xmlns:cx6="http://schemas.microsoft.com/office/drawing/2016/5/12/chartex" xmlns:cx7="http://schemas.microsoft.com/office/drawing/2016/5/13/chartex" xmlns:cx8="http://schemas.microsoft.com/office/drawing/2016/5/14/chartex" xmlns:mc="http://schemas.openxmlformats.org/markup-compatibility/2006" xmlns:aink="http://schemas.microsoft.com/office/drawing/2016/ink" xmlns:am3d="http://schemas.microsoft.com/office/drawing/2017/model3d" xmlns:o="urn:schemas-microsoft-com:office:office" xmlns:r="http://schemas.openxmlformats.org/officeDocument/2006/relationships" xmlns:m="http://schemas.openxmlformats.org/officeDocument/2006/math" xmlns:v="urn:schemas-microsoft-com:vml" xmlns:wp14="http://schemas.microsoft.com/office/word/2010/wordprocessingDrawing" xmlns:wp="http://schemas.openxmlformats.org/drawingml/2006/wordprocessingDrawing" xmlns:w10="urn:schemas-microsoft-com:office:word" xmlns:w="http://schemas.openxmlformats.org/wordprocessingml/2006/main" xmlns:w14="http://schemas.microsoft.com/office/word/2010/wordml" xmlns:w15="http://schemas.microsoft.com/office/word/2012/wordml" xmlns:w16cex="http://schemas.microsoft.com/office/word/2018/wordml/cex" xmlns:w16cid="http://schemas.microsoft.com/office/word/2016/wordml/cid" xmlns:w16="http://schemas.microsoft.com/office/word/2018/wordml" xmlns:w16se="http://schemas.microsoft.com/office/word/2015/wordml/symex" xmlns:wpg="http://schemas.microsoft.com/office/word/2010/wordprocessingGroup" xmlns:wpi="http://schemas.microsoft.com/office/word/2010/wordprocessingInk" xmlns:wne="http://schemas.microsoft.com/office/word/2006/wordml" xmlns:wps="http://schemas.microsoft.com/office/word/2010/wordprocessingShape" mc:Ignorable="w14 w15 w16se w16cid w16 w16cex wp14">
   <w:p>
     <w:pPr>
-      <w:pStyle w:val="Bunntekst"/>
+      <w:pStyle w:val="Footer"/>
       <w:framePr w:wrap="none" w:vAnchor="text" w:hAnchor="margin" w:xAlign="right" w:y="1"/>
       <w:rPr>
-        <w:rStyle w:val="Sidetall"/>
+        <w:rStyle w:val="PageNumber"/>
       </w:rPr>
     </w:pPr>
     <w:r>
       <w:rPr>
-        <w:rStyle w:val="Sidetall"/>
+        <w:rStyle w:val="PageNumber"/>
       </w:rPr>
       <w:fldChar w:fldCharType="begin"/>
     </w:r>
     <w:r>
       <w:rPr>
-        <w:rStyle w:val="Sidetall"/>
+        <w:rStyle w:val="PageNumber"/>
       </w:rPr>
       <w:instrText xml:space="preserve">PAGE  </w:instrText>
     </w:r>
     <w:r>
       <w:rPr>
-        <w:rStyle w:val="Sidetall"/>
+        <w:rStyle w:val="PageNumber"/>
       </w:rPr>
       <w:fldChar w:fldCharType="end"/>
     </w:r>
   </w:p>
   <w:p>
     <w:pPr>
-      <w:pStyle w:val="Bunntekst"/>
+      <w:pStyle w:val="Footer"/>
       <w:ind w:right="360"/>
     </w:pPr>
   </w:p>
@@ -15865,13 +15874,13 @@
 </file>
 
 <file path=word/footer2.xml><?xml version="1.0" encoding="utf-8"?>
-<w:ftr xmlns:wpc="http://schemas.microsoft.com/office/word/2010/wordprocessingCanvas" xmlns:cx="http://schemas.microsoft.com/office/drawing/2014/chartex" xmlns:cx1="http://schemas.microsoft.com/office/drawing/2015/9/8/chartex" xmlns:cx2="http://schemas.microsoft.com/office/drawing/2015/10/21/chartex" xmlns:cx3="http://schemas.microsoft.com/office/drawing/2016/5/9/chartex" xmlns:cx4="http://schemas.microsoft.com/office/drawing/2016/5/10/chartex" xmlns:cx5="http://schemas.microsoft.com/office/drawing/2016/5/11/chartex" xmlns:cx6="http://schemas.microsoft.com/office/drawing/2016/5/12/chartex" xmlns:cx7="http://schemas.microsoft.com/office/drawing/2016/5/13/chartex" xmlns:cx8="http://schemas.microsoft.com/office/drawing/2016/5/14/chartex" xmlns:mc="http://schemas.openxmlformats.org/markup-compatibility/2006" xmlns:aink="http://schemas.microsoft.com/office/drawing/2016/ink" xmlns:am3d="http://schemas.microsoft.com/office/drawing/2017/model3d" xmlns:o="urn:schemas-microsoft-com:office:office" xmlns:r="http://schemas.openxmlformats.org/officeDocument/2006/relationships" xmlns:m="http://schemas.openxmlformats.org/officeDocument/2006/math" xmlns:v="urn:schemas-microsoft-com:vml" xmlns:wp14="http://schemas.microsoft.com/office/word/2010/wordprocessingDrawing" xmlns:wp="http://schemas.openxmlformats.org/drawingml/2006/wordprocessingDrawing" xmlns:w10="urn:schemas-microsoft-com:office:word" xmlns:w="http://schemas.openxmlformats.org/wordprocessingml/2006/main" xmlns:w14="http://schemas.microsoft.com/office/word/2010/wordml" xmlns:w15="http://schemas.microsoft.com/office/word/2012/wordml" xmlns:w16cid="http://schemas.microsoft.com/office/word/2016/wordml/cid" xmlns:w16se="http://schemas.microsoft.com/office/word/2015/wordml/symex" xmlns:wpg="http://schemas.microsoft.com/office/word/2010/wordprocessingGroup" xmlns:wpi="http://schemas.microsoft.com/office/word/2010/wordprocessingInk" xmlns:wne="http://schemas.microsoft.com/office/word/2006/wordml" xmlns:wps="http://schemas.microsoft.com/office/word/2010/wordprocessingShape" mc:Ignorable="w14 w15 w16se w16cid wp14">
+<w:ftr xmlns:wpc="http://schemas.microsoft.com/office/word/2010/wordprocessingCanvas" xmlns:cx="http://schemas.microsoft.com/office/drawing/2014/chartex" xmlns:cx1="http://schemas.microsoft.com/office/drawing/2015/9/8/chartex" xmlns:cx2="http://schemas.microsoft.com/office/drawing/2015/10/21/chartex" xmlns:cx3="http://schemas.microsoft.com/office/drawing/2016/5/9/chartex" xmlns:cx4="http://schemas.microsoft.com/office/drawing/2016/5/10/chartex" xmlns:cx5="http://schemas.microsoft.com/office/drawing/2016/5/11/chartex" xmlns:cx6="http://schemas.microsoft.com/office/drawing/2016/5/12/chartex" xmlns:cx7="http://schemas.microsoft.com/office/drawing/2016/5/13/chartex" xmlns:cx8="http://schemas.microsoft.com/office/drawing/2016/5/14/chartex" xmlns:mc="http://schemas.openxmlformats.org/markup-compatibility/2006" xmlns:aink="http://schemas.microsoft.com/office/drawing/2016/ink" xmlns:am3d="http://schemas.microsoft.com/office/drawing/2017/model3d" xmlns:o="urn:schemas-microsoft-com:office:office" xmlns:r="http://schemas.openxmlformats.org/officeDocument/2006/relationships" xmlns:m="http://schemas.openxmlformats.org/officeDocument/2006/math" xmlns:v="urn:schemas-microsoft-com:vml" xmlns:wp14="http://schemas.microsoft.com/office/word/2010/wordprocessingDrawing" xmlns:wp="http://schemas.openxmlformats.org/drawingml/2006/wordprocessingDrawing" xmlns:w10="urn:schemas-microsoft-com:office:word" xmlns:w="http://schemas.openxmlformats.org/wordprocessingml/2006/main" xmlns:w14="http://schemas.microsoft.com/office/word/2010/wordml" xmlns:w15="http://schemas.microsoft.com/office/word/2012/wordml" xmlns:w16cex="http://schemas.microsoft.com/office/word/2018/wordml/cex" xmlns:w16cid="http://schemas.microsoft.com/office/word/2016/wordml/cid" xmlns:w16="http://schemas.microsoft.com/office/word/2018/wordml" xmlns:w16se="http://schemas.microsoft.com/office/word/2015/wordml/symex" xmlns:wpg="http://schemas.microsoft.com/office/word/2010/wordprocessingGroup" xmlns:wpi="http://schemas.microsoft.com/office/word/2010/wordprocessingInk" xmlns:wne="http://schemas.microsoft.com/office/word/2006/wordml" xmlns:wps="http://schemas.microsoft.com/office/word/2010/wordprocessingShape" mc:Ignorable="w14 w15 w16se w16cid w16 w16cex wp14">
   <w:p>
     <w:pPr>
-      <w:pStyle w:val="Bunntekst"/>
+      <w:pStyle w:val="Footer"/>
       <w:framePr w:wrap="none" w:vAnchor="text" w:hAnchor="margin" w:xAlign="right" w:y="1"/>
       <w:rPr>
-        <w:rStyle w:val="Sidetall"/>
+        <w:rStyle w:val="PageNumber"/>
         <w:rFonts w:ascii="Helvetica" w:hAnsi="Helvetica" w:cs="Helvetica"/>
         <w:color w:val="1381C4"/>
         <w:sz w:val="14"/>
@@ -15879,7 +15888,7 @@
     </w:pPr>
     <w:r>
       <w:rPr>
-        <w:rStyle w:val="Sidetall"/>
+        <w:rStyle w:val="PageNumber"/>
         <w:rFonts w:ascii="Helvetica" w:hAnsi="Helvetica" w:cs="Helvetica"/>
         <w:color w:val="1381C4"/>
         <w:sz w:val="14"/>
@@ -15888,7 +15897,7 @@
     </w:r>
     <w:r>
       <w:rPr>
-        <w:rStyle w:val="Sidetall"/>
+        <w:rStyle w:val="PageNumber"/>
         <w:rFonts w:ascii="Helvetica" w:hAnsi="Helvetica" w:cs="Helvetica"/>
         <w:color w:val="1381C4"/>
         <w:sz w:val="14"/>
@@ -15897,7 +15906,7 @@
     </w:r>
     <w:r>
       <w:rPr>
-        <w:rStyle w:val="Sidetall"/>
+        <w:rStyle w:val="PageNumber"/>
         <w:rFonts w:ascii="Helvetica" w:hAnsi="Helvetica" w:cs="Helvetica"/>
         <w:color w:val="1381C4"/>
         <w:sz w:val="14"/>
@@ -15906,7 +15915,7 @@
     </w:r>
     <w:r>
       <w:rPr>
-        <w:rStyle w:val="Sidetall"/>
+        <w:rStyle w:val="PageNumber"/>
         <w:rFonts w:ascii="Helvetica" w:hAnsi="Helvetica" w:cs="Helvetica"/>
         <w:color w:val="1381C4"/>
         <w:sz w:val="14"/>
@@ -15915,7 +15924,7 @@
     </w:r>
     <w:r>
       <w:rPr>
-        <w:rStyle w:val="Sidetall"/>
+        <w:rStyle w:val="PageNumber"/>
         <w:rFonts w:ascii="Helvetica" w:hAnsi="Helvetica" w:cs="Helvetica"/>
         <w:color w:val="1381C4"/>
         <w:sz w:val="14"/>
@@ -15924,7 +15933,7 @@
     </w:r>
     <w:r>
       <w:rPr>
-        <w:rStyle w:val="Sidetall"/>
+        <w:rStyle w:val="PageNumber"/>
         <w:rFonts w:ascii="Helvetica" w:hAnsi="Helvetica" w:cs="Helvetica"/>
         <w:color w:val="1381C4"/>
         <w:sz w:val="14"/>
@@ -15933,7 +15942,7 @@
     </w:r>
     <w:r>
       <w:rPr>
-        <w:rStyle w:val="Sidetall"/>
+        <w:rStyle w:val="PageNumber"/>
         <w:rFonts w:ascii="Helvetica" w:hAnsi="Helvetica" w:cs="Helvetica"/>
         <w:color w:val="1381C4"/>
         <w:sz w:val="14"/>
@@ -15942,7 +15951,7 @@
     </w:r>
     <w:r>
       <w:rPr>
-        <w:rStyle w:val="Sidetall"/>
+        <w:rStyle w:val="PageNumber"/>
         <w:rFonts w:ascii="Helvetica" w:hAnsi="Helvetica" w:cs="Helvetica"/>
         <w:color w:val="1381C4"/>
         <w:sz w:val="14"/>
@@ -15951,7 +15960,7 @@
     </w:r>
     <w:r>
       <w:rPr>
-        <w:rStyle w:val="Sidetall"/>
+        <w:rStyle w:val="PageNumber"/>
         <w:rFonts w:ascii="Helvetica" w:hAnsi="Helvetica" w:cs="Helvetica"/>
         <w:color w:val="1381C4"/>
         <w:sz w:val="14"/>
@@ -15960,7 +15969,7 @@
     </w:r>
     <w:r>
       <w:rPr>
-        <w:rStyle w:val="Sidetall"/>
+        <w:rStyle w:val="PageNumber"/>
         <w:rFonts w:ascii="Helvetica" w:hAnsi="Helvetica" w:cs="Helvetica"/>
         <w:color w:val="1381C4"/>
         <w:sz w:val="14"/>
@@ -15969,7 +15978,7 @@
     </w:r>
     <w:r>
       <w:rPr>
-        <w:rStyle w:val="Sidetall"/>
+        <w:rStyle w:val="PageNumber"/>
         <w:rFonts w:ascii="Helvetica" w:hAnsi="Helvetica" w:cs="Helvetica"/>
         <w:color w:val="1381C4"/>
         <w:sz w:val="14"/>
@@ -15978,7 +15987,7 @@
     </w:r>
     <w:r>
       <w:rPr>
-        <w:rStyle w:val="Sidetall"/>
+        <w:rStyle w:val="PageNumber"/>
         <w:rFonts w:ascii="Helvetica" w:hAnsi="Helvetica" w:cs="Helvetica"/>
         <w:color w:val="1381C4"/>
         <w:sz w:val="14"/>
@@ -16014,7 +16023,7 @@
         </w:tcPr>
         <w:p>
           <w:pPr>
-            <w:pStyle w:val="Bunntekst"/>
+            <w:pStyle w:val="Footer"/>
             <w:tabs>
               <w:tab w:val="clear" w:pos="4153"/>
               <w:tab w:val="clear" w:pos="8306"/>
@@ -16076,7 +16085,7 @@
         </w:tcPr>
         <w:p>
           <w:pPr>
-            <w:pStyle w:val="Bunntekst"/>
+            <w:pStyle w:val="Footer"/>
             <w:tabs>
               <w:tab w:val="clear" w:pos="4153"/>
               <w:tab w:val="clear" w:pos="8306"/>
@@ -16193,7 +16202,7 @@
               <w:sz w:val="14"/>
               <w:lang w:val="en-US"/>
             </w:rPr>
-            <w:t>2020-04-03</w:t>
+            <w:t>2020-04-14</w:t>
           </w:r>
           <w:r>
             <w:rPr>
@@ -16213,7 +16222,7 @@
         </w:tcPr>
         <w:p>
           <w:pPr>
-            <w:pStyle w:val="Bunntekst"/>
+            <w:pStyle w:val="Footer"/>
             <w:tabs>
               <w:tab w:val="clear" w:pos="4153"/>
               <w:tab w:val="clear" w:pos="8306"/>
@@ -16229,7 +16238,7 @@
           <w:hyperlink r:id="rId1" w:history="1">
             <w:r>
               <w:rPr>
-                <w:rStyle w:val="Hyperkobling"/>
+                <w:rStyle w:val="Hyperlink"/>
                 <w:rFonts w:ascii="Helvetica" w:hAnsi="Helvetica" w:cs="Arial"/>
                 <w:color w:val="1381C4"/>
                 <w:sz w:val="14"/>
@@ -16259,7 +16268,7 @@
           </w:r>
           <w:r>
             <w:rPr>
-              <w:rStyle w:val="Hyperkobling"/>
+              <w:rStyle w:val="Hyperlink"/>
               <w:rFonts w:ascii="Helvetica" w:hAnsi="Helvetica" w:cs="Arial"/>
               <w:color w:val="1381C4"/>
               <w:sz w:val="14"/>
@@ -16276,7 +16285,7 @@
         </w:tcPr>
         <w:p>
           <w:pPr>
-            <w:pStyle w:val="Bunntekst"/>
+            <w:pStyle w:val="Footer"/>
             <w:tabs>
               <w:tab w:val="clear" w:pos="4153"/>
               <w:tab w:val="clear" w:pos="8306"/>
@@ -16296,7 +16305,7 @@
   </w:tbl>
   <w:p>
     <w:pPr>
-      <w:pStyle w:val="Bunntekst"/>
+      <w:pStyle w:val="Footer"/>
       <w:rPr>
         <w:lang w:val="sq-AL"/>
       </w:rPr>
@@ -16306,7 +16315,7 @@
 </file>
 
 <file path=word/footer3.xml><?xml version="1.0" encoding="utf-8"?>
-<w:ftr xmlns:wpc="http://schemas.microsoft.com/office/word/2010/wordprocessingCanvas" xmlns:cx="http://schemas.microsoft.com/office/drawing/2014/chartex" xmlns:cx1="http://schemas.microsoft.com/office/drawing/2015/9/8/chartex" xmlns:cx2="http://schemas.microsoft.com/office/drawing/2015/10/21/chartex" xmlns:cx3="http://schemas.microsoft.com/office/drawing/2016/5/9/chartex" xmlns:cx4="http://schemas.microsoft.com/office/drawing/2016/5/10/chartex" xmlns:cx5="http://schemas.microsoft.com/office/drawing/2016/5/11/chartex" xmlns:cx6="http://schemas.microsoft.com/office/drawing/2016/5/12/chartex" xmlns:cx7="http://schemas.microsoft.com/office/drawing/2016/5/13/chartex" xmlns:cx8="http://schemas.microsoft.com/office/drawing/2016/5/14/chartex" xmlns:mc="http://schemas.openxmlformats.org/markup-compatibility/2006" xmlns:aink="http://schemas.microsoft.com/office/drawing/2016/ink" xmlns:am3d="http://schemas.microsoft.com/office/drawing/2017/model3d" xmlns:o="urn:schemas-microsoft-com:office:office" xmlns:r="http://schemas.openxmlformats.org/officeDocument/2006/relationships" xmlns:m="http://schemas.openxmlformats.org/officeDocument/2006/math" xmlns:v="urn:schemas-microsoft-com:vml" xmlns:wp14="http://schemas.microsoft.com/office/word/2010/wordprocessingDrawing" xmlns:wp="http://schemas.openxmlformats.org/drawingml/2006/wordprocessingDrawing" xmlns:w10="urn:schemas-microsoft-com:office:word" xmlns:w="http://schemas.openxmlformats.org/wordprocessingml/2006/main" xmlns:w14="http://schemas.microsoft.com/office/word/2010/wordml" xmlns:w15="http://schemas.microsoft.com/office/word/2012/wordml" xmlns:w16cid="http://schemas.microsoft.com/office/word/2016/wordml/cid" xmlns:w16se="http://schemas.microsoft.com/office/word/2015/wordml/symex" xmlns:wpg="http://schemas.microsoft.com/office/word/2010/wordprocessingGroup" xmlns:wpi="http://schemas.microsoft.com/office/word/2010/wordprocessingInk" xmlns:wne="http://schemas.microsoft.com/office/word/2006/wordml" xmlns:wps="http://schemas.microsoft.com/office/word/2010/wordprocessingShape" mc:Ignorable="w14 w15 w16se w16cid wp14">
+<w:ftr xmlns:wpc="http://schemas.microsoft.com/office/word/2010/wordprocessingCanvas" xmlns:cx="http://schemas.microsoft.com/office/drawing/2014/chartex" xmlns:cx1="http://schemas.microsoft.com/office/drawing/2015/9/8/chartex" xmlns:cx2="http://schemas.microsoft.com/office/drawing/2015/10/21/chartex" xmlns:cx3="http://schemas.microsoft.com/office/drawing/2016/5/9/chartex" xmlns:cx4="http://schemas.microsoft.com/office/drawing/2016/5/10/chartex" xmlns:cx5="http://schemas.microsoft.com/office/drawing/2016/5/11/chartex" xmlns:cx6="http://schemas.microsoft.com/office/drawing/2016/5/12/chartex" xmlns:cx7="http://schemas.microsoft.com/office/drawing/2016/5/13/chartex" xmlns:cx8="http://schemas.microsoft.com/office/drawing/2016/5/14/chartex" xmlns:mc="http://schemas.openxmlformats.org/markup-compatibility/2006" xmlns:aink="http://schemas.microsoft.com/office/drawing/2016/ink" xmlns:am3d="http://schemas.microsoft.com/office/drawing/2017/model3d" xmlns:o="urn:schemas-microsoft-com:office:office" xmlns:r="http://schemas.openxmlformats.org/officeDocument/2006/relationships" xmlns:m="http://schemas.openxmlformats.org/officeDocument/2006/math" xmlns:v="urn:schemas-microsoft-com:vml" xmlns:wp14="http://schemas.microsoft.com/office/word/2010/wordprocessingDrawing" xmlns:wp="http://schemas.openxmlformats.org/drawingml/2006/wordprocessingDrawing" xmlns:w10="urn:schemas-microsoft-com:office:word" xmlns:w="http://schemas.openxmlformats.org/wordprocessingml/2006/main" xmlns:w14="http://schemas.microsoft.com/office/word/2010/wordml" xmlns:w15="http://schemas.microsoft.com/office/word/2012/wordml" xmlns:w16cex="http://schemas.microsoft.com/office/word/2018/wordml/cex" xmlns:w16cid="http://schemas.microsoft.com/office/word/2016/wordml/cid" xmlns:w16="http://schemas.microsoft.com/office/word/2018/wordml" xmlns:w16se="http://schemas.microsoft.com/office/word/2015/wordml/symex" xmlns:wpg="http://schemas.microsoft.com/office/word/2010/wordprocessingGroup" xmlns:wpi="http://schemas.microsoft.com/office/word/2010/wordprocessingInk" xmlns:wne="http://schemas.microsoft.com/office/word/2006/wordml" xmlns:wps="http://schemas.microsoft.com/office/word/2010/wordprocessingShape" mc:Ignorable="w14 w15 w16se w16cid w16 w16cex wp14">
   <w:p>
     <w:pPr>
       <w:rPr>
@@ -16440,19 +16449,8 @@
                         <w:szCs w:val="32"/>
                         <w:lang w:val="nb-NO" w:eastAsia="nb-NO"/>
                       </w:rPr>
-                      <w:t xml:space="preserve">VHDL 2008 </w:t>
+                      <w:t>VHDL 2008 only</w:t>
                     </w:r>
-                    <w:proofErr w:type="spellStart"/>
-                    <w:r>
-                      <w:rPr>
-                        <w:rFonts w:ascii="Helvetica Light" w:hAnsi="Helvetica Light" w:cs="Helvetica"/>
-                        <w:color w:val="000000" w:themeColor="text1"/>
-                        <w:szCs w:val="32"/>
-                        <w:lang w:val="nb-NO" w:eastAsia="nb-NO"/>
-                      </w:rPr>
-                      <w:t>only</w:t>
-                    </w:r>
-                    <w:proofErr w:type="spellEnd"/>
                   </w:p>
                 </w:txbxContent>
               </v:textbox>
@@ -16512,14 +16510,14 @@
   </w:p>
   <w:p>
     <w:pPr>
-      <w:pStyle w:val="Bunntekst"/>
+      <w:pStyle w:val="Footer"/>
     </w:pPr>
   </w:p>
 </w:ftr>
 </file>
 
 <file path=word/footnotes.xml><?xml version="1.0" encoding="utf-8"?>
-<w:footnotes xmlns:wpc="http://schemas.microsoft.com/office/word/2010/wordprocessingCanvas" xmlns:cx="http://schemas.microsoft.com/office/drawing/2014/chartex" xmlns:cx1="http://schemas.microsoft.com/office/drawing/2015/9/8/chartex" xmlns:cx2="http://schemas.microsoft.com/office/drawing/2015/10/21/chartex" xmlns:cx3="http://schemas.microsoft.com/office/drawing/2016/5/9/chartex" xmlns:cx4="http://schemas.microsoft.com/office/drawing/2016/5/10/chartex" xmlns:cx5="http://schemas.microsoft.com/office/drawing/2016/5/11/chartex" xmlns:cx6="http://schemas.microsoft.com/office/drawing/2016/5/12/chartex" xmlns:cx7="http://schemas.microsoft.com/office/drawing/2016/5/13/chartex" xmlns:cx8="http://schemas.microsoft.com/office/drawing/2016/5/14/chartex" xmlns:mc="http://schemas.openxmlformats.org/markup-compatibility/2006" xmlns:aink="http://schemas.microsoft.com/office/drawing/2016/ink" xmlns:am3d="http://schemas.microsoft.com/office/drawing/2017/model3d" xmlns:o="urn:schemas-microsoft-com:office:office" xmlns:r="http://schemas.openxmlformats.org/officeDocument/2006/relationships" xmlns:m="http://schemas.openxmlformats.org/officeDocument/2006/math" xmlns:v="urn:schemas-microsoft-com:vml" xmlns:wp14="http://schemas.microsoft.com/office/word/2010/wordprocessingDrawing" xmlns:wp="http://schemas.openxmlformats.org/drawingml/2006/wordprocessingDrawing" xmlns:w10="urn:schemas-microsoft-com:office:word" xmlns:w="http://schemas.openxmlformats.org/wordprocessingml/2006/main" xmlns:w14="http://schemas.microsoft.com/office/word/2010/wordml" xmlns:w15="http://schemas.microsoft.com/office/word/2012/wordml" xmlns:w16cid="http://schemas.microsoft.com/office/word/2016/wordml/cid" xmlns:w16se="http://schemas.microsoft.com/office/word/2015/wordml/symex" xmlns:wpg="http://schemas.microsoft.com/office/word/2010/wordprocessingGroup" xmlns:wpi="http://schemas.microsoft.com/office/word/2010/wordprocessingInk" xmlns:wne="http://schemas.microsoft.com/office/word/2006/wordml" xmlns:wps="http://schemas.microsoft.com/office/word/2010/wordprocessingShape" mc:Ignorable="w14 w15 w16se w16cid wp14">
+<w:footnotes xmlns:wpc="http://schemas.microsoft.com/office/word/2010/wordprocessingCanvas" xmlns:cx="http://schemas.microsoft.com/office/drawing/2014/chartex" xmlns:cx1="http://schemas.microsoft.com/office/drawing/2015/9/8/chartex" xmlns:cx2="http://schemas.microsoft.com/office/drawing/2015/10/21/chartex" xmlns:cx3="http://schemas.microsoft.com/office/drawing/2016/5/9/chartex" xmlns:cx4="http://schemas.microsoft.com/office/drawing/2016/5/10/chartex" xmlns:cx5="http://schemas.microsoft.com/office/drawing/2016/5/11/chartex" xmlns:cx6="http://schemas.microsoft.com/office/drawing/2016/5/12/chartex" xmlns:cx7="http://schemas.microsoft.com/office/drawing/2016/5/13/chartex" xmlns:cx8="http://schemas.microsoft.com/office/drawing/2016/5/14/chartex" xmlns:mc="http://schemas.openxmlformats.org/markup-compatibility/2006" xmlns:aink="http://schemas.microsoft.com/office/drawing/2016/ink" xmlns:am3d="http://schemas.microsoft.com/office/drawing/2017/model3d" xmlns:o="urn:schemas-microsoft-com:office:office" xmlns:r="http://schemas.openxmlformats.org/officeDocument/2006/relationships" xmlns:m="http://schemas.openxmlformats.org/officeDocument/2006/math" xmlns:v="urn:schemas-microsoft-com:vml" xmlns:wp14="http://schemas.microsoft.com/office/word/2010/wordprocessingDrawing" xmlns:wp="http://schemas.openxmlformats.org/drawingml/2006/wordprocessingDrawing" xmlns:w10="urn:schemas-microsoft-com:office:word" xmlns:w="http://schemas.openxmlformats.org/wordprocessingml/2006/main" xmlns:w14="http://schemas.microsoft.com/office/word/2010/wordml" xmlns:w15="http://schemas.microsoft.com/office/word/2012/wordml" xmlns:w16cex="http://schemas.microsoft.com/office/word/2018/wordml/cex" xmlns:w16cid="http://schemas.microsoft.com/office/word/2016/wordml/cid" xmlns:w16="http://schemas.microsoft.com/office/word/2018/wordml" xmlns:w16se="http://schemas.microsoft.com/office/word/2015/wordml/symex" xmlns:wpg="http://schemas.microsoft.com/office/word/2010/wordprocessingGroup" xmlns:wpi="http://schemas.microsoft.com/office/word/2010/wordprocessingInk" xmlns:wne="http://schemas.microsoft.com/office/word/2006/wordml" xmlns:wps="http://schemas.microsoft.com/office/word/2010/wordprocessingShape" mc:Ignorable="w14 w15 w16se w16cid w16 w16cex wp14">
   <w:footnote w:type="separator" w:id="-1">
     <w:p>
       <w:pPr>
@@ -16558,10 +16556,10 @@
 </file>
 
 <file path=word/header1.xml><?xml version="1.0" encoding="utf-8"?>
-<w:hdr xmlns:wpc="http://schemas.microsoft.com/office/word/2010/wordprocessingCanvas" xmlns:cx="http://schemas.microsoft.com/office/drawing/2014/chartex" xmlns:cx1="http://schemas.microsoft.com/office/drawing/2015/9/8/chartex" xmlns:cx2="http://schemas.microsoft.com/office/drawing/2015/10/21/chartex" xmlns:cx3="http://schemas.microsoft.com/office/drawing/2016/5/9/chartex" xmlns:cx4="http://schemas.microsoft.com/office/drawing/2016/5/10/chartex" xmlns:cx5="http://schemas.microsoft.com/office/drawing/2016/5/11/chartex" xmlns:cx6="http://schemas.microsoft.com/office/drawing/2016/5/12/chartex" xmlns:cx7="http://schemas.microsoft.com/office/drawing/2016/5/13/chartex" xmlns:cx8="http://schemas.microsoft.com/office/drawing/2016/5/14/chartex" xmlns:mc="http://schemas.openxmlformats.org/markup-compatibility/2006" xmlns:aink="http://schemas.microsoft.com/office/drawing/2016/ink" xmlns:am3d="http://schemas.microsoft.com/office/drawing/2017/model3d" xmlns:o="urn:schemas-microsoft-com:office:office" xmlns:r="http://schemas.openxmlformats.org/officeDocument/2006/relationships" xmlns:m="http://schemas.openxmlformats.org/officeDocument/2006/math" xmlns:v="urn:schemas-microsoft-com:vml" xmlns:wp14="http://schemas.microsoft.com/office/word/2010/wordprocessingDrawing" xmlns:wp="http://schemas.openxmlformats.org/drawingml/2006/wordprocessingDrawing" xmlns:w10="urn:schemas-microsoft-com:office:word" xmlns:w="http://schemas.openxmlformats.org/wordprocessingml/2006/main" xmlns:w14="http://schemas.microsoft.com/office/word/2010/wordml" xmlns:w15="http://schemas.microsoft.com/office/word/2012/wordml" xmlns:w16cid="http://schemas.microsoft.com/office/word/2016/wordml/cid" xmlns:w16se="http://schemas.microsoft.com/office/word/2015/wordml/symex" xmlns:wpg="http://schemas.microsoft.com/office/word/2010/wordprocessingGroup" xmlns:wpi="http://schemas.microsoft.com/office/word/2010/wordprocessingInk" xmlns:wne="http://schemas.microsoft.com/office/word/2006/wordml" xmlns:wps="http://schemas.microsoft.com/office/word/2010/wordprocessingShape" mc:Ignorable="w14 w15 w16se w16cid wp14">
+<w:hdr xmlns:wpc="http://schemas.microsoft.com/office/word/2010/wordprocessingCanvas" xmlns:cx="http://schemas.microsoft.com/office/drawing/2014/chartex" xmlns:cx1="http://schemas.microsoft.com/office/drawing/2015/9/8/chartex" xmlns:cx2="http://schemas.microsoft.com/office/drawing/2015/10/21/chartex" xmlns:cx3="http://schemas.microsoft.com/office/drawing/2016/5/9/chartex" xmlns:cx4="http://schemas.microsoft.com/office/drawing/2016/5/10/chartex" xmlns:cx5="http://schemas.microsoft.com/office/drawing/2016/5/11/chartex" xmlns:cx6="http://schemas.microsoft.com/office/drawing/2016/5/12/chartex" xmlns:cx7="http://schemas.microsoft.com/office/drawing/2016/5/13/chartex" xmlns:cx8="http://schemas.microsoft.com/office/drawing/2016/5/14/chartex" xmlns:mc="http://schemas.openxmlformats.org/markup-compatibility/2006" xmlns:aink="http://schemas.microsoft.com/office/drawing/2016/ink" xmlns:am3d="http://schemas.microsoft.com/office/drawing/2017/model3d" xmlns:o="urn:schemas-microsoft-com:office:office" xmlns:r="http://schemas.openxmlformats.org/officeDocument/2006/relationships" xmlns:m="http://schemas.openxmlformats.org/officeDocument/2006/math" xmlns:v="urn:schemas-microsoft-com:vml" xmlns:wp14="http://schemas.microsoft.com/office/word/2010/wordprocessingDrawing" xmlns:wp="http://schemas.openxmlformats.org/drawingml/2006/wordprocessingDrawing" xmlns:w10="urn:schemas-microsoft-com:office:word" xmlns:w="http://schemas.openxmlformats.org/wordprocessingml/2006/main" xmlns:w14="http://schemas.microsoft.com/office/word/2010/wordml" xmlns:w15="http://schemas.microsoft.com/office/word/2012/wordml" xmlns:w16cex="http://schemas.microsoft.com/office/word/2018/wordml/cex" xmlns:w16cid="http://schemas.microsoft.com/office/word/2016/wordml/cid" xmlns:w16="http://schemas.microsoft.com/office/word/2018/wordml" xmlns:w16se="http://schemas.microsoft.com/office/word/2015/wordml/symex" xmlns:wpg="http://schemas.microsoft.com/office/word/2010/wordprocessingGroup" xmlns:wpi="http://schemas.microsoft.com/office/word/2010/wordprocessingInk" xmlns:wne="http://schemas.microsoft.com/office/word/2006/wordml" xmlns:wps="http://schemas.microsoft.com/office/word/2010/wordprocessingShape" mc:Ignorable="w14 w15 w16se w16cid w16 w16cex wp14">
   <w:p>
     <w:pPr>
-      <w:pStyle w:val="Topptekst"/>
+      <w:pStyle w:val="Header"/>
     </w:pPr>
     <w:r>
       <w:rPr>
@@ -16603,10 +16601,10 @@
 </file>
 
 <file path=word/header2.xml><?xml version="1.0" encoding="utf-8"?>
-<w:hdr xmlns:wpc="http://schemas.microsoft.com/office/word/2010/wordprocessingCanvas" xmlns:cx="http://schemas.microsoft.com/office/drawing/2014/chartex" xmlns:cx1="http://schemas.microsoft.com/office/drawing/2015/9/8/chartex" xmlns:cx2="http://schemas.microsoft.com/office/drawing/2015/10/21/chartex" xmlns:cx3="http://schemas.microsoft.com/office/drawing/2016/5/9/chartex" xmlns:cx4="http://schemas.microsoft.com/office/drawing/2016/5/10/chartex" xmlns:cx5="http://schemas.microsoft.com/office/drawing/2016/5/11/chartex" xmlns:cx6="http://schemas.microsoft.com/office/drawing/2016/5/12/chartex" xmlns:cx7="http://schemas.microsoft.com/office/drawing/2016/5/13/chartex" xmlns:cx8="http://schemas.microsoft.com/office/drawing/2016/5/14/chartex" xmlns:mc="http://schemas.openxmlformats.org/markup-compatibility/2006" xmlns:aink="http://schemas.microsoft.com/office/drawing/2016/ink" xmlns:am3d="http://schemas.microsoft.com/office/drawing/2017/model3d" xmlns:o="urn:schemas-microsoft-com:office:office" xmlns:r="http://schemas.openxmlformats.org/officeDocument/2006/relationships" xmlns:m="http://schemas.openxmlformats.org/officeDocument/2006/math" xmlns:v="urn:schemas-microsoft-com:vml" xmlns:wp14="http://schemas.microsoft.com/office/word/2010/wordprocessingDrawing" xmlns:wp="http://schemas.openxmlformats.org/drawingml/2006/wordprocessingDrawing" xmlns:w10="urn:schemas-microsoft-com:office:word" xmlns:w="http://schemas.openxmlformats.org/wordprocessingml/2006/main" xmlns:w14="http://schemas.microsoft.com/office/word/2010/wordml" xmlns:w15="http://schemas.microsoft.com/office/word/2012/wordml" xmlns:w16cid="http://schemas.microsoft.com/office/word/2016/wordml/cid" xmlns:w16se="http://schemas.microsoft.com/office/word/2015/wordml/symex" xmlns:wpg="http://schemas.microsoft.com/office/word/2010/wordprocessingGroup" xmlns:wpi="http://schemas.microsoft.com/office/word/2010/wordprocessingInk" xmlns:wne="http://schemas.microsoft.com/office/word/2006/wordml" xmlns:wps="http://schemas.microsoft.com/office/word/2010/wordprocessingShape" mc:Ignorable="w14 w15 w16se w16cid wp14">
+<w:hdr xmlns:wpc="http://schemas.microsoft.com/office/word/2010/wordprocessingCanvas" xmlns:cx="http://schemas.microsoft.com/office/drawing/2014/chartex" xmlns:cx1="http://schemas.microsoft.com/office/drawing/2015/9/8/chartex" xmlns:cx2="http://schemas.microsoft.com/office/drawing/2015/10/21/chartex" xmlns:cx3="http://schemas.microsoft.com/office/drawing/2016/5/9/chartex" xmlns:cx4="http://schemas.microsoft.com/office/drawing/2016/5/10/chartex" xmlns:cx5="http://schemas.microsoft.com/office/drawing/2016/5/11/chartex" xmlns:cx6="http://schemas.microsoft.com/office/drawing/2016/5/12/chartex" xmlns:cx7="http://schemas.microsoft.com/office/drawing/2016/5/13/chartex" xmlns:cx8="http://schemas.microsoft.com/office/drawing/2016/5/14/chartex" xmlns:mc="http://schemas.openxmlformats.org/markup-compatibility/2006" xmlns:aink="http://schemas.microsoft.com/office/drawing/2016/ink" xmlns:am3d="http://schemas.microsoft.com/office/drawing/2017/model3d" xmlns:o="urn:schemas-microsoft-com:office:office" xmlns:r="http://schemas.openxmlformats.org/officeDocument/2006/relationships" xmlns:m="http://schemas.openxmlformats.org/officeDocument/2006/math" xmlns:v="urn:schemas-microsoft-com:vml" xmlns:wp14="http://schemas.microsoft.com/office/word/2010/wordprocessingDrawing" xmlns:wp="http://schemas.openxmlformats.org/drawingml/2006/wordprocessingDrawing" xmlns:w10="urn:schemas-microsoft-com:office:word" xmlns:w="http://schemas.openxmlformats.org/wordprocessingml/2006/main" xmlns:w14="http://schemas.microsoft.com/office/word/2010/wordml" xmlns:w15="http://schemas.microsoft.com/office/word/2012/wordml" xmlns:w16cex="http://schemas.microsoft.com/office/word/2018/wordml/cex" xmlns:w16cid="http://schemas.microsoft.com/office/word/2016/wordml/cid" xmlns:w16="http://schemas.microsoft.com/office/word/2018/wordml" xmlns:w16se="http://schemas.microsoft.com/office/word/2015/wordml/symex" xmlns:wpg="http://schemas.microsoft.com/office/word/2010/wordprocessingGroup" xmlns:wpi="http://schemas.microsoft.com/office/word/2010/wordprocessingInk" xmlns:wne="http://schemas.microsoft.com/office/word/2006/wordml" xmlns:wps="http://schemas.microsoft.com/office/word/2010/wordprocessingShape" mc:Ignorable="w14 w15 w16se w16cid w16 w16cex wp14">
   <w:p>
     <w:pPr>
-      <w:pStyle w:val="Topptekst"/>
+      <w:pStyle w:val="Header"/>
       <w:jc w:val="right"/>
     </w:pPr>
     <w:r>
@@ -16705,10 +16703,10 @@
 </file>
 
 <file path=word/header3.xml><?xml version="1.0" encoding="utf-8"?>
-<w:hdr xmlns:wpc="http://schemas.microsoft.com/office/word/2010/wordprocessingCanvas" xmlns:cx="http://schemas.microsoft.com/office/drawing/2014/chartex" xmlns:cx1="http://schemas.microsoft.com/office/drawing/2015/9/8/chartex" xmlns:cx2="http://schemas.microsoft.com/office/drawing/2015/10/21/chartex" xmlns:cx3="http://schemas.microsoft.com/office/drawing/2016/5/9/chartex" xmlns:cx4="http://schemas.microsoft.com/office/drawing/2016/5/10/chartex" xmlns:cx5="http://schemas.microsoft.com/office/drawing/2016/5/11/chartex" xmlns:cx6="http://schemas.microsoft.com/office/drawing/2016/5/12/chartex" xmlns:cx7="http://schemas.microsoft.com/office/drawing/2016/5/13/chartex" xmlns:cx8="http://schemas.microsoft.com/office/drawing/2016/5/14/chartex" xmlns:mc="http://schemas.openxmlformats.org/markup-compatibility/2006" xmlns:aink="http://schemas.microsoft.com/office/drawing/2016/ink" xmlns:am3d="http://schemas.microsoft.com/office/drawing/2017/model3d" xmlns:o="urn:schemas-microsoft-com:office:office" xmlns:r="http://schemas.openxmlformats.org/officeDocument/2006/relationships" xmlns:m="http://schemas.openxmlformats.org/officeDocument/2006/math" xmlns:v="urn:schemas-microsoft-com:vml" xmlns:wp14="http://schemas.microsoft.com/office/word/2010/wordprocessingDrawing" xmlns:wp="http://schemas.openxmlformats.org/drawingml/2006/wordprocessingDrawing" xmlns:w10="urn:schemas-microsoft-com:office:word" xmlns:w="http://schemas.openxmlformats.org/wordprocessingml/2006/main" xmlns:w14="http://schemas.microsoft.com/office/word/2010/wordml" xmlns:w15="http://schemas.microsoft.com/office/word/2012/wordml" xmlns:w16cid="http://schemas.microsoft.com/office/word/2016/wordml/cid" xmlns:w16se="http://schemas.microsoft.com/office/word/2015/wordml/symex" xmlns:wpg="http://schemas.microsoft.com/office/word/2010/wordprocessingGroup" xmlns:wpi="http://schemas.microsoft.com/office/word/2010/wordprocessingInk" xmlns:wne="http://schemas.microsoft.com/office/word/2006/wordml" xmlns:wps="http://schemas.microsoft.com/office/word/2010/wordprocessingShape" mc:Ignorable="w14 w15 w16se w16cid wp14">
+<w:hdr xmlns:wpc="http://schemas.microsoft.com/office/word/2010/wordprocessingCanvas" xmlns:cx="http://schemas.microsoft.com/office/drawing/2014/chartex" xmlns:cx1="http://schemas.microsoft.com/office/drawing/2015/9/8/chartex" xmlns:cx2="http://schemas.microsoft.com/office/drawing/2015/10/21/chartex" xmlns:cx3="http://schemas.microsoft.com/office/drawing/2016/5/9/chartex" xmlns:cx4="http://schemas.microsoft.com/office/drawing/2016/5/10/chartex" xmlns:cx5="http://schemas.microsoft.com/office/drawing/2016/5/11/chartex" xmlns:cx6="http://schemas.microsoft.com/office/drawing/2016/5/12/chartex" xmlns:cx7="http://schemas.microsoft.com/office/drawing/2016/5/13/chartex" xmlns:cx8="http://schemas.microsoft.com/office/drawing/2016/5/14/chartex" xmlns:mc="http://schemas.openxmlformats.org/markup-compatibility/2006" xmlns:aink="http://schemas.microsoft.com/office/drawing/2016/ink" xmlns:am3d="http://schemas.microsoft.com/office/drawing/2017/model3d" xmlns:o="urn:schemas-microsoft-com:office:office" xmlns:r="http://schemas.openxmlformats.org/officeDocument/2006/relationships" xmlns:m="http://schemas.openxmlformats.org/officeDocument/2006/math" xmlns:v="urn:schemas-microsoft-com:vml" xmlns:wp14="http://schemas.microsoft.com/office/word/2010/wordprocessingDrawing" xmlns:wp="http://schemas.openxmlformats.org/drawingml/2006/wordprocessingDrawing" xmlns:w10="urn:schemas-microsoft-com:office:word" xmlns:w="http://schemas.openxmlformats.org/wordprocessingml/2006/main" xmlns:w14="http://schemas.microsoft.com/office/word/2010/wordml" xmlns:w15="http://schemas.microsoft.com/office/word/2012/wordml" xmlns:w16cex="http://schemas.microsoft.com/office/word/2018/wordml/cex" xmlns:w16cid="http://schemas.microsoft.com/office/word/2016/wordml/cid" xmlns:w16="http://schemas.microsoft.com/office/word/2018/wordml" xmlns:w16se="http://schemas.microsoft.com/office/word/2015/wordml/symex" xmlns:wpg="http://schemas.microsoft.com/office/word/2010/wordprocessingGroup" xmlns:wpi="http://schemas.microsoft.com/office/word/2010/wordprocessingInk" xmlns:wne="http://schemas.microsoft.com/office/word/2006/wordml" xmlns:wps="http://schemas.microsoft.com/office/word/2010/wordprocessingShape" mc:Ignorable="w14 w15 w16se w16cid w16 w16cex wp14">
   <w:p>
     <w:pPr>
-      <w:pStyle w:val="Topptekst"/>
+      <w:pStyle w:val="Header"/>
       <w:jc w:val="right"/>
     </w:pPr>
     <w:r>
@@ -16808,7 +16806,7 @@
 </file>
 
 <file path=word/numbering.xml><?xml version="1.0" encoding="utf-8"?>
-<w:numbering xmlns:wpc="http://schemas.microsoft.com/office/word/2010/wordprocessingCanvas" xmlns:cx="http://schemas.microsoft.com/office/drawing/2014/chartex" xmlns:cx1="http://schemas.microsoft.com/office/drawing/2015/9/8/chartex" xmlns:cx2="http://schemas.microsoft.com/office/drawing/2015/10/21/chartex" xmlns:cx3="http://schemas.microsoft.com/office/drawing/2016/5/9/chartex" xmlns:cx4="http://schemas.microsoft.com/office/drawing/2016/5/10/chartex" xmlns:cx5="http://schemas.microsoft.com/office/drawing/2016/5/11/chartex" xmlns:cx6="http://schemas.microsoft.com/office/drawing/2016/5/12/chartex" xmlns:cx7="http://schemas.microsoft.com/office/drawing/2016/5/13/chartex" xmlns:cx8="http://schemas.microsoft.com/office/drawing/2016/5/14/chartex" xmlns:mc="http://schemas.openxmlformats.org/markup-compatibility/2006" xmlns:aink="http://schemas.microsoft.com/office/drawing/2016/ink" xmlns:am3d="http://schemas.microsoft.com/office/drawing/2017/model3d" xmlns:o="urn:schemas-microsoft-com:office:office" xmlns:r="http://schemas.openxmlformats.org/officeDocument/2006/relationships" xmlns:m="http://schemas.openxmlformats.org/officeDocument/2006/math" xmlns:v="urn:schemas-microsoft-com:vml" xmlns:wp14="http://schemas.microsoft.com/office/word/2010/wordprocessingDrawing" xmlns:wp="http://schemas.openxmlformats.org/drawingml/2006/wordprocessingDrawing" xmlns:w10="urn:schemas-microsoft-com:office:word" xmlns:w="http://schemas.openxmlformats.org/wordprocessingml/2006/main" xmlns:w14="http://schemas.microsoft.com/office/word/2010/wordml" xmlns:w15="http://schemas.microsoft.com/office/word/2012/wordml" xmlns:w16cid="http://schemas.microsoft.com/office/word/2016/wordml/cid" xmlns:w16se="http://schemas.microsoft.com/office/word/2015/wordml/symex" xmlns:wpg="http://schemas.microsoft.com/office/word/2010/wordprocessingGroup" xmlns:wpi="http://schemas.microsoft.com/office/word/2010/wordprocessingInk" xmlns:wne="http://schemas.microsoft.com/office/word/2006/wordml" xmlns:wps="http://schemas.microsoft.com/office/word/2010/wordprocessingShape" mc:Ignorable="w14 w15 w16se w16cid wp14">
+<w:numbering xmlns:wpc="http://schemas.microsoft.com/office/word/2010/wordprocessingCanvas" xmlns:cx="http://schemas.microsoft.com/office/drawing/2014/chartex" xmlns:cx1="http://schemas.microsoft.com/office/drawing/2015/9/8/chartex" xmlns:cx2="http://schemas.microsoft.com/office/drawing/2015/10/21/chartex" xmlns:cx3="http://schemas.microsoft.com/office/drawing/2016/5/9/chartex" xmlns:cx4="http://schemas.microsoft.com/office/drawing/2016/5/10/chartex" xmlns:cx5="http://schemas.microsoft.com/office/drawing/2016/5/11/chartex" xmlns:cx6="http://schemas.microsoft.com/office/drawing/2016/5/12/chartex" xmlns:cx7="http://schemas.microsoft.com/office/drawing/2016/5/13/chartex" xmlns:cx8="http://schemas.microsoft.com/office/drawing/2016/5/14/chartex" xmlns:mc="http://schemas.openxmlformats.org/markup-compatibility/2006" xmlns:aink="http://schemas.microsoft.com/office/drawing/2016/ink" xmlns:am3d="http://schemas.microsoft.com/office/drawing/2017/model3d" xmlns:o="urn:schemas-microsoft-com:office:office" xmlns:r="http://schemas.openxmlformats.org/officeDocument/2006/relationships" xmlns:m="http://schemas.openxmlformats.org/officeDocument/2006/math" xmlns:v="urn:schemas-microsoft-com:vml" xmlns:wp14="http://schemas.microsoft.com/office/word/2010/wordprocessingDrawing" xmlns:wp="http://schemas.openxmlformats.org/drawingml/2006/wordprocessingDrawing" xmlns:w10="urn:schemas-microsoft-com:office:word" xmlns:w="http://schemas.openxmlformats.org/wordprocessingml/2006/main" xmlns:w14="http://schemas.microsoft.com/office/word/2010/wordml" xmlns:w15="http://schemas.microsoft.com/office/word/2012/wordml" xmlns:w16cex="http://schemas.microsoft.com/office/word/2018/wordml/cex" xmlns:w16cid="http://schemas.microsoft.com/office/word/2016/wordml/cid" xmlns:w16="http://schemas.microsoft.com/office/word/2018/wordml" xmlns:w16se="http://schemas.microsoft.com/office/word/2015/wordml/symex" xmlns:wpg="http://schemas.microsoft.com/office/word/2010/wordprocessingGroup" xmlns:wpi="http://schemas.microsoft.com/office/word/2010/wordprocessingInk" xmlns:wne="http://schemas.microsoft.com/office/word/2006/wordml" xmlns:wps="http://schemas.microsoft.com/office/word/2010/wordprocessingShape" mc:Ignorable="w14 w15 w16se w16cid w16 w16cex wp14">
   <w:abstractNum w:abstractNumId="0" w15:restartNumberingAfterBreak="0">
     <w:nsid w:val="FFFFFF88"/>
     <w:multiLevelType w:val="singleLevel"/>
@@ -16816,7 +16814,7 @@
     <w:lvl w:ilvl="0">
       <w:start w:val="1"/>
       <w:numFmt w:val="decimal"/>
-      <w:pStyle w:val="Nummerertliste"/>
+      <w:pStyle w:val="ListNumber"/>
       <w:lvlText w:val="%1."/>
       <w:lvlJc w:val="left"/>
       <w:pPr>
@@ -21542,7 +21540,7 @@
     <w:lvl w:ilvl="0">
       <w:start w:val="1"/>
       <w:numFmt w:val="decimal"/>
-      <w:pStyle w:val="Overskrift1"/>
+      <w:pStyle w:val="Heading1"/>
       <w:lvlText w:val="%1"/>
       <w:lvlJc w:val="left"/>
       <w:pPr>
@@ -21555,7 +21553,7 @@
     <w:lvl w:ilvl="1">
       <w:start w:val="1"/>
       <w:numFmt w:val="decimal"/>
-      <w:pStyle w:val="Overskrift2"/>
+      <w:pStyle w:val="Heading2"/>
       <w:lvlText w:val="%1.%2"/>
       <w:lvlJc w:val="left"/>
       <w:pPr>
@@ -21568,7 +21566,7 @@
     <w:lvl w:ilvl="2">
       <w:start w:val="1"/>
       <w:numFmt w:val="decimal"/>
-      <w:pStyle w:val="Overskrift3"/>
+      <w:pStyle w:val="Heading3"/>
       <w:lvlText w:val="%1.%2.%3"/>
       <w:lvlJc w:val="left"/>
       <w:pPr>
@@ -21581,7 +21579,7 @@
     <w:lvl w:ilvl="3">
       <w:start w:val="1"/>
       <w:numFmt w:val="decimal"/>
-      <w:pStyle w:val="Overskrift4"/>
+      <w:pStyle w:val="Heading4"/>
       <w:lvlText w:val="%1.%2.%3.%4"/>
       <w:lvlJc w:val="left"/>
       <w:pPr>
@@ -21594,7 +21592,7 @@
     <w:lvl w:ilvl="4">
       <w:start w:val="1"/>
       <w:numFmt w:val="decimal"/>
-      <w:pStyle w:val="Overskrift5"/>
+      <w:pStyle w:val="Heading5"/>
       <w:lvlText w:val="%1.%2.%3.%4.%5"/>
       <w:lvlJc w:val="left"/>
       <w:pPr>
@@ -21607,7 +21605,7 @@
     <w:lvl w:ilvl="5">
       <w:start w:val="1"/>
       <w:numFmt w:val="decimal"/>
-      <w:pStyle w:val="Overskrift6"/>
+      <w:pStyle w:val="Heading6"/>
       <w:lvlText w:val="%1.%2.%3.%4.%5.%6"/>
       <w:lvlJc w:val="left"/>
       <w:pPr>
@@ -21620,7 +21618,7 @@
     <w:lvl w:ilvl="6">
       <w:start w:val="1"/>
       <w:numFmt w:val="decimal"/>
-      <w:pStyle w:val="Overskrift7"/>
+      <w:pStyle w:val="Heading7"/>
       <w:lvlText w:val="%1.%2.%3.%4.%5.%6.%7"/>
       <w:lvlJc w:val="left"/>
       <w:pPr>
@@ -21633,7 +21631,7 @@
     <w:lvl w:ilvl="7">
       <w:start w:val="1"/>
       <w:numFmt w:val="decimal"/>
-      <w:pStyle w:val="Overskrift8"/>
+      <w:pStyle w:val="Heading8"/>
       <w:lvlText w:val="%1.%2.%3.%4.%5.%6.%7.%8"/>
       <w:lvlJc w:val="left"/>
       <w:pPr>
@@ -21646,7 +21644,7 @@
     <w:lvl w:ilvl="8">
       <w:start w:val="1"/>
       <w:numFmt w:val="decimal"/>
-      <w:pStyle w:val="Overskrift9"/>
+      <w:pStyle w:val="Heading9"/>
       <w:lvlText w:val="%1.%2.%3.%4.%5.%6.%7.%8.%9"/>
       <w:lvlJc w:val="left"/>
       <w:pPr>
@@ -22241,7 +22239,7 @@
 </file>
 
 <file path=word/styles.xml><?xml version="1.0" encoding="utf-8"?>
-<w:styles xmlns:mc="http://schemas.openxmlformats.org/markup-compatibility/2006" xmlns:r="http://schemas.openxmlformats.org/officeDocument/2006/relationships" xmlns:w="http://schemas.openxmlformats.org/wordprocessingml/2006/main" xmlns:w14="http://schemas.microsoft.com/office/word/2010/wordml" xmlns:w15="http://schemas.microsoft.com/office/word/2012/wordml" xmlns:w16cid="http://schemas.microsoft.com/office/word/2016/wordml/cid" xmlns:w16se="http://schemas.microsoft.com/office/word/2015/wordml/symex" mc:Ignorable="w14 w15 w16se w16cid">
+<w:styles xmlns:mc="http://schemas.openxmlformats.org/markup-compatibility/2006" xmlns:r="http://schemas.openxmlformats.org/officeDocument/2006/relationships" xmlns:w="http://schemas.openxmlformats.org/wordprocessingml/2006/main" xmlns:w14="http://schemas.microsoft.com/office/word/2010/wordml" xmlns:w15="http://schemas.microsoft.com/office/word/2012/wordml" xmlns:w16cex="http://schemas.microsoft.com/office/word/2018/wordml/cex" xmlns:w16cid="http://schemas.microsoft.com/office/word/2016/wordml/cid" xmlns:w16="http://schemas.microsoft.com/office/word/2018/wordml" xmlns:w16se="http://schemas.microsoft.com/office/word/2015/wordml/symex" mc:Ignorable="w14 w15 w16se w16cid w16 w16cex">
   <w:docDefaults>
     <w:rPrDefault>
       <w:rPr>
@@ -22635,11 +22633,11 @@
       <w:lang w:val="en-GB" w:eastAsia="en-US"/>
     </w:rPr>
   </w:style>
-  <w:style w:type="paragraph" w:styleId="Overskrift1">
+  <w:style w:type="paragraph" w:styleId="Heading1">
     <w:name w:val="heading 1"/>
     <w:basedOn w:val="Normal"/>
     <w:next w:val="Normal"/>
-    <w:link w:val="Overskrift1Tegn"/>
+    <w:link w:val="Heading1Char"/>
     <w:qFormat/>
     <w:rsid w:val="00017510"/>
     <w:pPr>
@@ -22656,11 +22654,11 @@
       <w:sz w:val="24"/>
     </w:rPr>
   </w:style>
-  <w:style w:type="paragraph" w:styleId="Overskrift2">
+  <w:style w:type="paragraph" w:styleId="Heading2">
     <w:name w:val="heading 2"/>
     <w:basedOn w:val="Normal"/>
     <w:next w:val="Normal"/>
-    <w:link w:val="Overskrift2Tegn"/>
+    <w:link w:val="Heading2Char"/>
     <w:qFormat/>
     <w:rsid w:val="00BE02A7"/>
     <w:pPr>
@@ -22678,11 +22676,11 @@
       <w:sz w:val="22"/>
     </w:rPr>
   </w:style>
-  <w:style w:type="paragraph" w:styleId="Overskrift3">
+  <w:style w:type="paragraph" w:styleId="Heading3">
     <w:name w:val="heading 3"/>
     <w:basedOn w:val="Normal"/>
     <w:next w:val="Normal"/>
-    <w:link w:val="Overskrift3Tegn"/>
+    <w:link w:val="Heading3Char"/>
     <w:qFormat/>
     <w:rsid w:val="008019DE"/>
     <w:pPr>
@@ -22698,7 +22696,7 @@
       <w:b/>
     </w:rPr>
   </w:style>
-  <w:style w:type="paragraph" w:styleId="Overskrift4">
+  <w:style w:type="paragraph" w:styleId="Heading4">
     <w:name w:val="heading 4"/>
     <w:basedOn w:val="Normal"/>
     <w:next w:val="Normal"/>
@@ -22718,7 +22716,7 @@
       <w:lang w:val="sq-AL"/>
     </w:rPr>
   </w:style>
-  <w:style w:type="paragraph" w:styleId="Overskrift5">
+  <w:style w:type="paragraph" w:styleId="Heading5">
     <w:name w:val="heading 5"/>
     <w:basedOn w:val="Normal"/>
     <w:next w:val="Normal"/>
@@ -22738,7 +22736,7 @@
       <w:sz w:val="22"/>
     </w:rPr>
   </w:style>
-  <w:style w:type="paragraph" w:styleId="Overskrift6">
+  <w:style w:type="paragraph" w:styleId="Heading6">
     <w:name w:val="heading 6"/>
     <w:basedOn w:val="Normal"/>
     <w:next w:val="Normal"/>
@@ -22758,7 +22756,7 @@
       <w:sz w:val="22"/>
     </w:rPr>
   </w:style>
-  <w:style w:type="paragraph" w:styleId="Overskrift7">
+  <w:style w:type="paragraph" w:styleId="Heading7">
     <w:name w:val="heading 7"/>
     <w:basedOn w:val="Normal"/>
     <w:next w:val="Normal"/>
@@ -22776,7 +22774,7 @@
       <w:i/>
     </w:rPr>
   </w:style>
-  <w:style w:type="paragraph" w:styleId="Overskrift8">
+  <w:style w:type="paragraph" w:styleId="Heading8">
     <w:name w:val="heading 8"/>
     <w:basedOn w:val="Normal"/>
     <w:next w:val="Normal"/>
@@ -22794,7 +22792,7 @@
       <w:i/>
     </w:rPr>
   </w:style>
-  <w:style w:type="paragraph" w:styleId="Overskrift9">
+  <w:style w:type="paragraph" w:styleId="Heading9">
     <w:name w:val="heading 9"/>
     <w:basedOn w:val="Normal"/>
     <w:next w:val="Normal"/>
@@ -22812,13 +22810,13 @@
       <w:i/>
     </w:rPr>
   </w:style>
-  <w:style w:type="character" w:default="1" w:styleId="Standardskriftforavsnitt">
+  <w:style w:type="character" w:default="1" w:styleId="DefaultParagraphFont">
     <w:name w:val="Default Paragraph Font"/>
     <w:uiPriority w:val="1"/>
     <w:semiHidden/>
     <w:unhideWhenUsed/>
   </w:style>
-  <w:style w:type="table" w:default="1" w:styleId="Vanligtabell">
+  <w:style w:type="table" w:default="1" w:styleId="TableNormal">
     <w:name w:val="Normal Table"/>
     <w:uiPriority w:val="99"/>
     <w:semiHidden/>
@@ -22833,13 +22831,13 @@
       </w:tblCellMar>
     </w:tblPr>
   </w:style>
-  <w:style w:type="numbering" w:default="1" w:styleId="Ingenliste">
+  <w:style w:type="numbering" w:default="1" w:styleId="NoList">
     <w:name w:val="No List"/>
     <w:uiPriority w:val="99"/>
     <w:semiHidden/>
     <w:unhideWhenUsed/>
   </w:style>
-  <w:style w:type="paragraph" w:styleId="Topptekst">
+  <w:style w:type="paragraph" w:styleId="Header">
     <w:name w:val="header"/>
     <w:basedOn w:val="Normal"/>
     <w:pPr>
@@ -22849,10 +22847,10 @@
       </w:tabs>
     </w:pPr>
   </w:style>
-  <w:style w:type="paragraph" w:styleId="Bunntekst">
+  <w:style w:type="paragraph" w:styleId="Footer">
     <w:name w:val="footer"/>
     <w:basedOn w:val="Normal"/>
-    <w:link w:val="BunntekstTegn"/>
+    <w:link w:val="FooterChar"/>
     <w:uiPriority w:val="99"/>
     <w:pPr>
       <w:tabs>
@@ -22865,7 +22863,7 @@
       <w:sz w:val="16"/>
     </w:rPr>
   </w:style>
-  <w:style w:type="paragraph" w:styleId="INNH1">
+  <w:style w:type="paragraph" w:styleId="TOC1">
     <w:name w:val="toc 1"/>
     <w:basedOn w:val="Normal"/>
     <w:next w:val="Normal"/>
@@ -22879,7 +22877,7 @@
       <w:sz w:val="20"/>
     </w:rPr>
   </w:style>
-  <w:style w:type="paragraph" w:styleId="INNH2">
+  <w:style w:type="paragraph" w:styleId="TOC2">
     <w:name w:val="toc 2"/>
     <w:basedOn w:val="Normal"/>
     <w:next w:val="Normal"/>
@@ -22892,7 +22890,7 @@
       <w:sz w:val="20"/>
     </w:rPr>
   </w:style>
-  <w:style w:type="paragraph" w:styleId="INNH3">
+  <w:style w:type="paragraph" w:styleId="TOC3">
     <w:name w:val="toc 3"/>
     <w:basedOn w:val="Normal"/>
     <w:next w:val="Normal"/>
@@ -22905,7 +22903,7 @@
       <w:sz w:val="20"/>
     </w:rPr>
   </w:style>
-  <w:style w:type="paragraph" w:styleId="INNH4">
+  <w:style w:type="paragraph" w:styleId="TOC4">
     <w:name w:val="toc 4"/>
     <w:basedOn w:val="Normal"/>
     <w:next w:val="Normal"/>
@@ -22914,7 +22912,7 @@
       <w:ind w:left="720"/>
     </w:pPr>
   </w:style>
-  <w:style w:type="paragraph" w:styleId="INNH5">
+  <w:style w:type="paragraph" w:styleId="TOC5">
     <w:name w:val="toc 5"/>
     <w:basedOn w:val="Normal"/>
     <w:next w:val="Normal"/>
@@ -22923,7 +22921,7 @@
       <w:ind w:left="960"/>
     </w:pPr>
   </w:style>
-  <w:style w:type="paragraph" w:styleId="INNH6">
+  <w:style w:type="paragraph" w:styleId="TOC6">
     <w:name w:val="toc 6"/>
     <w:basedOn w:val="Normal"/>
     <w:next w:val="Normal"/>
@@ -22932,7 +22930,7 @@
       <w:ind w:left="1200"/>
     </w:pPr>
   </w:style>
-  <w:style w:type="paragraph" w:styleId="INNH7">
+  <w:style w:type="paragraph" w:styleId="TOC7">
     <w:name w:val="toc 7"/>
     <w:basedOn w:val="Normal"/>
     <w:next w:val="Normal"/>
@@ -22941,7 +22939,7 @@
       <w:ind w:left="1440"/>
     </w:pPr>
   </w:style>
-  <w:style w:type="paragraph" w:styleId="INNH8">
+  <w:style w:type="paragraph" w:styleId="TOC8">
     <w:name w:val="toc 8"/>
     <w:basedOn w:val="Normal"/>
     <w:next w:val="Normal"/>
@@ -22950,7 +22948,7 @@
       <w:ind w:left="1680"/>
     </w:pPr>
   </w:style>
-  <w:style w:type="paragraph" w:styleId="INNH9">
+  <w:style w:type="paragraph" w:styleId="TOC9">
     <w:name w:val="toc 9"/>
     <w:basedOn w:val="Normal"/>
     <w:next w:val="Normal"/>
@@ -22959,7 +22957,7 @@
       <w:ind w:left="1920"/>
     </w:pPr>
   </w:style>
-  <w:style w:type="paragraph" w:styleId="Indeks1">
+  <w:style w:type="paragraph" w:styleId="Index1">
     <w:name w:val="index 1"/>
     <w:basedOn w:val="Normal"/>
     <w:next w:val="Normal"/>
@@ -22974,7 +22972,7 @@
       <w:b/>
     </w:rPr>
   </w:style>
-  <w:style w:type="paragraph" w:styleId="Indeks3">
+  <w:style w:type="paragraph" w:styleId="Index3">
     <w:name w:val="index 3"/>
     <w:basedOn w:val="Normal"/>
     <w:next w:val="Normal"/>
@@ -22986,7 +22984,7 @@
       <w:ind w:left="600" w:hanging="200"/>
     </w:pPr>
   </w:style>
-  <w:style w:type="paragraph" w:styleId="Bildetekst">
+  <w:style w:type="paragraph" w:styleId="Caption">
     <w:name w:val="caption"/>
     <w:basedOn w:val="Normal"/>
     <w:next w:val="Normal"/>
@@ -22998,14 +22996,14 @@
       <w:i/>
     </w:rPr>
   </w:style>
-  <w:style w:type="character" w:styleId="Fotnotereferanse">
+  <w:style w:type="character" w:styleId="FootnoteReference">
     <w:name w:val="footnote reference"/>
     <w:semiHidden/>
     <w:rPr>
       <w:vertAlign w:val="superscript"/>
     </w:rPr>
   </w:style>
-  <w:style w:type="paragraph" w:styleId="Fotnotetekst">
+  <w:style w:type="paragraph" w:styleId="FootnoteText">
     <w:name w:val="footnote text"/>
     <w:basedOn w:val="Normal"/>
     <w:semiHidden/>
@@ -23016,30 +23014,30 @@
       <w:sz w:val="20"/>
     </w:rPr>
   </w:style>
-  <w:style w:type="character" w:styleId="Merknadsreferanse">
+  <w:style w:type="character" w:styleId="CommentReference">
     <w:name w:val="annotation reference"/>
     <w:semiHidden/>
     <w:rPr>
       <w:sz w:val="16"/>
     </w:rPr>
   </w:style>
-  <w:style w:type="paragraph" w:styleId="Merknadstekst">
+  <w:style w:type="paragraph" w:styleId="CommentText">
     <w:name w:val="annotation text"/>
     <w:basedOn w:val="Normal"/>
-    <w:link w:val="MerknadstekstTegn"/>
+    <w:link w:val="CommentTextChar"/>
     <w:semiHidden/>
     <w:rPr>
       <w:sz w:val="20"/>
     </w:rPr>
   </w:style>
-  <w:style w:type="character" w:styleId="Hyperkobling">
+  <w:style w:type="character" w:styleId="Hyperlink">
     <w:name w:val="Hyperlink"/>
     <w:rPr>
       <w:color w:val="0000FF"/>
       <w:u w:val="single"/>
     </w:rPr>
   </w:style>
-  <w:style w:type="character" w:styleId="Fulgthyperkobling">
+  <w:style w:type="character" w:styleId="FollowedHyperlink">
     <w:name w:val="FollowedHyperlink"/>
     <w:rPr>
       <w:color w:val="800080"/>
@@ -23057,7 +23055,7 @@
   </w:style>
   <w:style w:type="paragraph" w:customStyle="1" w:styleId="Appendix">
     <w:name w:val="Appendix"/>
-    <w:basedOn w:val="Overskrift1"/>
+    <w:basedOn w:val="Heading1"/>
     <w:pPr>
       <w:keepNext/>
       <w:numPr>
@@ -23083,7 +23081,7 @@
       <w:lang w:val="en-US"/>
     </w:rPr>
   </w:style>
-  <w:style w:type="paragraph" w:styleId="Dokumentkart">
+  <w:style w:type="paragraph" w:styleId="DocumentMap">
     <w:name w:val="Document Map"/>
     <w:basedOn w:val="Normal"/>
     <w:semiHidden/>
@@ -23106,9 +23104,9 @@
       <w:sz w:val="20"/>
     </w:rPr>
   </w:style>
-  <w:style w:type="table" w:styleId="Tabellrutenett">
+  <w:style w:type="table" w:styleId="TableGrid">
     <w:name w:val="Table Grid"/>
-    <w:basedOn w:val="Vanligtabell"/>
+    <w:basedOn w:val="TableNormal"/>
     <w:uiPriority w:val="59"/>
     <w:rsid w:val="00FB38FA"/>
     <w:tblPr>
@@ -23133,7 +23131,7 @@
       <w:sz w:val="20"/>
     </w:rPr>
   </w:style>
-  <w:style w:type="character" w:styleId="Utheving">
+  <w:style w:type="character" w:styleId="Emphasis">
     <w:name w:val="Emphasis"/>
     <w:qFormat/>
     <w:rsid w:val="00376949"/>
@@ -23144,7 +23142,7 @@
   </w:style>
   <w:style w:type="paragraph" w:customStyle="1" w:styleId="Style1">
     <w:name w:val="Style1"/>
-    <w:basedOn w:val="Overskrift4"/>
+    <w:basedOn w:val="Heading4"/>
     <w:autoRedefine/>
     <w:rsid w:val="0092522D"/>
     <w:rPr>
@@ -23153,16 +23151,16 @@
   </w:style>
   <w:style w:type="paragraph" w:customStyle="1" w:styleId="Ref">
     <w:name w:val="Ref"/>
-    <w:basedOn w:val="Nummerertliste"/>
+    <w:basedOn w:val="ListNumber"/>
     <w:rsid w:val="0015485B"/>
     <w:rPr>
       <w:rFonts w:cs="Arial"/>
       <w:lang w:val="sq-AL"/>
     </w:rPr>
   </w:style>
-  <w:style w:type="table" w:styleId="Tabell-3D-effekt3">
+  <w:style w:type="table" w:styleId="Table3Deffects3">
     <w:name w:val="Table 3D effects 3"/>
-    <w:basedOn w:val="Vanligtabell"/>
+    <w:basedOn w:val="TableNormal"/>
     <w:rsid w:val="00360D8E"/>
     <w:tblPr>
       <w:tblStyleRowBandSize w:val="1"/>
@@ -23246,7 +23244,7 @@
       </w:tcPr>
     </w:tblStylePr>
   </w:style>
-  <w:style w:type="paragraph" w:styleId="Nummerertliste">
+  <w:style w:type="paragraph" w:styleId="ListNumber">
     <w:name w:val="List Number"/>
     <w:basedOn w:val="Normal"/>
     <w:rsid w:val="00680AFE"/>
@@ -23256,7 +23254,7 @@
       </w:numPr>
     </w:pPr>
   </w:style>
-  <w:style w:type="paragraph" w:styleId="Listeavsnitt">
+  <w:style w:type="paragraph" w:styleId="ListParagraph">
     <w:name w:val="List Paragraph"/>
     <w:basedOn w:val="Normal"/>
     <w:uiPriority w:val="34"/>
@@ -23266,9 +23264,9 @@
       <w:ind w:left="708"/>
     </w:pPr>
   </w:style>
-  <w:style w:type="table" w:styleId="Enkelttabell3">
+  <w:style w:type="table" w:styleId="TableSimple3">
     <w:name w:val="Table Simple 3"/>
-    <w:basedOn w:val="Vanligtabell"/>
+    <w:basedOn w:val="TableNormal"/>
     <w:rsid w:val="00F56828"/>
     <w:tblPr>
       <w:tblBorders>
@@ -23299,7 +23297,7 @@
   </w:style>
   <w:style w:type="table" w:customStyle="1" w:styleId="BV-QR-SingleColumn">
     <w:name w:val="BV-QR-SingleColumn"/>
-    <w:basedOn w:val="Vanligtabell"/>
+    <w:basedOn w:val="TableNormal"/>
     <w:rsid w:val="001A0E53"/>
     <w:pPr>
       <w:spacing w:before="20" w:after="20" w:line="20" w:lineRule="atLeast"/>
@@ -23346,13 +23344,13 @@
   </w:style>
   <w:style w:type="table" w:customStyle="1" w:styleId="BV-QR-Nx3">
     <w:name w:val="BV-QR-Nx3"/>
-    <w:basedOn w:val="Vanligtabell"/>
+    <w:basedOn w:val="TableNormal"/>
     <w:rsid w:val="009C332E"/>
     <w:tblPr/>
   </w:style>
   <w:style w:type="table" w:customStyle="1" w:styleId="BV-Table-Nx1">
     <w:name w:val="BV-Table-Nx1"/>
-    <w:basedOn w:val="Vanligtabell"/>
+    <w:basedOn w:val="TableNormal"/>
     <w:rsid w:val="00E258C3"/>
     <w:pPr>
       <w:spacing w:before="20" w:after="20" w:line="20" w:lineRule="atLeast"/>
@@ -23404,29 +23402,29 @@
       </w:tcPr>
     </w:tblStylePr>
   </w:style>
-  <w:style w:type="paragraph" w:styleId="Kommentaremne">
+  <w:style w:type="paragraph" w:styleId="CommentSubject">
     <w:name w:val="annotation subject"/>
-    <w:basedOn w:val="Merknadstekst"/>
-    <w:next w:val="Merknadstekst"/>
-    <w:link w:val="KommentaremneTegn"/>
+    <w:basedOn w:val="CommentText"/>
+    <w:next w:val="CommentText"/>
+    <w:link w:val="CommentSubjectChar"/>
     <w:rsid w:val="0003573B"/>
     <w:rPr>
       <w:b/>
       <w:bCs/>
     </w:rPr>
   </w:style>
-  <w:style w:type="character" w:customStyle="1" w:styleId="MerknadstekstTegn">
-    <w:name w:val="Merknadstekst Tegn"/>
-    <w:link w:val="Merknadstekst"/>
+  <w:style w:type="character" w:customStyle="1" w:styleId="CommentTextChar">
+    <w:name w:val="Comment Text Char"/>
+    <w:link w:val="CommentText"/>
     <w:semiHidden/>
     <w:rsid w:val="0003573B"/>
     <w:rPr>
       <w:lang w:val="en-GB"/>
     </w:rPr>
   </w:style>
-  <w:style w:type="character" w:customStyle="1" w:styleId="KommentaremneTegn">
-    <w:name w:val="Kommentaremne Tegn"/>
-    <w:link w:val="Kommentaremne"/>
+  <w:style w:type="character" w:customStyle="1" w:styleId="CommentSubjectChar">
+    <w:name w:val="Comment Subject Char"/>
+    <w:link w:val="CommentSubject"/>
     <w:rsid w:val="0003573B"/>
     <w:rPr>
       <w:b/>
@@ -23434,10 +23432,10 @@
       <w:lang w:val="en-GB"/>
     </w:rPr>
   </w:style>
-  <w:style w:type="paragraph" w:styleId="Bobletekst">
+  <w:style w:type="paragraph" w:styleId="BalloonText">
     <w:name w:val="Balloon Text"/>
     <w:basedOn w:val="Normal"/>
-    <w:link w:val="BobletekstTegn"/>
+    <w:link w:val="BalloonTextChar"/>
     <w:rsid w:val="0003573B"/>
     <w:rPr>
       <w:rFonts w:ascii="Tahoma" w:hAnsi="Tahoma" w:cs="Tahoma"/>
@@ -23445,9 +23443,9 @@
       <w:szCs w:val="16"/>
     </w:rPr>
   </w:style>
-  <w:style w:type="character" w:customStyle="1" w:styleId="BobletekstTegn">
-    <w:name w:val="Bobletekst Tegn"/>
-    <w:link w:val="Bobletekst"/>
+  <w:style w:type="character" w:customStyle="1" w:styleId="BalloonTextChar">
+    <w:name w:val="Balloon Text Char"/>
+    <w:link w:val="BalloonText"/>
     <w:rsid w:val="0003573B"/>
     <w:rPr>
       <w:rFonts w:ascii="Tahoma" w:hAnsi="Tahoma" w:cs="Tahoma"/>
@@ -23456,18 +23454,18 @@
       <w:lang w:val="en-GB"/>
     </w:rPr>
   </w:style>
-  <w:style w:type="paragraph" w:styleId="Brdtekst">
+  <w:style w:type="paragraph" w:styleId="BodyText">
     <w:name w:val="Body Text"/>
     <w:basedOn w:val="Normal"/>
-    <w:link w:val="BrdtekstTegn"/>
+    <w:link w:val="BodyTextChar"/>
     <w:rsid w:val="00E2206C"/>
     <w:pPr>
       <w:spacing w:after="120"/>
     </w:pPr>
   </w:style>
-  <w:style w:type="character" w:customStyle="1" w:styleId="BrdtekstTegn">
-    <w:name w:val="Brødtekst Tegn"/>
-    <w:link w:val="Brdtekst"/>
+  <w:style w:type="character" w:customStyle="1" w:styleId="BodyTextChar">
+    <w:name w:val="Body Text Char"/>
+    <w:link w:val="BodyText"/>
     <w:rsid w:val="00E2206C"/>
     <w:rPr>
       <w:sz w:val="24"/>
@@ -23485,7 +23483,7 @@
   </w:style>
   <w:style w:type="table" w:customStyle="1" w:styleId="GridTable1Light-Accent11">
     <w:name w:val="Grid Table 1 Light - Accent 11"/>
-    <w:basedOn w:val="Vanligtabell"/>
+    <w:basedOn w:val="TableNormal"/>
     <w:uiPriority w:val="46"/>
     <w:rsid w:val="005A2CB9"/>
     <w:rPr>
@@ -23557,11 +23555,11 @@
       <w:color w:val="000000"/>
     </w:rPr>
   </w:style>
-  <w:style w:type="paragraph" w:styleId="Tittel">
+  <w:style w:type="paragraph" w:styleId="Title">
     <w:name w:val="Title"/>
     <w:basedOn w:val="Normal"/>
     <w:next w:val="Normal"/>
-    <w:link w:val="TittelTegn"/>
+    <w:link w:val="TitleChar"/>
     <w:qFormat/>
     <w:rsid w:val="00F26B83"/>
     <w:pPr>
@@ -23577,10 +23575,10 @@
       <w:szCs w:val="56"/>
     </w:rPr>
   </w:style>
-  <w:style w:type="character" w:customStyle="1" w:styleId="TittelTegn">
-    <w:name w:val="Tittel Tegn"/>
-    <w:basedOn w:val="Standardskriftforavsnitt"/>
-    <w:link w:val="Tittel"/>
+  <w:style w:type="character" w:customStyle="1" w:styleId="TitleChar">
+    <w:name w:val="Title Char"/>
+    <w:basedOn w:val="DefaultParagraphFont"/>
+    <w:link w:val="Title"/>
     <w:rsid w:val="00F26B83"/>
     <w:rPr>
       <w:rFonts w:ascii="Helvetica Neue" w:eastAsiaTheme="majorEastAsia" w:hAnsi="Helvetica Neue" w:cstheme="majorBidi"/>
@@ -23593,11 +23591,11 @@
       <w:lang w:val="en-GB" w:eastAsia="en-US"/>
     </w:rPr>
   </w:style>
-  <w:style w:type="paragraph" w:styleId="Undertittel">
+  <w:style w:type="paragraph" w:styleId="Subtitle">
     <w:name w:val="Subtitle"/>
     <w:basedOn w:val="Normal"/>
     <w:next w:val="Normal"/>
-    <w:link w:val="UndertittelTegn"/>
+    <w:link w:val="SubtitleChar"/>
     <w:qFormat/>
     <w:rsid w:val="001D006A"/>
     <w:pPr>
@@ -23614,10 +23612,10 @@
       <w:szCs w:val="22"/>
     </w:rPr>
   </w:style>
-  <w:style w:type="character" w:customStyle="1" w:styleId="UndertittelTegn">
-    <w:name w:val="Undertittel Tegn"/>
-    <w:basedOn w:val="Standardskriftforavsnitt"/>
-    <w:link w:val="Undertittel"/>
+  <w:style w:type="character" w:customStyle="1" w:styleId="SubtitleChar">
+    <w:name w:val="Subtitle Char"/>
+    <w:basedOn w:val="DefaultParagraphFont"/>
+    <w:link w:val="Subtitle"/>
     <w:rsid w:val="001D006A"/>
     <w:rPr>
       <w:rFonts w:ascii="Helvetica Light" w:eastAsiaTheme="minorEastAsia" w:hAnsi="Helvetica Light" w:cstheme="minorBidi"/>
@@ -23627,15 +23625,15 @@
       <w:lang w:val="en-GB" w:eastAsia="en-US"/>
     </w:rPr>
   </w:style>
-  <w:style w:type="character" w:styleId="Sidetall">
+  <w:style w:type="character" w:styleId="PageNumber">
     <w:name w:val="page number"/>
-    <w:basedOn w:val="Standardskriftforavsnitt"/>
+    <w:basedOn w:val="DefaultParagraphFont"/>
     <w:rsid w:val="004D74A3"/>
   </w:style>
-  <w:style w:type="character" w:customStyle="1" w:styleId="Overskrift1Tegn">
-    <w:name w:val="Overskrift 1 Tegn"/>
-    <w:basedOn w:val="Standardskriftforavsnitt"/>
-    <w:link w:val="Overskrift1"/>
+  <w:style w:type="character" w:customStyle="1" w:styleId="Heading1Char">
+    <w:name w:val="Heading 1 Char"/>
+    <w:basedOn w:val="DefaultParagraphFont"/>
+    <w:link w:val="Heading1"/>
     <w:rsid w:val="002E7BF7"/>
     <w:rPr>
       <w:rFonts w:ascii="Verdana" w:hAnsi="Verdana"/>
@@ -23644,10 +23642,10 @@
       <w:lang w:val="en-GB" w:eastAsia="en-US"/>
     </w:rPr>
   </w:style>
-  <w:style w:type="character" w:customStyle="1" w:styleId="Overskrift2Tegn">
-    <w:name w:val="Overskrift 2 Tegn"/>
-    <w:basedOn w:val="Standardskriftforavsnitt"/>
-    <w:link w:val="Overskrift2"/>
+  <w:style w:type="character" w:customStyle="1" w:styleId="Heading2Char">
+    <w:name w:val="Heading 2 Char"/>
+    <w:basedOn w:val="DefaultParagraphFont"/>
+    <w:link w:val="Heading2"/>
     <w:rsid w:val="00D92B41"/>
     <w:rPr>
       <w:rFonts w:ascii="Verdana" w:hAnsi="Verdana"/>
@@ -23656,10 +23654,10 @@
       <w:lang w:val="en-GB" w:eastAsia="en-US"/>
     </w:rPr>
   </w:style>
-  <w:style w:type="character" w:customStyle="1" w:styleId="Overskrift3Tegn">
-    <w:name w:val="Overskrift 3 Tegn"/>
-    <w:basedOn w:val="Standardskriftforavsnitt"/>
-    <w:link w:val="Overskrift3"/>
+  <w:style w:type="character" w:customStyle="1" w:styleId="Heading3Char">
+    <w:name w:val="Heading 3 Char"/>
+    <w:basedOn w:val="DefaultParagraphFont"/>
+    <w:link w:val="Heading3"/>
     <w:rsid w:val="00D92B41"/>
     <w:rPr>
       <w:rFonts w:ascii="Helvetica" w:hAnsi="Helvetica"/>
@@ -23668,9 +23666,9 @@
       <w:lang w:val="en-GB" w:eastAsia="en-US"/>
     </w:rPr>
   </w:style>
-  <w:style w:type="character" w:styleId="Svakutheving">
+  <w:style w:type="character" w:styleId="SubtleEmphasis">
     <w:name w:val="Subtle Emphasis"/>
-    <w:basedOn w:val="Standardskriftforavsnitt"/>
+    <w:basedOn w:val="DefaultParagraphFont"/>
     <w:uiPriority w:val="19"/>
     <w:qFormat/>
     <w:rsid w:val="00D92B41"/>
@@ -23680,7 +23678,7 @@
       <w:color w:val="808080" w:themeColor="text1" w:themeTint="7F"/>
     </w:rPr>
   </w:style>
-  <w:style w:type="paragraph" w:styleId="Liste">
+  <w:style w:type="paragraph" w:styleId="List">
     <w:name w:val="List"/>
     <w:basedOn w:val="Normal"/>
     <w:unhideWhenUsed/>
@@ -23690,7 +23688,7 @@
       <w:contextualSpacing/>
     </w:pPr>
   </w:style>
-  <w:style w:type="paragraph" w:styleId="Liste2">
+  <w:style w:type="paragraph" w:styleId="List2">
     <w:name w:val="List 2"/>
     <w:basedOn w:val="Normal"/>
     <w:unhideWhenUsed/>
@@ -23700,10 +23698,10 @@
       <w:contextualSpacing/>
     </w:pPr>
   </w:style>
-  <w:style w:type="paragraph" w:styleId="Brdtekstinnrykk">
+  <w:style w:type="paragraph" w:styleId="BodyTextIndent">
     <w:name w:val="Body Text Indent"/>
     <w:basedOn w:val="Normal"/>
-    <w:link w:val="BrdtekstinnrykkTegn"/>
+    <w:link w:val="BodyTextIndentChar"/>
     <w:unhideWhenUsed/>
     <w:rsid w:val="00144925"/>
     <w:pPr>
@@ -23711,10 +23709,10 @@
       <w:ind w:left="283"/>
     </w:pPr>
   </w:style>
-  <w:style w:type="character" w:customStyle="1" w:styleId="BrdtekstinnrykkTegn">
-    <w:name w:val="Brødtekstinnrykk Tegn"/>
-    <w:basedOn w:val="Standardskriftforavsnitt"/>
-    <w:link w:val="Brdtekstinnrykk"/>
+  <w:style w:type="character" w:customStyle="1" w:styleId="BodyTextIndentChar">
+    <w:name w:val="Body Text Indent Char"/>
+    <w:basedOn w:val="DefaultParagraphFont"/>
+    <w:link w:val="BodyTextIndent"/>
     <w:rsid w:val="00144925"/>
     <w:rPr>
       <w:rFonts w:ascii="Helvetica" w:hAnsi="Helvetica"/>
@@ -23722,10 +23720,10 @@
       <w:lang w:val="en-GB" w:eastAsia="en-US"/>
     </w:rPr>
   </w:style>
-  <w:style w:type="character" w:customStyle="1" w:styleId="BunntekstTegn">
-    <w:name w:val="Bunntekst Tegn"/>
-    <w:basedOn w:val="Standardskriftforavsnitt"/>
-    <w:link w:val="Bunntekst"/>
+  <w:style w:type="character" w:customStyle="1" w:styleId="FooterChar">
+    <w:name w:val="Footer Char"/>
+    <w:basedOn w:val="DefaultParagraphFont"/>
+    <w:link w:val="Footer"/>
     <w:uiPriority w:val="99"/>
     <w:rsid w:val="00334869"/>
     <w:rPr>
@@ -23734,7 +23732,7 @@
       <w:lang w:val="en-GB" w:eastAsia="en-US"/>
     </w:rPr>
   </w:style>
-  <w:style w:type="paragraph" w:styleId="Ingenmellomrom">
+  <w:style w:type="paragraph" w:styleId="NoSpacing">
     <w:name w:val="No Spacing"/>
     <w:uiPriority w:val="1"/>
     <w:qFormat/>
@@ -24014,7 +24012,7 @@
 </file>
 
 <file path=customXml/itemProps1.xml><?xml version="1.0" encoding="utf-8"?>
-<ds:datastoreItem xmlns:ds="http://schemas.openxmlformats.org/officeDocument/2006/customXml" ds:itemID="{47349A57-A658-0748-8529-A7A32C0FFFE9}">
+<ds:datastoreItem xmlns:ds="http://schemas.openxmlformats.org/officeDocument/2006/customXml" ds:itemID="{E8B2D8DC-0A75-4CF0-A67B-28804307C3A2}">
   <ds:schemaRefs>
     <ds:schemaRef ds:uri="http://schemas.openxmlformats.org/officeDocument/2006/bibliography"/>
   </ds:schemaRefs>

</xml_diff>

<commit_message>
ESA3 - Unwanted activity detection v2 (#394)
Implemented functionality for unwanted activity detection. Added testcases and updated documentation.
</commit_message>
<xml_diff>
--- a/bitvis_vip_rgmii/doc/rgmii_vvc_QuickRef.docx
+++ b/bitvis_vip_rgmii/doc/rgmii_vvc_QuickRef.docx
@@ -1,6 +1,6 @@
 
 <file path=word/document.xml><?xml version="1.0" encoding="utf-8"?>
-<w:document xmlns:wpc="http://schemas.microsoft.com/office/word/2010/wordprocessingCanvas" xmlns:cx="http://schemas.microsoft.com/office/drawing/2014/chartex" xmlns:cx1="http://schemas.microsoft.com/office/drawing/2015/9/8/chartex" xmlns:cx2="http://schemas.microsoft.com/office/drawing/2015/10/21/chartex" xmlns:cx3="http://schemas.microsoft.com/office/drawing/2016/5/9/chartex" xmlns:cx4="http://schemas.microsoft.com/office/drawing/2016/5/10/chartex" xmlns:cx5="http://schemas.microsoft.com/office/drawing/2016/5/11/chartex" xmlns:cx6="http://schemas.microsoft.com/office/drawing/2016/5/12/chartex" xmlns:cx7="http://schemas.microsoft.com/office/drawing/2016/5/13/chartex" xmlns:cx8="http://schemas.microsoft.com/office/drawing/2016/5/14/chartex" xmlns:mc="http://schemas.openxmlformats.org/markup-compatibility/2006" xmlns:aink="http://schemas.microsoft.com/office/drawing/2016/ink" xmlns:am3d="http://schemas.microsoft.com/office/drawing/2017/model3d" xmlns:o="urn:schemas-microsoft-com:office:office" xmlns:oel="http://schemas.microsoft.com/office/2019/extlst" xmlns:r="http://schemas.openxmlformats.org/officeDocument/2006/relationships" xmlns:m="http://schemas.openxmlformats.org/officeDocument/2006/math" xmlns:v="urn:schemas-microsoft-com:vml" xmlns:wp14="http://schemas.microsoft.com/office/word/2010/wordprocessingDrawing" xmlns:wp="http://schemas.openxmlformats.org/drawingml/2006/wordprocessingDrawing" xmlns:w10="urn:schemas-microsoft-com:office:word" xmlns:w="http://schemas.openxmlformats.org/wordprocessingml/2006/main" xmlns:w14="http://schemas.microsoft.com/office/word/2010/wordml" xmlns:w15="http://schemas.microsoft.com/office/word/2012/wordml" xmlns:w16cex="http://schemas.microsoft.com/office/word/2018/wordml/cex" xmlns:w16cid="http://schemas.microsoft.com/office/word/2016/wordml/cid" xmlns:w16="http://schemas.microsoft.com/office/word/2018/wordml" xmlns:w16du="http://schemas.microsoft.com/office/word/2023/wordml/word16du" xmlns:w16sdtdh="http://schemas.microsoft.com/office/word/2020/wordml/sdtdatahash" xmlns:w16se="http://schemas.microsoft.com/office/word/2015/wordml/symex" xmlns:wpg="http://schemas.microsoft.com/office/word/2010/wordprocessingGroup" xmlns:wpi="http://schemas.microsoft.com/office/word/2010/wordprocessingInk" xmlns:wne="http://schemas.microsoft.com/office/word/2006/wordml" xmlns:wps="http://schemas.microsoft.com/office/word/2010/wordprocessingShape" mc:Ignorable="w14 w15 w16se w16cid w16 w16cex w16sdtdh w16du wp14">
+<w:document xmlns:wpc="http://schemas.microsoft.com/office/word/2010/wordprocessingCanvas" xmlns:cx="http://schemas.microsoft.com/office/drawing/2014/chartex" xmlns:cx1="http://schemas.microsoft.com/office/drawing/2015/9/8/chartex" xmlns:cx2="http://schemas.microsoft.com/office/drawing/2015/10/21/chartex" xmlns:cx3="http://schemas.microsoft.com/office/drawing/2016/5/9/chartex" xmlns:cx4="http://schemas.microsoft.com/office/drawing/2016/5/10/chartex" xmlns:cx5="http://schemas.microsoft.com/office/drawing/2016/5/11/chartex" xmlns:cx6="http://schemas.microsoft.com/office/drawing/2016/5/12/chartex" xmlns:cx7="http://schemas.microsoft.com/office/drawing/2016/5/13/chartex" xmlns:cx8="http://schemas.microsoft.com/office/drawing/2016/5/14/chartex" xmlns:mc="http://schemas.openxmlformats.org/markup-compatibility/2006" xmlns:aink="http://schemas.microsoft.com/office/drawing/2016/ink" xmlns:am3d="http://schemas.microsoft.com/office/drawing/2017/model3d" xmlns:o="urn:schemas-microsoft-com:office:office" xmlns:oel="http://schemas.microsoft.com/office/2019/extlst" xmlns:r="http://schemas.openxmlformats.org/officeDocument/2006/relationships" xmlns:m="http://schemas.openxmlformats.org/officeDocument/2006/math" xmlns:v="urn:schemas-microsoft-com:vml" xmlns:wp14="http://schemas.microsoft.com/office/word/2010/wordprocessingDrawing" xmlns:wp="http://schemas.openxmlformats.org/drawingml/2006/wordprocessingDrawing" xmlns:w10="urn:schemas-microsoft-com:office:word" xmlns:w="http://schemas.openxmlformats.org/wordprocessingml/2006/main" xmlns:w14="http://schemas.microsoft.com/office/word/2010/wordml" xmlns:w15="http://schemas.microsoft.com/office/word/2012/wordml" xmlns:w16cex="http://schemas.microsoft.com/office/word/2018/wordml/cex" xmlns:w16cid="http://schemas.microsoft.com/office/word/2016/wordml/cid" xmlns:w16="http://schemas.microsoft.com/office/word/2018/wordml" xmlns:w16sdtdh="http://schemas.microsoft.com/office/word/2020/wordml/sdtdatahash" xmlns:w16se="http://schemas.microsoft.com/office/word/2015/wordml/symex" xmlns:wpg="http://schemas.microsoft.com/office/word/2010/wordprocessingGroup" xmlns:wpi="http://schemas.microsoft.com/office/word/2010/wordprocessingInk" xmlns:wne="http://schemas.microsoft.com/office/word/2006/wordml" xmlns:wps="http://schemas.microsoft.com/office/word/2010/wordprocessingShape" mc:Ignorable="w14 w15 w16se w16cid w16 w16cex w16sdtdh wp14">
   <w:body>
     <w:p>
       <w:pPr>
@@ -140,7 +140,7 @@
           <w:lang w:val="nb-NO" w:eastAsia="nb-NO"/>
         </w:rPr>
         <w:drawing>
-          <wp:anchor distT="0" distB="0" distL="114300" distR="114300" simplePos="0" relativeHeight="251655680" behindDoc="0" locked="0" layoutInCell="1" allowOverlap="1" wp14:anchorId="020DDF85" wp14:editId="5C4A9CAF">
+          <wp:anchor distT="0" distB="0" distL="114300" distR="114300" simplePos="0" relativeHeight="251655680" behindDoc="0" locked="0" layoutInCell="1" allowOverlap="1" wp14:anchorId="020DDF85" wp14:editId="1294BB28">
             <wp:simplePos x="0" y="0"/>
             <wp:positionH relativeFrom="column">
               <wp:posOffset>8843645</wp:posOffset>
@@ -755,9 +755,9 @@
                 <w:sz w:val="15"/>
                 <w:szCs w:val="28"/>
               </w:rPr>
-              <w:t>rgmii_</w:t>
-            </w:r>
-            <w:proofErr w:type="gramStart"/>
+              <w:t>rgmii_write</w:t>
+            </w:r>
+            <w:proofErr w:type="spellEnd"/>
             <w:r>
               <w:rPr>
                 <w:rFonts w:cs="Helvetica"/>
@@ -766,20 +766,8 @@
                 <w:sz w:val="15"/>
                 <w:szCs w:val="28"/>
               </w:rPr>
-              <w:t>write</w:t>
-            </w:r>
-            <w:proofErr w:type="spellEnd"/>
-            <w:r>
-              <w:rPr>
-                <w:rFonts w:cs="Helvetica"/>
-                <w:b w:val="0"/>
-                <w:bCs w:val="0"/>
-                <w:sz w:val="15"/>
-                <w:szCs w:val="28"/>
-              </w:rPr>
               <w:t>(</w:t>
             </w:r>
-            <w:proofErr w:type="gramEnd"/>
             <w:r>
               <w:rPr>
                 <w:rFonts w:cs="Helvetica"/>
@@ -1050,9 +1038,9 @@
                 <w:sz w:val="15"/>
                 <w:szCs w:val="28"/>
               </w:rPr>
-              <w:t>rgmii_</w:t>
-            </w:r>
-            <w:proofErr w:type="gramStart"/>
+              <w:t>rgmii_write</w:t>
+            </w:r>
+            <w:proofErr w:type="spellEnd"/>
             <w:r>
               <w:rPr>
                 <w:rFonts w:cs="Helvetica"/>
@@ -1061,20 +1049,8 @@
                 <w:sz w:val="15"/>
                 <w:szCs w:val="28"/>
               </w:rPr>
-              <w:t>write</w:t>
-            </w:r>
-            <w:proofErr w:type="spellEnd"/>
-            <w:r>
-              <w:rPr>
-                <w:rFonts w:cs="Helvetica"/>
-                <w:b w:val="0"/>
-                <w:bCs w:val="0"/>
-                <w:sz w:val="15"/>
-                <w:szCs w:val="28"/>
-              </w:rPr>
               <w:t>(</w:t>
             </w:r>
-            <w:proofErr w:type="gramEnd"/>
             <w:r>
               <w:rPr>
                 <w:rFonts w:cs="Helvetica"/>
@@ -1443,9 +1419,9 @@
                 <w:sz w:val="15"/>
                 <w:szCs w:val="28"/>
               </w:rPr>
-              <w:t>rgmii_</w:t>
-            </w:r>
-            <w:proofErr w:type="gramStart"/>
+              <w:t>rgmii_read</w:t>
+            </w:r>
+            <w:proofErr w:type="spellEnd"/>
             <w:r>
               <w:rPr>
                 <w:rFonts w:cs="Helvetica"/>
@@ -1454,20 +1430,8 @@
                 <w:sz w:val="15"/>
                 <w:szCs w:val="28"/>
               </w:rPr>
-              <w:t>read</w:t>
-            </w:r>
-            <w:proofErr w:type="spellEnd"/>
-            <w:r>
-              <w:rPr>
-                <w:rFonts w:cs="Helvetica"/>
-                <w:b w:val="0"/>
-                <w:bCs w:val="0"/>
-                <w:sz w:val="15"/>
-                <w:szCs w:val="28"/>
-              </w:rPr>
               <w:t>(</w:t>
             </w:r>
-            <w:proofErr w:type="gramEnd"/>
             <w:r>
               <w:rPr>
                 <w:rFonts w:cs="Helvetica"/>
@@ -1678,9 +1642,9 @@
                 <w:szCs w:val="28"/>
                 <w:highlight w:val="darkGray"/>
               </w:rPr>
-              <w:t>rgmii_</w:t>
-            </w:r>
-            <w:proofErr w:type="gramStart"/>
+              <w:t>rgmii_read</w:t>
+            </w:r>
+            <w:proofErr w:type="spellEnd"/>
             <w:r>
               <w:rPr>
                 <w:rFonts w:cs="Helvetica"/>
@@ -1690,31 +1654,7 @@
                 <w:szCs w:val="28"/>
                 <w:highlight w:val="darkGray"/>
               </w:rPr>
-              <w:t>read</w:t>
-            </w:r>
-            <w:proofErr w:type="spellEnd"/>
-            <w:r>
-              <w:rPr>
-                <w:rFonts w:cs="Helvetica"/>
-                <w:b w:val="0"/>
-                <w:bCs w:val="0"/>
-                <w:sz w:val="15"/>
-                <w:szCs w:val="28"/>
-                <w:highlight w:val="darkGray"/>
-              </w:rPr>
-              <w:t>(</w:t>
-            </w:r>
-            <w:proofErr w:type="gramEnd"/>
-            <w:r>
-              <w:rPr>
-                <w:rFonts w:cs="Helvetica"/>
-                <w:b w:val="0"/>
-                <w:bCs w:val="0"/>
-                <w:sz w:val="15"/>
-                <w:szCs w:val="28"/>
-                <w:highlight w:val="darkGray"/>
-              </w:rPr>
-              <w:t xml:space="preserve">RGMII_VVCT, 1, RX, TO_SB, “Read data which is stored in VVC and will be fetched later using </w:t>
+              <w:t xml:space="preserve">(RGMII_VVCT, 1, RX, TO_SB, “Read data which is stored in VVC and will be fetched later using </w:t>
             </w:r>
             <w:proofErr w:type="spellStart"/>
             <w:r>
@@ -2035,9 +1975,9 @@
                 <w:sz w:val="15"/>
                 <w:szCs w:val="28"/>
               </w:rPr>
-              <w:t>rgmii_</w:t>
-            </w:r>
-            <w:proofErr w:type="gramStart"/>
+              <w:t>rgmii_expect</w:t>
+            </w:r>
+            <w:proofErr w:type="spellEnd"/>
             <w:r>
               <w:rPr>
                 <w:rFonts w:cs="Helvetica"/>
@@ -2046,20 +1986,8 @@
                 <w:sz w:val="15"/>
                 <w:szCs w:val="28"/>
               </w:rPr>
-              <w:t>expect</w:t>
-            </w:r>
-            <w:proofErr w:type="spellEnd"/>
-            <w:r>
-              <w:rPr>
-                <w:rFonts w:cs="Helvetica"/>
-                <w:b w:val="0"/>
-                <w:bCs w:val="0"/>
-                <w:sz w:val="15"/>
-                <w:szCs w:val="28"/>
-              </w:rPr>
               <w:t>(</w:t>
             </w:r>
-            <w:proofErr w:type="gramEnd"/>
             <w:r>
               <w:rPr>
                 <w:rFonts w:cs="Helvetica"/>
@@ -2448,21 +2376,12 @@
               <w:t>vvc_config</w:t>
             </w:r>
             <w:proofErr w:type="spellEnd"/>
-            <w:proofErr w:type="gramStart"/>
             <w:r>
               <w:rPr>
                 <w:b/>
                 <w:szCs w:val="16"/>
               </w:rPr>
-              <w:t>´  --</w:t>
-            </w:r>
-            <w:proofErr w:type="gramEnd"/>
-            <w:r>
-              <w:rPr>
-                <w:b/>
-                <w:szCs w:val="16"/>
-              </w:rPr>
-              <w:t xml:space="preserve"> </w:t>
+              <w:t xml:space="preserve">´  -- </w:t>
             </w:r>
             <w:r>
               <w:rPr>
@@ -2626,7 +2545,7 @@
               </w:tc>
               <w:tc>
                 <w:tcPr>
-                  <w:tcW w:w="3838" w:type="dxa"/>
+                  <w:tcW w:w="3851" w:type="dxa"/>
                   <w:shd w:val="clear" w:color="auto" w:fill="000000"/>
                   <w:vAlign w:val="center"/>
                 </w:tcPr>
@@ -2747,7 +2666,7 @@
               </w:tc>
               <w:tc>
                 <w:tcPr>
-                  <w:tcW w:w="3838" w:type="dxa"/>
+                  <w:tcW w:w="3851" w:type="dxa"/>
                   <w:shd w:val="clear" w:color="auto" w:fill="FFFFFF" w:themeFill="background1"/>
                   <w:vAlign w:val="center"/>
                 </w:tcPr>
@@ -2866,7 +2785,7 @@
               </w:tc>
               <w:tc>
                 <w:tcPr>
-                  <w:tcW w:w="3838" w:type="dxa"/>
+                  <w:tcW w:w="3851" w:type="dxa"/>
                   <w:shd w:val="clear" w:color="auto" w:fill="E7E6E6" w:themeFill="background2"/>
                   <w:vAlign w:val="center"/>
                 </w:tcPr>
@@ -2978,7 +2897,7 @@
               </w:tc>
               <w:tc>
                 <w:tcPr>
-                  <w:tcW w:w="3838" w:type="dxa"/>
+                  <w:tcW w:w="3851" w:type="dxa"/>
                   <w:shd w:val="clear" w:color="auto" w:fill="FFFFFF" w:themeFill="background1"/>
                   <w:vAlign w:val="center"/>
                 </w:tcPr>
@@ -3099,7 +3018,7 @@
               </w:tc>
               <w:tc>
                 <w:tcPr>
-                  <w:tcW w:w="3838" w:type="dxa"/>
+                  <w:tcW w:w="3851" w:type="dxa"/>
                   <w:shd w:val="clear" w:color="auto" w:fill="E7E6E6" w:themeFill="background2"/>
                   <w:vAlign w:val="center"/>
                 </w:tcPr>
@@ -3225,7 +3144,7 @@
               </w:tc>
               <w:tc>
                 <w:tcPr>
-                  <w:tcW w:w="3838" w:type="dxa"/>
+                  <w:tcW w:w="3851" w:type="dxa"/>
                   <w:shd w:val="clear" w:color="auto" w:fill="auto"/>
                   <w:vAlign w:val="center"/>
                 </w:tcPr>
@@ -3358,7 +3277,7 @@
               </w:tc>
               <w:tc>
                 <w:tcPr>
-                  <w:tcW w:w="3838" w:type="dxa"/>
+                  <w:tcW w:w="3851" w:type="dxa"/>
                   <w:shd w:val="clear" w:color="auto" w:fill="E7E6E6" w:themeFill="background2"/>
                   <w:vAlign w:val="center"/>
                 </w:tcPr>
@@ -3500,7 +3419,7 @@
               </w:tc>
               <w:tc>
                 <w:tcPr>
-                  <w:tcW w:w="3838" w:type="dxa"/>
+                  <w:tcW w:w="3851" w:type="dxa"/>
                   <w:shd w:val="clear" w:color="auto" w:fill="auto"/>
                   <w:vAlign w:val="center"/>
                 </w:tcPr>
@@ -3656,7 +3575,7 @@
               </w:tc>
               <w:tc>
                 <w:tcPr>
-                  <w:tcW w:w="3838" w:type="dxa"/>
+                  <w:tcW w:w="3851" w:type="dxa"/>
                   <w:shd w:val="clear" w:color="auto" w:fill="E7E6E6" w:themeFill="background2"/>
                   <w:vAlign w:val="center"/>
                 </w:tcPr>
@@ -3777,7 +3696,7 @@
               </w:tc>
               <w:tc>
                 <w:tcPr>
-                  <w:tcW w:w="3838" w:type="dxa"/>
+                  <w:tcW w:w="3851" w:type="dxa"/>
                   <w:shd w:val="clear" w:color="auto" w:fill="FFFFFF" w:themeFill="background1"/>
                   <w:vAlign w:val="center"/>
                 </w:tcPr>
@@ -3818,6 +3737,106 @@
                       <w:szCs w:val="15"/>
                     </w:rPr>
                     <w:t>MSG_ID_PANEL_DEFAULT</w:t>
+                  </w:r>
+                </w:p>
+              </w:tc>
+            </w:tr>
+            <w:tr>
+              <w:trPr>
+                <w:trHeight w:val="177"/>
+              </w:trPr>
+              <w:tc>
+                <w:tcPr>
+                  <w:tcW w:w="2822" w:type="dxa"/>
+                  <w:shd w:val="clear" w:color="auto" w:fill="E7E6E6" w:themeFill="background2"/>
+                  <w:vAlign w:val="center"/>
+                </w:tcPr>
+                <w:p>
+                  <w:pPr>
+                    <w:widowControl w:val="0"/>
+                    <w:tabs>
+                      <w:tab w:val="left" w:pos="851"/>
+                    </w:tabs>
+                    <w:autoSpaceDE w:val="0"/>
+                    <w:autoSpaceDN w:val="0"/>
+                    <w:adjustRightInd w:val="0"/>
+                    <w:spacing w:line="276" w:lineRule="auto"/>
+                    <w:ind w:left="122"/>
+                    <w:rPr>
+                      <w:sz w:val="15"/>
+                      <w:szCs w:val="15"/>
+                    </w:rPr>
+                  </w:pPr>
+                  <w:proofErr w:type="spellStart"/>
+                  <w:r>
+                    <w:rPr>
+                      <w:sz w:val="15"/>
+                      <w:szCs w:val="15"/>
+                    </w:rPr>
+                    <w:t>unwanted_activity_severity</w:t>
+                  </w:r>
+                  <w:proofErr w:type="spellEnd"/>
+                </w:p>
+              </w:tc>
+              <w:tc>
+                <w:tcPr>
+                  <w:tcW w:w="1705" w:type="dxa"/>
+                  <w:shd w:val="clear" w:color="auto" w:fill="E7E6E6" w:themeFill="background2"/>
+                  <w:vAlign w:val="center"/>
+                </w:tcPr>
+                <w:p>
+                  <w:pPr>
+                    <w:widowControl w:val="0"/>
+                    <w:tabs>
+                      <w:tab w:val="left" w:pos="851"/>
+                    </w:tabs>
+                    <w:autoSpaceDE w:val="0"/>
+                    <w:autoSpaceDN w:val="0"/>
+                    <w:adjustRightInd w:val="0"/>
+                    <w:spacing w:line="276" w:lineRule="auto"/>
+                    <w:rPr>
+                      <w:sz w:val="15"/>
+                      <w:szCs w:val="15"/>
+                    </w:rPr>
+                  </w:pPr>
+                  <w:proofErr w:type="spellStart"/>
+                  <w:r>
+                    <w:rPr>
+                      <w:sz w:val="15"/>
+                      <w:szCs w:val="15"/>
+                    </w:rPr>
+                    <w:t>t_alert_level</w:t>
+                  </w:r>
+                  <w:proofErr w:type="spellEnd"/>
+                </w:p>
+              </w:tc>
+              <w:tc>
+                <w:tcPr>
+                  <w:tcW w:w="3851" w:type="dxa"/>
+                  <w:shd w:val="clear" w:color="auto" w:fill="E7E6E6" w:themeFill="background2"/>
+                  <w:vAlign w:val="center"/>
+                </w:tcPr>
+                <w:p>
+                  <w:pPr>
+                    <w:widowControl w:val="0"/>
+                    <w:tabs>
+                      <w:tab w:val="left" w:pos="851"/>
+                    </w:tabs>
+                    <w:autoSpaceDE w:val="0"/>
+                    <w:autoSpaceDN w:val="0"/>
+                    <w:adjustRightInd w:val="0"/>
+                    <w:spacing w:line="276" w:lineRule="auto"/>
+                    <w:rPr>
+                      <w:sz w:val="15"/>
+                      <w:szCs w:val="15"/>
+                    </w:rPr>
+                  </w:pPr>
+                  <w:r>
+                    <w:rPr>
+                      <w:sz w:val="15"/>
+                      <w:szCs w:val="15"/>
+                    </w:rPr>
+                    <w:t>C_UNWANTED_ACTIVITY_SEVERITY</w:t>
                   </w:r>
                 </w:p>
               </w:tc>
@@ -3876,7 +3895,7 @@
               </w:tc>
               <w:tc>
                 <w:tcPr>
-                  <w:tcW w:w="3838" w:type="dxa"/>
+                  <w:tcW w:w="3851" w:type="dxa"/>
                   <w:shd w:val="clear" w:color="auto" w:fill="auto"/>
                   <w:vAlign w:val="bottom"/>
                 </w:tcPr>
@@ -4021,7 +4040,6 @@
               </w:rPr>
               <w:t>[any]</w:t>
             </w:r>
-            <w:proofErr w:type="gramStart"/>
             <w:r>
               <w:rPr>
                 <w:rFonts w:cs="Verdana"/>
@@ -4038,16 +4056,7 @@
                 <w:sz w:val="15"/>
                 <w:szCs w:val="11"/>
               </w:rPr>
-              <w:t>(</w:t>
-            </w:r>
-            <w:proofErr w:type="gramEnd"/>
-            <w:r>
-              <w:rPr>
-                <w:rFonts w:cs="Verdana"/>
-                <w:sz w:val="15"/>
-                <w:szCs w:val="11"/>
-              </w:rPr>
-              <w:t>)</w:t>
+              <w:t>()</w:t>
             </w:r>
             <w:r>
               <w:rPr>
@@ -4142,18 +4151,7 @@
                 <w:sz w:val="15"/>
                 <w:szCs w:val="12"/>
               </w:rPr>
-              <w:t>fetch_</w:t>
-            </w:r>
-            <w:proofErr w:type="gramStart"/>
-            <w:r>
-              <w:rPr>
-                <w:rFonts w:cs="Verdana"/>
-                <w:b/>
-                <w:bCs/>
-                <w:sz w:val="15"/>
-                <w:szCs w:val="12"/>
-              </w:rPr>
-              <w:t>result</w:t>
+              <w:t>fetch_result</w:t>
             </w:r>
             <w:proofErr w:type="spellEnd"/>
             <w:r>
@@ -4163,17 +4161,7 @@
                 <w:sz w:val="15"/>
                 <w:szCs w:val="12"/>
               </w:rPr>
-              <w:t>(</w:t>
-            </w:r>
-            <w:proofErr w:type="gramEnd"/>
-            <w:r>
-              <w:rPr>
-                <w:rFonts w:cs="Verdana"/>
-                <w:bCs/>
-                <w:sz w:val="15"/>
-                <w:szCs w:val="12"/>
-              </w:rPr>
-              <w:t>)</w:t>
+              <w:t>()</w:t>
             </w:r>
           </w:p>
           <w:p>
@@ -4286,36 +4274,16 @@
                 <w:sz w:val="15"/>
                 <w:szCs w:val="12"/>
               </w:rPr>
-              <w:t>insert_</w:t>
-            </w:r>
-            <w:proofErr w:type="gramStart"/>
+              <w:t>insert_delay</w:t>
+            </w:r>
+            <w:proofErr w:type="spellEnd"/>
             <w:r>
               <w:rPr>
                 <w:rFonts w:cs="Verdana"/>
-                <w:b/>
-                <w:bCs/>
-                <w:sz w:val="15"/>
-                <w:szCs w:val="12"/>
-              </w:rPr>
-              <w:t>delay</w:t>
-            </w:r>
-            <w:proofErr w:type="spellEnd"/>
-            <w:r>
-              <w:rPr>
-                <w:rFonts w:cs="Verdana"/>
                 <w:sz w:val="15"/>
                 <w:szCs w:val="11"/>
               </w:rPr>
-              <w:t>(</w:t>
-            </w:r>
-            <w:proofErr w:type="gramEnd"/>
-            <w:r>
-              <w:rPr>
-                <w:rFonts w:cs="Verdana"/>
-                <w:sz w:val="15"/>
-                <w:szCs w:val="11"/>
-              </w:rPr>
-              <w:t>)</w:t>
+              <w:t>()</w:t>
             </w:r>
           </w:p>
           <w:p>
@@ -4342,9 +4310,9 @@
                 <w:sz w:val="15"/>
                 <w:szCs w:val="12"/>
               </w:rPr>
-              <w:t>get_last_received_cmd_</w:t>
-            </w:r>
-            <w:proofErr w:type="gramStart"/>
+              <w:t>get_last_received_cmd_idx</w:t>
+            </w:r>
+            <w:proofErr w:type="spellEnd"/>
             <w:r>
               <w:rPr>
                 <w:rFonts w:cs="Verdana"/>
@@ -4353,29 +4321,7 @@
                 <w:sz w:val="15"/>
                 <w:szCs w:val="12"/>
               </w:rPr>
-              <w:t>idx</w:t>
-            </w:r>
-            <w:proofErr w:type="spellEnd"/>
-            <w:r>
-              <w:rPr>
-                <w:rFonts w:cs="Verdana"/>
-                <w:b/>
-                <w:bCs/>
-                <w:sz w:val="15"/>
-                <w:szCs w:val="12"/>
-              </w:rPr>
-              <w:t>(</w:t>
-            </w:r>
-            <w:proofErr w:type="gramEnd"/>
-            <w:r>
-              <w:rPr>
-                <w:rFonts w:cs="Verdana"/>
-                <w:b/>
-                <w:bCs/>
-                <w:sz w:val="15"/>
-                <w:szCs w:val="12"/>
-              </w:rPr>
-              <w:t>)</w:t>
+              <w:t>()</w:t>
             </w:r>
           </w:p>
           <w:p>
@@ -4457,7 +4403,6 @@
               <w:t>vvc_status</w:t>
             </w:r>
             <w:proofErr w:type="spellEnd"/>
-            <w:proofErr w:type="gramStart"/>
             <w:r>
               <w:rPr>
                 <w:b/>
@@ -4470,15 +4415,7 @@
                 <w:b/>
                 <w:szCs w:val="16"/>
               </w:rPr>
-              <w:t xml:space="preserve">  --</w:t>
-            </w:r>
-            <w:proofErr w:type="gramEnd"/>
-            <w:r>
-              <w:rPr>
-                <w:b/>
-                <w:szCs w:val="16"/>
-              </w:rPr>
-              <w:t xml:space="preserve"> </w:t>
+              <w:t xml:space="preserve">  -- </w:t>
             </w:r>
             <w:r>
               <w:rPr>
@@ -5118,6 +5055,12 @@
       <w:pPr>
         <w:pStyle w:val="Subtitle"/>
         <w:spacing w:after="40"/>
+      </w:pPr>
+    </w:p>
+    <w:p>
+      <w:pPr>
+        <w:pStyle w:val="Subtitle"/>
+        <w:spacing w:after="40"/>
         <w:rPr>
           <w:b/>
         </w:rPr>
@@ -5415,25 +5358,7 @@
                 <w:color w:val="000000" w:themeColor="text1"/>
                 <w:sz w:val="15"/>
               </w:rPr>
-              <w:t xml:space="preserve">VVC target type compiled into each VVC </w:t>
-            </w:r>
-            <w:proofErr w:type="gramStart"/>
-            <w:r>
-              <w:rPr>
-                <w:rFonts w:cs="Helvetica"/>
-                <w:color w:val="000000" w:themeColor="text1"/>
-                <w:sz w:val="15"/>
-              </w:rPr>
-              <w:t>in order to</w:t>
-            </w:r>
-            <w:proofErr w:type="gramEnd"/>
-            <w:r>
-              <w:rPr>
-                <w:rFonts w:cs="Helvetica"/>
-                <w:color w:val="000000" w:themeColor="text1"/>
-                <w:sz w:val="15"/>
-              </w:rPr>
-              <w:t xml:space="preserve"> differentiate between VVCs.</w:t>
+              <w:t>VVC target type compiled into each VVC in order to differentiate between VVCs.</w:t>
             </w:r>
           </w:p>
         </w:tc>
@@ -5993,14 +5918,12 @@
               </w:rPr>
               <w:t>(</w:t>
             </w:r>
-            <w:proofErr w:type="gramStart"/>
             <w:r>
               <w:rPr>
                 <w:sz w:val="15"/>
               </w:rPr>
               <w:t>x“</w:t>
             </w:r>
-            <w:proofErr w:type="gramEnd"/>
             <w:r>
               <w:rPr>
                 <w:sz w:val="15"/>
@@ -6158,28 +6081,14 @@
               <w:rPr>
                 <w:sz w:val="15"/>
               </w:rPr>
-              <w:t>data_</w:t>
-            </w:r>
-            <w:proofErr w:type="gramStart"/>
-            <w:r>
-              <w:rPr>
-                <w:sz w:val="15"/>
-              </w:rPr>
-              <w:t>array</w:t>
+              <w:t>data_array</w:t>
             </w:r>
             <w:proofErr w:type="spellEnd"/>
             <w:r>
               <w:rPr>
                 <w:sz w:val="15"/>
               </w:rPr>
-              <w:t>(</w:t>
-            </w:r>
-            <w:proofErr w:type="gramEnd"/>
-            <w:r>
-              <w:rPr>
-                <w:sz w:val="15"/>
-              </w:rPr>
-              <w:t xml:space="preserve">0) is </w:t>
+              <w:t xml:space="preserve">(0) is </w:t>
             </w:r>
             <w:r>
               <w:rPr>
@@ -6296,31 +6205,15 @@
                 <w:rFonts w:ascii="Courier New" w:hAnsi="Courier New" w:cs="Courier New"/>
                 <w:sz w:val="15"/>
               </w:rPr>
-              <w:t>v_data_</w:t>
-            </w:r>
-            <w:proofErr w:type="gramStart"/>
+              <w:t>v_data_array</w:t>
+            </w:r>
+            <w:proofErr w:type="spellEnd"/>
             <w:r>
               <w:rPr>
                 <w:rFonts w:ascii="Courier New" w:hAnsi="Courier New" w:cs="Courier New"/>
                 <w:sz w:val="15"/>
               </w:rPr>
-              <w:t>array</w:t>
-            </w:r>
-            <w:proofErr w:type="spellEnd"/>
-            <w:r>
-              <w:rPr>
-                <w:rFonts w:ascii="Courier New" w:hAnsi="Courier New" w:cs="Courier New"/>
-                <w:sz w:val="15"/>
-              </w:rPr>
-              <w:t xml:space="preserve"> :</w:t>
-            </w:r>
-            <w:proofErr w:type="gramEnd"/>
-            <w:r>
-              <w:rPr>
-                <w:rFonts w:ascii="Courier New" w:hAnsi="Courier New" w:cs="Courier New"/>
-                <w:sz w:val="15"/>
-              </w:rPr>
-              <w:t xml:space="preserve"> </w:t>
+              <w:t xml:space="preserve"> : </w:t>
             </w:r>
             <w:proofErr w:type="spellStart"/>
             <w:r>
@@ -8855,23 +8748,7 @@
           <w:i/>
           <w:lang w:val="en-US"/>
         </w:rPr>
-        <w:t xml:space="preserve">Note: Every procedure here can be called without the optional parameters enclosed in </w:t>
-      </w:r>
-      <w:proofErr w:type="gramStart"/>
-      <w:r>
-        <w:rPr>
-          <w:i/>
-          <w:lang w:val="en-US"/>
-        </w:rPr>
-        <w:t>[ ]</w:t>
-      </w:r>
-      <w:proofErr w:type="gramEnd"/>
-      <w:r>
-        <w:rPr>
-          <w:i/>
-          <w:lang w:val="en-US"/>
-        </w:rPr>
-        <w:t>.</w:t>
+        <w:t>Note: Every procedure here can be called without the optional parameters enclosed in [ ].</w:t>
       </w:r>
     </w:p>
     <w:p>
@@ -9000,34 +8877,16 @@
                 <w:b/>
                 <w:szCs w:val="16"/>
               </w:rPr>
-              <w:t>rgmii_</w:t>
-            </w:r>
-            <w:proofErr w:type="gramStart"/>
+              <w:t>rgmii_write</w:t>
+            </w:r>
+            <w:proofErr w:type="spellEnd"/>
             <w:r>
               <w:rPr>
                 <w:rFonts w:cs="Helvetica"/>
                 <w:b/>
                 <w:szCs w:val="16"/>
               </w:rPr>
-              <w:t>write</w:t>
-            </w:r>
-            <w:proofErr w:type="spellEnd"/>
-            <w:r>
-              <w:rPr>
-                <w:rFonts w:cs="Helvetica"/>
-                <w:b/>
-                <w:szCs w:val="16"/>
-              </w:rPr>
-              <w:t>(</w:t>
-            </w:r>
-            <w:proofErr w:type="gramEnd"/>
-            <w:r>
-              <w:rPr>
-                <w:rFonts w:cs="Helvetica"/>
-                <w:b/>
-                <w:szCs w:val="16"/>
-              </w:rPr>
-              <w:t>)</w:t>
+              <w:t>()</w:t>
             </w:r>
           </w:p>
         </w:tc>
@@ -9249,7 +9108,6 @@
               </w:rPr>
               <w:t>_</w:t>
             </w:r>
-            <w:proofErr w:type="gramStart"/>
             <w:r>
               <w:rPr>
                 <w:rFonts w:cs="Helvetica"/>
@@ -9265,16 +9123,15 @@
                 <w:sz w:val="15"/>
                 <w:szCs w:val="15"/>
               </w:rPr>
-              <w:t>(</w:t>
-            </w:r>
-            <w:proofErr w:type="gramEnd"/>
+              <w:t xml:space="preserve">() VVC procedure adds a </w:t>
+            </w:r>
             <w:r>
               <w:rPr>
                 <w:rFonts w:cs="Helvetica"/>
                 <w:sz w:val="15"/>
                 <w:szCs w:val="15"/>
               </w:rPr>
-              <w:t xml:space="preserve">) VVC procedure adds a </w:t>
+              <w:t xml:space="preserve">write </w:t>
             </w:r>
             <w:r>
               <w:rPr>
@@ -9282,7 +9139,7 @@
                 <w:sz w:val="15"/>
                 <w:szCs w:val="15"/>
               </w:rPr>
-              <w:t xml:space="preserve">write </w:t>
+              <w:t xml:space="preserve">command to the </w:t>
             </w:r>
             <w:r>
               <w:rPr>
@@ -9290,7 +9147,7 @@
                 <w:sz w:val="15"/>
                 <w:szCs w:val="15"/>
               </w:rPr>
-              <w:t xml:space="preserve">command to the </w:t>
+              <w:t xml:space="preserve">RGMII </w:t>
             </w:r>
             <w:r>
               <w:rPr>
@@ -9298,7 +9155,7 @@
                 <w:sz w:val="15"/>
                 <w:szCs w:val="15"/>
               </w:rPr>
-              <w:t xml:space="preserve">RGMII </w:t>
+              <w:t xml:space="preserve">VVC executor queue, which will run as soon as all preceding commands have completed. When the command is scheduled to run, the executor calls the </w:t>
             </w:r>
             <w:r>
               <w:rPr>
@@ -9306,7 +9163,7 @@
                 <w:sz w:val="15"/>
                 <w:szCs w:val="15"/>
               </w:rPr>
-              <w:t xml:space="preserve">VVC executor queue, which will run as soon as all preceding commands have completed. When the command is scheduled to run, the executor calls the </w:t>
+              <w:t>RGMII</w:t>
             </w:r>
             <w:r>
               <w:rPr>
@@ -9314,51 +9171,25 @@
                 <w:sz w:val="15"/>
                 <w:szCs w:val="15"/>
               </w:rPr>
-              <w:t>RGMII</w:t>
-            </w:r>
+              <w:t xml:space="preserve"> BFM </w:t>
+            </w:r>
+            <w:proofErr w:type="spellStart"/>
             <w:r>
               <w:rPr>
                 <w:rFonts w:cs="Helvetica"/>
                 <w:sz w:val="15"/>
                 <w:szCs w:val="15"/>
               </w:rPr>
-              <w:t xml:space="preserve"> BFM </w:t>
-            </w:r>
-            <w:proofErr w:type="spellStart"/>
+              <w:t>rgmii_write</w:t>
+            </w:r>
+            <w:proofErr w:type="spellEnd"/>
             <w:r>
               <w:rPr>
                 <w:rFonts w:cs="Helvetica"/>
                 <w:sz w:val="15"/>
                 <w:szCs w:val="15"/>
               </w:rPr>
-              <w:t>rgmii_</w:t>
-            </w:r>
-            <w:proofErr w:type="gramStart"/>
-            <w:r>
-              <w:rPr>
-                <w:rFonts w:cs="Helvetica"/>
-                <w:sz w:val="15"/>
-                <w:szCs w:val="15"/>
-              </w:rPr>
-              <w:t>write</w:t>
-            </w:r>
-            <w:proofErr w:type="spellEnd"/>
-            <w:r>
-              <w:rPr>
-                <w:rFonts w:cs="Helvetica"/>
-                <w:sz w:val="15"/>
-                <w:szCs w:val="15"/>
-              </w:rPr>
-              <w:t>(</w:t>
-            </w:r>
-            <w:proofErr w:type="gramEnd"/>
-            <w:r>
-              <w:rPr>
-                <w:rFonts w:cs="Helvetica"/>
-                <w:sz w:val="15"/>
-                <w:szCs w:val="15"/>
-              </w:rPr>
-              <w:t xml:space="preserve">) procedure, described in the </w:t>
+              <w:t xml:space="preserve">() procedure, described in the </w:t>
             </w:r>
             <w:r>
               <w:rPr>
@@ -9448,34 +9279,16 @@
                 <w:b/>
                 <w:szCs w:val="14"/>
               </w:rPr>
-              <w:t>rgmii_</w:t>
-            </w:r>
-            <w:proofErr w:type="gramStart"/>
+              <w:t>rgmii_read</w:t>
+            </w:r>
+            <w:proofErr w:type="spellEnd"/>
             <w:r>
               <w:rPr>
                 <w:rFonts w:cs="Helvetica"/>
                 <w:b/>
                 <w:szCs w:val="14"/>
               </w:rPr>
-              <w:t>read</w:t>
-            </w:r>
-            <w:proofErr w:type="spellEnd"/>
-            <w:r>
-              <w:rPr>
-                <w:rFonts w:cs="Helvetica"/>
-                <w:b/>
-                <w:szCs w:val="14"/>
-              </w:rPr>
-              <w:t>(</w:t>
-            </w:r>
-            <w:proofErr w:type="gramEnd"/>
-            <w:r>
-              <w:rPr>
-                <w:rFonts w:cs="Helvetica"/>
-                <w:b/>
-                <w:szCs w:val="14"/>
-              </w:rPr>
-              <w:t>)</w:t>
+              <w:t>()</w:t>
             </w:r>
           </w:p>
         </w:tc>
@@ -9675,24 +9488,81 @@
                 <w:sz w:val="15"/>
                 <w:szCs w:val="15"/>
               </w:rPr>
-              <w:t>_</w:t>
-            </w:r>
-            <w:proofErr w:type="gramStart"/>
+              <w:t>_re</w:t>
+            </w:r>
             <w:r>
               <w:rPr>
                 <w:rFonts w:cs="Helvetica"/>
                 <w:sz w:val="15"/>
                 <w:szCs w:val="15"/>
               </w:rPr>
-              <w:t>re</w:t>
-            </w:r>
+              <w:t>ad</w:t>
+            </w:r>
+            <w:proofErr w:type="spellEnd"/>
             <w:r>
               <w:rPr>
                 <w:rFonts w:cs="Helvetica"/>
                 <w:sz w:val="15"/>
                 <w:szCs w:val="15"/>
               </w:rPr>
-              <w:t>ad</w:t>
+              <w:t xml:space="preserve">() VVC procedure adds a </w:t>
+            </w:r>
+            <w:r>
+              <w:rPr>
+                <w:rFonts w:cs="Helvetica"/>
+                <w:sz w:val="15"/>
+                <w:szCs w:val="15"/>
+              </w:rPr>
+              <w:t>read</w:t>
+            </w:r>
+            <w:r>
+              <w:rPr>
+                <w:rFonts w:cs="Helvetica"/>
+                <w:sz w:val="15"/>
+                <w:szCs w:val="15"/>
+              </w:rPr>
+              <w:t xml:space="preserve"> command to the </w:t>
+            </w:r>
+            <w:r>
+              <w:rPr>
+                <w:rFonts w:cs="Helvetica"/>
+                <w:sz w:val="15"/>
+                <w:szCs w:val="15"/>
+              </w:rPr>
+              <w:t>RGMII</w:t>
+            </w:r>
+            <w:r>
+              <w:rPr>
+                <w:rFonts w:cs="Helvetica"/>
+                <w:sz w:val="15"/>
+                <w:szCs w:val="15"/>
+              </w:rPr>
+              <w:t xml:space="preserve"> VVC executor queue, which will run as soon as all preceding commands have completed. When the command is scheduled to run, the executor calls the </w:t>
+            </w:r>
+            <w:r>
+              <w:rPr>
+                <w:rFonts w:cs="Helvetica"/>
+                <w:sz w:val="15"/>
+                <w:szCs w:val="15"/>
+              </w:rPr>
+              <w:t xml:space="preserve">RGMII </w:t>
+            </w:r>
+            <w:r>
+              <w:rPr>
+                <w:rFonts w:cs="Helvetica"/>
+                <w:sz w:val="15"/>
+                <w:szCs w:val="15"/>
+              </w:rPr>
+              <w:t xml:space="preserve">BFM </w:t>
+            </w:r>
+            <w:proofErr w:type="spellStart"/>
+            <w:r>
+              <w:rPr>
+                <w:rFonts w:cs="Helvetica"/>
+                <w:sz w:val="15"/>
+                <w:szCs w:val="15"/>
+              </w:rPr>
+              <w:t>rgmii_read</w:t>
             </w:r>
             <w:proofErr w:type="spellEnd"/>
             <w:r>
@@ -9701,100 +9571,7 @@
                 <w:sz w:val="15"/>
                 <w:szCs w:val="15"/>
               </w:rPr>
-              <w:t>(</w:t>
-            </w:r>
-            <w:proofErr w:type="gramEnd"/>
-            <w:r>
-              <w:rPr>
-                <w:rFonts w:cs="Helvetica"/>
-                <w:sz w:val="15"/>
-                <w:szCs w:val="15"/>
-              </w:rPr>
-              <w:t xml:space="preserve">) VVC procedure adds a </w:t>
-            </w:r>
-            <w:r>
-              <w:rPr>
-                <w:rFonts w:cs="Helvetica"/>
-                <w:sz w:val="15"/>
-                <w:szCs w:val="15"/>
-              </w:rPr>
-              <w:t>read</w:t>
-            </w:r>
-            <w:r>
-              <w:rPr>
-                <w:rFonts w:cs="Helvetica"/>
-                <w:sz w:val="15"/>
-                <w:szCs w:val="15"/>
-              </w:rPr>
-              <w:t xml:space="preserve"> command to the </w:t>
-            </w:r>
-            <w:r>
-              <w:rPr>
-                <w:rFonts w:cs="Helvetica"/>
-                <w:sz w:val="15"/>
-                <w:szCs w:val="15"/>
-              </w:rPr>
-              <w:t>RGMII</w:t>
-            </w:r>
-            <w:r>
-              <w:rPr>
-                <w:rFonts w:cs="Helvetica"/>
-                <w:sz w:val="15"/>
-                <w:szCs w:val="15"/>
-              </w:rPr>
-              <w:t xml:space="preserve"> VVC executor queue, which will run as soon as all preceding commands have completed. When the command is scheduled to run, the executor calls the </w:t>
-            </w:r>
-            <w:r>
-              <w:rPr>
-                <w:rFonts w:cs="Helvetica"/>
-                <w:sz w:val="15"/>
-                <w:szCs w:val="15"/>
-              </w:rPr>
-              <w:t xml:space="preserve">RGMII </w:t>
-            </w:r>
-            <w:r>
-              <w:rPr>
-                <w:rFonts w:cs="Helvetica"/>
-                <w:sz w:val="15"/>
-                <w:szCs w:val="15"/>
-              </w:rPr>
-              <w:t xml:space="preserve">BFM </w:t>
-            </w:r>
-            <w:proofErr w:type="spellStart"/>
-            <w:r>
-              <w:rPr>
-                <w:rFonts w:cs="Helvetica"/>
-                <w:sz w:val="15"/>
-                <w:szCs w:val="15"/>
-              </w:rPr>
-              <w:t>rgmii_</w:t>
-            </w:r>
-            <w:proofErr w:type="gramStart"/>
-            <w:r>
-              <w:rPr>
-                <w:rFonts w:cs="Helvetica"/>
-                <w:sz w:val="15"/>
-                <w:szCs w:val="15"/>
-              </w:rPr>
-              <w:t>read</w:t>
-            </w:r>
-            <w:proofErr w:type="spellEnd"/>
-            <w:r>
-              <w:rPr>
-                <w:rFonts w:cs="Helvetica"/>
-                <w:sz w:val="15"/>
-                <w:szCs w:val="15"/>
-              </w:rPr>
-              <w:t>(</w:t>
-            </w:r>
-            <w:proofErr w:type="gramEnd"/>
-            <w:r>
-              <w:rPr>
-                <w:rFonts w:cs="Helvetica"/>
-                <w:sz w:val="15"/>
-                <w:szCs w:val="15"/>
-              </w:rPr>
-              <w:t xml:space="preserve">) procedure, described in the </w:t>
+              <w:t xml:space="preserve">() procedure, described in the </w:t>
             </w:r>
             <w:r>
               <w:rPr>
@@ -10020,9 +9797,9 @@
                 <w:sz w:val="15"/>
                 <w:szCs w:val="15"/>
               </w:rPr>
-              <w:t>fetch_</w:t>
-            </w:r>
-            <w:proofErr w:type="gramStart"/>
+              <w:t>fetch_result</w:t>
+            </w:r>
+            <w:proofErr w:type="spellEnd"/>
             <w:r>
               <w:rPr>
                 <w:rFonts w:cs="Helvetica"/>
@@ -10030,27 +9807,7 @@
                 <w:sz w:val="15"/>
                 <w:szCs w:val="15"/>
               </w:rPr>
-              <w:t>result</w:t>
-            </w:r>
-            <w:proofErr w:type="spellEnd"/>
-            <w:r>
-              <w:rPr>
-                <w:rFonts w:cs="Helvetica"/>
-                <w:b/>
-                <w:sz w:val="15"/>
-                <w:szCs w:val="15"/>
-              </w:rPr>
-              <w:t>(</w:t>
-            </w:r>
-            <w:proofErr w:type="gramEnd"/>
-            <w:r>
-              <w:rPr>
-                <w:rFonts w:cs="Helvetica"/>
-                <w:b/>
-                <w:sz w:val="15"/>
-                <w:szCs w:val="15"/>
-              </w:rPr>
-              <w:t>) call</w:t>
+              <w:t>() call</w:t>
             </w:r>
             <w:r>
               <w:rPr>
@@ -10124,35 +9881,25 @@
                 <w:sz w:val="15"/>
                 <w:szCs w:val="15"/>
               </w:rPr>
-              <w:t>v_cmd_</w:t>
-            </w:r>
-            <w:proofErr w:type="gramStart"/>
+              <w:t>v_cmd_idx</w:t>
+            </w:r>
+            <w:proofErr w:type="spellEnd"/>
             <w:r>
               <w:rPr>
                 <w:rFonts w:ascii="Courier New" w:hAnsi="Courier New" w:cs="Courier New"/>
                 <w:sz w:val="15"/>
                 <w:szCs w:val="15"/>
               </w:rPr>
-              <w:t>idx</w:t>
-            </w:r>
-            <w:proofErr w:type="spellEnd"/>
+              <w:t xml:space="preserve"> </w:t>
+            </w:r>
             <w:r>
               <w:rPr>
                 <w:rFonts w:ascii="Courier New" w:hAnsi="Courier New" w:cs="Courier New"/>
                 <w:sz w:val="15"/>
                 <w:szCs w:val="15"/>
               </w:rPr>
-              <w:t xml:space="preserve"> </w:t>
-            </w:r>
-            <w:r>
-              <w:rPr>
-                <w:rFonts w:ascii="Courier New" w:hAnsi="Courier New" w:cs="Courier New"/>
-                <w:sz w:val="15"/>
-                <w:szCs w:val="15"/>
-              </w:rPr>
               <w:t>:</w:t>
             </w:r>
-            <w:proofErr w:type="gramEnd"/>
             <w:r>
               <w:rPr>
                 <w:rFonts w:ascii="Courier New" w:hAnsi="Courier New" w:cs="Courier New"/>
@@ -10235,7 +9982,6 @@
               </w:rPr>
               <w:t>v_</w:t>
             </w:r>
-            <w:proofErr w:type="gramStart"/>
             <w:r>
               <w:rPr>
                 <w:rFonts w:ascii="Courier New" w:hAnsi="Courier New" w:cs="Courier New"/>
@@ -10267,16 +10013,7 @@
                 <w:sz w:val="15"/>
                 <w:szCs w:val="15"/>
               </w:rPr>
-              <w:t>:</w:t>
-            </w:r>
-            <w:proofErr w:type="gramEnd"/>
-            <w:r>
-              <w:rPr>
-                <w:rFonts w:ascii="Courier New" w:hAnsi="Courier New" w:cs="Courier New"/>
-                <w:sz w:val="15"/>
-                <w:szCs w:val="15"/>
-              </w:rPr>
-              <w:t xml:space="preserve"> </w:t>
+              <w:t xml:space="preserve">: </w:t>
             </w:r>
             <w:proofErr w:type="spellStart"/>
             <w:r>
@@ -10389,27 +10126,17 @@
                 <w:sz w:val="15"/>
                 <w:szCs w:val="15"/>
               </w:rPr>
-              <w:t>rgmii_</w:t>
-            </w:r>
-            <w:proofErr w:type="gramStart"/>
+              <w:t>rgmii_read</w:t>
+            </w:r>
+            <w:proofErr w:type="spellEnd"/>
             <w:r>
               <w:rPr>
                 <w:rFonts w:ascii="Courier New" w:hAnsi="Courier New" w:cs="Courier New"/>
                 <w:sz w:val="15"/>
                 <w:szCs w:val="15"/>
               </w:rPr>
-              <w:t>read</w:t>
-            </w:r>
-            <w:proofErr w:type="spellEnd"/>
-            <w:r>
-              <w:rPr>
-                <w:rFonts w:ascii="Courier New" w:hAnsi="Courier New" w:cs="Courier New"/>
-                <w:sz w:val="15"/>
-                <w:szCs w:val="15"/>
-              </w:rPr>
               <w:t>(</w:t>
             </w:r>
-            <w:proofErr w:type="gramEnd"/>
             <w:r>
               <w:rPr>
                 <w:rFonts w:ascii="Courier New" w:hAnsi="Courier New" w:cs="Courier New"/>
@@ -10559,34 +10286,16 @@
                 <w:sz w:val="15"/>
                 <w:szCs w:val="15"/>
               </w:rPr>
-              <w:t>v_cmd_</w:t>
-            </w:r>
-            <w:proofErr w:type="gramStart"/>
+              <w:t>v_cmd_idx</w:t>
+            </w:r>
+            <w:proofErr w:type="spellEnd"/>
             <w:r>
               <w:rPr>
                 <w:rFonts w:ascii="Courier New" w:hAnsi="Courier New" w:cs="Courier New"/>
                 <w:sz w:val="15"/>
                 <w:szCs w:val="15"/>
               </w:rPr>
-              <w:t>idx</w:t>
-            </w:r>
-            <w:proofErr w:type="spellEnd"/>
-            <w:r>
-              <w:rPr>
-                <w:rFonts w:ascii="Courier New" w:hAnsi="Courier New" w:cs="Courier New"/>
-                <w:sz w:val="15"/>
-                <w:szCs w:val="15"/>
-              </w:rPr>
-              <w:t xml:space="preserve"> :</w:t>
-            </w:r>
-            <w:proofErr w:type="gramEnd"/>
-            <w:r>
-              <w:rPr>
-                <w:rFonts w:ascii="Courier New" w:hAnsi="Courier New" w:cs="Courier New"/>
-                <w:sz w:val="15"/>
-                <w:szCs w:val="15"/>
-              </w:rPr>
-              <w:t xml:space="preserve">= </w:t>
+              <w:t xml:space="preserve"> := </w:t>
             </w:r>
             <w:proofErr w:type="spellStart"/>
             <w:r>
@@ -10698,27 +10407,17 @@
                 <w:sz w:val="15"/>
                 <w:szCs w:val="15"/>
               </w:rPr>
-              <w:t>await_</w:t>
-            </w:r>
-            <w:proofErr w:type="gramStart"/>
+              <w:t>await_completion</w:t>
+            </w:r>
+            <w:proofErr w:type="spellEnd"/>
             <w:r>
               <w:rPr>
                 <w:rFonts w:ascii="Courier New" w:hAnsi="Courier New" w:cs="Courier New"/>
                 <w:sz w:val="15"/>
                 <w:szCs w:val="15"/>
               </w:rPr>
-              <w:t>completion</w:t>
-            </w:r>
-            <w:proofErr w:type="spellEnd"/>
-            <w:r>
-              <w:rPr>
-                <w:rFonts w:ascii="Courier New" w:hAnsi="Courier New" w:cs="Courier New"/>
-                <w:sz w:val="15"/>
-                <w:szCs w:val="15"/>
-              </w:rPr>
               <w:t>(</w:t>
             </w:r>
-            <w:proofErr w:type="gramEnd"/>
             <w:r>
               <w:rPr>
                 <w:rFonts w:ascii="Courier New" w:hAnsi="Courier New" w:cs="Courier New"/>
@@ -10893,27 +10592,17 @@
                 <w:sz w:val="15"/>
                 <w:szCs w:val="15"/>
               </w:rPr>
-              <w:t>fetch_</w:t>
-            </w:r>
-            <w:proofErr w:type="gramStart"/>
+              <w:t>fetch_result</w:t>
+            </w:r>
+            <w:proofErr w:type="spellEnd"/>
             <w:r>
               <w:rPr>
                 <w:rFonts w:ascii="Courier New" w:hAnsi="Courier New" w:cs="Courier New"/>
                 <w:sz w:val="15"/>
                 <w:szCs w:val="15"/>
               </w:rPr>
-              <w:t>result</w:t>
-            </w:r>
-            <w:proofErr w:type="spellEnd"/>
-            <w:r>
-              <w:rPr>
-                <w:rFonts w:ascii="Courier New" w:hAnsi="Courier New" w:cs="Courier New"/>
-                <w:sz w:val="15"/>
-                <w:szCs w:val="15"/>
-              </w:rPr>
               <w:t>(</w:t>
             </w:r>
-            <w:proofErr w:type="gramEnd"/>
             <w:r>
               <w:rPr>
                 <w:rFonts w:ascii="Courier New" w:hAnsi="Courier New" w:cs="Courier New"/>
@@ -11120,7 +10809,6 @@
               </w:rPr>
               <w:t>_</w:t>
             </w:r>
-            <w:proofErr w:type="gramStart"/>
             <w:r>
               <w:rPr>
                 <w:rFonts w:cs="Helvetica"/>
@@ -11136,16 +10824,7 @@
                 <w:b/>
                 <w:szCs w:val="14"/>
               </w:rPr>
-              <w:t>(</w:t>
-            </w:r>
-            <w:proofErr w:type="gramEnd"/>
-            <w:r>
-              <w:rPr>
-                <w:rFonts w:cs="Helvetica"/>
-                <w:b/>
-                <w:szCs w:val="14"/>
-              </w:rPr>
-              <w:t>)</w:t>
+              <w:t>()</w:t>
             </w:r>
           </w:p>
         </w:tc>
@@ -11393,16 +11072,81 @@
                 <w:sz w:val="15"/>
                 <w:szCs w:val="15"/>
               </w:rPr>
-              <w:t>_</w:t>
-            </w:r>
-            <w:proofErr w:type="gramStart"/>
+              <w:t>_expect</w:t>
+            </w:r>
+            <w:proofErr w:type="spellEnd"/>
             <w:r>
               <w:rPr>
                 <w:rFonts w:cs="Helvetica"/>
                 <w:sz w:val="15"/>
                 <w:szCs w:val="15"/>
               </w:rPr>
-              <w:t>expect</w:t>
+              <w:t>() VVC procedure adds a</w:t>
+            </w:r>
+            <w:r>
+              <w:rPr>
+                <w:rFonts w:cs="Helvetica"/>
+                <w:sz w:val="15"/>
+                <w:szCs w:val="15"/>
+              </w:rPr>
+              <w:t xml:space="preserve">n expect </w:t>
+            </w:r>
+            <w:r>
+              <w:rPr>
+                <w:rFonts w:cs="Helvetica"/>
+                <w:sz w:val="15"/>
+                <w:szCs w:val="15"/>
+              </w:rPr>
+              <w:t xml:space="preserve">command to the </w:t>
+            </w:r>
+            <w:r>
+              <w:rPr>
+                <w:rFonts w:cs="Helvetica"/>
+                <w:sz w:val="15"/>
+                <w:szCs w:val="15"/>
+              </w:rPr>
+              <w:t>RGMII</w:t>
+            </w:r>
+            <w:r>
+              <w:rPr>
+                <w:rFonts w:cs="Helvetica"/>
+                <w:sz w:val="15"/>
+                <w:szCs w:val="15"/>
+              </w:rPr>
+              <w:t xml:space="preserve"> VVC executor queue, which will run as soon as all preceding commands have completed. When the command is scheduled to run, the executor calls the </w:t>
+            </w:r>
+            <w:r>
+              <w:rPr>
+                <w:rFonts w:cs="Helvetica"/>
+                <w:sz w:val="15"/>
+                <w:szCs w:val="15"/>
+              </w:rPr>
+              <w:t>RGMII</w:t>
+            </w:r>
+            <w:r>
+              <w:rPr>
+                <w:rFonts w:cs="Helvetica"/>
+                <w:sz w:val="15"/>
+                <w:szCs w:val="15"/>
+              </w:rPr>
+              <w:t xml:space="preserve"> BFM </w:t>
+            </w:r>
+            <w:proofErr w:type="spellStart"/>
+            <w:r>
+              <w:rPr>
+                <w:rFonts w:cs="Helvetica"/>
+                <w:sz w:val="15"/>
+                <w:szCs w:val="15"/>
+              </w:rPr>
+              <w:t>rgmii</w:t>
+            </w:r>
+            <w:r>
+              <w:rPr>
+                <w:rFonts w:cs="Helvetica"/>
+                <w:sz w:val="15"/>
+                <w:szCs w:val="15"/>
+              </w:rPr>
+              <w:t>_expect</w:t>
             </w:r>
             <w:proofErr w:type="spellEnd"/>
             <w:r>
@@ -11411,108 +11155,7 @@
                 <w:sz w:val="15"/>
                 <w:szCs w:val="15"/>
               </w:rPr>
-              <w:t>(</w:t>
-            </w:r>
-            <w:proofErr w:type="gramEnd"/>
-            <w:r>
-              <w:rPr>
-                <w:rFonts w:cs="Helvetica"/>
-                <w:sz w:val="15"/>
-                <w:szCs w:val="15"/>
-              </w:rPr>
-              <w:t>) VVC procedure adds a</w:t>
-            </w:r>
-            <w:r>
-              <w:rPr>
-                <w:rFonts w:cs="Helvetica"/>
-                <w:sz w:val="15"/>
-                <w:szCs w:val="15"/>
-              </w:rPr>
-              <w:t xml:space="preserve">n expect </w:t>
-            </w:r>
-            <w:r>
-              <w:rPr>
-                <w:rFonts w:cs="Helvetica"/>
-                <w:sz w:val="15"/>
-                <w:szCs w:val="15"/>
-              </w:rPr>
-              <w:t xml:space="preserve">command to the </w:t>
-            </w:r>
-            <w:r>
-              <w:rPr>
-                <w:rFonts w:cs="Helvetica"/>
-                <w:sz w:val="15"/>
-                <w:szCs w:val="15"/>
-              </w:rPr>
-              <w:t>RGMII</w:t>
-            </w:r>
-            <w:r>
-              <w:rPr>
-                <w:rFonts w:cs="Helvetica"/>
-                <w:sz w:val="15"/>
-                <w:szCs w:val="15"/>
-              </w:rPr>
-              <w:t xml:space="preserve"> VVC executor queue, which will run as soon as all preceding commands have completed. When the command is scheduled to run, the executor calls the </w:t>
-            </w:r>
-            <w:r>
-              <w:rPr>
-                <w:rFonts w:cs="Helvetica"/>
-                <w:sz w:val="15"/>
-                <w:szCs w:val="15"/>
-              </w:rPr>
-              <w:t>RGMII</w:t>
-            </w:r>
-            <w:r>
-              <w:rPr>
-                <w:rFonts w:cs="Helvetica"/>
-                <w:sz w:val="15"/>
-                <w:szCs w:val="15"/>
-              </w:rPr>
-              <w:t xml:space="preserve"> BFM </w:t>
-            </w:r>
-            <w:proofErr w:type="spellStart"/>
-            <w:r>
-              <w:rPr>
-                <w:rFonts w:cs="Helvetica"/>
-                <w:sz w:val="15"/>
-                <w:szCs w:val="15"/>
-              </w:rPr>
-              <w:t>rgmii</w:t>
-            </w:r>
-            <w:r>
-              <w:rPr>
-                <w:rFonts w:cs="Helvetica"/>
-                <w:sz w:val="15"/>
-                <w:szCs w:val="15"/>
-              </w:rPr>
-              <w:t>_</w:t>
-            </w:r>
-            <w:proofErr w:type="gramStart"/>
-            <w:r>
-              <w:rPr>
-                <w:rFonts w:cs="Helvetica"/>
-                <w:sz w:val="15"/>
-                <w:szCs w:val="15"/>
-              </w:rPr>
-              <w:t>expect</w:t>
-            </w:r>
-            <w:proofErr w:type="spellEnd"/>
-            <w:r>
-              <w:rPr>
-                <w:rFonts w:cs="Helvetica"/>
-                <w:sz w:val="15"/>
-                <w:szCs w:val="15"/>
-              </w:rPr>
-              <w:t>(</w:t>
-            </w:r>
-            <w:proofErr w:type="gramEnd"/>
-            <w:r>
-              <w:rPr>
-                <w:rFonts w:cs="Helvetica"/>
-                <w:sz w:val="15"/>
-                <w:szCs w:val="15"/>
-              </w:rPr>
-              <w:t xml:space="preserve">) procedure, described in the </w:t>
+              <w:t xml:space="preserve">() procedure, described in the </w:t>
             </w:r>
             <w:r>
               <w:rPr>
@@ -11990,25 +11633,7 @@
                 <w:szCs w:val="18"/>
               </w:rPr>
               <w:br/>
-              <w:t xml:space="preserve">                                     </w:t>
-            </w:r>
-            <w:proofErr w:type="gramStart"/>
-            <w:r>
-              <w:rPr>
-                <w:rFonts w:cs="Helvetica"/>
-                <w:sz w:val="15"/>
-                <w:szCs w:val="18"/>
-              </w:rPr>
-              <w:t xml:space="preserve">   (</w:t>
-            </w:r>
-            <w:proofErr w:type="gramEnd"/>
-            <w:r>
-              <w:rPr>
-                <w:rFonts w:cs="Helvetica"/>
-                <w:sz w:val="15"/>
-                <w:szCs w:val="18"/>
-              </w:rPr>
-              <w:t xml:space="preserve">A TB_WARNING will be issued if access </w:t>
+              <w:t xml:space="preserve">                                        (A TB_WARNING will be issued if access </w:t>
             </w:r>
             <w:r>
               <w:rPr>
@@ -12056,34 +11681,16 @@
                 <w:sz w:val="15"/>
                 <w:szCs w:val="18"/>
               </w:rPr>
-              <w:t>insert_</w:t>
-            </w:r>
-            <w:proofErr w:type="gramStart"/>
+              <w:t>insert_delay</w:t>
+            </w:r>
+            <w:proofErr w:type="spellEnd"/>
             <w:r>
               <w:rPr>
                 <w:rFonts w:cs="Helvetica"/>
                 <w:sz w:val="15"/>
                 <w:szCs w:val="18"/>
               </w:rPr>
-              <w:t>delay</w:t>
-            </w:r>
-            <w:proofErr w:type="spellEnd"/>
-            <w:r>
-              <w:rPr>
-                <w:rFonts w:cs="Helvetica"/>
-                <w:sz w:val="15"/>
-                <w:szCs w:val="18"/>
-              </w:rPr>
-              <w:t>(</w:t>
-            </w:r>
-            <w:proofErr w:type="gramEnd"/>
-            <w:r>
-              <w:rPr>
-                <w:rFonts w:cs="Helvetica"/>
-                <w:sz w:val="15"/>
-                <w:szCs w:val="18"/>
-              </w:rPr>
-              <w:t>) command will add to the above minimum delays, giving for instance the ability to skew the BFM starting time.</w:t>
+              <w:t>() command will add to the above minimum delays, giving for instance the ability to skew the BFM starting time.</w:t>
             </w:r>
           </w:p>
         </w:tc>
@@ -13343,6 +12950,174 @@
                 <w:szCs w:val="18"/>
               </w:rPr>
               <w:t>.</w:t>
+            </w:r>
+          </w:p>
+        </w:tc>
+      </w:tr>
+      <w:tr>
+        <w:tc>
+          <w:tcPr>
+            <w:tcW w:w="3674" w:type="dxa"/>
+            <w:tcBorders>
+              <w:left w:val="nil"/>
+              <w:right w:val="nil"/>
+            </w:tcBorders>
+            <w:shd w:val="clear" w:color="auto" w:fill="auto"/>
+          </w:tcPr>
+          <w:p>
+            <w:pPr>
+              <w:spacing w:line="276" w:lineRule="auto"/>
+              <w:rPr>
+                <w:rFonts w:cs="Helvetica"/>
+                <w:sz w:val="15"/>
+                <w:szCs w:val="18"/>
+              </w:rPr>
+            </w:pPr>
+            <w:proofErr w:type="spellStart"/>
+            <w:r>
+              <w:rPr>
+                <w:rFonts w:cs="Helvetica"/>
+                <w:sz w:val="15"/>
+                <w:szCs w:val="18"/>
+              </w:rPr>
+              <w:t>msg_id_panel</w:t>
+            </w:r>
+            <w:proofErr w:type="spellEnd"/>
+            <w:r>
+              <w:rPr>
+                <w:rFonts w:cs="Helvetica"/>
+                <w:sz w:val="15"/>
+                <w:szCs w:val="18"/>
+              </w:rPr>
+              <w:t xml:space="preserve">           </w:t>
+            </w:r>
+          </w:p>
+        </w:tc>
+        <w:tc>
+          <w:tcPr>
+            <w:tcW w:w="2005" w:type="dxa"/>
+            <w:tcBorders>
+              <w:left w:val="nil"/>
+              <w:right w:val="nil"/>
+            </w:tcBorders>
+            <w:shd w:val="clear" w:color="auto" w:fill="auto"/>
+          </w:tcPr>
+          <w:p>
+            <w:pPr>
+              <w:spacing w:line="276" w:lineRule="auto"/>
+              <w:rPr>
+                <w:rFonts w:cs="Helvetica"/>
+                <w:sz w:val="15"/>
+                <w:szCs w:val="18"/>
+              </w:rPr>
+            </w:pPr>
+            <w:proofErr w:type="spellStart"/>
+            <w:r>
+              <w:rPr>
+                <w:rFonts w:cs="Helvetica"/>
+                <w:sz w:val="15"/>
+                <w:szCs w:val="18"/>
+              </w:rPr>
+              <w:t>t_msg_id_panel</w:t>
+            </w:r>
+            <w:proofErr w:type="spellEnd"/>
+          </w:p>
+        </w:tc>
+        <w:tc>
+          <w:tcPr>
+            <w:tcW w:w="4158" w:type="dxa"/>
+            <w:tcBorders>
+              <w:left w:val="nil"/>
+              <w:right w:val="nil"/>
+            </w:tcBorders>
+            <w:shd w:val="clear" w:color="auto" w:fill="auto"/>
+          </w:tcPr>
+          <w:p>
+            <w:pPr>
+              <w:spacing w:line="276" w:lineRule="auto"/>
+              <w:rPr>
+                <w:rFonts w:cs="Helvetica"/>
+                <w:sz w:val="15"/>
+                <w:szCs w:val="18"/>
+              </w:rPr>
+            </w:pPr>
+            <w:r>
+              <w:rPr>
+                <w:rFonts w:cs="Helvetica"/>
+                <w:sz w:val="15"/>
+                <w:szCs w:val="18"/>
+              </w:rPr>
+              <w:t>C_VVC_MSG_ID_PANEL_DEFAULT</w:t>
+            </w:r>
+          </w:p>
+        </w:tc>
+        <w:tc>
+          <w:tcPr>
+            <w:tcW w:w="5518" w:type="dxa"/>
+            <w:tcBorders>
+              <w:left w:val="nil"/>
+              <w:right w:val="nil"/>
+            </w:tcBorders>
+            <w:shd w:val="clear" w:color="auto" w:fill="auto"/>
+          </w:tcPr>
+          <w:p>
+            <w:pPr>
+              <w:tabs>
+                <w:tab w:val="left" w:pos="4820"/>
+              </w:tabs>
+              <w:spacing w:line="276" w:lineRule="auto"/>
+              <w:rPr>
+                <w:rFonts w:cs="Helvetica"/>
+                <w:sz w:val="15"/>
+                <w:szCs w:val="18"/>
+              </w:rPr>
+            </w:pPr>
+            <w:r>
+              <w:rPr>
+                <w:rFonts w:cs="Helvetica"/>
+                <w:sz w:val="15"/>
+                <w:szCs w:val="18"/>
+              </w:rPr>
+              <w:t xml:space="preserve">VVC dedicated </w:t>
+            </w:r>
+            <w:r>
+              <w:rPr>
+                <w:rFonts w:cs="Helvetica"/>
+                <w:sz w:val="15"/>
+                <w:szCs w:val="18"/>
+              </w:rPr>
+              <w:t xml:space="preserve">message </w:t>
+            </w:r>
+            <w:r>
+              <w:rPr>
+                <w:sz w:val="15"/>
+                <w:szCs w:val="15"/>
+              </w:rPr>
+              <w:t xml:space="preserve">ID </w:t>
+            </w:r>
+            <w:r>
+              <w:rPr>
+                <w:rFonts w:cs="Helvetica"/>
+                <w:sz w:val="15"/>
+                <w:szCs w:val="18"/>
+              </w:rPr>
+              <w:t>panel</w:t>
+            </w:r>
+            <w:r>
+              <w:rPr>
+                <w:rFonts w:cs="Helvetica"/>
+                <w:sz w:val="15"/>
+                <w:szCs w:val="18"/>
+              </w:rPr>
+              <w:t>.</w:t>
+            </w:r>
+            <w:r>
+              <w:rPr>
+                <w:rFonts w:cs="Helvetica"/>
+                <w:sz w:val="15"/>
+                <w:szCs w:val="18"/>
+              </w:rPr>
+              <w:t xml:space="preserve"> See section 16 of uvvm_vvc_framework/doc/UVVM_VVC_Framework_Essential_Mechanisms.pdf for how to use verbosity control.</w:t>
             </w:r>
           </w:p>
         </w:tc>
@@ -13370,21 +13145,12 @@
             <w:proofErr w:type="spellStart"/>
             <w:r>
               <w:rPr>
-                <w:rFonts w:cs="Helvetica"/>
-                <w:sz w:val="15"/>
-                <w:szCs w:val="18"/>
-              </w:rPr>
-              <w:t>msg_id_panel</w:t>
+                <w:sz w:val="15"/>
+                <w:szCs w:val="15"/>
+              </w:rPr>
+              <w:t>unwanted_activity_severity</w:t>
             </w:r>
             <w:proofErr w:type="spellEnd"/>
-            <w:r>
-              <w:rPr>
-                <w:rFonts w:cs="Helvetica"/>
-                <w:sz w:val="15"/>
-                <w:szCs w:val="18"/>
-              </w:rPr>
-              <w:t xml:space="preserve">           </w:t>
-            </w:r>
           </w:p>
         </w:tc>
         <w:tc>
@@ -13413,7 +13179,7 @@
                 <w:sz w:val="15"/>
                 <w:szCs w:val="18"/>
               </w:rPr>
-              <w:t>t_msg_id_panel</w:t>
+              <w:t>t_alert_level</w:t>
             </w:r>
             <w:proofErr w:type="spellEnd"/>
           </w:p>
@@ -13439,11 +13205,10 @@
             </w:pPr>
             <w:r>
               <w:rPr>
-                <w:rFonts w:cs="Helvetica"/>
-                <w:sz w:val="15"/>
-                <w:szCs w:val="18"/>
-              </w:rPr>
-              <w:t>C_VVC_MSG_ID_PANEL_DEFAULT</w:t>
+                <w:sz w:val="15"/>
+                <w:szCs w:val="15"/>
+              </w:rPr>
+              <w:t>C_UNWANTED_ACTIVITY_SEVERITY</w:t>
             </w:r>
           </w:p>
         </w:tc>
@@ -13475,7 +13240,7 @@
                 <w:sz w:val="15"/>
                 <w:szCs w:val="18"/>
               </w:rPr>
-              <w:t xml:space="preserve">VVC dedicated </w:t>
+              <w:t xml:space="preserve">Severity of alert to be </w:t>
             </w:r>
             <w:r>
               <w:rPr>
@@ -13483,14 +13248,7 @@
                 <w:sz w:val="15"/>
                 <w:szCs w:val="18"/>
               </w:rPr>
-              <w:t xml:space="preserve">message </w:t>
-            </w:r>
-            <w:r>
-              <w:rPr>
-                <w:sz w:val="15"/>
-                <w:szCs w:val="15"/>
-              </w:rPr>
-              <w:t xml:space="preserve">ID </w:t>
+              <w:t xml:space="preserve">initiated </w:t>
             </w:r>
             <w:r>
               <w:rPr>
@@ -13498,7 +13256,7 @@
                 <w:sz w:val="15"/>
                 <w:szCs w:val="18"/>
               </w:rPr>
-              <w:t>panel</w:t>
+              <w:t xml:space="preserve">if unwanted activity on the </w:t>
             </w:r>
             <w:r>
               <w:rPr>
@@ -13506,7 +13264,7 @@
                 <w:sz w:val="15"/>
                 <w:szCs w:val="18"/>
               </w:rPr>
-              <w:t>.</w:t>
+              <w:t>DUT</w:t>
             </w:r>
             <w:r>
               <w:rPr>
@@ -13514,7 +13272,7 @@
                 <w:sz w:val="15"/>
                 <w:szCs w:val="18"/>
               </w:rPr>
-              <w:t xml:space="preserve"> See section 16 of uvvm_vvc_framework/doc/UVVM_VVC_Framework_Essential_Mechanisms.pdf for how to use verbosity control.</w:t>
+              <w:t xml:space="preserve"> TX outputs is detected. Unwanted activity detection is enabled (ERROR) by default.</w:t>
             </w:r>
           </w:p>
         </w:tc>
@@ -13593,19 +13351,11 @@
         <w:t>rgmii</w:t>
       </w:r>
       <w:r>
-        <w:t>_vvc_</w:t>
-      </w:r>
-      <w:proofErr w:type="gramStart"/>
-      <w:r>
-        <w:t>config</w:t>
+        <w:t>_vvc_config</w:t>
       </w:r>
       <w:proofErr w:type="spellEnd"/>
       <w:r>
-        <w:t>(</w:t>
-      </w:r>
-      <w:proofErr w:type="gramEnd"/>
-      <w:r>
-        <w:t>1).</w:t>
+        <w:t>(1).</w:t>
       </w:r>
       <w:proofErr w:type="spellStart"/>
       <w:r>
@@ -13628,19 +13378,11 @@
         <w:t>rgmii</w:t>
       </w:r>
       <w:r>
-        <w:t>_vvc_</w:t>
-      </w:r>
-      <w:proofErr w:type="gramStart"/>
-      <w:r>
-        <w:t>config</w:t>
+        <w:t>_vvc_config</w:t>
       </w:r>
       <w:proofErr w:type="spellEnd"/>
       <w:r>
-        <w:t>(</w:t>
-      </w:r>
-      <w:proofErr w:type="gramEnd"/>
-      <w:r>
-        <w:t>1).</w:t>
+        <w:t>(1).</w:t>
       </w:r>
       <w:proofErr w:type="spellStart"/>
       <w:r>
@@ -13689,15 +13431,7 @@
         <w:pStyle w:val="BodyText"/>
       </w:pPr>
       <w:r>
-        <w:t xml:space="preserve">The </w:t>
-      </w:r>
-      <w:proofErr w:type="gramStart"/>
-      <w:r>
-        <w:t>current status</w:t>
-      </w:r>
-      <w:proofErr w:type="gramEnd"/>
-      <w:r>
-        <w:t xml:space="preserve"> of the VVC can be retrieved during simulation. This is achieved by reading from the shared variable </w:t>
+        <w:t xml:space="preserve">The current status of the VVC can be retrieved during simulation. This is achieved by reading from the shared variable </w:t>
       </w:r>
       <w:proofErr w:type="spellStart"/>
       <w:r>
@@ -14117,20 +13851,6 @@
     </w:p>
     <w:p>
       <w:pPr>
-        <w:rPr>
-          <w:rFonts w:ascii="Verdana" w:hAnsi="Verdana"/>
-        </w:rPr>
-      </w:pPr>
-    </w:p>
-    <w:p>
-      <w:pPr>
-        <w:rPr>
-          <w:rFonts w:ascii="Verdana" w:hAnsi="Verdana"/>
-        </w:rPr>
-      </w:pPr>
-    </w:p>
-    <w:p>
-      <w:pPr>
         <w:pStyle w:val="Heading1"/>
         <w:rPr>
           <w:rFonts w:ascii="Helvetica" w:hAnsi="Helvetica" w:cs="Helvetica"/>
@@ -14195,14 +13915,7 @@
         <w:rPr>
           <w:rFonts w:ascii="Consolas" w:hAnsi="Consolas"/>
         </w:rPr>
-        <w:t>activity_</w:t>
-      </w:r>
-      <w:proofErr w:type="gramStart"/>
-      <w:r>
-        <w:rPr>
-          <w:rFonts w:ascii="Consolas" w:hAnsi="Consolas"/>
-        </w:rPr>
-        <w:t>watchdog</w:t>
+        <w:t>activity_watchdog</w:t>
       </w:r>
       <w:proofErr w:type="spellEnd"/>
       <w:r>
@@ -14212,7 +13925,6 @@
         <w:t>(</w:t>
       </w:r>
       <w:proofErr w:type="spellStart"/>
-      <w:proofErr w:type="gramEnd"/>
       <w:r>
         <w:rPr>
           <w:rFonts w:ascii="Consolas" w:hAnsi="Consolas"/>
@@ -14306,15 +14018,7 @@
     </w:p>
     <w:p>
       <w:r>
-        <w:t xml:space="preserve">This VVC supports transaction info, a UVVM concept for distributing transaction information in a controlled manner within the complete testbench environment. The transaction info may be used in </w:t>
-      </w:r>
-      <w:proofErr w:type="gramStart"/>
-      <w:r>
-        <w:t>many different ways</w:t>
-      </w:r>
-      <w:proofErr w:type="gramEnd"/>
-      <w:r>
-        <w:t>, but the main purpose is to share information directly from the VVC to a DUT model.</w:t>
+        <w:t>This VVC supports transaction info, a UVVM concept for distributing transaction information in a controlled manner within the complete testbench environment. The transaction info may be used in many different ways, but the main purpose is to share information directly from the VVC to a DUT model.</w:t>
       </w:r>
     </w:p>
     <w:p>
@@ -14769,9 +14473,9 @@
                 <w:sz w:val="15"/>
                 <w:szCs w:val="18"/>
               </w:rPr>
-              <w:t>t_byte_</w:t>
-            </w:r>
-            <w:proofErr w:type="gramStart"/>
+              <w:t>t_byte_array</w:t>
+            </w:r>
+            <w:proofErr w:type="spellEnd"/>
             <w:r>
               <w:rPr>
                 <w:rFonts w:cs="Helvetica"/>
@@ -14779,27 +14483,7 @@
                 <w:sz w:val="15"/>
                 <w:szCs w:val="18"/>
               </w:rPr>
-              <w:t>array</w:t>
-            </w:r>
-            <w:proofErr w:type="spellEnd"/>
-            <w:r>
-              <w:rPr>
-                <w:rFonts w:cs="Helvetica"/>
-                <w:color w:val="000000" w:themeColor="text1"/>
-                <w:sz w:val="15"/>
-                <w:szCs w:val="18"/>
-              </w:rPr>
-              <w:t>(</w:t>
-            </w:r>
-            <w:proofErr w:type="gramEnd"/>
-            <w:r>
-              <w:rPr>
-                <w:rFonts w:cs="Helvetica"/>
-                <w:color w:val="000000" w:themeColor="text1"/>
-                <w:sz w:val="15"/>
-                <w:szCs w:val="18"/>
-              </w:rPr>
-              <w:t>0 to 299)</w:t>
+              <w:t>(0 to 299)</w:t>
             </w:r>
           </w:p>
         </w:tc>
@@ -14880,31 +14564,15 @@
                 <w:color w:val="000000" w:themeColor="text1"/>
                 <w:sz w:val="15"/>
               </w:rPr>
-              <w:t>data_</w:t>
-            </w:r>
-            <w:proofErr w:type="gramStart"/>
+              <w:t>data_array</w:t>
+            </w:r>
+            <w:proofErr w:type="spellEnd"/>
             <w:r>
               <w:rPr>
                 <w:color w:val="000000" w:themeColor="text1"/>
                 <w:sz w:val="15"/>
               </w:rPr>
-              <w:t>array</w:t>
-            </w:r>
-            <w:proofErr w:type="spellEnd"/>
-            <w:r>
-              <w:rPr>
-                <w:color w:val="000000" w:themeColor="text1"/>
-                <w:sz w:val="15"/>
-              </w:rPr>
-              <w:t>(</w:t>
-            </w:r>
-            <w:proofErr w:type="gramEnd"/>
-            <w:r>
-              <w:rPr>
-                <w:color w:val="000000" w:themeColor="text1"/>
-                <w:sz w:val="15"/>
-              </w:rPr>
-              <w:t xml:space="preserve">0) is written/read first, while </w:t>
+              <w:t xml:space="preserve">(0) is written/read first, while </w:t>
             </w:r>
             <w:proofErr w:type="spellStart"/>
             <w:r>
@@ -15533,31 +15201,15 @@
           <w:rFonts w:ascii="Consolas" w:hAnsi="Consolas" w:cs="Consolas"/>
           <w:color w:val="000000" w:themeColor="text1"/>
         </w:rPr>
-        <w:t>fetch_</w:t>
-      </w:r>
-      <w:proofErr w:type="gramStart"/>
+        <w:t>fetch_result</w:t>
+      </w:r>
+      <w:proofErr w:type="spellEnd"/>
       <w:r>
         <w:rPr>
           <w:rFonts w:ascii="Consolas" w:hAnsi="Consolas" w:cs="Consolas"/>
           <w:color w:val="000000" w:themeColor="text1"/>
         </w:rPr>
-        <w:t>result</w:t>
-      </w:r>
-      <w:proofErr w:type="spellEnd"/>
-      <w:r>
-        <w:rPr>
-          <w:rFonts w:ascii="Consolas" w:hAnsi="Consolas" w:cs="Consolas"/>
-          <w:color w:val="000000" w:themeColor="text1"/>
-        </w:rPr>
-        <w:t>(</w:t>
-      </w:r>
-      <w:proofErr w:type="gramEnd"/>
-      <w:r>
-        <w:rPr>
-          <w:rFonts w:ascii="Consolas" w:hAnsi="Consolas" w:cs="Consolas"/>
-          <w:color w:val="000000" w:themeColor="text1"/>
-        </w:rPr>
-        <w:t>)</w:t>
+        <w:t>()</w:t>
       </w:r>
       <w:r>
         <w:rPr>
@@ -15672,21 +15324,7 @@
         <w:rPr>
           <w:color w:val="000000" w:themeColor="text1"/>
         </w:rPr>
-        <w:t xml:space="preserve">. </w:t>
-      </w:r>
-      <w:proofErr w:type="gramStart"/>
-      <w:r>
-        <w:rPr>
-          <w:color w:val="000000" w:themeColor="text1"/>
-        </w:rPr>
-        <w:t>All of</w:t>
-      </w:r>
-      <w:proofErr w:type="gramEnd"/>
-      <w:r>
-        <w:rPr>
-          <w:color w:val="000000" w:themeColor="text1"/>
-        </w:rPr>
-        <w:t xml:space="preserve"> the listed Generic Scoreboard commands are available for the RGMII VVC </w:t>
+        <w:t xml:space="preserve">. All of the listed Generic Scoreboard commands are available for the RGMII VVC </w:t>
       </w:r>
       <w:r>
         <w:rPr>
@@ -15802,17 +15440,276 @@
         </w:rPr>
         <w:t xml:space="preserve">for the signals coming from the DUT </w:t>
       </w:r>
-      <w:proofErr w:type="gramStart"/>
-      <w:r>
-        <w:t>in order to</w:t>
-      </w:r>
-      <w:proofErr w:type="gramEnd"/>
-      <w:r>
-        <w:t xml:space="preserve"> improve readability of the code. </w:t>
-      </w:r>
-      <w:r>
-        <w:br w:type="page"/>
-      </w:r>
+      <w:r>
+        <w:t xml:space="preserve">in order to improve readability of the code. </w:t>
+      </w:r>
+    </w:p>
+    <w:p>
+      <w:pPr>
+        <w:pStyle w:val="BodyText"/>
+      </w:pPr>
+    </w:p>
+    <w:p>
+      <w:pPr>
+        <w:pStyle w:val="BodyText"/>
+      </w:pPr>
+    </w:p>
+    <w:p>
+      <w:pPr>
+        <w:pStyle w:val="Heading1"/>
+        <w:rPr>
+          <w:rFonts w:ascii="Helvetica" w:hAnsi="Helvetica" w:cs="Helvetica"/>
+        </w:rPr>
+      </w:pPr>
+      <w:r>
+        <w:rPr>
+          <w:rFonts w:ascii="Helvetica" w:hAnsi="Helvetica" w:cs="Helvetica"/>
+        </w:rPr>
+        <w:lastRenderedPageBreak/>
+        <w:t>Unwanted Activity Detection</w:t>
+      </w:r>
+    </w:p>
+    <w:p>
+      <w:r>
+        <w:t>This VVC supports detection of unwanted activity from the DUT. This mechanism will give an alert if the DUT generates any unexpected bus activity. It assures that no data is output from the DUT when it is not expected</w:t>
+      </w:r>
+      <w:r>
+        <w:t xml:space="preserve">, </w:t>
+      </w:r>
+      <w:r>
+        <w:t>i</w:t>
+      </w:r>
+      <w:r>
+        <w:t>.</w:t>
+      </w:r>
+      <w:r>
+        <w:t>e</w:t>
+      </w:r>
+      <w:r>
+        <w:t xml:space="preserve">. RGMII read/expect VVC methods are not called. </w:t>
+      </w:r>
+      <w:r>
+        <w:t xml:space="preserve">Once the VVC is inactive, it starts to monitor continuously on the DUT TX outputs. When unwanted activity is detected, the VVC issues an alert of severity. </w:t>
+      </w:r>
+      <w:r>
+        <w:t xml:space="preserve">Note that this feature is only implemented on </w:t>
+      </w:r>
+      <w:proofErr w:type="spellStart"/>
+      <w:r>
+        <w:t>r</w:t>
+      </w:r>
+      <w:r>
+        <w:rPr>
+          <w:rFonts w:ascii="Consolas" w:hAnsi="Consolas"/>
+        </w:rPr>
+        <w:t>gmii_rx_vvc</w:t>
+      </w:r>
+      <w:proofErr w:type="spellEnd"/>
+      <w:r>
+        <w:t>.</w:t>
+      </w:r>
+    </w:p>
+    <w:p/>
+    <w:p>
+      <w:r>
+        <w:t>The unwanted activity detection can be configured from the c</w:t>
+      </w:r>
+      <w:r>
+        <w:t xml:space="preserve">entral </w:t>
+      </w:r>
+      <w:r>
+        <w:t>t</w:t>
+      </w:r>
+      <w:r>
+        <w:t xml:space="preserve">estbench </w:t>
+      </w:r>
+      <w:r>
+        <w:t>s</w:t>
+      </w:r>
+      <w:r>
+        <w:t>equencer</w:t>
+      </w:r>
+      <w:r>
+        <w:t>, where the severity of alert can be changed to a different value.</w:t>
+      </w:r>
+      <w:r>
+        <w:t xml:space="preserve"> </w:t>
+      </w:r>
+    </w:p>
+    <w:p>
+      <w:bookmarkStart w:id="3" w:name="_Hlk170384375"/>
+      <w:r>
+        <w:t>To disable this feature in the testbench, e.g.:</w:t>
+      </w:r>
+    </w:p>
+    <w:bookmarkEnd w:id="3"/>
+    <w:p>
+      <w:pPr>
+        <w:rPr>
+          <w:rFonts w:ascii="Courier New" w:hAnsi="Courier New" w:cs="Courier New"/>
+        </w:rPr>
+      </w:pPr>
+      <w:r>
+        <w:rPr>
+          <w:rFonts w:ascii="Consolas" w:hAnsi="Consolas"/>
+        </w:rPr>
+        <w:t xml:space="preserve">  </w:t>
+      </w:r>
+      <w:proofErr w:type="spellStart"/>
+      <w:r>
+        <w:rPr>
+          <w:rFonts w:ascii="Courier New" w:hAnsi="Courier New" w:cs="Courier New"/>
+        </w:rPr>
+        <w:t>shared_rgmii_vvc_config</w:t>
+      </w:r>
+      <w:proofErr w:type="spellEnd"/>
+      <w:r>
+        <w:rPr>
+          <w:rFonts w:ascii="Courier New" w:hAnsi="Courier New" w:cs="Courier New"/>
+        </w:rPr>
+        <w:t>(RX, C_VVC_INDEX).</w:t>
+      </w:r>
+      <w:proofErr w:type="spellStart"/>
+      <w:r>
+        <w:rPr>
+          <w:rFonts w:ascii="Courier New" w:hAnsi="Courier New" w:cs="Courier New"/>
+        </w:rPr>
+        <w:t>unwanted_activity_severity</w:t>
+      </w:r>
+      <w:proofErr w:type="spellEnd"/>
+      <w:r>
+        <w:rPr>
+          <w:rFonts w:ascii="Courier New" w:hAnsi="Courier New" w:cs="Courier New"/>
+        </w:rPr>
+        <w:t xml:space="preserve"> := NO_ALERT</w:t>
+      </w:r>
+      <w:r>
+        <w:rPr>
+          <w:rFonts w:ascii="Courier New" w:hAnsi="Courier New" w:cs="Courier New"/>
+        </w:rPr>
+        <w:t>;</w:t>
+      </w:r>
+    </w:p>
+    <w:p>
+      <w:pPr>
+        <w:rPr>
+          <w:rFonts w:cs="Helvetica"/>
+        </w:rPr>
+      </w:pPr>
+    </w:p>
+    <w:p>
+      <w:pPr>
+        <w:rPr>
+          <w:rFonts w:cs="Helvetica"/>
+        </w:rPr>
+      </w:pPr>
+      <w:r>
+        <w:rPr>
+          <w:rFonts w:cs="Helvetica"/>
+        </w:rPr>
+        <w:t xml:space="preserve">The </w:t>
+      </w:r>
+      <w:r>
+        <w:rPr>
+          <w:rFonts w:cs="Helvetica"/>
+        </w:rPr>
+        <w:t xml:space="preserve">unwanted activity detection is ignored when the </w:t>
+      </w:r>
+      <w:proofErr w:type="spellStart"/>
+      <w:r>
+        <w:rPr>
+          <w:rFonts w:ascii="Consolas" w:hAnsi="Consolas" w:cs="Helvetica"/>
+        </w:rPr>
+        <w:t>rx_ctl</w:t>
+      </w:r>
+      <w:proofErr w:type="spellEnd"/>
+      <w:r>
+        <w:rPr>
+          <w:rFonts w:cs="Helvetica"/>
+        </w:rPr>
+        <w:t xml:space="preserve"> signal</w:t>
+      </w:r>
+      <w:r>
+        <w:rPr>
+          <w:rFonts w:cs="Helvetica"/>
+        </w:rPr>
+        <w:t xml:space="preserve"> goes low within one clock period after the VVC becomes inactive. This is to handle the situation when the read command exits before the next rising edge, causing signal transitions during the first clock cycle after the VVC is inactive. </w:t>
+      </w:r>
+    </w:p>
+    <w:p>
+      <w:pPr>
+        <w:rPr>
+          <w:rFonts w:cs="Helvetica"/>
+        </w:rPr>
+      </w:pPr>
+    </w:p>
+    <w:p>
+      <w:pPr>
+        <w:rPr>
+          <w:rFonts w:cs="Helvetica"/>
+        </w:rPr>
+      </w:pPr>
+      <w:r>
+        <w:rPr>
+          <w:rFonts w:cs="Helvetica"/>
+        </w:rPr>
+        <w:t xml:space="preserve">For RGMII VVC, </w:t>
+      </w:r>
+      <w:r>
+        <w:rPr>
+          <w:rFonts w:cs="Helvetica"/>
+        </w:rPr>
+        <w:t>the unwante</w:t>
+      </w:r>
+      <w:r>
+        <w:rPr>
+          <w:rFonts w:cs="Helvetica"/>
+        </w:rPr>
+        <w:t>d activity detection feature is enabled (</w:t>
+      </w:r>
+      <w:proofErr w:type="spellStart"/>
+      <w:r>
+        <w:rPr>
+          <w:rFonts w:ascii="Consolas" w:hAnsi="Consolas"/>
+        </w:rPr>
+        <w:t>unwanted_activity_severity</w:t>
+      </w:r>
+      <w:proofErr w:type="spellEnd"/>
+      <w:r>
+        <w:rPr>
+          <w:rFonts w:ascii="Consolas" w:hAnsi="Consolas"/>
+        </w:rPr>
+        <w:t xml:space="preserve"> </w:t>
+      </w:r>
+      <w:r>
+        <w:rPr>
+          <w:rFonts w:ascii="Consolas" w:hAnsi="Consolas"/>
+        </w:rPr>
+        <w:t>:</w:t>
+      </w:r>
+      <w:r>
+        <w:rPr>
+          <w:rFonts w:ascii="Consolas" w:hAnsi="Consolas" w:cs="Helvetica"/>
+        </w:rPr>
+        <w:t xml:space="preserve">= </w:t>
+      </w:r>
+      <w:r>
+        <w:rPr>
+          <w:rFonts w:ascii="Consolas" w:hAnsi="Consolas" w:cs="Helvetica"/>
+        </w:rPr>
+        <w:t>ERROR</w:t>
+      </w:r>
+      <w:r>
+        <w:rPr>
+          <w:rFonts w:cs="Helvetica"/>
+        </w:rPr>
+        <w:t xml:space="preserve">) by default. </w:t>
+      </w:r>
+    </w:p>
+    <w:p>
+      <w:pPr>
+        <w:pStyle w:val="BodyText"/>
+      </w:pPr>
     </w:p>
     <w:p>
       <w:pPr>
@@ -15826,7 +15723,6 @@
         <w:rPr>
           <w:rFonts w:ascii="Helvetica" w:hAnsi="Helvetica" w:cs="Helvetica"/>
         </w:rPr>
-        <w:lastRenderedPageBreak/>
         <w:t>Additional Documentation</w:t>
       </w:r>
     </w:p>
@@ -15933,13 +15829,8 @@
         <w:t>dependent o</w:t>
       </w:r>
       <w:r>
-        <w:t xml:space="preserve">n the following </w:t>
-      </w:r>
-      <w:proofErr w:type="gramStart"/>
-      <w:r>
-        <w:t>libraries</w:t>
-      </w:r>
-      <w:proofErr w:type="gramEnd"/>
+        <w:t>n the following libraries</w:t>
+      </w:r>
     </w:p>
     <w:p>
       <w:pPr>
@@ -17675,6 +17566,7 @@
         <w:rPr>
           <w:rFonts w:ascii="Helvetica" w:hAnsi="Helvetica" w:cs="Helvetica"/>
         </w:rPr>
+        <w:lastRenderedPageBreak/>
         <w:t>Simulator compatibility and setup</w:t>
       </w:r>
     </w:p>
@@ -17766,22 +17658,26 @@
       <w:r>
         <w:t xml:space="preserve">protocol checker. For a more advanced VIP please contact </w:t>
       </w:r>
-      <w:proofErr w:type="spellStart"/>
-      <w:r>
-        <w:t>Bitvis</w:t>
-      </w:r>
-      <w:proofErr w:type="spellEnd"/>
-      <w:r>
-        <w:t xml:space="preserve"> AS at </w:t>
+      <w:r>
+        <w:t>UVVM</w:t>
+      </w:r>
+      <w:r>
+        <w:t xml:space="preserve"> at </w:t>
       </w:r>
       <w:hyperlink r:id="rId10" w:history="1">
         <w:r>
           <w:rPr>
             <w:rStyle w:val="Hyperlink"/>
           </w:rPr>
-          <w:t>support@bitvis.no</w:t>
+          <w:t>info@uvvm.org</w:t>
         </w:r>
       </w:hyperlink>
+      <w:r>
+        <w:rPr>
+          <w:rStyle w:val="Hyperlink"/>
+        </w:rPr>
+        <w:t xml:space="preserve"> </w:t>
+      </w:r>
     </w:p>
     <w:p>
       <w:pPr>
@@ -18097,7 +17993,7 @@
 </file>
 
 <file path=word/endnotes.xml><?xml version="1.0" encoding="utf-8"?>
-<w:endnotes xmlns:wpc="http://schemas.microsoft.com/office/word/2010/wordprocessingCanvas" xmlns:cx="http://schemas.microsoft.com/office/drawing/2014/chartex" xmlns:cx1="http://schemas.microsoft.com/office/drawing/2015/9/8/chartex" xmlns:cx2="http://schemas.microsoft.com/office/drawing/2015/10/21/chartex" xmlns:cx3="http://schemas.microsoft.com/office/drawing/2016/5/9/chartex" xmlns:cx4="http://schemas.microsoft.com/office/drawing/2016/5/10/chartex" xmlns:cx5="http://schemas.microsoft.com/office/drawing/2016/5/11/chartex" xmlns:cx6="http://schemas.microsoft.com/office/drawing/2016/5/12/chartex" xmlns:cx7="http://schemas.microsoft.com/office/drawing/2016/5/13/chartex" xmlns:cx8="http://schemas.microsoft.com/office/drawing/2016/5/14/chartex" xmlns:mc="http://schemas.openxmlformats.org/markup-compatibility/2006" xmlns:aink="http://schemas.microsoft.com/office/drawing/2016/ink" xmlns:am3d="http://schemas.microsoft.com/office/drawing/2017/model3d" xmlns:o="urn:schemas-microsoft-com:office:office" xmlns:oel="http://schemas.microsoft.com/office/2019/extlst" xmlns:r="http://schemas.openxmlformats.org/officeDocument/2006/relationships" xmlns:m="http://schemas.openxmlformats.org/officeDocument/2006/math" xmlns:v="urn:schemas-microsoft-com:vml" xmlns:wp14="http://schemas.microsoft.com/office/word/2010/wordprocessingDrawing" xmlns:wp="http://schemas.openxmlformats.org/drawingml/2006/wordprocessingDrawing" xmlns:w10="urn:schemas-microsoft-com:office:word" xmlns:w="http://schemas.openxmlformats.org/wordprocessingml/2006/main" xmlns:w14="http://schemas.microsoft.com/office/word/2010/wordml" xmlns:w15="http://schemas.microsoft.com/office/word/2012/wordml" xmlns:w16cex="http://schemas.microsoft.com/office/word/2018/wordml/cex" xmlns:w16cid="http://schemas.microsoft.com/office/word/2016/wordml/cid" xmlns:w16="http://schemas.microsoft.com/office/word/2018/wordml" xmlns:w16du="http://schemas.microsoft.com/office/word/2023/wordml/word16du" xmlns:w16sdtdh="http://schemas.microsoft.com/office/word/2020/wordml/sdtdatahash" xmlns:w16se="http://schemas.microsoft.com/office/word/2015/wordml/symex" xmlns:wpg="http://schemas.microsoft.com/office/word/2010/wordprocessingGroup" xmlns:wpi="http://schemas.microsoft.com/office/word/2010/wordprocessingInk" xmlns:wne="http://schemas.microsoft.com/office/word/2006/wordml" xmlns:wps="http://schemas.microsoft.com/office/word/2010/wordprocessingShape" mc:Ignorable="w14 w15 w16se w16cid w16 w16cex w16sdtdh w16du wp14">
+<w:endnotes xmlns:wpc="http://schemas.microsoft.com/office/word/2010/wordprocessingCanvas" xmlns:cx="http://schemas.microsoft.com/office/drawing/2014/chartex" xmlns:cx1="http://schemas.microsoft.com/office/drawing/2015/9/8/chartex" xmlns:cx2="http://schemas.microsoft.com/office/drawing/2015/10/21/chartex" xmlns:cx3="http://schemas.microsoft.com/office/drawing/2016/5/9/chartex" xmlns:cx4="http://schemas.microsoft.com/office/drawing/2016/5/10/chartex" xmlns:cx5="http://schemas.microsoft.com/office/drawing/2016/5/11/chartex" xmlns:cx6="http://schemas.microsoft.com/office/drawing/2016/5/12/chartex" xmlns:cx7="http://schemas.microsoft.com/office/drawing/2016/5/13/chartex" xmlns:cx8="http://schemas.microsoft.com/office/drawing/2016/5/14/chartex" xmlns:mc="http://schemas.openxmlformats.org/markup-compatibility/2006" xmlns:aink="http://schemas.microsoft.com/office/drawing/2016/ink" xmlns:am3d="http://schemas.microsoft.com/office/drawing/2017/model3d" xmlns:o="urn:schemas-microsoft-com:office:office" xmlns:oel="http://schemas.microsoft.com/office/2019/extlst" xmlns:r="http://schemas.openxmlformats.org/officeDocument/2006/relationships" xmlns:m="http://schemas.openxmlformats.org/officeDocument/2006/math" xmlns:v="urn:schemas-microsoft-com:vml" xmlns:wp14="http://schemas.microsoft.com/office/word/2010/wordprocessingDrawing" xmlns:wp="http://schemas.openxmlformats.org/drawingml/2006/wordprocessingDrawing" xmlns:w10="urn:schemas-microsoft-com:office:word" xmlns:w="http://schemas.openxmlformats.org/wordprocessingml/2006/main" xmlns:w14="http://schemas.microsoft.com/office/word/2010/wordml" xmlns:w15="http://schemas.microsoft.com/office/word/2012/wordml" xmlns:w16cex="http://schemas.microsoft.com/office/word/2018/wordml/cex" xmlns:w16cid="http://schemas.microsoft.com/office/word/2016/wordml/cid" xmlns:w16="http://schemas.microsoft.com/office/word/2018/wordml" xmlns:w16sdtdh="http://schemas.microsoft.com/office/word/2020/wordml/sdtdatahash" xmlns:w16se="http://schemas.microsoft.com/office/word/2015/wordml/symex" xmlns:wpg="http://schemas.microsoft.com/office/word/2010/wordprocessingGroup" xmlns:wpi="http://schemas.microsoft.com/office/word/2010/wordprocessingInk" xmlns:wne="http://schemas.microsoft.com/office/word/2006/wordml" xmlns:wps="http://schemas.microsoft.com/office/word/2010/wordprocessingShape" mc:Ignorable="w14 w15 w16se w16cid w16 w16cex w16sdtdh wp14">
   <w:endnote w:type="separator" w:id="-1">
     <w:p>
       <w:pPr>
@@ -18136,7 +18032,7 @@
 </file>
 
 <file path=word/footer1.xml><?xml version="1.0" encoding="utf-8"?>
-<w:ftr xmlns:wpc="http://schemas.microsoft.com/office/word/2010/wordprocessingCanvas" xmlns:cx="http://schemas.microsoft.com/office/drawing/2014/chartex" xmlns:cx1="http://schemas.microsoft.com/office/drawing/2015/9/8/chartex" xmlns:cx2="http://schemas.microsoft.com/office/drawing/2015/10/21/chartex" xmlns:cx3="http://schemas.microsoft.com/office/drawing/2016/5/9/chartex" xmlns:cx4="http://schemas.microsoft.com/office/drawing/2016/5/10/chartex" xmlns:cx5="http://schemas.microsoft.com/office/drawing/2016/5/11/chartex" xmlns:cx6="http://schemas.microsoft.com/office/drawing/2016/5/12/chartex" xmlns:cx7="http://schemas.microsoft.com/office/drawing/2016/5/13/chartex" xmlns:cx8="http://schemas.microsoft.com/office/drawing/2016/5/14/chartex" xmlns:mc="http://schemas.openxmlformats.org/markup-compatibility/2006" xmlns:aink="http://schemas.microsoft.com/office/drawing/2016/ink" xmlns:am3d="http://schemas.microsoft.com/office/drawing/2017/model3d" xmlns:o="urn:schemas-microsoft-com:office:office" xmlns:oel="http://schemas.microsoft.com/office/2019/extlst" xmlns:r="http://schemas.openxmlformats.org/officeDocument/2006/relationships" xmlns:m="http://schemas.openxmlformats.org/officeDocument/2006/math" xmlns:v="urn:schemas-microsoft-com:vml" xmlns:wp14="http://schemas.microsoft.com/office/word/2010/wordprocessingDrawing" xmlns:wp="http://schemas.openxmlformats.org/drawingml/2006/wordprocessingDrawing" xmlns:w10="urn:schemas-microsoft-com:office:word" xmlns:w="http://schemas.openxmlformats.org/wordprocessingml/2006/main" xmlns:w14="http://schemas.microsoft.com/office/word/2010/wordml" xmlns:w15="http://schemas.microsoft.com/office/word/2012/wordml" xmlns:w16cex="http://schemas.microsoft.com/office/word/2018/wordml/cex" xmlns:w16cid="http://schemas.microsoft.com/office/word/2016/wordml/cid" xmlns:w16="http://schemas.microsoft.com/office/word/2018/wordml" xmlns:w16du="http://schemas.microsoft.com/office/word/2023/wordml/word16du" xmlns:w16sdtdh="http://schemas.microsoft.com/office/word/2020/wordml/sdtdatahash" xmlns:w16se="http://schemas.microsoft.com/office/word/2015/wordml/symex" xmlns:wpg="http://schemas.microsoft.com/office/word/2010/wordprocessingGroup" xmlns:wpi="http://schemas.microsoft.com/office/word/2010/wordprocessingInk" xmlns:wne="http://schemas.microsoft.com/office/word/2006/wordml" xmlns:wps="http://schemas.microsoft.com/office/word/2010/wordprocessingShape" mc:Ignorable="w14 w15 w16se w16cid w16 w16cex w16sdtdh w16du wp14">
+<w:ftr xmlns:wpc="http://schemas.microsoft.com/office/word/2010/wordprocessingCanvas" xmlns:cx="http://schemas.microsoft.com/office/drawing/2014/chartex" xmlns:cx1="http://schemas.microsoft.com/office/drawing/2015/9/8/chartex" xmlns:cx2="http://schemas.microsoft.com/office/drawing/2015/10/21/chartex" xmlns:cx3="http://schemas.microsoft.com/office/drawing/2016/5/9/chartex" xmlns:cx4="http://schemas.microsoft.com/office/drawing/2016/5/10/chartex" xmlns:cx5="http://schemas.microsoft.com/office/drawing/2016/5/11/chartex" xmlns:cx6="http://schemas.microsoft.com/office/drawing/2016/5/12/chartex" xmlns:cx7="http://schemas.microsoft.com/office/drawing/2016/5/13/chartex" xmlns:cx8="http://schemas.microsoft.com/office/drawing/2016/5/14/chartex" xmlns:mc="http://schemas.openxmlformats.org/markup-compatibility/2006" xmlns:aink="http://schemas.microsoft.com/office/drawing/2016/ink" xmlns:am3d="http://schemas.microsoft.com/office/drawing/2017/model3d" xmlns:o="urn:schemas-microsoft-com:office:office" xmlns:oel="http://schemas.microsoft.com/office/2019/extlst" xmlns:r="http://schemas.openxmlformats.org/officeDocument/2006/relationships" xmlns:m="http://schemas.openxmlformats.org/officeDocument/2006/math" xmlns:v="urn:schemas-microsoft-com:vml" xmlns:wp14="http://schemas.microsoft.com/office/word/2010/wordprocessingDrawing" xmlns:wp="http://schemas.openxmlformats.org/drawingml/2006/wordprocessingDrawing" xmlns:w10="urn:schemas-microsoft-com:office:word" xmlns:w="http://schemas.openxmlformats.org/wordprocessingml/2006/main" xmlns:w14="http://schemas.microsoft.com/office/word/2010/wordml" xmlns:w15="http://schemas.microsoft.com/office/word/2012/wordml" xmlns:w16cex="http://schemas.microsoft.com/office/word/2018/wordml/cex" xmlns:w16cid="http://schemas.microsoft.com/office/word/2016/wordml/cid" xmlns:w16="http://schemas.microsoft.com/office/word/2018/wordml" xmlns:w16sdtdh="http://schemas.microsoft.com/office/word/2020/wordml/sdtdatahash" xmlns:w16se="http://schemas.microsoft.com/office/word/2015/wordml/symex" xmlns:wpg="http://schemas.microsoft.com/office/word/2010/wordprocessingGroup" xmlns:wpi="http://schemas.microsoft.com/office/word/2010/wordprocessingInk" xmlns:wne="http://schemas.microsoft.com/office/word/2006/wordml" xmlns:wps="http://schemas.microsoft.com/office/word/2010/wordprocessingShape" mc:Ignorable="w14 w15 w16se w16cid w16 w16cex w16sdtdh wp14">
   <w:p>
     <w:pPr>
       <w:pStyle w:val="Footer"/>
@@ -18174,7 +18070,7 @@
 </file>
 
 <file path=word/footer2.xml><?xml version="1.0" encoding="utf-8"?>
-<w:ftr xmlns:wpc="http://schemas.microsoft.com/office/word/2010/wordprocessingCanvas" xmlns:cx="http://schemas.microsoft.com/office/drawing/2014/chartex" xmlns:cx1="http://schemas.microsoft.com/office/drawing/2015/9/8/chartex" xmlns:cx2="http://schemas.microsoft.com/office/drawing/2015/10/21/chartex" xmlns:cx3="http://schemas.microsoft.com/office/drawing/2016/5/9/chartex" xmlns:cx4="http://schemas.microsoft.com/office/drawing/2016/5/10/chartex" xmlns:cx5="http://schemas.microsoft.com/office/drawing/2016/5/11/chartex" xmlns:cx6="http://schemas.microsoft.com/office/drawing/2016/5/12/chartex" xmlns:cx7="http://schemas.microsoft.com/office/drawing/2016/5/13/chartex" xmlns:cx8="http://schemas.microsoft.com/office/drawing/2016/5/14/chartex" xmlns:mc="http://schemas.openxmlformats.org/markup-compatibility/2006" xmlns:aink="http://schemas.microsoft.com/office/drawing/2016/ink" xmlns:am3d="http://schemas.microsoft.com/office/drawing/2017/model3d" xmlns:o="urn:schemas-microsoft-com:office:office" xmlns:oel="http://schemas.microsoft.com/office/2019/extlst" xmlns:r="http://schemas.openxmlformats.org/officeDocument/2006/relationships" xmlns:m="http://schemas.openxmlformats.org/officeDocument/2006/math" xmlns:v="urn:schemas-microsoft-com:vml" xmlns:wp14="http://schemas.microsoft.com/office/word/2010/wordprocessingDrawing" xmlns:wp="http://schemas.openxmlformats.org/drawingml/2006/wordprocessingDrawing" xmlns:w10="urn:schemas-microsoft-com:office:word" xmlns:w="http://schemas.openxmlformats.org/wordprocessingml/2006/main" xmlns:w14="http://schemas.microsoft.com/office/word/2010/wordml" xmlns:w15="http://schemas.microsoft.com/office/word/2012/wordml" xmlns:w16cex="http://schemas.microsoft.com/office/word/2018/wordml/cex" xmlns:w16cid="http://schemas.microsoft.com/office/word/2016/wordml/cid" xmlns:w16="http://schemas.microsoft.com/office/word/2018/wordml" xmlns:w16du="http://schemas.microsoft.com/office/word/2023/wordml/word16du" xmlns:w16sdtdh="http://schemas.microsoft.com/office/word/2020/wordml/sdtdatahash" xmlns:w16se="http://schemas.microsoft.com/office/word/2015/wordml/symex" xmlns:wpg="http://schemas.microsoft.com/office/word/2010/wordprocessingGroup" xmlns:wpi="http://schemas.microsoft.com/office/word/2010/wordprocessingInk" xmlns:wne="http://schemas.microsoft.com/office/word/2006/wordml" xmlns:wps="http://schemas.microsoft.com/office/word/2010/wordprocessingShape" mc:Ignorable="w14 w15 w16se w16cid w16 w16cex w16sdtdh w16du wp14">
+<w:ftr xmlns:wpc="http://schemas.microsoft.com/office/word/2010/wordprocessingCanvas" xmlns:cx="http://schemas.microsoft.com/office/drawing/2014/chartex" xmlns:cx1="http://schemas.microsoft.com/office/drawing/2015/9/8/chartex" xmlns:cx2="http://schemas.microsoft.com/office/drawing/2015/10/21/chartex" xmlns:cx3="http://schemas.microsoft.com/office/drawing/2016/5/9/chartex" xmlns:cx4="http://schemas.microsoft.com/office/drawing/2016/5/10/chartex" xmlns:cx5="http://schemas.microsoft.com/office/drawing/2016/5/11/chartex" xmlns:cx6="http://schemas.microsoft.com/office/drawing/2016/5/12/chartex" xmlns:cx7="http://schemas.microsoft.com/office/drawing/2016/5/13/chartex" xmlns:cx8="http://schemas.microsoft.com/office/drawing/2016/5/14/chartex" xmlns:mc="http://schemas.openxmlformats.org/markup-compatibility/2006" xmlns:aink="http://schemas.microsoft.com/office/drawing/2016/ink" xmlns:am3d="http://schemas.microsoft.com/office/drawing/2017/model3d" xmlns:o="urn:schemas-microsoft-com:office:office" xmlns:oel="http://schemas.microsoft.com/office/2019/extlst" xmlns:r="http://schemas.openxmlformats.org/officeDocument/2006/relationships" xmlns:m="http://schemas.openxmlformats.org/officeDocument/2006/math" xmlns:v="urn:schemas-microsoft-com:vml" xmlns:wp14="http://schemas.microsoft.com/office/word/2010/wordprocessingDrawing" xmlns:wp="http://schemas.openxmlformats.org/drawingml/2006/wordprocessingDrawing" xmlns:w10="urn:schemas-microsoft-com:office:word" xmlns:w="http://schemas.openxmlformats.org/wordprocessingml/2006/main" xmlns:w14="http://schemas.microsoft.com/office/word/2010/wordml" xmlns:w15="http://schemas.microsoft.com/office/word/2012/wordml" xmlns:w16cex="http://schemas.microsoft.com/office/word/2018/wordml/cex" xmlns:w16cid="http://schemas.microsoft.com/office/word/2016/wordml/cid" xmlns:w16="http://schemas.microsoft.com/office/word/2018/wordml" xmlns:w16sdtdh="http://schemas.microsoft.com/office/word/2020/wordml/sdtdatahash" xmlns:w16se="http://schemas.microsoft.com/office/word/2015/wordml/symex" xmlns:wpg="http://schemas.microsoft.com/office/word/2010/wordprocessingGroup" xmlns:wpi="http://schemas.microsoft.com/office/word/2010/wordprocessingInk" xmlns:wne="http://schemas.microsoft.com/office/word/2006/wordml" xmlns:wps="http://schemas.microsoft.com/office/word/2010/wordprocessingShape" mc:Ignorable="w14 w15 w16se w16cid w16 w16cex w16sdtdh wp14">
   <w:p>
     <w:pPr>
       <w:pStyle w:val="Footer"/>
@@ -18332,7 +18228,7 @@
             <w:ind w:right="360"/>
             <w:rPr>
               <w:rFonts w:ascii="Helvetica" w:hAnsi="Helvetica" w:cs="Arial"/>
-              <w:color w:val="1381C4"/>
+              <w:color w:val="0070C0"/>
               <w:sz w:val="14"/>
               <w:lang w:val="sq-AL"/>
             </w:rPr>
@@ -18341,7 +18237,7 @@
             <w:rPr>
               <w:rFonts w:ascii="Helvetica" w:hAnsi="Helvetica" w:cs="Arial"/>
               <w:b/>
-              <w:color w:val="1381C4"/>
+              <w:color w:val="0070C0"/>
               <w:sz w:val="14"/>
               <w:lang w:val="sq-AL"/>
             </w:rPr>
@@ -18351,26 +18247,16 @@
             <w:rPr>
               <w:rFonts w:ascii="Helvetica" w:hAnsi="Helvetica" w:cs="Arial"/>
               <w:b/>
-              <w:color w:val="1381C4"/>
+              <w:color w:val="0070C0"/>
               <w:sz w:val="14"/>
               <w:lang w:val="sq-AL"/>
             </w:rPr>
-            <w:t xml:space="preserve"> </w:t>
+            <w:t xml:space="preserve"> VVC</w:t>
           </w:r>
           <w:r>
             <w:rPr>
               <w:rFonts w:ascii="Helvetica" w:hAnsi="Helvetica" w:cs="Arial"/>
-              <w:b/>
-              <w:color w:val="1381C4"/>
-              <w:sz w:val="14"/>
-              <w:lang w:val="sq-AL"/>
-            </w:rPr>
-            <w:t>VVC</w:t>
-          </w:r>
-          <w:r>
-            <w:rPr>
-              <w:rFonts w:ascii="Helvetica" w:hAnsi="Helvetica" w:cs="Arial"/>
-              <w:color w:val="1381C4"/>
+              <w:color w:val="0070C0"/>
               <w:sz w:val="14"/>
               <w:lang w:val="sq-AL"/>
             </w:rPr>
@@ -18393,7 +18279,7 @@
             <w:spacing w:line="276" w:lineRule="auto"/>
             <w:rPr>
               <w:rFonts w:ascii="Helvetica" w:hAnsi="Helvetica" w:cs="Arial"/>
-              <w:color w:val="1381C4"/>
+              <w:color w:val="0070C0"/>
               <w:sz w:val="14"/>
               <w:lang w:val="sq-AL"/>
             </w:rPr>
@@ -18402,27 +18288,17 @@
             <w:rPr>
               <w:rFonts w:ascii="Helvetica" w:hAnsi="Helvetica" w:cs="Arial"/>
               <w:b/>
-              <w:color w:val="1381C4"/>
+              <w:color w:val="0070C0"/>
               <w:sz w:val="14"/>
               <w:lang w:val="sq-AL"/>
             </w:rPr>
-            <w:t>V</w:t>
+            <w:t xml:space="preserve">Version </w:t>
           </w:r>
           <w:r>
             <w:rPr>
               <w:rFonts w:ascii="Helvetica" w:hAnsi="Helvetica" w:cs="Arial"/>
               <w:b/>
-              <w:color w:val="1381C4"/>
-              <w:sz w:val="14"/>
-              <w:lang w:val="sq-AL"/>
-            </w:rPr>
-            <w:t xml:space="preserve">ersion </w:t>
-          </w:r>
-          <w:r>
-            <w:rPr>
-              <w:rFonts w:ascii="Helvetica" w:hAnsi="Helvetica" w:cs="Arial"/>
-              <w:b/>
-              <w:color w:val="1381C4"/>
+              <w:color w:val="0070C0"/>
               <w:sz w:val="14"/>
               <w:lang w:val="sq-AL"/>
             </w:rPr>
@@ -18432,7 +18308,7 @@
             <w:rPr>
               <w:rFonts w:ascii="Helvetica" w:hAnsi="Helvetica" w:cs="Arial"/>
               <w:b/>
-              <w:color w:val="1381C4"/>
+              <w:color w:val="0070C0"/>
               <w:sz w:val="14"/>
               <w:lang w:val="sq-AL"/>
             </w:rPr>
@@ -18442,7 +18318,7 @@
             <w:rPr>
               <w:rFonts w:ascii="Helvetica" w:hAnsi="Helvetica" w:cs="Arial"/>
               <w:b/>
-              <w:color w:val="1381C4"/>
+              <w:color w:val="0070C0"/>
               <w:sz w:val="14"/>
               <w:lang w:val="sq-AL"/>
             </w:rPr>
@@ -18452,7 +18328,7 @@
             <w:rPr>
               <w:rFonts w:ascii="Helvetica" w:hAnsi="Helvetica" w:cs="Arial"/>
               <w:b/>
-              <w:color w:val="1381C4"/>
+              <w:color w:val="0070C0"/>
               <w:sz w:val="14"/>
               <w:lang w:val="sq-AL"/>
             </w:rPr>
@@ -18461,7 +18337,7 @@
           <w:r>
             <w:rPr>
               <w:rFonts w:ascii="Helvetica" w:hAnsi="Helvetica" w:cs="Arial"/>
-              <w:color w:val="1381C4"/>
+              <w:color w:val="0070C0"/>
               <w:sz w:val="14"/>
               <w:lang w:val="sq-AL"/>
             </w:rPr>
@@ -18470,7 +18346,7 @@
           <w:r>
             <w:rPr>
               <w:rFonts w:ascii="Helvetica" w:hAnsi="Helvetica" w:cs="Arial"/>
-              <w:color w:val="1381C4"/>
+              <w:color w:val="0070C0"/>
               <w:sz w:val="14"/>
               <w:lang w:val="sq-AL"/>
             </w:rPr>
@@ -18479,7 +18355,7 @@
           <w:r>
             <w:rPr>
               <w:rFonts w:ascii="Helvetica" w:hAnsi="Helvetica" w:cs="Arial"/>
-              <w:color w:val="1381C4"/>
+              <w:color w:val="0070C0"/>
               <w:sz w:val="14"/>
               <w:lang w:val="en-US"/>
             </w:rPr>
@@ -18488,7 +18364,7 @@
           <w:r>
             <w:rPr>
               <w:rFonts w:ascii="Helvetica" w:hAnsi="Helvetica" w:cs="Arial"/>
-              <w:color w:val="1381C4"/>
+              <w:color w:val="0070C0"/>
               <w:sz w:val="14"/>
               <w:lang w:val="sq-AL"/>
             </w:rPr>
@@ -18498,16 +18374,16 @@
             <w:rPr>
               <w:rFonts w:ascii="Helvetica" w:hAnsi="Helvetica" w:cs="Arial"/>
               <w:noProof/>
-              <w:color w:val="1381C4"/>
+              <w:color w:val="0070C0"/>
               <w:sz w:val="14"/>
               <w:lang w:val="en-US"/>
             </w:rPr>
-            <w:t>2024-04-10</w:t>
+            <w:t>2024-06-27</w:t>
           </w:r>
           <w:r>
             <w:rPr>
               <w:rFonts w:ascii="Helvetica" w:hAnsi="Helvetica" w:cs="Arial"/>
-              <w:color w:val="1381C4"/>
+              <w:color w:val="0070C0"/>
               <w:sz w:val="14"/>
               <w:lang w:val="sq-AL"/>
             </w:rPr>
@@ -18530,7 +18406,7 @@
             <w:spacing w:line="276" w:lineRule="auto"/>
             <w:rPr>
               <w:rFonts w:ascii="Helvetica" w:hAnsi="Helvetica"/>
-              <w:color w:val="0000FF"/>
+              <w:color w:val="0070C0"/>
               <w:u w:val="single"/>
               <w:lang w:val="sq-AL"/>
             </w:rPr>
@@ -18540,37 +18416,67 @@
               <w:rPr>
                 <w:rStyle w:val="Hyperlink"/>
                 <w:rFonts w:ascii="Helvetica" w:hAnsi="Helvetica" w:cs="Arial"/>
-                <w:color w:val="1381C4"/>
+                <w:color w:val="0070C0"/>
                 <w:sz w:val="14"/>
                 <w:lang w:val="sq-AL"/>
               </w:rPr>
-              <w:t>support@bitvis.no</w:t>
+              <w:t>info@uvvm.org</w:t>
             </w:r>
           </w:hyperlink>
           <w:r>
             <w:rPr>
               <w:rFonts w:ascii="Helvetica" w:hAnsi="Helvetica" w:cs="Arial"/>
-              <w:color w:val="1381C4"/>
+              <w:color w:val="0070C0"/>
               <w:sz w:val="14"/>
               <w:lang w:val="sq-AL"/>
             </w:rPr>
-            <w:t xml:space="preserve">   +47 66 98 87 59   </w:t>
+            <w:t xml:space="preserve"> </w:t>
           </w:r>
           <w:r>
             <w:rPr>
               <w:rFonts w:ascii="Helvetica" w:hAnsi="Helvetica" w:cs="Arial"/>
-              <w:color w:val="1381C4"/>
+              <w:color w:val="0070C0"/>
+              <w:sz w:val="14"/>
+              <w:lang w:val="sq-AL"/>
+            </w:rPr>
+            <w:t xml:space="preserve">   </w:t>
+          </w:r>
+          <w:r>
+            <w:rPr>
+              <w:rFonts w:ascii="Helvetica" w:hAnsi="Helvetica" w:cs="Arial"/>
+              <w:color w:val="0070C0"/>
+              <w:sz w:val="14"/>
+              <w:lang w:val="sq-AL"/>
+            </w:rPr>
+            <w:t xml:space="preserve">                                           </w:t>
+          </w:r>
+          <w:hyperlink r:id="rId2" w:history="1">
+            <w:r>
+              <w:rPr>
+                <w:rStyle w:val="Hyperlink"/>
+                <w:rFonts w:ascii="Helvetica" w:hAnsi="Helvetica" w:cs="Arial"/>
+                <w:color w:val="0070C0"/>
+                <w:sz w:val="14"/>
+                <w:lang w:val="sq-AL"/>
+              </w:rPr>
+              <w:t>www.uvvm.org</w:t>
+            </w:r>
+          </w:hyperlink>
+          <w:r>
+            <w:rPr>
+              <w:rFonts w:ascii="Helvetica" w:hAnsi="Helvetica" w:cs="Arial"/>
+              <w:color w:val="0070C0"/>
               <w:sz w:val="14"/>
               <w:u w:val="single"/>
               <w:lang w:val="sq-AL"/>
             </w:rPr>
-            <w:t>www.bitvis.no</w:t>
+            <w:t xml:space="preserve"> </w:t>
           </w:r>
           <w:r>
             <w:rPr>
               <w:rStyle w:val="Hyperlink"/>
               <w:rFonts w:ascii="Helvetica" w:hAnsi="Helvetica" w:cs="Arial"/>
-              <w:color w:val="1381C4"/>
+              <w:color w:val="0070C0"/>
               <w:sz w:val="14"/>
               <w:lang w:val="sq-AL"/>
             </w:rPr>
@@ -18594,7 +18500,7 @@
             <w:jc w:val="right"/>
             <w:rPr>
               <w:rFonts w:ascii="Helvetica" w:hAnsi="Helvetica" w:cs="Arial"/>
-              <w:color w:val="1381C4"/>
+              <w:color w:val="0070C0"/>
               <w:sz w:val="14"/>
               <w:lang w:val="sq-AL"/>
             </w:rPr>
@@ -18615,7 +18521,7 @@
 </file>
 
 <file path=word/footer3.xml><?xml version="1.0" encoding="utf-8"?>
-<w:ftr xmlns:wpc="http://schemas.microsoft.com/office/word/2010/wordprocessingCanvas" xmlns:cx="http://schemas.microsoft.com/office/drawing/2014/chartex" xmlns:cx1="http://schemas.microsoft.com/office/drawing/2015/9/8/chartex" xmlns:cx2="http://schemas.microsoft.com/office/drawing/2015/10/21/chartex" xmlns:cx3="http://schemas.microsoft.com/office/drawing/2016/5/9/chartex" xmlns:cx4="http://schemas.microsoft.com/office/drawing/2016/5/10/chartex" xmlns:cx5="http://schemas.microsoft.com/office/drawing/2016/5/11/chartex" xmlns:cx6="http://schemas.microsoft.com/office/drawing/2016/5/12/chartex" xmlns:cx7="http://schemas.microsoft.com/office/drawing/2016/5/13/chartex" xmlns:cx8="http://schemas.microsoft.com/office/drawing/2016/5/14/chartex" xmlns:mc="http://schemas.openxmlformats.org/markup-compatibility/2006" xmlns:aink="http://schemas.microsoft.com/office/drawing/2016/ink" xmlns:am3d="http://schemas.microsoft.com/office/drawing/2017/model3d" xmlns:o="urn:schemas-microsoft-com:office:office" xmlns:oel="http://schemas.microsoft.com/office/2019/extlst" xmlns:r="http://schemas.openxmlformats.org/officeDocument/2006/relationships" xmlns:m="http://schemas.openxmlformats.org/officeDocument/2006/math" xmlns:v="urn:schemas-microsoft-com:vml" xmlns:wp14="http://schemas.microsoft.com/office/word/2010/wordprocessingDrawing" xmlns:wp="http://schemas.openxmlformats.org/drawingml/2006/wordprocessingDrawing" xmlns:w10="urn:schemas-microsoft-com:office:word" xmlns:w="http://schemas.openxmlformats.org/wordprocessingml/2006/main" xmlns:w14="http://schemas.microsoft.com/office/word/2010/wordml" xmlns:w15="http://schemas.microsoft.com/office/word/2012/wordml" xmlns:w16cex="http://schemas.microsoft.com/office/word/2018/wordml/cex" xmlns:w16cid="http://schemas.microsoft.com/office/word/2016/wordml/cid" xmlns:w16="http://schemas.microsoft.com/office/word/2018/wordml" xmlns:w16du="http://schemas.microsoft.com/office/word/2023/wordml/word16du" xmlns:w16sdtdh="http://schemas.microsoft.com/office/word/2020/wordml/sdtdatahash" xmlns:w16se="http://schemas.microsoft.com/office/word/2015/wordml/symex" xmlns:wpg="http://schemas.microsoft.com/office/word/2010/wordprocessingGroup" xmlns:wpi="http://schemas.microsoft.com/office/word/2010/wordprocessingInk" xmlns:wne="http://schemas.microsoft.com/office/word/2006/wordml" xmlns:wps="http://schemas.microsoft.com/office/word/2010/wordprocessingShape" mc:Ignorable="w14 w15 w16se w16cid w16 w16cex w16sdtdh w16du wp14">
+<w:ftr xmlns:wpc="http://schemas.microsoft.com/office/word/2010/wordprocessingCanvas" xmlns:cx="http://schemas.microsoft.com/office/drawing/2014/chartex" xmlns:cx1="http://schemas.microsoft.com/office/drawing/2015/9/8/chartex" xmlns:cx2="http://schemas.microsoft.com/office/drawing/2015/10/21/chartex" xmlns:cx3="http://schemas.microsoft.com/office/drawing/2016/5/9/chartex" xmlns:cx4="http://schemas.microsoft.com/office/drawing/2016/5/10/chartex" xmlns:cx5="http://schemas.microsoft.com/office/drawing/2016/5/11/chartex" xmlns:cx6="http://schemas.microsoft.com/office/drawing/2016/5/12/chartex" xmlns:cx7="http://schemas.microsoft.com/office/drawing/2016/5/13/chartex" xmlns:cx8="http://schemas.microsoft.com/office/drawing/2016/5/14/chartex" xmlns:mc="http://schemas.openxmlformats.org/markup-compatibility/2006" xmlns:aink="http://schemas.microsoft.com/office/drawing/2016/ink" xmlns:am3d="http://schemas.microsoft.com/office/drawing/2017/model3d" xmlns:o="urn:schemas-microsoft-com:office:office" xmlns:oel="http://schemas.microsoft.com/office/2019/extlst" xmlns:r="http://schemas.openxmlformats.org/officeDocument/2006/relationships" xmlns:m="http://schemas.openxmlformats.org/officeDocument/2006/math" xmlns:v="urn:schemas-microsoft-com:vml" xmlns:wp14="http://schemas.microsoft.com/office/word/2010/wordprocessingDrawing" xmlns:wp="http://schemas.openxmlformats.org/drawingml/2006/wordprocessingDrawing" xmlns:w10="urn:schemas-microsoft-com:office:word" xmlns:w="http://schemas.openxmlformats.org/wordprocessingml/2006/main" xmlns:w14="http://schemas.microsoft.com/office/word/2010/wordml" xmlns:w15="http://schemas.microsoft.com/office/word/2012/wordml" xmlns:w16cex="http://schemas.microsoft.com/office/word/2018/wordml/cex" xmlns:w16cid="http://schemas.microsoft.com/office/word/2016/wordml/cid" xmlns:w16="http://schemas.microsoft.com/office/word/2018/wordml" xmlns:w16sdtdh="http://schemas.microsoft.com/office/word/2020/wordml/sdtdatahash" xmlns:w16se="http://schemas.microsoft.com/office/word/2015/wordml/symex" xmlns:wpg="http://schemas.microsoft.com/office/word/2010/wordprocessingGroup" xmlns:wpi="http://schemas.microsoft.com/office/word/2010/wordprocessingInk" xmlns:wne="http://schemas.microsoft.com/office/word/2006/wordml" xmlns:wps="http://schemas.microsoft.com/office/word/2010/wordprocessingShape" mc:Ignorable="w14 w15 w16se w16cid w16 w16cex w16sdtdh wp14">
   <w:p>
     <w:pPr>
       <w:rPr>
@@ -18796,9 +18702,8 @@
         <w:sz w:val="14"/>
         <w:szCs w:val="16"/>
       </w:rPr>
-      <w:t xml:space="preserve">2019 by </w:t>
+      <w:t>20</w:t>
     </w:r>
-    <w:proofErr w:type="spellStart"/>
     <w:r>
       <w:rPr>
         <w:iCs/>
@@ -18806,9 +18711,8 @@
         <w:sz w:val="14"/>
         <w:szCs w:val="16"/>
       </w:rPr>
-      <w:t>Bitvis</w:t>
+      <w:t>24</w:t>
     </w:r>
-    <w:proofErr w:type="spellEnd"/>
     <w:r>
       <w:rPr>
         <w:iCs/>
@@ -18816,7 +18720,25 @@
         <w:sz w:val="14"/>
         <w:szCs w:val="16"/>
       </w:rPr>
-      <w:t xml:space="preserve"> AS. </w:t>
+      <w:t xml:space="preserve"> by </w:t>
+    </w:r>
+    <w:r>
+      <w:rPr>
+        <w:iCs/>
+        <w:color w:val="000000" w:themeColor="text1"/>
+        <w:sz w:val="14"/>
+        <w:szCs w:val="16"/>
+      </w:rPr>
+      <w:t>UVVM</w:t>
+    </w:r>
+    <w:r>
+      <w:rPr>
+        <w:iCs/>
+        <w:color w:val="000000" w:themeColor="text1"/>
+        <w:sz w:val="14"/>
+        <w:szCs w:val="16"/>
+      </w:rPr>
+      <w:t xml:space="preserve">. </w:t>
     </w:r>
     <w:r>
       <w:rPr>
@@ -18837,7 +18759,7 @@
 </file>
 
 <file path=word/footnotes.xml><?xml version="1.0" encoding="utf-8"?>
-<w:footnotes xmlns:wpc="http://schemas.microsoft.com/office/word/2010/wordprocessingCanvas" xmlns:cx="http://schemas.microsoft.com/office/drawing/2014/chartex" xmlns:cx1="http://schemas.microsoft.com/office/drawing/2015/9/8/chartex" xmlns:cx2="http://schemas.microsoft.com/office/drawing/2015/10/21/chartex" xmlns:cx3="http://schemas.microsoft.com/office/drawing/2016/5/9/chartex" xmlns:cx4="http://schemas.microsoft.com/office/drawing/2016/5/10/chartex" xmlns:cx5="http://schemas.microsoft.com/office/drawing/2016/5/11/chartex" xmlns:cx6="http://schemas.microsoft.com/office/drawing/2016/5/12/chartex" xmlns:cx7="http://schemas.microsoft.com/office/drawing/2016/5/13/chartex" xmlns:cx8="http://schemas.microsoft.com/office/drawing/2016/5/14/chartex" xmlns:mc="http://schemas.openxmlformats.org/markup-compatibility/2006" xmlns:aink="http://schemas.microsoft.com/office/drawing/2016/ink" xmlns:am3d="http://schemas.microsoft.com/office/drawing/2017/model3d" xmlns:o="urn:schemas-microsoft-com:office:office" xmlns:oel="http://schemas.microsoft.com/office/2019/extlst" xmlns:r="http://schemas.openxmlformats.org/officeDocument/2006/relationships" xmlns:m="http://schemas.openxmlformats.org/officeDocument/2006/math" xmlns:v="urn:schemas-microsoft-com:vml" xmlns:wp14="http://schemas.microsoft.com/office/word/2010/wordprocessingDrawing" xmlns:wp="http://schemas.openxmlformats.org/drawingml/2006/wordprocessingDrawing" xmlns:w10="urn:schemas-microsoft-com:office:word" xmlns:w="http://schemas.openxmlformats.org/wordprocessingml/2006/main" xmlns:w14="http://schemas.microsoft.com/office/word/2010/wordml" xmlns:w15="http://schemas.microsoft.com/office/word/2012/wordml" xmlns:w16cex="http://schemas.microsoft.com/office/word/2018/wordml/cex" xmlns:w16cid="http://schemas.microsoft.com/office/word/2016/wordml/cid" xmlns:w16="http://schemas.microsoft.com/office/word/2018/wordml" xmlns:w16du="http://schemas.microsoft.com/office/word/2023/wordml/word16du" xmlns:w16sdtdh="http://schemas.microsoft.com/office/word/2020/wordml/sdtdatahash" xmlns:w16se="http://schemas.microsoft.com/office/word/2015/wordml/symex" xmlns:wpg="http://schemas.microsoft.com/office/word/2010/wordprocessingGroup" xmlns:wpi="http://schemas.microsoft.com/office/word/2010/wordprocessingInk" xmlns:wne="http://schemas.microsoft.com/office/word/2006/wordml" xmlns:wps="http://schemas.microsoft.com/office/word/2010/wordprocessingShape" mc:Ignorable="w14 w15 w16se w16cid w16 w16cex w16sdtdh w16du wp14">
+<w:footnotes xmlns:wpc="http://schemas.microsoft.com/office/word/2010/wordprocessingCanvas" xmlns:cx="http://schemas.microsoft.com/office/drawing/2014/chartex" xmlns:cx1="http://schemas.microsoft.com/office/drawing/2015/9/8/chartex" xmlns:cx2="http://schemas.microsoft.com/office/drawing/2015/10/21/chartex" xmlns:cx3="http://schemas.microsoft.com/office/drawing/2016/5/9/chartex" xmlns:cx4="http://schemas.microsoft.com/office/drawing/2016/5/10/chartex" xmlns:cx5="http://schemas.microsoft.com/office/drawing/2016/5/11/chartex" xmlns:cx6="http://schemas.microsoft.com/office/drawing/2016/5/12/chartex" xmlns:cx7="http://schemas.microsoft.com/office/drawing/2016/5/13/chartex" xmlns:cx8="http://schemas.microsoft.com/office/drawing/2016/5/14/chartex" xmlns:mc="http://schemas.openxmlformats.org/markup-compatibility/2006" xmlns:aink="http://schemas.microsoft.com/office/drawing/2016/ink" xmlns:am3d="http://schemas.microsoft.com/office/drawing/2017/model3d" xmlns:o="urn:schemas-microsoft-com:office:office" xmlns:oel="http://schemas.microsoft.com/office/2019/extlst" xmlns:r="http://schemas.openxmlformats.org/officeDocument/2006/relationships" xmlns:m="http://schemas.openxmlformats.org/officeDocument/2006/math" xmlns:v="urn:schemas-microsoft-com:vml" xmlns:wp14="http://schemas.microsoft.com/office/word/2010/wordprocessingDrawing" xmlns:wp="http://schemas.openxmlformats.org/drawingml/2006/wordprocessingDrawing" xmlns:w10="urn:schemas-microsoft-com:office:word" xmlns:w="http://schemas.openxmlformats.org/wordprocessingml/2006/main" xmlns:w14="http://schemas.microsoft.com/office/word/2010/wordml" xmlns:w15="http://schemas.microsoft.com/office/word/2012/wordml" xmlns:w16cex="http://schemas.microsoft.com/office/word/2018/wordml/cex" xmlns:w16cid="http://schemas.microsoft.com/office/word/2016/wordml/cid" xmlns:w16="http://schemas.microsoft.com/office/word/2018/wordml" xmlns:w16sdtdh="http://schemas.microsoft.com/office/word/2020/wordml/sdtdatahash" xmlns:w16se="http://schemas.microsoft.com/office/word/2015/wordml/symex" xmlns:wpg="http://schemas.microsoft.com/office/word/2010/wordprocessingGroup" xmlns:wpi="http://schemas.microsoft.com/office/word/2010/wordprocessingInk" xmlns:wne="http://schemas.microsoft.com/office/word/2006/wordml" xmlns:wps="http://schemas.microsoft.com/office/word/2010/wordprocessingShape" mc:Ignorable="w14 w15 w16se w16cid w16 w16cex w16sdtdh wp14">
   <w:footnote w:type="separator" w:id="-1">
     <w:p>
       <w:pPr>
@@ -18876,7 +18798,7 @@
 </file>
 
 <file path=word/header1.xml><?xml version="1.0" encoding="utf-8"?>
-<w:hdr xmlns:wpc="http://schemas.microsoft.com/office/word/2010/wordprocessingCanvas" xmlns:cx="http://schemas.microsoft.com/office/drawing/2014/chartex" xmlns:cx1="http://schemas.microsoft.com/office/drawing/2015/9/8/chartex" xmlns:cx2="http://schemas.microsoft.com/office/drawing/2015/10/21/chartex" xmlns:cx3="http://schemas.microsoft.com/office/drawing/2016/5/9/chartex" xmlns:cx4="http://schemas.microsoft.com/office/drawing/2016/5/10/chartex" xmlns:cx5="http://schemas.microsoft.com/office/drawing/2016/5/11/chartex" xmlns:cx6="http://schemas.microsoft.com/office/drawing/2016/5/12/chartex" xmlns:cx7="http://schemas.microsoft.com/office/drawing/2016/5/13/chartex" xmlns:cx8="http://schemas.microsoft.com/office/drawing/2016/5/14/chartex" xmlns:mc="http://schemas.openxmlformats.org/markup-compatibility/2006" xmlns:aink="http://schemas.microsoft.com/office/drawing/2016/ink" xmlns:am3d="http://schemas.microsoft.com/office/drawing/2017/model3d" xmlns:o="urn:schemas-microsoft-com:office:office" xmlns:oel="http://schemas.microsoft.com/office/2019/extlst" xmlns:r="http://schemas.openxmlformats.org/officeDocument/2006/relationships" xmlns:m="http://schemas.openxmlformats.org/officeDocument/2006/math" xmlns:v="urn:schemas-microsoft-com:vml" xmlns:wp14="http://schemas.microsoft.com/office/word/2010/wordprocessingDrawing" xmlns:wp="http://schemas.openxmlformats.org/drawingml/2006/wordprocessingDrawing" xmlns:w10="urn:schemas-microsoft-com:office:word" xmlns:w="http://schemas.openxmlformats.org/wordprocessingml/2006/main" xmlns:w14="http://schemas.microsoft.com/office/word/2010/wordml" xmlns:w15="http://schemas.microsoft.com/office/word/2012/wordml" xmlns:w16cex="http://schemas.microsoft.com/office/word/2018/wordml/cex" xmlns:w16cid="http://schemas.microsoft.com/office/word/2016/wordml/cid" xmlns:w16="http://schemas.microsoft.com/office/word/2018/wordml" xmlns:w16du="http://schemas.microsoft.com/office/word/2023/wordml/word16du" xmlns:w16sdtdh="http://schemas.microsoft.com/office/word/2020/wordml/sdtdatahash" xmlns:w16se="http://schemas.microsoft.com/office/word/2015/wordml/symex" xmlns:wpg="http://schemas.microsoft.com/office/word/2010/wordprocessingGroup" xmlns:wpi="http://schemas.microsoft.com/office/word/2010/wordprocessingInk" xmlns:wne="http://schemas.microsoft.com/office/word/2006/wordml" xmlns:wps="http://schemas.microsoft.com/office/word/2010/wordprocessingShape" mc:Ignorable="w14 w15 w16se w16cid w16 w16cex w16sdtdh w16du wp14">
+<w:hdr xmlns:wpc="http://schemas.microsoft.com/office/word/2010/wordprocessingCanvas" xmlns:cx="http://schemas.microsoft.com/office/drawing/2014/chartex" xmlns:cx1="http://schemas.microsoft.com/office/drawing/2015/9/8/chartex" xmlns:cx2="http://schemas.microsoft.com/office/drawing/2015/10/21/chartex" xmlns:cx3="http://schemas.microsoft.com/office/drawing/2016/5/9/chartex" xmlns:cx4="http://schemas.microsoft.com/office/drawing/2016/5/10/chartex" xmlns:cx5="http://schemas.microsoft.com/office/drawing/2016/5/11/chartex" xmlns:cx6="http://schemas.microsoft.com/office/drawing/2016/5/12/chartex" xmlns:cx7="http://schemas.microsoft.com/office/drawing/2016/5/13/chartex" xmlns:cx8="http://schemas.microsoft.com/office/drawing/2016/5/14/chartex" xmlns:mc="http://schemas.openxmlformats.org/markup-compatibility/2006" xmlns:aink="http://schemas.microsoft.com/office/drawing/2016/ink" xmlns:am3d="http://schemas.microsoft.com/office/drawing/2017/model3d" xmlns:o="urn:schemas-microsoft-com:office:office" xmlns:oel="http://schemas.microsoft.com/office/2019/extlst" xmlns:r="http://schemas.openxmlformats.org/officeDocument/2006/relationships" xmlns:m="http://schemas.openxmlformats.org/officeDocument/2006/math" xmlns:v="urn:schemas-microsoft-com:vml" xmlns:wp14="http://schemas.microsoft.com/office/word/2010/wordprocessingDrawing" xmlns:wp="http://schemas.openxmlformats.org/drawingml/2006/wordprocessingDrawing" xmlns:w10="urn:schemas-microsoft-com:office:word" xmlns:w="http://schemas.openxmlformats.org/wordprocessingml/2006/main" xmlns:w14="http://schemas.microsoft.com/office/word/2010/wordml" xmlns:w15="http://schemas.microsoft.com/office/word/2012/wordml" xmlns:w16cex="http://schemas.microsoft.com/office/word/2018/wordml/cex" xmlns:w16cid="http://schemas.microsoft.com/office/word/2016/wordml/cid" xmlns:w16="http://schemas.microsoft.com/office/word/2018/wordml" xmlns:w16sdtdh="http://schemas.microsoft.com/office/word/2020/wordml/sdtdatahash" xmlns:w16se="http://schemas.microsoft.com/office/word/2015/wordml/symex" xmlns:wpg="http://schemas.microsoft.com/office/word/2010/wordprocessingGroup" xmlns:wpi="http://schemas.microsoft.com/office/word/2010/wordprocessingInk" xmlns:wne="http://schemas.microsoft.com/office/word/2006/wordml" xmlns:wps="http://schemas.microsoft.com/office/word/2010/wordprocessingShape" mc:Ignorable="w14 w15 w16se w16cid w16 w16cex w16sdtdh wp14">
   <w:p>
     <w:pPr>
       <w:pStyle w:val="Header"/>
@@ -18921,142 +18843,30 @@
 </file>
 
 <file path=word/header2.xml><?xml version="1.0" encoding="utf-8"?>
-<w:hdr xmlns:wpc="http://schemas.microsoft.com/office/word/2010/wordprocessingCanvas" xmlns:cx="http://schemas.microsoft.com/office/drawing/2014/chartex" xmlns:cx1="http://schemas.microsoft.com/office/drawing/2015/9/8/chartex" xmlns:cx2="http://schemas.microsoft.com/office/drawing/2015/10/21/chartex" xmlns:cx3="http://schemas.microsoft.com/office/drawing/2016/5/9/chartex" xmlns:cx4="http://schemas.microsoft.com/office/drawing/2016/5/10/chartex" xmlns:cx5="http://schemas.microsoft.com/office/drawing/2016/5/11/chartex" xmlns:cx6="http://schemas.microsoft.com/office/drawing/2016/5/12/chartex" xmlns:cx7="http://schemas.microsoft.com/office/drawing/2016/5/13/chartex" xmlns:cx8="http://schemas.microsoft.com/office/drawing/2016/5/14/chartex" xmlns:mc="http://schemas.openxmlformats.org/markup-compatibility/2006" xmlns:aink="http://schemas.microsoft.com/office/drawing/2016/ink" xmlns:am3d="http://schemas.microsoft.com/office/drawing/2017/model3d" xmlns:o="urn:schemas-microsoft-com:office:office" xmlns:oel="http://schemas.microsoft.com/office/2019/extlst" xmlns:r="http://schemas.openxmlformats.org/officeDocument/2006/relationships" xmlns:m="http://schemas.openxmlformats.org/officeDocument/2006/math" xmlns:v="urn:schemas-microsoft-com:vml" xmlns:wp14="http://schemas.microsoft.com/office/word/2010/wordprocessingDrawing" xmlns:wp="http://schemas.openxmlformats.org/drawingml/2006/wordprocessingDrawing" xmlns:w10="urn:schemas-microsoft-com:office:word" xmlns:w="http://schemas.openxmlformats.org/wordprocessingml/2006/main" xmlns:w14="http://schemas.microsoft.com/office/word/2010/wordml" xmlns:w15="http://schemas.microsoft.com/office/word/2012/wordml" xmlns:w16cex="http://schemas.microsoft.com/office/word/2018/wordml/cex" xmlns:w16cid="http://schemas.microsoft.com/office/word/2016/wordml/cid" xmlns:w16="http://schemas.microsoft.com/office/word/2018/wordml" xmlns:w16du="http://schemas.microsoft.com/office/word/2023/wordml/word16du" xmlns:w16sdtdh="http://schemas.microsoft.com/office/word/2020/wordml/sdtdatahash" xmlns:w16se="http://schemas.microsoft.com/office/word/2015/wordml/symex" xmlns:wpg="http://schemas.microsoft.com/office/word/2010/wordprocessingGroup" xmlns:wpi="http://schemas.microsoft.com/office/word/2010/wordprocessingInk" xmlns:wne="http://schemas.microsoft.com/office/word/2006/wordml" xmlns:wps="http://schemas.microsoft.com/office/word/2010/wordprocessingShape" mc:Ignorable="w14 w15 w16se w16cid w16 w16cex w16sdtdh w16du wp14">
+<w:hdr xmlns:wpc="http://schemas.microsoft.com/office/word/2010/wordprocessingCanvas" xmlns:cx="http://schemas.microsoft.com/office/drawing/2014/chartex" xmlns:cx1="http://schemas.microsoft.com/office/drawing/2015/9/8/chartex" xmlns:cx2="http://schemas.microsoft.com/office/drawing/2015/10/21/chartex" xmlns:cx3="http://schemas.microsoft.com/office/drawing/2016/5/9/chartex" xmlns:cx4="http://schemas.microsoft.com/office/drawing/2016/5/10/chartex" xmlns:cx5="http://schemas.microsoft.com/office/drawing/2016/5/11/chartex" xmlns:cx6="http://schemas.microsoft.com/office/drawing/2016/5/12/chartex" xmlns:cx7="http://schemas.microsoft.com/office/drawing/2016/5/13/chartex" xmlns:cx8="http://schemas.microsoft.com/office/drawing/2016/5/14/chartex" xmlns:mc="http://schemas.openxmlformats.org/markup-compatibility/2006" xmlns:aink="http://schemas.microsoft.com/office/drawing/2016/ink" xmlns:am3d="http://schemas.microsoft.com/office/drawing/2017/model3d" xmlns:o="urn:schemas-microsoft-com:office:office" xmlns:oel="http://schemas.microsoft.com/office/2019/extlst" xmlns:r="http://schemas.openxmlformats.org/officeDocument/2006/relationships" xmlns:m="http://schemas.openxmlformats.org/officeDocument/2006/math" xmlns:v="urn:schemas-microsoft-com:vml" xmlns:wp14="http://schemas.microsoft.com/office/word/2010/wordprocessingDrawing" xmlns:wp="http://schemas.openxmlformats.org/drawingml/2006/wordprocessingDrawing" xmlns:w10="urn:schemas-microsoft-com:office:word" xmlns:w="http://schemas.openxmlformats.org/wordprocessingml/2006/main" xmlns:w14="http://schemas.microsoft.com/office/word/2010/wordml" xmlns:w15="http://schemas.microsoft.com/office/word/2012/wordml" xmlns:w16cex="http://schemas.microsoft.com/office/word/2018/wordml/cex" xmlns:w16cid="http://schemas.microsoft.com/office/word/2016/wordml/cid" xmlns:w16="http://schemas.microsoft.com/office/word/2018/wordml" xmlns:w16sdtdh="http://schemas.microsoft.com/office/word/2020/wordml/sdtdatahash" xmlns:w16se="http://schemas.microsoft.com/office/word/2015/wordml/symex" xmlns:wpg="http://schemas.microsoft.com/office/word/2010/wordprocessingGroup" xmlns:wpi="http://schemas.microsoft.com/office/word/2010/wordprocessingInk" xmlns:wne="http://schemas.microsoft.com/office/word/2006/wordml" xmlns:wps="http://schemas.microsoft.com/office/word/2010/wordprocessingShape" mc:Ignorable="w14 w15 w16se w16cid w16 w16cex w16sdtdh wp14">
   <w:p>
     <w:pPr>
       <w:pStyle w:val="Header"/>
       <w:jc w:val="right"/>
     </w:pPr>
-    <w:r>
-      <w:rPr>
-        <w:rFonts w:ascii="Verdana" w:hAnsi="Verdana"/>
-        <w:noProof/>
-        <w:sz w:val="22"/>
-        <w:lang w:val="nb-NO" w:eastAsia="nb-NO"/>
-      </w:rPr>
-      <w:drawing>
-        <wp:inline distT="0" distB="0" distL="0" distR="0" wp14:anchorId="55667DAA" wp14:editId="24C6A414">
-          <wp:extent cx="1424940" cy="535940"/>
-          <wp:effectExtent l="0" t="0" r="0" b="0"/>
-          <wp:docPr id="15" name="Bilde 15" descr="../../../Dropbox/bitvis/Marketing/Bitvis%20Logo/Bitvis%20Logo%20-%20August%202015/Bitvis%20logo.png"/>
-          <wp:cNvGraphicFramePr>
-            <a:graphicFrameLocks xmlns:a="http://schemas.openxmlformats.org/drawingml/2006/main" noChangeAspect="1"/>
-          </wp:cNvGraphicFramePr>
-          <a:graphic xmlns:a="http://schemas.openxmlformats.org/drawingml/2006/main">
-            <a:graphicData uri="http://schemas.openxmlformats.org/drawingml/2006/picture">
-              <pic:pic xmlns:pic="http://schemas.openxmlformats.org/drawingml/2006/picture">
-                <pic:nvPicPr>
-                  <pic:cNvPr id="0" name="Picture 15" descr="../../../Dropbox/bitvis/Marketing/Bitvis%20Logo/Bitvis%20Logo%20-%20August%202015/Bitvis%20logo.png"/>
-                  <pic:cNvPicPr>
-                    <a:picLocks noChangeAspect="1" noChangeArrowheads="1"/>
-                  </pic:cNvPicPr>
-                </pic:nvPicPr>
-                <pic:blipFill>
-                  <a:blip r:embed="rId1">
-                    <a:extLst>
-                      <a:ext uri="{28A0092B-C50C-407E-A947-70E740481C1C}">
-                        <a14:useLocalDpi xmlns:a14="http://schemas.microsoft.com/office/drawing/2010/main" val="0"/>
-                      </a:ext>
-                    </a:extLst>
-                  </a:blip>
-                  <a:srcRect/>
-                  <a:stretch>
-                    <a:fillRect/>
-                  </a:stretch>
-                </pic:blipFill>
-                <pic:spPr bwMode="auto">
-                  <a:xfrm>
-                    <a:off x="0" y="0"/>
-                    <a:ext cx="1424940" cy="535940"/>
-                  </a:xfrm>
-                  <a:prstGeom prst="rect">
-                    <a:avLst/>
-                  </a:prstGeom>
-                  <a:noFill/>
-                  <a:ln>
-                    <a:noFill/>
-                  </a:ln>
-                </pic:spPr>
-              </pic:pic>
-            </a:graphicData>
-          </a:graphic>
-        </wp:inline>
-      </w:drawing>
-    </w:r>
   </w:p>
 </w:hdr>
 </file>
 
 <file path=word/header3.xml><?xml version="1.0" encoding="utf-8"?>
-<w:hdr xmlns:wpc="http://schemas.microsoft.com/office/word/2010/wordprocessingCanvas" xmlns:cx="http://schemas.microsoft.com/office/drawing/2014/chartex" xmlns:cx1="http://schemas.microsoft.com/office/drawing/2015/9/8/chartex" xmlns:cx2="http://schemas.microsoft.com/office/drawing/2015/10/21/chartex" xmlns:cx3="http://schemas.microsoft.com/office/drawing/2016/5/9/chartex" xmlns:cx4="http://schemas.microsoft.com/office/drawing/2016/5/10/chartex" xmlns:cx5="http://schemas.microsoft.com/office/drawing/2016/5/11/chartex" xmlns:cx6="http://schemas.microsoft.com/office/drawing/2016/5/12/chartex" xmlns:cx7="http://schemas.microsoft.com/office/drawing/2016/5/13/chartex" xmlns:cx8="http://schemas.microsoft.com/office/drawing/2016/5/14/chartex" xmlns:mc="http://schemas.openxmlformats.org/markup-compatibility/2006" xmlns:aink="http://schemas.microsoft.com/office/drawing/2016/ink" xmlns:am3d="http://schemas.microsoft.com/office/drawing/2017/model3d" xmlns:o="urn:schemas-microsoft-com:office:office" xmlns:oel="http://schemas.microsoft.com/office/2019/extlst" xmlns:r="http://schemas.openxmlformats.org/officeDocument/2006/relationships" xmlns:m="http://schemas.openxmlformats.org/officeDocument/2006/math" xmlns:v="urn:schemas-microsoft-com:vml" xmlns:wp14="http://schemas.microsoft.com/office/word/2010/wordprocessingDrawing" xmlns:wp="http://schemas.openxmlformats.org/drawingml/2006/wordprocessingDrawing" xmlns:w10="urn:schemas-microsoft-com:office:word" xmlns:w="http://schemas.openxmlformats.org/wordprocessingml/2006/main" xmlns:w14="http://schemas.microsoft.com/office/word/2010/wordml" xmlns:w15="http://schemas.microsoft.com/office/word/2012/wordml" xmlns:w16cex="http://schemas.microsoft.com/office/word/2018/wordml/cex" xmlns:w16cid="http://schemas.microsoft.com/office/word/2016/wordml/cid" xmlns:w16="http://schemas.microsoft.com/office/word/2018/wordml" xmlns:w16du="http://schemas.microsoft.com/office/word/2023/wordml/word16du" xmlns:w16sdtdh="http://schemas.microsoft.com/office/word/2020/wordml/sdtdatahash" xmlns:w16se="http://schemas.microsoft.com/office/word/2015/wordml/symex" xmlns:wpg="http://schemas.microsoft.com/office/word/2010/wordprocessingGroup" xmlns:wpi="http://schemas.microsoft.com/office/word/2010/wordprocessingInk" xmlns:wne="http://schemas.microsoft.com/office/word/2006/wordml" xmlns:wps="http://schemas.microsoft.com/office/word/2010/wordprocessingShape" mc:Ignorable="w14 w15 w16se w16cid w16 w16cex w16sdtdh w16du wp14">
+<w:hdr xmlns:wpc="http://schemas.microsoft.com/office/word/2010/wordprocessingCanvas" xmlns:cx="http://schemas.microsoft.com/office/drawing/2014/chartex" xmlns:cx1="http://schemas.microsoft.com/office/drawing/2015/9/8/chartex" xmlns:cx2="http://schemas.microsoft.com/office/drawing/2015/10/21/chartex" xmlns:cx3="http://schemas.microsoft.com/office/drawing/2016/5/9/chartex" xmlns:cx4="http://schemas.microsoft.com/office/drawing/2016/5/10/chartex" xmlns:cx5="http://schemas.microsoft.com/office/drawing/2016/5/11/chartex" xmlns:cx6="http://schemas.microsoft.com/office/drawing/2016/5/12/chartex" xmlns:cx7="http://schemas.microsoft.com/office/drawing/2016/5/13/chartex" xmlns:cx8="http://schemas.microsoft.com/office/drawing/2016/5/14/chartex" xmlns:mc="http://schemas.openxmlformats.org/markup-compatibility/2006" xmlns:aink="http://schemas.microsoft.com/office/drawing/2016/ink" xmlns:am3d="http://schemas.microsoft.com/office/drawing/2017/model3d" xmlns:o="urn:schemas-microsoft-com:office:office" xmlns:oel="http://schemas.microsoft.com/office/2019/extlst" xmlns:r="http://schemas.openxmlformats.org/officeDocument/2006/relationships" xmlns:m="http://schemas.openxmlformats.org/officeDocument/2006/math" xmlns:v="urn:schemas-microsoft-com:vml" xmlns:wp14="http://schemas.microsoft.com/office/word/2010/wordprocessingDrawing" xmlns:wp="http://schemas.openxmlformats.org/drawingml/2006/wordprocessingDrawing" xmlns:w10="urn:schemas-microsoft-com:office:word" xmlns:w="http://schemas.openxmlformats.org/wordprocessingml/2006/main" xmlns:w14="http://schemas.microsoft.com/office/word/2010/wordml" xmlns:w15="http://schemas.microsoft.com/office/word/2012/wordml" xmlns:w16cex="http://schemas.microsoft.com/office/word/2018/wordml/cex" xmlns:w16cid="http://schemas.microsoft.com/office/word/2016/wordml/cid" xmlns:w16="http://schemas.microsoft.com/office/word/2018/wordml" xmlns:w16sdtdh="http://schemas.microsoft.com/office/word/2020/wordml/sdtdatahash" xmlns:w16se="http://schemas.microsoft.com/office/word/2015/wordml/symex" xmlns:wpg="http://schemas.microsoft.com/office/word/2010/wordprocessingGroup" xmlns:wpi="http://schemas.microsoft.com/office/word/2010/wordprocessingInk" xmlns:wne="http://schemas.microsoft.com/office/word/2006/wordml" xmlns:wps="http://schemas.microsoft.com/office/word/2010/wordprocessingShape" mc:Ignorable="w14 w15 w16se w16cid w16 w16cex w16sdtdh wp14">
   <w:p>
     <w:pPr>
       <w:pStyle w:val="Header"/>
       <w:jc w:val="right"/>
     </w:pPr>
-    <w:r>
-      <w:rPr>
-        <w:rFonts w:ascii="Verdana" w:hAnsi="Verdana"/>
-        <w:noProof/>
-        <w:sz w:val="22"/>
-        <w:lang w:val="nb-NO" w:eastAsia="nb-NO"/>
-      </w:rPr>
-      <w:drawing>
-        <wp:inline distT="0" distB="0" distL="0" distR="0" wp14:anchorId="228AB21C" wp14:editId="421FD09E">
-          <wp:extent cx="1424940" cy="535940"/>
-          <wp:effectExtent l="0" t="0" r="0" b="0"/>
-          <wp:docPr id="12" name="Bilde 12" descr="../../../Dropbox/bitvis/Marketing/Bitvis%20Logo/Bitvis%20Logo%20-%20August%202015/Bitvis%20logo.png"/>
-          <wp:cNvGraphicFramePr>
-            <a:graphicFrameLocks xmlns:a="http://schemas.openxmlformats.org/drawingml/2006/main" noChangeAspect="1"/>
-          </wp:cNvGraphicFramePr>
-          <a:graphic xmlns:a="http://schemas.openxmlformats.org/drawingml/2006/main">
-            <a:graphicData uri="http://schemas.openxmlformats.org/drawingml/2006/picture">
-              <pic:pic xmlns:pic="http://schemas.openxmlformats.org/drawingml/2006/picture">
-                <pic:nvPicPr>
-                  <pic:cNvPr id="0" name="Picture 12" descr="../../../Dropbox/bitvis/Marketing/Bitvis%20Logo/Bitvis%20Logo%20-%20August%202015/Bitvis%20logo.png"/>
-                  <pic:cNvPicPr>
-                    <a:picLocks noChangeAspect="1" noChangeArrowheads="1"/>
-                  </pic:cNvPicPr>
-                </pic:nvPicPr>
-                <pic:blipFill>
-                  <a:blip r:embed="rId1">
-                    <a:extLst>
-                      <a:ext uri="{28A0092B-C50C-407E-A947-70E740481C1C}">
-                        <a14:useLocalDpi xmlns:a14="http://schemas.microsoft.com/office/drawing/2010/main" val="0"/>
-                      </a:ext>
-                    </a:extLst>
-                  </a:blip>
-                  <a:srcRect/>
-                  <a:stretch>
-                    <a:fillRect/>
-                  </a:stretch>
-                </pic:blipFill>
-                <pic:spPr bwMode="auto">
-                  <a:xfrm>
-                    <a:off x="0" y="0"/>
-                    <a:ext cx="1424940" cy="535940"/>
-                  </a:xfrm>
-                  <a:prstGeom prst="rect">
-                    <a:avLst/>
-                  </a:prstGeom>
-                  <a:noFill/>
-                  <a:ln>
-                    <a:noFill/>
-                  </a:ln>
-                </pic:spPr>
-              </pic:pic>
-            </a:graphicData>
-          </a:graphic>
-        </wp:inline>
-      </w:drawing>
-    </w:r>
   </w:p>
   <w:p/>
 </w:hdr>
 </file>
 
 <file path=word/numbering.xml><?xml version="1.0" encoding="utf-8"?>
-<w:numbering xmlns:wpc="http://schemas.microsoft.com/office/word/2010/wordprocessingCanvas" xmlns:cx="http://schemas.microsoft.com/office/drawing/2014/chartex" xmlns:cx1="http://schemas.microsoft.com/office/drawing/2015/9/8/chartex" xmlns:cx2="http://schemas.microsoft.com/office/drawing/2015/10/21/chartex" xmlns:cx3="http://schemas.microsoft.com/office/drawing/2016/5/9/chartex" xmlns:cx4="http://schemas.microsoft.com/office/drawing/2016/5/10/chartex" xmlns:cx5="http://schemas.microsoft.com/office/drawing/2016/5/11/chartex" xmlns:cx6="http://schemas.microsoft.com/office/drawing/2016/5/12/chartex" xmlns:cx7="http://schemas.microsoft.com/office/drawing/2016/5/13/chartex" xmlns:cx8="http://schemas.microsoft.com/office/drawing/2016/5/14/chartex" xmlns:mc="http://schemas.openxmlformats.org/markup-compatibility/2006" xmlns:aink="http://schemas.microsoft.com/office/drawing/2016/ink" xmlns:am3d="http://schemas.microsoft.com/office/drawing/2017/model3d" xmlns:o="urn:schemas-microsoft-com:office:office" xmlns:oel="http://schemas.microsoft.com/office/2019/extlst" xmlns:r="http://schemas.openxmlformats.org/officeDocument/2006/relationships" xmlns:m="http://schemas.openxmlformats.org/officeDocument/2006/math" xmlns:v="urn:schemas-microsoft-com:vml" xmlns:wp14="http://schemas.microsoft.com/office/word/2010/wordprocessingDrawing" xmlns:wp="http://schemas.openxmlformats.org/drawingml/2006/wordprocessingDrawing" xmlns:w10="urn:schemas-microsoft-com:office:word" xmlns:w="http://schemas.openxmlformats.org/wordprocessingml/2006/main" xmlns:w14="http://schemas.microsoft.com/office/word/2010/wordml" xmlns:w15="http://schemas.microsoft.com/office/word/2012/wordml" xmlns:w16cex="http://schemas.microsoft.com/office/word/2018/wordml/cex" xmlns:w16cid="http://schemas.microsoft.com/office/word/2016/wordml/cid" xmlns:w16="http://schemas.microsoft.com/office/word/2018/wordml" xmlns:w16du="http://schemas.microsoft.com/office/word/2023/wordml/word16du" xmlns:w16sdtdh="http://schemas.microsoft.com/office/word/2020/wordml/sdtdatahash" xmlns:w16se="http://schemas.microsoft.com/office/word/2015/wordml/symex" xmlns:wpg="http://schemas.microsoft.com/office/word/2010/wordprocessingGroup" xmlns:wpi="http://schemas.microsoft.com/office/word/2010/wordprocessingInk" xmlns:wne="http://schemas.microsoft.com/office/word/2006/wordml" xmlns:wps="http://schemas.microsoft.com/office/word/2010/wordprocessingShape" mc:Ignorable="w14 w15 w16se w16cid w16 w16cex w16sdtdh w16du wp14">
+<w:numbering xmlns:wpc="http://schemas.microsoft.com/office/word/2010/wordprocessingCanvas" xmlns:cx="http://schemas.microsoft.com/office/drawing/2014/chartex" xmlns:cx1="http://schemas.microsoft.com/office/drawing/2015/9/8/chartex" xmlns:cx2="http://schemas.microsoft.com/office/drawing/2015/10/21/chartex" xmlns:cx3="http://schemas.microsoft.com/office/drawing/2016/5/9/chartex" xmlns:cx4="http://schemas.microsoft.com/office/drawing/2016/5/10/chartex" xmlns:cx5="http://schemas.microsoft.com/office/drawing/2016/5/11/chartex" xmlns:cx6="http://schemas.microsoft.com/office/drawing/2016/5/12/chartex" xmlns:cx7="http://schemas.microsoft.com/office/drawing/2016/5/13/chartex" xmlns:cx8="http://schemas.microsoft.com/office/drawing/2016/5/14/chartex" xmlns:mc="http://schemas.openxmlformats.org/markup-compatibility/2006" xmlns:aink="http://schemas.microsoft.com/office/drawing/2016/ink" xmlns:am3d="http://schemas.microsoft.com/office/drawing/2017/model3d" xmlns:o="urn:schemas-microsoft-com:office:office" xmlns:oel="http://schemas.microsoft.com/office/2019/extlst" xmlns:r="http://schemas.openxmlformats.org/officeDocument/2006/relationships" xmlns:m="http://schemas.openxmlformats.org/officeDocument/2006/math" xmlns:v="urn:schemas-microsoft-com:vml" xmlns:wp14="http://schemas.microsoft.com/office/word/2010/wordprocessingDrawing" xmlns:wp="http://schemas.openxmlformats.org/drawingml/2006/wordprocessingDrawing" xmlns:w10="urn:schemas-microsoft-com:office:word" xmlns:w="http://schemas.openxmlformats.org/wordprocessingml/2006/main" xmlns:w14="http://schemas.microsoft.com/office/word/2010/wordml" xmlns:w15="http://schemas.microsoft.com/office/word/2012/wordml" xmlns:w16cex="http://schemas.microsoft.com/office/word/2018/wordml/cex" xmlns:w16cid="http://schemas.microsoft.com/office/word/2016/wordml/cid" xmlns:w16="http://schemas.microsoft.com/office/word/2018/wordml" xmlns:w16sdtdh="http://schemas.microsoft.com/office/word/2020/wordml/sdtdatahash" xmlns:w16se="http://schemas.microsoft.com/office/word/2015/wordml/symex" xmlns:wpg="http://schemas.microsoft.com/office/word/2010/wordprocessingGroup" xmlns:wpi="http://schemas.microsoft.com/office/word/2010/wordprocessingInk" xmlns:wne="http://schemas.microsoft.com/office/word/2006/wordml" xmlns:wps="http://schemas.microsoft.com/office/word/2010/wordprocessingShape" mc:Ignorable="w14 w15 w16se w16cid w16 w16cex w16sdtdh wp14">
   <w:abstractNum w:abstractNumId="0" w15:restartNumberingAfterBreak="0">
     <w:nsid w:val="FFFFFF88"/>
     <w:multiLevelType w:val="singleLevel"/>
@@ -24489,7 +24299,7 @@
 </file>
 
 <file path=word/styles.xml><?xml version="1.0" encoding="utf-8"?>
-<w:styles xmlns:mc="http://schemas.openxmlformats.org/markup-compatibility/2006" xmlns:r="http://schemas.openxmlformats.org/officeDocument/2006/relationships" xmlns:w="http://schemas.openxmlformats.org/wordprocessingml/2006/main" xmlns:w14="http://schemas.microsoft.com/office/word/2010/wordml" xmlns:w15="http://schemas.microsoft.com/office/word/2012/wordml" xmlns:w16cex="http://schemas.microsoft.com/office/word/2018/wordml/cex" xmlns:w16cid="http://schemas.microsoft.com/office/word/2016/wordml/cid" xmlns:w16="http://schemas.microsoft.com/office/word/2018/wordml" xmlns:w16du="http://schemas.microsoft.com/office/word/2023/wordml/word16du" xmlns:w16sdtdh="http://schemas.microsoft.com/office/word/2020/wordml/sdtdatahash" xmlns:w16se="http://schemas.microsoft.com/office/word/2015/wordml/symex" mc:Ignorable="w14 w15 w16se w16cid w16 w16cex w16sdtdh w16du">
+<w:styles xmlns:mc="http://schemas.openxmlformats.org/markup-compatibility/2006" xmlns:r="http://schemas.openxmlformats.org/officeDocument/2006/relationships" xmlns:w="http://schemas.openxmlformats.org/wordprocessingml/2006/main" xmlns:w14="http://schemas.microsoft.com/office/word/2010/wordml" xmlns:w15="http://schemas.microsoft.com/office/word/2012/wordml" xmlns:w16cex="http://schemas.microsoft.com/office/word/2018/wordml/cex" xmlns:w16cid="http://schemas.microsoft.com/office/word/2016/wordml/cid" xmlns:w16="http://schemas.microsoft.com/office/word/2018/wordml" xmlns:w16sdtdh="http://schemas.microsoft.com/office/word/2020/wordml/sdtdatahash" xmlns:w16se="http://schemas.microsoft.com/office/word/2015/wordml/symex" mc:Ignorable="w14 w15 w16se w16cid w16 w16cex w16sdtdh">
   <w:docDefaults>
     <w:rPrDefault>
       <w:rPr>
@@ -25993,6 +25803,18 @@
       <w:lang w:val="en-GB" w:eastAsia="en-US"/>
     </w:rPr>
   </w:style>
+  <w:style w:type="character" w:styleId="UnresolvedMention">
+    <w:name w:val="Unresolved Mention"/>
+    <w:basedOn w:val="DefaultParagraphFont"/>
+    <w:uiPriority w:val="99"/>
+    <w:semiHidden/>
+    <w:unhideWhenUsed/>
+    <w:rsid w:val="0059672D"/>
+    <w:rPr>
+      <w:color w:val="605E5C"/>
+      <w:shd w:val="clear" w:color="auto" w:fill="E1DFDD"/>
+    </w:rPr>
+  </w:style>
 </w:styles>
 </file>
 

</xml_diff>